<commit_message>
[ Paper ] - Add Breif Introduce of paper
</commit_message>
<xml_diff>
--- a/paper/paper.docx
+++ b/paper/paper.docx
@@ -484,327 +484,387 @@
         <w:rPr>
           <w:rFonts w:ascii="宋体" w:hAnsi="宋体" w:hint="eastAsia"/>
         </w:rPr>
-        <w:t>机器学习的</w:t>
+        <w:t>机器学习的微信聊天机器人的设计与实现，</w:t>
+      </w:r>
+      <w:r>
+        <w:rPr>
+          <w:rFonts w:ascii="宋体" w:hAnsi="宋体" w:hint="eastAsia"/>
+        </w:rPr>
+        <w:t>主要从概述，方案论证，需求分析等几个方面循序渐进</w:t>
+      </w:r>
+      <w:r>
+        <w:rPr>
+          <w:rFonts w:ascii="宋体" w:hAnsi="宋体" w:hint="eastAsia"/>
+        </w:rPr>
+        <w:t>地</w:t>
+      </w:r>
+      <w:r>
+        <w:rPr>
+          <w:rFonts w:ascii="宋体" w:hAnsi="宋体" w:hint="eastAsia"/>
+        </w:rPr>
+        <w:t>论述。</w:t>
+      </w:r>
+      <w:r>
+        <w:rPr>
+          <w:rFonts w:ascii="宋体" w:hAnsi="宋体" w:hint="eastAsia"/>
+        </w:rPr>
+        <w:t>近几年机器学习的热潮不断高涨，基于机器学习的应用不断出现</w:t>
+      </w:r>
+      <w:r>
+        <w:rPr>
+          <w:rFonts w:ascii="宋体" w:hAnsi="宋体" w:hint="eastAsia"/>
+        </w:rPr>
+        <w:t>，</w:t>
+      </w:r>
+      <w:r>
+        <w:rPr>
+          <w:rFonts w:ascii="宋体" w:hAnsi="宋体" w:hint="eastAsia"/>
+        </w:rPr>
+        <w:t>例如Google</w:t>
+      </w:r>
+      <w:r>
+        <w:rPr>
+          <w:rFonts w:ascii="宋体" w:hAnsi="宋体"/>
+        </w:rPr>
+        <w:t xml:space="preserve"> </w:t>
+      </w:r>
+      <w:r>
+        <w:rPr>
+          <w:rFonts w:ascii="宋体" w:hAnsi="宋体" w:hint="eastAsia"/>
+        </w:rPr>
+        <w:t>Assistance，</w:t>
+      </w:r>
+      <w:r>
+        <w:rPr>
+          <w:rFonts w:ascii="宋体" w:hAnsi="宋体"/>
+        </w:rPr>
+        <w:t>Apple Siri</w:t>
+      </w:r>
+      <w:r>
+        <w:rPr>
+          <w:rFonts w:ascii="宋体" w:hAnsi="宋体" w:hint="eastAsia"/>
+        </w:rPr>
+        <w:t>，</w:t>
+      </w:r>
+      <w:r>
+        <w:rPr>
+          <w:rFonts w:hint="eastAsia"/>
+        </w:rPr>
+        <w:t>这些应用的出现进一步</w:t>
+      </w:r>
+      <w:r>
+        <w:rPr>
+          <w:rFonts w:hint="eastAsia"/>
+        </w:rPr>
+        <w:t>证实</w:t>
+      </w:r>
+      <w:r>
+        <w:rPr>
+          <w:rFonts w:hint="eastAsia"/>
+        </w:rPr>
+        <w:t>了机器学习</w:t>
+      </w:r>
+      <w:r>
+        <w:rPr>
+          <w:rFonts w:hint="eastAsia"/>
+        </w:rPr>
+        <w:t>具备了</w:t>
+      </w:r>
+      <w:r>
+        <w:rPr>
+          <w:rFonts w:hint="eastAsia"/>
+        </w:rPr>
+        <w:t>走出实验室，进入生产环境</w:t>
+      </w:r>
+      <w:r>
+        <w:rPr>
+          <w:rFonts w:hint="eastAsia"/>
+        </w:rPr>
+        <w:t>的条件</w:t>
+      </w:r>
+      <w:r>
+        <w:rPr>
+          <w:rFonts w:hint="eastAsia"/>
+        </w:rPr>
+        <w:t>。</w:t>
+      </w:r>
+      <w:r>
+        <w:rPr>
+          <w:rFonts w:hint="eastAsia"/>
+        </w:rPr>
+        <w:t>基于机器学习的微信聊天机器人主要是做一个可以代替</w:t>
       </w:r>
       <w:proofErr w:type="gramStart"/>
       <w:r>
         <w:rPr>
-          <w:rFonts w:ascii="宋体" w:hAnsi="宋体" w:hint="eastAsia"/>
-        </w:rPr>
-        <w:t>微信聊天</w:t>
+          <w:rFonts w:hint="eastAsia"/>
+        </w:rPr>
+        <w:t>微信用户</w:t>
       </w:r>
       <w:proofErr w:type="gramEnd"/>
       <w:r>
         <w:rPr>
-          <w:rFonts w:ascii="宋体" w:hAnsi="宋体" w:hint="eastAsia"/>
-        </w:rPr>
-        <w:t>机器人的设计与实现，</w:t>
-      </w:r>
-      <w:r>
-        <w:rPr>
-          <w:rFonts w:ascii="宋体" w:hAnsi="宋体" w:hint="eastAsia"/>
-        </w:rPr>
-        <w:t>主要从概述，方案论证，需求分析等几个方面循序渐进</w:t>
-      </w:r>
-      <w:r>
-        <w:rPr>
-          <w:rFonts w:ascii="宋体" w:hAnsi="宋体" w:hint="eastAsia"/>
-        </w:rPr>
-        <w:t>地</w:t>
-      </w:r>
-      <w:r>
-        <w:rPr>
-          <w:rFonts w:ascii="宋体" w:hAnsi="宋体" w:hint="eastAsia"/>
-        </w:rPr>
-        <w:t>论述。</w:t>
-      </w:r>
-      <w:r>
-        <w:rPr>
-          <w:rFonts w:ascii="宋体" w:hAnsi="宋体" w:hint="eastAsia"/>
-        </w:rPr>
-        <w:t>近几年机器学习的热潮不断高涨，基于机器学习的应用不断出现</w:t>
-      </w:r>
-      <w:r>
-        <w:rPr>
-          <w:rFonts w:ascii="宋体" w:hAnsi="宋体" w:hint="eastAsia"/>
+          <w:rFonts w:hint="eastAsia"/>
+        </w:rPr>
+        <w:t>被动与好友聊天的</w:t>
+      </w:r>
+      <w:r>
+        <w:rPr>
+          <w:rFonts w:hint="eastAsia"/>
+        </w:rPr>
+        <w:t>聊天机器人。</w:t>
+      </w:r>
+      <w:r>
+        <w:rPr>
+          <w:rFonts w:hint="eastAsia"/>
+        </w:rPr>
+        <w:t>主要设计思路</w:t>
+      </w:r>
+      <w:r>
+        <w:rPr>
+          <w:rFonts w:hint="eastAsia"/>
+        </w:rPr>
+        <w:t>：首先</w:t>
+      </w:r>
+      <w:r>
+        <w:rPr>
+          <w:rFonts w:hint="eastAsia"/>
+        </w:rPr>
+        <w:t>用户将</w:t>
+      </w:r>
+      <w:proofErr w:type="gramStart"/>
+      <w:r>
+        <w:rPr>
+          <w:rFonts w:hint="eastAsia"/>
+        </w:rPr>
+        <w:t>微信账号</w:t>
+      </w:r>
+      <w:proofErr w:type="gramEnd"/>
+      <w:r>
+        <w:rPr>
+          <w:rFonts w:hint="eastAsia"/>
+        </w:rPr>
+        <w:t>与</w:t>
+      </w:r>
+      <w:r>
+        <w:rPr>
+          <w:rFonts w:hint="eastAsia"/>
+        </w:rPr>
+        <w:t>该</w:t>
+      </w:r>
+      <w:r>
+        <w:rPr>
+          <w:rFonts w:hint="eastAsia"/>
+        </w:rPr>
+        <w:t>系统绑定，</w:t>
+      </w:r>
+      <w:r>
+        <w:rPr>
+          <w:rFonts w:hint="eastAsia"/>
+        </w:rPr>
+        <w:t>用户上</w:t>
+      </w:r>
+      <w:proofErr w:type="gramStart"/>
+      <w:r>
+        <w:rPr>
+          <w:rFonts w:hint="eastAsia"/>
+        </w:rPr>
+        <w:t>传以前</w:t>
+      </w:r>
+      <w:proofErr w:type="gramEnd"/>
+      <w:r>
+        <w:rPr>
+          <w:rFonts w:hint="eastAsia"/>
+        </w:rPr>
+        <w:t>聊天内容或者其他内容以供训练聊天机器人</w:t>
+      </w:r>
+      <w:r>
+        <w:rPr>
+          <w:rFonts w:hint="eastAsia"/>
         </w:rPr>
         <w:t>，</w:t>
       </w:r>
       <w:r>
         <w:rPr>
-          <w:rFonts w:ascii="宋体" w:hAnsi="宋体" w:hint="eastAsia"/>
-        </w:rPr>
-        <w:t>例如Google</w:t>
-      </w:r>
-      <w:r>
-        <w:rPr>
-          <w:rFonts w:ascii="宋体" w:hAnsi="宋体"/>
-        </w:rPr>
+          <w:rFonts w:hint="eastAsia"/>
+        </w:rPr>
+        <w:t>系统被动接受用户</w:t>
+      </w:r>
+      <w:proofErr w:type="gramStart"/>
+      <w:r>
+        <w:rPr>
+          <w:rFonts w:hint="eastAsia"/>
+        </w:rPr>
+        <w:t>微信好友</w:t>
+      </w:r>
+      <w:proofErr w:type="gramEnd"/>
+      <w:r>
+        <w:rPr>
+          <w:rFonts w:hint="eastAsia"/>
+        </w:rPr>
+        <w:t>聊天</w:t>
+      </w:r>
+      <w:r>
+        <w:rPr>
+          <w:rFonts w:hint="eastAsia"/>
+        </w:rPr>
+        <w:t>内容，</w:t>
+      </w:r>
+      <w:r>
+        <w:rPr>
+          <w:rFonts w:hint="eastAsia"/>
+        </w:rPr>
+        <w:t>最后</w:t>
+      </w:r>
+      <w:r>
+        <w:rPr>
+          <w:rFonts w:hint="eastAsia"/>
+        </w:rPr>
+        <w:t>通过</w:t>
+      </w:r>
+      <w:r>
+        <w:rPr>
+          <w:rFonts w:hint="eastAsia"/>
+        </w:rPr>
+        <w:t>RNN</w:t>
+      </w:r>
+      <w:r>
+        <w:rPr>
+          <w:rFonts w:hint="eastAsia"/>
+        </w:rPr>
+        <w:t>产生被动回复内容并发送给</w:t>
+      </w:r>
+      <w:proofErr w:type="gramStart"/>
+      <w:r>
+        <w:rPr>
+          <w:rFonts w:hint="eastAsia"/>
+        </w:rPr>
+        <w:t>微信好友</w:t>
+      </w:r>
+      <w:proofErr w:type="gramEnd"/>
+      <w:r>
+        <w:rPr>
+          <w:rFonts w:hint="eastAsia"/>
+        </w:rPr>
+        <w:t>。</w:t>
+      </w:r>
+      <w:r>
+        <w:rPr>
+          <w:rFonts w:hint="eastAsia"/>
+        </w:rPr>
+        <w:t>该项目主要分为</w:t>
+      </w:r>
+      <w:r>
+        <w:rPr>
+          <w:rFonts w:hint="eastAsia"/>
+        </w:rPr>
+        <w:t>两</w:t>
+      </w:r>
+      <w:r>
+        <w:rPr>
+          <w:rFonts w:hint="eastAsia"/>
+        </w:rPr>
+        <w:t>个子项目：</w:t>
+      </w:r>
+      <w:r>
+        <w:rPr>
+          <w:rFonts w:hint="eastAsia"/>
+        </w:rPr>
+        <w:t>EVE</w:t>
+      </w:r>
+      <w:r>
+        <w:rPr>
+          <w:rFonts w:hint="eastAsia"/>
+        </w:rPr>
+        <w:t>（前端</w:t>
+      </w:r>
+      <w:r>
+        <w:rPr>
+          <w:rFonts w:hint="eastAsia"/>
+        </w:rPr>
+        <w:t>Web</w:t>
+      </w:r>
+      <w:r>
         <w:t xml:space="preserve"> </w:t>
       </w:r>
       <w:r>
         <w:rPr>
-          <w:rFonts w:ascii="宋体" w:hAnsi="宋体" w:hint="eastAsia"/>
-        </w:rPr>
-        <w:t>Assistance，</w:t>
-      </w:r>
-      <w:r>
-        <w:rPr>
-          <w:rFonts w:ascii="宋体" w:hAnsi="宋体"/>
-        </w:rPr>
-        <w:t>Apple Siri</w:t>
-      </w:r>
-      <w:r>
-        <w:rPr>
-          <w:rFonts w:ascii="宋体" w:hAnsi="宋体" w:hint="eastAsia"/>
-        </w:rPr>
-        <w:t>，</w:t>
-      </w:r>
-      <w:r>
-        <w:rPr>
-          <w:rFonts w:hint="eastAsia"/>
-        </w:rPr>
-        <w:t>这些应用的出现进一步</w:t>
-      </w:r>
-      <w:r>
-        <w:rPr>
-          <w:rFonts w:hint="eastAsia"/>
-        </w:rPr>
-        <w:t>证实</w:t>
-      </w:r>
-      <w:r>
-        <w:rPr>
-          <w:rFonts w:hint="eastAsia"/>
-        </w:rPr>
-        <w:t>了机器学习</w:t>
-      </w:r>
-      <w:r>
-        <w:rPr>
-          <w:rFonts w:hint="eastAsia"/>
-        </w:rPr>
-        <w:t>具备了</w:t>
-      </w:r>
-      <w:r>
-        <w:rPr>
-          <w:rFonts w:hint="eastAsia"/>
-        </w:rPr>
-        <w:t>走出实验室，进入生产环境</w:t>
-      </w:r>
-      <w:r>
-        <w:rPr>
-          <w:rFonts w:hint="eastAsia"/>
-        </w:rPr>
-        <w:t>的条件</w:t>
-      </w:r>
-      <w:r>
-        <w:rPr>
-          <w:rFonts w:hint="eastAsia"/>
-        </w:rPr>
-        <w:t>。</w:t>
-      </w:r>
-      <w:r>
-        <w:rPr>
-          <w:rFonts w:hint="eastAsia"/>
-        </w:rPr>
-        <w:t>基于机器学习的</w:t>
+          <w:rFonts w:hint="eastAsia"/>
+        </w:rPr>
+        <w:t>APP</w:t>
+      </w:r>
+      <w:r>
+        <w:rPr>
+          <w:rFonts w:hint="eastAsia"/>
+        </w:rPr>
+        <w:t>），</w:t>
+      </w:r>
+      <w:r>
+        <w:rPr>
+          <w:rFonts w:hint="eastAsia"/>
+        </w:rPr>
+        <w:t>MO</w:t>
+      </w:r>
+      <w:r>
+        <w:rPr>
+          <w:rFonts w:hint="eastAsia"/>
+        </w:rPr>
+        <w:t>（后端服务）</w:t>
+      </w:r>
+      <w:r>
+        <w:rPr>
+          <w:rFonts w:hint="eastAsia"/>
+        </w:rPr>
+        <w:t>。主要技术</w:t>
       </w:r>
       <w:proofErr w:type="gramStart"/>
       <w:r>
         <w:rPr>
           <w:rFonts w:hint="eastAsia"/>
         </w:rPr>
-        <w:t>微信聊天</w:t>
+        <w:t>栈</w:t>
       </w:r>
       <w:proofErr w:type="gramEnd"/>
       <w:r>
         <w:rPr>
           <w:rFonts w:hint="eastAsia"/>
         </w:rPr>
-        <w:t>机器人主要是做一个可以代替</w:t>
-      </w:r>
-      <w:proofErr w:type="gramStart"/>
-      <w:r>
-        <w:rPr>
-          <w:rFonts w:hint="eastAsia"/>
-        </w:rPr>
-        <w:t>微信用户</w:t>
-      </w:r>
-      <w:proofErr w:type="gramEnd"/>
-      <w:r>
-        <w:rPr>
-          <w:rFonts w:hint="eastAsia"/>
-        </w:rPr>
-        <w:t>被动与好友聊天的</w:t>
-      </w:r>
-      <w:r>
-        <w:rPr>
-          <w:rFonts w:hint="eastAsia"/>
-        </w:rPr>
-        <w:t>聊天机器人。</w:t>
-      </w:r>
-      <w:r>
-        <w:rPr>
-          <w:rFonts w:hint="eastAsia"/>
-        </w:rPr>
-        <w:t>主要设计思路</w:t>
-      </w:r>
-      <w:r>
-        <w:rPr>
-          <w:rFonts w:hint="eastAsia"/>
-        </w:rPr>
-        <w:t>：首先</w:t>
-      </w:r>
-      <w:r>
-        <w:rPr>
-          <w:rFonts w:hint="eastAsia"/>
-        </w:rPr>
-        <w:t>用户将</w:t>
-      </w:r>
-      <w:proofErr w:type="gramStart"/>
-      <w:r>
-        <w:rPr>
-          <w:rFonts w:hint="eastAsia"/>
-        </w:rPr>
-        <w:t>微信账号</w:t>
-      </w:r>
-      <w:proofErr w:type="gramEnd"/>
-      <w:r>
-        <w:rPr>
-          <w:rFonts w:hint="eastAsia"/>
-        </w:rPr>
-        <w:t>与</w:t>
-      </w:r>
-      <w:r>
-        <w:rPr>
-          <w:rFonts w:hint="eastAsia"/>
-        </w:rPr>
-        <w:t>该</w:t>
-      </w:r>
-      <w:r>
-        <w:rPr>
-          <w:rFonts w:hint="eastAsia"/>
-        </w:rPr>
-        <w:t>系统绑定，</w:t>
-      </w:r>
-      <w:r>
-        <w:rPr>
-          <w:rFonts w:hint="eastAsia"/>
-        </w:rPr>
-        <w:t>用户上</w:t>
-      </w:r>
-      <w:proofErr w:type="gramStart"/>
-      <w:r>
-        <w:rPr>
-          <w:rFonts w:hint="eastAsia"/>
-        </w:rPr>
-        <w:t>传以前</w:t>
-      </w:r>
-      <w:proofErr w:type="gramEnd"/>
-      <w:r>
-        <w:rPr>
-          <w:rFonts w:hint="eastAsia"/>
-        </w:rPr>
-        <w:t>聊天内容或者其他内容以供训练聊天机器人</w:t>
-      </w:r>
-      <w:r>
-        <w:rPr>
-          <w:rFonts w:hint="eastAsia"/>
-        </w:rPr>
-        <w:t>，</w:t>
-      </w:r>
-      <w:r>
-        <w:rPr>
-          <w:rFonts w:hint="eastAsia"/>
-        </w:rPr>
-        <w:t>系统被动接受用户</w:t>
-      </w:r>
-      <w:proofErr w:type="gramStart"/>
-      <w:r>
-        <w:rPr>
-          <w:rFonts w:hint="eastAsia"/>
-        </w:rPr>
-        <w:t>微信好友</w:t>
-      </w:r>
-      <w:proofErr w:type="gramEnd"/>
-      <w:r>
-        <w:rPr>
-          <w:rFonts w:hint="eastAsia"/>
-        </w:rPr>
-        <w:t>聊天</w:t>
-      </w:r>
-      <w:r>
-        <w:rPr>
-          <w:rFonts w:hint="eastAsia"/>
-        </w:rPr>
-        <w:t>内容，</w:t>
-      </w:r>
-      <w:r>
-        <w:rPr>
-          <w:rFonts w:hint="eastAsia"/>
-        </w:rPr>
-        <w:t>最后</w:t>
-      </w:r>
-      <w:r>
-        <w:rPr>
-          <w:rFonts w:hint="eastAsia"/>
-        </w:rPr>
-        <w:t>通过</w:t>
-      </w:r>
-      <w:r>
-        <w:rPr>
-          <w:rFonts w:hint="eastAsia"/>
-        </w:rPr>
-        <w:t>RNN</w:t>
-      </w:r>
-      <w:r>
-        <w:rPr>
-          <w:rFonts w:hint="eastAsia"/>
-        </w:rPr>
-        <w:t>产生被动回复内容并发送给</w:t>
-      </w:r>
-      <w:proofErr w:type="gramStart"/>
-      <w:r>
-        <w:rPr>
-          <w:rFonts w:hint="eastAsia"/>
-        </w:rPr>
-        <w:t>微信好友</w:t>
-      </w:r>
-      <w:proofErr w:type="gramEnd"/>
-      <w:r>
-        <w:rPr>
-          <w:rFonts w:hint="eastAsia"/>
-        </w:rPr>
-        <w:t>。</w:t>
-      </w:r>
-      <w:r>
-        <w:rPr>
-          <w:rFonts w:hint="eastAsia"/>
-        </w:rPr>
-        <w:t>该项目主要分为</w:t>
-      </w:r>
-      <w:r>
-        <w:rPr>
-          <w:rFonts w:hint="eastAsia"/>
-        </w:rPr>
-        <w:t>两</w:t>
-      </w:r>
-      <w:r>
-        <w:rPr>
-          <w:rFonts w:hint="eastAsia"/>
-        </w:rPr>
-        <w:t>个子项目：</w:t>
-      </w:r>
-      <w:r>
-        <w:rPr>
-          <w:rFonts w:hint="eastAsia"/>
-        </w:rPr>
-        <w:t>EVE</w:t>
-      </w:r>
-      <w:r>
-        <w:rPr>
-          <w:rFonts w:hint="eastAsia"/>
-        </w:rPr>
-        <w:t>（前端</w:t>
+        <w:t>：前端</w:t>
+      </w:r>
+      <w:r>
+        <w:rPr>
+          <w:rFonts w:hint="eastAsia"/>
+        </w:rPr>
+        <w:t>R</w:t>
+      </w:r>
+      <w:r>
+        <w:t xml:space="preserve">eact </w:t>
+      </w:r>
+      <w:r>
+        <w:rPr>
+          <w:rFonts w:hint="eastAsia"/>
+        </w:rPr>
+        <w:t>搭配</w:t>
+      </w:r>
+      <w:r>
+        <w:rPr>
+          <w:rFonts w:hint="eastAsia"/>
+        </w:rPr>
+        <w:t xml:space="preserve"> </w:t>
+      </w:r>
+      <w:proofErr w:type="spellStart"/>
+      <w:r>
+        <w:t>Redux</w:t>
+      </w:r>
+      <w:proofErr w:type="spellEnd"/>
+      <w:r>
+        <w:t xml:space="preserve"> </w:t>
+      </w:r>
+      <w:r>
+        <w:rPr>
+          <w:rFonts w:hint="eastAsia"/>
+        </w:rPr>
+        <w:t>构建单页面</w:t>
       </w:r>
       <w:r>
         <w:rPr>
@@ -825,48 +885,16 @@
         <w:rPr>
           <w:rFonts w:hint="eastAsia"/>
         </w:rPr>
-        <w:t>），</w:t>
-      </w:r>
-      <w:r>
-        <w:rPr>
-          <w:rFonts w:hint="eastAsia"/>
-        </w:rPr>
-        <w:t>MO</w:t>
-      </w:r>
-      <w:r>
-        <w:rPr>
-          <w:rFonts w:hint="eastAsia"/>
-        </w:rPr>
-        <w:t>（后端服务）</w:t>
-      </w:r>
-      <w:r>
-        <w:rPr>
-          <w:rFonts w:hint="eastAsia"/>
-        </w:rPr>
-        <w:t>。主要技术</w:t>
-      </w:r>
-      <w:proofErr w:type="gramStart"/>
-      <w:r>
-        <w:rPr>
-          <w:rFonts w:hint="eastAsia"/>
-        </w:rPr>
-        <w:t>栈</w:t>
-      </w:r>
-      <w:proofErr w:type="gramEnd"/>
-      <w:r>
-        <w:rPr>
-          <w:rFonts w:hint="eastAsia"/>
-        </w:rPr>
-        <w:t>：前端</w:t>
-      </w:r>
-      <w:r>
-        <w:rPr>
-          <w:rFonts w:hint="eastAsia"/>
-        </w:rPr>
-        <w:t>R</w:t>
-      </w:r>
-      <w:r>
-        <w:t xml:space="preserve">eact </w:t>
+        <w:t>，后端</w:t>
+      </w:r>
+      <w:r>
+        <w:rPr>
+          <w:rFonts w:hint="eastAsia"/>
+        </w:rPr>
+        <w:t xml:space="preserve"> P</w:t>
+      </w:r>
+      <w:r>
+        <w:t xml:space="preserve">ython Flask </w:t>
       </w:r>
       <w:r>
         <w:rPr>
@@ -880,21 +908,11 @@
         </w:rPr>
         <w:t xml:space="preserve"> </w:t>
       </w:r>
-      <w:r>
-        <w:t xml:space="preserve">Redux </w:t>
-      </w:r>
-      <w:r>
-        <w:rPr>
-          <w:rFonts w:hint="eastAsia"/>
-        </w:rPr>
-        <w:t>构建单页面</w:t>
-      </w:r>
-      <w:r>
-        <w:rPr>
-          <w:rFonts w:hint="eastAsia"/>
-        </w:rPr>
-        <w:t>Web</w:t>
-      </w:r>
+      <w:proofErr w:type="spellStart"/>
+      <w:r>
+        <w:t>Tensorflow</w:t>
+      </w:r>
+      <w:proofErr w:type="spellEnd"/>
       <w:r>
         <w:t xml:space="preserve"> </w:t>
       </w:r>
@@ -902,28 +920,7 @@
         <w:rPr>
           <w:rFonts w:hint="eastAsia"/>
         </w:rPr>
-        <w:t>APP</w:t>
-      </w:r>
-      <w:r>
-        <w:rPr>
-          <w:rFonts w:hint="eastAsia"/>
-        </w:rPr>
-        <w:t>，后端</w:t>
-      </w:r>
-      <w:r>
-        <w:rPr>
-          <w:rFonts w:hint="eastAsia"/>
-        </w:rPr>
-        <w:t xml:space="preserve"> P</w:t>
-      </w:r>
-      <w:r>
-        <w:t xml:space="preserve">ython Flask </w:t>
-      </w:r>
-      <w:r>
-        <w:rPr>
-          <w:rFonts w:hint="eastAsia"/>
-        </w:rPr>
-        <w:t>搭配</w:t>
+        <w:t>和</w:t>
       </w:r>
       <w:r>
         <w:rPr>
@@ -931,8 +928,64 @@
         </w:rPr>
         <w:t xml:space="preserve"> </w:t>
       </w:r>
-      <w:r>
-        <w:t xml:space="preserve">Tensorflow </w:t>
+      <w:proofErr w:type="spellStart"/>
+      <w:r>
+        <w:t>itchat</w:t>
+      </w:r>
+      <w:proofErr w:type="spellEnd"/>
+      <w:r>
+        <w:t xml:space="preserve"> </w:t>
+      </w:r>
+      <w:r>
+        <w:rPr>
+          <w:rFonts w:hint="eastAsia"/>
+        </w:rPr>
+        <w:t>实现</w:t>
+      </w:r>
+      <w:r>
+        <w:rPr>
+          <w:rFonts w:hint="eastAsia"/>
+        </w:rPr>
+        <w:t>该项目的主要</w:t>
+      </w:r>
+      <w:r>
+        <w:rPr>
+          <w:rFonts w:hint="eastAsia"/>
+        </w:rPr>
+        <w:t>业务</w:t>
+      </w:r>
+      <w:r>
+        <w:rPr>
+          <w:rFonts w:hint="eastAsia"/>
+        </w:rPr>
+        <w:t>服务。</w:t>
+      </w:r>
+      <w:r>
+        <w:rPr>
+          <w:rFonts w:hint="eastAsia"/>
+        </w:rPr>
+        <w:t>该项目遵循</w:t>
+      </w:r>
+      <w:r>
+        <w:rPr>
+          <w:rFonts w:hint="eastAsia"/>
+        </w:rPr>
+        <w:t>A</w:t>
+      </w:r>
+      <w:r>
+        <w:t xml:space="preserve">gile </w:t>
+      </w:r>
+      <w:r>
+        <w:rPr>
+          <w:rFonts w:hint="eastAsia"/>
+        </w:rPr>
+        <w:t>开发的</w:t>
+      </w:r>
+      <w:r>
+        <w:rPr>
+          <w:rFonts w:hint="eastAsia"/>
+        </w:rPr>
+        <w:t>思想，采用迭代，循序渐进</w:t>
       </w:r>
       <w:r>
         <w:rPr>
@@ -944,72 +997,6 @@
         <w:rPr>
           <w:rFonts w:hint="eastAsia"/>
         </w:rPr>
-        <w:t xml:space="preserve"> </w:t>
-      </w:r>
-      <w:r>
-        <w:t xml:space="preserve">itchat </w:t>
-      </w:r>
-      <w:r>
-        <w:rPr>
-          <w:rFonts w:hint="eastAsia"/>
-        </w:rPr>
-        <w:t>实现</w:t>
-      </w:r>
-      <w:r>
-        <w:rPr>
-          <w:rFonts w:hint="eastAsia"/>
-        </w:rPr>
-        <w:t>该项目的主要</w:t>
-      </w:r>
-      <w:r>
-        <w:rPr>
-          <w:rFonts w:hint="eastAsia"/>
-        </w:rPr>
-        <w:t>业务</w:t>
-      </w:r>
-      <w:r>
-        <w:rPr>
-          <w:rFonts w:hint="eastAsia"/>
-        </w:rPr>
-        <w:t>服务。</w:t>
-      </w:r>
-      <w:r>
-        <w:rPr>
-          <w:rFonts w:hint="eastAsia"/>
-        </w:rPr>
-        <w:t>该项目遵循</w:t>
-      </w:r>
-      <w:r>
-        <w:rPr>
-          <w:rFonts w:hint="eastAsia"/>
-        </w:rPr>
-        <w:t>A</w:t>
-      </w:r>
-      <w:r>
-        <w:t xml:space="preserve">gile </w:t>
-      </w:r>
-      <w:r>
-        <w:rPr>
-          <w:rFonts w:hint="eastAsia"/>
-        </w:rPr>
-        <w:t>开发的</w:t>
-      </w:r>
-      <w:r>
-        <w:rPr>
-          <w:rFonts w:hint="eastAsia"/>
-        </w:rPr>
-        <w:t>思想，采用迭代，循序渐进</w:t>
-      </w:r>
-      <w:r>
-        <w:rPr>
-          <w:rFonts w:hint="eastAsia"/>
-        </w:rPr>
-        <w:t>和</w:t>
-      </w:r>
-      <w:r>
-        <w:rPr>
-          <w:rFonts w:hint="eastAsia"/>
-        </w:rPr>
         <w:t>CI/CD</w:t>
       </w:r>
       <w:r>
@@ -1040,7 +1027,7 @@
         <w:rPr>
           <w:rFonts w:hint="eastAsia"/>
         </w:rPr>
-        <w:t>的服务</w:t>
+        <w:t>的软件</w:t>
       </w:r>
       <w:r>
         <w:rPr>
@@ -1059,9 +1046,6 @@
       <w:pPr>
         <w:spacing w:line="360" w:lineRule="exact"/>
         <w:ind w:left="924" w:hangingChars="400" w:hanging="924"/>
-        <w:rPr>
-          <w:rFonts w:hint="eastAsia"/>
-        </w:rPr>
       </w:pPr>
       <w:r>
         <w:rPr>
@@ -1079,9 +1063,11 @@
         </w:rPr>
         <w:t>，</w:t>
       </w:r>
+      <w:proofErr w:type="spellStart"/>
       <w:r>
         <w:t>Tensorflow</w:t>
       </w:r>
+      <w:proofErr w:type="spellEnd"/>
       <w:r>
         <w:rPr>
           <w:rFonts w:hint="eastAsia"/>
@@ -1108,6 +1094,21 @@
           <w:rFonts w:hint="eastAsia"/>
         </w:rPr>
         <w:t>Flask</w:t>
+      </w:r>
+      <w:r>
+        <w:rPr>
+          <w:rFonts w:hint="eastAsia"/>
+        </w:rPr>
+        <w:t>，</w:t>
+      </w:r>
+      <w:r>
+        <w:rPr>
+          <w:rFonts w:hint="eastAsia"/>
+        </w:rPr>
+        <w:t>Ag</w:t>
+      </w:r>
+      <w:r>
+        <w:t>ile</w:t>
       </w:r>
       <w:r>
         <w:rPr>
@@ -1152,7 +1153,6 @@
       <w:pPr>
         <w:ind w:firstLine="0"/>
         <w:rPr>
-          <w:rFonts w:hint="eastAsia"/>
           <w:b/>
         </w:rPr>
       </w:pPr>
@@ -1187,7 +1187,21 @@
         <w:rPr>
           <w:rStyle w:val="copied"/>
         </w:rPr>
-        <w:t>This article discusses the design and implementation of the Wechat chat robot based on machine learning. It mainly discusses gradually from several aspects such as overview, program demonstration and demand analysis. In recent years, the upsurge of machine learning has continued to rise, and applications based on machine learning continue to emerge. Such as Google Assistance and Apple Siri, the emergence of these applications further confirms that machine learning has the conditions to get out of the laboratory and into the production environment. The machine learning-based WeChat chat robot is mainly a chat robot that can replace the WeChat users and chat with their friends passively. The main design idea: First, the user binds the WeChat account with the system. The user uploads the previous chat content or other content for training the chat robot. The system passively accepts the user WeChat friend chat content, and finally generates a passive reply content through the RNN and sends it to the WeChat friend</w:t>
+        <w:t xml:space="preserve">This article discusses the design and implementation of the </w:t>
+      </w:r>
+      <w:proofErr w:type="spellStart"/>
+      <w:r>
+        <w:rPr>
+          <w:rStyle w:val="copied"/>
+        </w:rPr>
+        <w:t>Wechat</w:t>
+      </w:r>
+      <w:proofErr w:type="spellEnd"/>
+      <w:r>
+        <w:rPr>
+          <w:rStyle w:val="copied"/>
+        </w:rPr>
+        <w:t xml:space="preserve"> chat robot based on machine learning. It mainly discusses gradually from several aspects such as overview, program demonstration and demand analysis. In recent years, the upsurge of machine learning has continued to rise, and applications based on machine learning continue to emerge. Such as Google Assistance and Apple Siri, the emergence of these applications further confirms that machine learning has the conditions to get out of the laboratory and into the production environment. The machine learning-based WeChat chat robot is mainly a chat robot that can replace the WeChat users and chat with their friends passively. The main design idea: First, the user binds the WeChat account with the system. The user uploads the previous chat content or other content for training the chat robot. The system passively accepts the user WeChat friend chat content, and finally generates a passive reply content through the RNN and sends it to the WeChat friend</w:t>
       </w:r>
       <w:proofErr w:type="gramStart"/>
       <w:r>
@@ -1201,7 +1215,49 @@
         <w:rPr>
           <w:rStyle w:val="copied"/>
         </w:rPr>
-        <w:t xml:space="preserve"> The project is divided into two sub-projects: EVE (front-end Web APP) and MO (back-end service). The main technology stack: front-end React with Redux builds a single-page Web APP, and back-end Python Flask with Tensorflow and itchat to achieve the main business services of the project. The project follows the ideas developed by Agile and adopts iterative, step-by-step and CI/CD software development methods to provide high-quality, responsive changes and other features.</w:t>
+        <w:t xml:space="preserve"> The project is divided into two sub-projects: EVE (front-end Web APP) and MO (back-end service). The main technology stack: front-end React with </w:t>
+      </w:r>
+      <w:proofErr w:type="spellStart"/>
+      <w:r>
+        <w:rPr>
+          <w:rStyle w:val="copied"/>
+        </w:rPr>
+        <w:t>Redux</w:t>
+      </w:r>
+      <w:proofErr w:type="spellEnd"/>
+      <w:r>
+        <w:rPr>
+          <w:rStyle w:val="copied"/>
+        </w:rPr>
+        <w:t xml:space="preserve"> builds a single-page Web APP, and back-end Python Flask with </w:t>
+      </w:r>
+      <w:proofErr w:type="spellStart"/>
+      <w:r>
+        <w:rPr>
+          <w:rStyle w:val="copied"/>
+        </w:rPr>
+        <w:t>Tensorflow</w:t>
+      </w:r>
+      <w:proofErr w:type="spellEnd"/>
+      <w:r>
+        <w:rPr>
+          <w:rStyle w:val="copied"/>
+        </w:rPr>
+        <w:t xml:space="preserve"> and </w:t>
+      </w:r>
+      <w:proofErr w:type="spellStart"/>
+      <w:r>
+        <w:rPr>
+          <w:rStyle w:val="copied"/>
+        </w:rPr>
+        <w:t>itchat</w:t>
+      </w:r>
+      <w:proofErr w:type="spellEnd"/>
+      <w:r>
+        <w:rPr>
+          <w:rStyle w:val="copied"/>
+        </w:rPr>
+        <w:t xml:space="preserve"> to achieve the main business services of the project. The project follows the ideas developed by Agile and adopts iterative, step-by-step and CI/CD software development methods to provide high-quality, responsive changes and other features.</w:t>
       </w:r>
     </w:p>
     <w:p>
@@ -1245,9 +1301,11 @@
         </w:rPr>
         <w:t>，</w:t>
       </w:r>
+      <w:proofErr w:type="spellStart"/>
       <w:r>
         <w:t>Tensorflow</w:t>
       </w:r>
+      <w:proofErr w:type="spellEnd"/>
       <w:r>
         <w:rPr>
           <w:rFonts w:hint="eastAsia"/>
@@ -1274,6 +1332,15 @@
           <w:rFonts w:hint="eastAsia"/>
         </w:rPr>
         <w:t>Flask</w:t>
+      </w:r>
+      <w:r>
+        <w:rPr>
+          <w:rFonts w:hint="eastAsia"/>
+        </w:rPr>
+        <w:t>，</w:t>
+      </w:r>
+      <w:r>
+        <w:t>Agile</w:t>
       </w:r>
       <w:r>
         <w:rPr>
@@ -1296,8 +1363,6 @@
           <w:rFonts w:cs="宋体"/>
         </w:rPr>
       </w:pPr>
-      <w:bookmarkStart w:id="5" w:name="_GoBack"/>
-      <w:bookmarkEnd w:id="5"/>
     </w:p>
     <w:p>
       <w:pPr>
@@ -4833,9 +4898,6 @@
     <w:p>
       <w:pPr>
         <w:spacing w:line="360" w:lineRule="exact"/>
-        <w:rPr>
-          <w:rFonts w:hint="eastAsia"/>
-        </w:rPr>
         <w:sectPr>
           <w:footerReference w:type="default" r:id="rId11"/>
           <w:pgSz w:w="11906" w:h="16838" w:code="9"/>
@@ -4854,14 +4916,1188 @@
         <w:fldChar w:fldCharType="end"/>
       </w:r>
     </w:p>
-    <w:bookmarkEnd w:id="2"/>
+    <w:p>
+      <w:pPr>
+        <w:pStyle w:val="1"/>
+        <w:pageBreakBefore/>
+        <w:rPr>
+          <w:rFonts w:ascii="宋体" w:hAnsi="宋体"/>
+          <w:szCs w:val="32"/>
+        </w:rPr>
+      </w:pPr>
+      <w:bookmarkStart w:id="5" w:name="_Toc451858883"/>
+      <w:bookmarkEnd w:id="2"/>
+      <w:r>
+        <w:rPr>
+          <w:rFonts w:ascii="宋体" w:hAnsi="宋体" w:hint="eastAsia"/>
+          <w:szCs w:val="32"/>
+        </w:rPr>
+        <w:lastRenderedPageBreak/>
+        <w:t>第</w:t>
+      </w:r>
+      <w:r>
+        <w:rPr>
+          <w:rFonts w:eastAsia="Arial Unicode MS" w:cs="Arial"/>
+          <w:szCs w:val="32"/>
+        </w:rPr>
+        <w:t>1</w:t>
+      </w:r>
+      <w:r>
+        <w:rPr>
+          <w:rFonts w:ascii="宋体" w:hAnsi="宋体" w:hint="eastAsia"/>
+          <w:szCs w:val="32"/>
+        </w:rPr>
+        <w:t xml:space="preserve">章  </w:t>
+      </w:r>
+      <w:proofErr w:type="spellStart"/>
+      <w:r>
+        <w:rPr>
+          <w:rFonts w:ascii="宋体" w:hAnsi="宋体" w:hint="eastAsia"/>
+          <w:szCs w:val="32"/>
+        </w:rPr>
+        <w:t>概述</w:t>
+      </w:r>
+      <w:bookmarkEnd w:id="5"/>
+      <w:proofErr w:type="spellEnd"/>
+    </w:p>
+    <w:p>
+      <w:pPr>
+        <w:pStyle w:val="2"/>
+        <w:spacing w:before="312" w:after="312"/>
+        <w:rPr>
+          <w:rFonts w:ascii="宋体" w:hAnsi="宋体"/>
+          <w:szCs w:val="28"/>
+        </w:rPr>
+      </w:pPr>
+      <w:bookmarkStart w:id="6" w:name="_Toc451858884"/>
+      <w:r>
+        <w:rPr>
+          <w:szCs w:val="28"/>
+        </w:rPr>
+        <w:t xml:space="preserve">1.1 </w:t>
+      </w:r>
+      <w:r>
+        <w:rPr>
+          <w:rFonts w:ascii="宋体" w:hAnsi="宋体" w:hint="eastAsia"/>
+          <w:szCs w:val="28"/>
+        </w:rPr>
+        <w:t xml:space="preserve"> </w:t>
+      </w:r>
+      <w:proofErr w:type="spellStart"/>
+      <w:r>
+        <w:rPr>
+          <w:rFonts w:ascii="宋体" w:hAnsi="宋体" w:hint="eastAsia"/>
+          <w:szCs w:val="28"/>
+        </w:rPr>
+        <w:t>课题的来源、目的、意义</w:t>
+      </w:r>
+      <w:bookmarkEnd w:id="6"/>
+      <w:proofErr w:type="spellEnd"/>
+    </w:p>
+    <w:p>
+      <w:pPr>
+        <w:pStyle w:val="3"/>
+        <w:spacing w:before="156" w:after="156"/>
+        <w:rPr>
+          <w:rFonts w:ascii="黑体" w:hAnsi="黑体"/>
+          <w:bCs w:val="0"/>
+          <w:szCs w:val="24"/>
+        </w:rPr>
+      </w:pPr>
+      <w:bookmarkStart w:id="7" w:name="_Toc451858885"/>
+      <w:r>
+        <w:rPr>
+          <w:bCs w:val="0"/>
+          <w:szCs w:val="24"/>
+        </w:rPr>
+        <w:t xml:space="preserve">1.1.1 </w:t>
+      </w:r>
+      <w:r>
+        <w:rPr>
+          <w:rFonts w:ascii="黑体" w:hAnsi="黑体" w:hint="eastAsia"/>
+          <w:bCs w:val="0"/>
+          <w:szCs w:val="24"/>
+        </w:rPr>
+        <w:t xml:space="preserve"> </w:t>
+      </w:r>
+      <w:proofErr w:type="spellStart"/>
+      <w:r>
+        <w:rPr>
+          <w:rFonts w:ascii="黑体" w:hAnsi="黑体" w:hint="eastAsia"/>
+          <w:bCs w:val="0"/>
+          <w:szCs w:val="24"/>
+        </w:rPr>
+        <w:t>课题的来源</w:t>
+      </w:r>
+      <w:bookmarkEnd w:id="7"/>
+      <w:proofErr w:type="spellEnd"/>
+    </w:p>
+    <w:p>
+      <w:pPr>
+        <w:rPr>
+          <w:rFonts w:hint="eastAsia"/>
+          <w:lang w:val="x-none"/>
+        </w:rPr>
+      </w:pPr>
+      <w:r>
+        <w:rPr>
+          <w:rFonts w:hint="eastAsia"/>
+          <w:lang w:val="x-none"/>
+        </w:rPr>
+        <w:t>之前在某公司实习的过程中，公司沟通事项大多</w:t>
+      </w:r>
+      <w:proofErr w:type="gramStart"/>
+      <w:r>
+        <w:rPr>
+          <w:rFonts w:hint="eastAsia"/>
+          <w:lang w:val="x-none"/>
+        </w:rPr>
+        <w:t>通过微信</w:t>
+      </w:r>
+      <w:r>
+        <w:rPr>
+          <w:rFonts w:hint="eastAsia"/>
+          <w:lang w:val="x-none"/>
+        </w:rPr>
+        <w:t>完成</w:t>
+      </w:r>
+      <w:proofErr w:type="gramEnd"/>
+      <w:r>
+        <w:rPr>
+          <w:rFonts w:hint="eastAsia"/>
+          <w:lang w:val="x-none"/>
+        </w:rPr>
+        <w:t>，并且沟通的内容大多是模板内容</w:t>
+      </w:r>
+      <w:r>
+        <w:rPr>
+          <w:rFonts w:hint="eastAsia"/>
+          <w:lang w:val="x-none"/>
+        </w:rPr>
+        <w:t>。这样的沟通</w:t>
+      </w:r>
+      <w:r>
+        <w:rPr>
+          <w:rFonts w:hint="eastAsia"/>
+          <w:lang w:val="x-none"/>
+        </w:rPr>
+        <w:t>不仅</w:t>
+      </w:r>
+      <w:r>
+        <w:rPr>
+          <w:rFonts w:hint="eastAsia"/>
+          <w:lang w:val="x-none"/>
+        </w:rPr>
+        <w:t>占用大量的时间而且没有太大实际意义</w:t>
+      </w:r>
+      <w:r>
+        <w:rPr>
+          <w:rFonts w:hint="eastAsia"/>
+          <w:lang w:val="x-none"/>
+        </w:rPr>
+        <w:t>。联想到</w:t>
+      </w:r>
+      <w:r>
+        <w:rPr>
+          <w:rFonts w:hint="eastAsia"/>
+          <w:lang w:val="x-none"/>
+        </w:rPr>
+        <w:t>当下比较热门的</w:t>
+      </w:r>
+      <w:r>
+        <w:rPr>
+          <w:rFonts w:hint="eastAsia"/>
+          <w:lang w:val="x-none"/>
+        </w:rPr>
+        <w:t>Google</w:t>
+      </w:r>
+      <w:r>
+        <w:rPr>
+          <w:lang w:val="x-none"/>
+        </w:rPr>
+        <w:t xml:space="preserve"> </w:t>
+      </w:r>
+      <w:r>
+        <w:rPr>
+          <w:rFonts w:hint="eastAsia"/>
+          <w:lang w:val="x-none"/>
+        </w:rPr>
+        <w:t>Assistance</w:t>
+      </w:r>
+      <w:r>
+        <w:rPr>
+          <w:lang w:val="x-none"/>
+        </w:rPr>
+        <w:t xml:space="preserve"> </w:t>
+      </w:r>
+      <w:r>
+        <w:rPr>
+          <w:rFonts w:hint="eastAsia"/>
+          <w:lang w:val="x-none"/>
+        </w:rPr>
+        <w:t>等聊天助理，</w:t>
+      </w:r>
+      <w:proofErr w:type="gramStart"/>
+      <w:r>
+        <w:rPr>
+          <w:rFonts w:hint="eastAsia"/>
+          <w:lang w:val="x-none"/>
+        </w:rPr>
+        <w:t>为什么微信没有</w:t>
+      </w:r>
+      <w:proofErr w:type="gramEnd"/>
+      <w:r>
+        <w:rPr>
+          <w:rFonts w:hint="eastAsia"/>
+          <w:lang w:val="x-none"/>
+        </w:rPr>
+        <w:t>一个类似的聊天助理来帮助用户从大量的琐事中解脱出来？</w:t>
+      </w:r>
+      <w:r>
+        <w:rPr>
+          <w:rFonts w:hint="eastAsia"/>
+          <w:lang w:val="x-none"/>
+        </w:rPr>
+        <w:t>刚好</w:t>
+      </w:r>
+      <w:proofErr w:type="gramStart"/>
+      <w:r>
+        <w:rPr>
+          <w:rFonts w:hint="eastAsia"/>
+          <w:lang w:val="x-none"/>
+        </w:rPr>
+        <w:t>自己曾今看过</w:t>
+      </w:r>
+      <w:proofErr w:type="gramEnd"/>
+      <w:r>
+        <w:rPr>
+          <w:rFonts w:hint="eastAsia"/>
+          <w:lang w:val="x-none"/>
+        </w:rPr>
+        <w:t>一个可以将微信聊天操作</w:t>
+      </w:r>
+      <w:r>
+        <w:rPr>
+          <w:rFonts w:hint="eastAsia"/>
+          <w:lang w:val="x-none"/>
+        </w:rPr>
+        <w:t>API</w:t>
+      </w:r>
+      <w:r>
+        <w:rPr>
+          <w:rFonts w:hint="eastAsia"/>
+          <w:lang w:val="x-none"/>
+        </w:rPr>
+        <w:t>化的类库，</w:t>
+      </w:r>
+      <w:r>
+        <w:rPr>
+          <w:rFonts w:hint="eastAsia"/>
+          <w:lang w:val="x-none"/>
+        </w:rPr>
+        <w:t>这个类</w:t>
+      </w:r>
+      <w:proofErr w:type="gramStart"/>
+      <w:r>
+        <w:rPr>
+          <w:rFonts w:hint="eastAsia"/>
+          <w:lang w:val="x-none"/>
+        </w:rPr>
+        <w:t>库让基于微信</w:t>
+      </w:r>
+      <w:proofErr w:type="gramEnd"/>
+      <w:r>
+        <w:rPr>
+          <w:rFonts w:hint="eastAsia"/>
+          <w:lang w:val="x-none"/>
+        </w:rPr>
+        <w:t>的</w:t>
+      </w:r>
+      <w:r>
+        <w:rPr>
+          <w:rFonts w:hint="eastAsia"/>
+          <w:lang w:val="x-none"/>
+        </w:rPr>
+        <w:t>程序</w:t>
+      </w:r>
+      <w:r>
+        <w:rPr>
+          <w:rFonts w:hint="eastAsia"/>
+          <w:lang w:val="x-none"/>
+        </w:rPr>
+        <w:t>聊天可以实现。</w:t>
+      </w:r>
+      <w:r>
+        <w:rPr>
+          <w:rFonts w:hint="eastAsia"/>
+          <w:lang w:val="x-none"/>
+        </w:rPr>
+        <w:t>带着这样的思绪与导师沟通后，加入了用机器学习相关技术处理用户聊天来避免陷入死板聊天，最后课题定为基于机器学习的微信聊天机器人的设计与实现。</w:t>
+      </w:r>
+    </w:p>
+    <w:p>
+      <w:pPr>
+        <w:pStyle w:val="3"/>
+        <w:spacing w:before="156" w:after="156"/>
+        <w:rPr>
+          <w:rFonts w:ascii="黑体" w:hAnsi="黑体"/>
+          <w:bCs w:val="0"/>
+          <w:szCs w:val="24"/>
+        </w:rPr>
+      </w:pPr>
+      <w:bookmarkStart w:id="8" w:name="_Toc451858886"/>
+      <w:r>
+        <w:rPr>
+          <w:rFonts w:hint="eastAsia"/>
+          <w:bCs w:val="0"/>
+          <w:szCs w:val="24"/>
+        </w:rPr>
+        <w:t xml:space="preserve">1.1.2  </w:t>
+      </w:r>
+      <w:proofErr w:type="spellStart"/>
+      <w:r>
+        <w:rPr>
+          <w:rFonts w:ascii="黑体" w:hAnsi="黑体" w:hint="eastAsia"/>
+          <w:bCs w:val="0"/>
+          <w:szCs w:val="24"/>
+        </w:rPr>
+        <w:t>选择课题的目的</w:t>
+      </w:r>
+      <w:bookmarkEnd w:id="8"/>
+      <w:proofErr w:type="spellEnd"/>
+    </w:p>
+    <w:p>
+      <w:pPr>
+        <w:rPr>
+          <w:lang w:val="x-none"/>
+        </w:rPr>
+      </w:pPr>
+      <w:r>
+        <w:rPr>
+          <w:rFonts w:hint="eastAsia"/>
+          <w:lang w:val="x-none"/>
+        </w:rPr>
+        <w:t>经历过三年的基础知识的学习以及大四上学期校外实习的历练，</w:t>
+      </w:r>
+      <w:r>
+        <w:rPr>
+          <w:rFonts w:hint="eastAsia"/>
+          <w:lang w:val="x-none"/>
+        </w:rPr>
+        <w:t>迫切想通过一个完整的项目来整合自己</w:t>
+      </w:r>
+      <w:r>
+        <w:rPr>
+          <w:rFonts w:hint="eastAsia"/>
+          <w:lang w:val="x-none"/>
+        </w:rPr>
+        <w:t>所学</w:t>
+      </w:r>
+      <w:r>
+        <w:rPr>
+          <w:rFonts w:hint="eastAsia"/>
+          <w:lang w:val="x-none"/>
+        </w:rPr>
+        <w:t>的</w:t>
+      </w:r>
+      <w:r>
+        <w:rPr>
+          <w:rFonts w:hint="eastAsia"/>
+          <w:lang w:val="x-none"/>
+        </w:rPr>
+        <w:t>知识</w:t>
+      </w:r>
+      <w:r>
+        <w:rPr>
+          <w:rFonts w:hint="eastAsia"/>
+          <w:lang w:val="x-none"/>
+        </w:rPr>
+        <w:t>，</w:t>
+      </w:r>
+      <w:r>
+        <w:rPr>
+          <w:rFonts w:hint="eastAsia"/>
+          <w:lang w:val="x-none"/>
+        </w:rPr>
+        <w:t>同时本科毕业设计是本科阶段毕业前夕的关键一步。</w:t>
+      </w:r>
+    </w:p>
+    <w:p>
+      <w:pPr>
+        <w:rPr>
+          <w:rFonts w:hint="eastAsia"/>
+          <w:lang w:val="x-none"/>
+        </w:rPr>
+      </w:pPr>
+      <w:proofErr w:type="gramStart"/>
+      <w:r>
+        <w:rPr>
+          <w:rFonts w:hint="eastAsia"/>
+          <w:lang w:val="x-none"/>
+        </w:rPr>
+        <w:t>微信作为</w:t>
+      </w:r>
+      <w:proofErr w:type="gramEnd"/>
+      <w:r>
+        <w:rPr>
+          <w:rFonts w:hint="eastAsia"/>
+          <w:lang w:val="x-none"/>
+        </w:rPr>
+        <w:t>中国最大的即时聊天工具之一，不论是用户还是社区都有举足轻重的地位。当然课题选为微信聊天机器人并不是想作为一个商业项目，而是带有实践性的一个社会实践项目。</w:t>
+      </w:r>
+      <w:r>
+        <w:rPr>
+          <w:rFonts w:hint="eastAsia"/>
+          <w:lang w:val="x-none"/>
+        </w:rPr>
+        <w:t>该项目需要的技术</w:t>
+      </w:r>
+      <w:r>
+        <w:rPr>
+          <w:rFonts w:hint="eastAsia"/>
+          <w:lang w:val="x-none"/>
+        </w:rPr>
+        <w:t>涉及</w:t>
+      </w:r>
+      <w:r>
+        <w:rPr>
+          <w:rFonts w:hint="eastAsia"/>
+          <w:lang w:val="x-none"/>
+        </w:rPr>
+        <w:t>前端，后端和机器学习等相关内容，前端和后端的技术在之前的学习中有过一定的基础知识积累，这次的毕业设计正好将两个技术</w:t>
+      </w:r>
+      <w:proofErr w:type="gramStart"/>
+      <w:r>
+        <w:rPr>
+          <w:rFonts w:hint="eastAsia"/>
+          <w:lang w:val="x-none"/>
+        </w:rPr>
+        <w:t>栈</w:t>
+      </w:r>
+      <w:proofErr w:type="gramEnd"/>
+      <w:r>
+        <w:rPr>
+          <w:rFonts w:hint="eastAsia"/>
+          <w:lang w:val="x-none"/>
+        </w:rPr>
+        <w:t>有机的结合起来，加深对其的理解程度。</w:t>
+      </w:r>
+      <w:r>
+        <w:rPr>
+          <w:rFonts w:hint="eastAsia"/>
+          <w:lang w:val="x-none"/>
+        </w:rPr>
+        <w:t>机器学习是自己很渴望学习的一门新兴技术。在校外实习之前，自己曾在</w:t>
+      </w:r>
+      <w:proofErr w:type="spellStart"/>
+      <w:r>
+        <w:rPr>
+          <w:rFonts w:hint="eastAsia"/>
+          <w:lang w:val="x-none"/>
+        </w:rPr>
+        <w:t>Coursea</w:t>
+      </w:r>
+      <w:proofErr w:type="spellEnd"/>
+      <w:r>
+        <w:rPr>
+          <w:lang w:val="x-none"/>
+        </w:rPr>
+        <w:t xml:space="preserve"> </w:t>
+      </w:r>
+      <w:r>
+        <w:rPr>
+          <w:rFonts w:hint="eastAsia"/>
+          <w:lang w:val="x-none"/>
+        </w:rPr>
+        <w:t>上跟过</w:t>
+      </w:r>
+      <w:proofErr w:type="gramStart"/>
+      <w:r>
+        <w:rPr>
+          <w:rFonts w:hint="eastAsia"/>
+          <w:lang w:val="x-none"/>
+        </w:rPr>
+        <w:t>吴恩达的</w:t>
+      </w:r>
+      <w:proofErr w:type="gramEnd"/>
+      <w:r>
+        <w:rPr>
+          <w:rFonts w:hint="eastAsia"/>
+          <w:lang w:val="x-none"/>
+        </w:rPr>
+        <w:t>机器学习入门课程，但是迫于实习的压力</w:t>
+      </w:r>
+      <w:r>
+        <w:rPr>
+          <w:rFonts w:hint="eastAsia"/>
+          <w:lang w:val="x-none"/>
+        </w:rPr>
+        <w:t>一直没有实践</w:t>
+      </w:r>
+      <w:r>
+        <w:rPr>
+          <w:rFonts w:hint="eastAsia"/>
+          <w:lang w:val="x-none"/>
+        </w:rPr>
+        <w:t>的机会</w:t>
+      </w:r>
+      <w:r>
+        <w:rPr>
+          <w:rFonts w:hint="eastAsia"/>
+          <w:lang w:val="x-none"/>
+        </w:rPr>
+        <w:t>。但是在实习过程中，自己对于机器学习的热度并没有随着实习压力的上升而减弱，反而更加</w:t>
+      </w:r>
+      <w:r>
+        <w:rPr>
+          <w:rFonts w:hint="eastAsia"/>
+          <w:lang w:val="x-none"/>
+        </w:rPr>
+        <w:t>强烈，</w:t>
+      </w:r>
+      <w:r>
+        <w:rPr>
+          <w:rFonts w:hint="eastAsia"/>
+          <w:lang w:val="x-none"/>
+        </w:rPr>
+        <w:t>这次毕业设计正是自己深入学习</w:t>
+      </w:r>
+      <w:r>
+        <w:rPr>
+          <w:rFonts w:hint="eastAsia"/>
+          <w:lang w:val="x-none"/>
+        </w:rPr>
+        <w:t>和实践</w:t>
+      </w:r>
+      <w:r>
+        <w:rPr>
+          <w:rFonts w:hint="eastAsia"/>
+          <w:lang w:val="x-none"/>
+        </w:rPr>
+        <w:t>机器学习的一个绝佳机会。</w:t>
+      </w:r>
+    </w:p>
+    <w:p>
+      <w:pPr>
+        <w:pStyle w:val="3"/>
+        <w:spacing w:before="156" w:after="156"/>
+        <w:rPr>
+          <w:rFonts w:ascii="黑体" w:hAnsi="黑体"/>
+          <w:bCs w:val="0"/>
+          <w:szCs w:val="24"/>
+        </w:rPr>
+      </w:pPr>
+      <w:bookmarkStart w:id="9" w:name="_Toc451858887"/>
+      <w:r>
+        <w:rPr>
+          <w:rFonts w:hint="eastAsia"/>
+          <w:bCs w:val="0"/>
+          <w:szCs w:val="24"/>
+        </w:rPr>
+        <w:t xml:space="preserve">1.1.3  </w:t>
+      </w:r>
+      <w:proofErr w:type="spellStart"/>
+      <w:r>
+        <w:rPr>
+          <w:rFonts w:ascii="黑体" w:hAnsi="黑体" w:hint="eastAsia"/>
+          <w:bCs w:val="0"/>
+          <w:szCs w:val="24"/>
+        </w:rPr>
+        <w:t>课题的意义</w:t>
+      </w:r>
+      <w:bookmarkEnd w:id="9"/>
+      <w:proofErr w:type="spellEnd"/>
+    </w:p>
+    <w:p>
+      <w:pPr>
+        <w:rPr>
+          <w:rFonts w:hint="eastAsia"/>
+          <w:lang w:val="x-none" w:eastAsia="x-none"/>
+        </w:rPr>
+      </w:pPr>
+      <w:r>
+        <w:rPr>
+          <w:rFonts w:hint="eastAsia"/>
+          <w:lang w:val="x-none"/>
+        </w:rPr>
+        <w:t>本课题最大的意义在于对自己的实践性意义，</w:t>
+      </w:r>
+      <w:r>
+        <w:rPr>
+          <w:rFonts w:hint="eastAsia"/>
+          <w:lang w:val="x-none"/>
+        </w:rPr>
+        <w:t>作为一名即将踏入工程领域的程序员，</w:t>
+      </w:r>
+      <w:r>
+        <w:rPr>
+          <w:rFonts w:hint="eastAsia"/>
+          <w:lang w:val="x-none"/>
+        </w:rPr>
+        <w:t>工程技术性实践将是</w:t>
+      </w:r>
+      <w:r>
+        <w:rPr>
+          <w:rFonts w:hint="eastAsia"/>
+          <w:lang w:val="x-none"/>
+        </w:rPr>
+        <w:t>其最大</w:t>
+      </w:r>
+      <w:r>
+        <w:rPr>
+          <w:rFonts w:hint="eastAsia"/>
+          <w:lang w:val="x-none"/>
+        </w:rPr>
+        <w:t>的收获。</w:t>
+      </w:r>
+      <w:r>
+        <w:rPr>
+          <w:rFonts w:hint="eastAsia"/>
+          <w:lang w:val="x-none"/>
+        </w:rPr>
+        <w:t>微信聊天作为一种聊天工具，与我们的生活息息相关，几乎成为了我们生活不可分割的一部分。</w:t>
+      </w:r>
+      <w:r>
+        <w:rPr>
+          <w:rFonts w:hint="eastAsia"/>
+          <w:lang w:val="x-none"/>
+        </w:rPr>
+        <w:t>据微信发布的用户数据显示，</w:t>
+      </w:r>
+      <w:proofErr w:type="gramStart"/>
+      <w:r>
+        <w:rPr>
+          <w:rFonts w:hint="eastAsia"/>
+          <w:lang w:val="x-none"/>
+        </w:rPr>
+        <w:t>微信日</w:t>
+      </w:r>
+      <w:proofErr w:type="gramEnd"/>
+      <w:r>
+        <w:rPr>
+          <w:rFonts w:hint="eastAsia"/>
+          <w:lang w:val="x-none"/>
+        </w:rPr>
+        <w:t>登陆用户达</w:t>
+      </w:r>
+      <w:r>
+        <w:rPr>
+          <w:rFonts w:hint="eastAsia"/>
+          <w:lang w:val="x-none"/>
+        </w:rPr>
+        <w:t>9</w:t>
+      </w:r>
+      <w:r>
+        <w:rPr>
+          <w:rFonts w:hint="eastAsia"/>
+          <w:lang w:val="x-none"/>
+        </w:rPr>
+        <w:t>亿多，</w:t>
+      </w:r>
+      <w:r>
+        <w:rPr>
+          <w:rFonts w:hint="eastAsia"/>
+          <w:lang w:val="x-none"/>
+        </w:rPr>
+        <w:t>人均每天花费在微信上的时间约一小时</w:t>
+      </w:r>
+      <w:r>
+        <w:rPr>
+          <w:rFonts w:hint="eastAsia"/>
+          <w:lang w:val="x-none"/>
+        </w:rPr>
+        <w:t>，</w:t>
+      </w:r>
+      <w:r>
+        <w:rPr>
+          <w:rFonts w:hint="eastAsia"/>
+          <w:lang w:val="x-none"/>
+        </w:rPr>
+        <w:t>也就是说我们每天花费在即时聊天上的时间</w:t>
+      </w:r>
+      <w:r>
+        <w:rPr>
+          <w:rFonts w:hint="eastAsia"/>
+          <w:lang w:val="x-none"/>
+        </w:rPr>
+        <w:t>大约是自己工作时间的八分之一。</w:t>
+      </w:r>
+      <w:r>
+        <w:rPr>
+          <w:rFonts w:hint="eastAsia"/>
+          <w:lang w:val="x-none"/>
+        </w:rPr>
+        <w:t>类似</w:t>
+      </w:r>
+      <w:r>
+        <w:rPr>
+          <w:rFonts w:hint="eastAsia"/>
+          <w:lang w:val="x-none"/>
+        </w:rPr>
+        <w:t>Google</w:t>
+      </w:r>
+      <w:r>
+        <w:rPr>
+          <w:lang w:val="x-none"/>
+        </w:rPr>
+        <w:t xml:space="preserve"> </w:t>
+      </w:r>
+      <w:r>
+        <w:rPr>
+          <w:rFonts w:hint="eastAsia"/>
+          <w:lang w:val="x-none"/>
+        </w:rPr>
+        <w:t>Assistance</w:t>
+      </w:r>
+      <w:r>
+        <w:rPr>
+          <w:rFonts w:hint="eastAsia"/>
+          <w:lang w:val="x-none"/>
+        </w:rPr>
+        <w:t>，</w:t>
+      </w:r>
+      <w:r>
+        <w:rPr>
+          <w:rFonts w:hint="eastAsia"/>
+          <w:lang w:val="x-none"/>
+        </w:rPr>
+        <w:t>Apple</w:t>
+      </w:r>
+      <w:r>
+        <w:rPr>
+          <w:lang w:val="x-none"/>
+        </w:rPr>
+        <w:t xml:space="preserve"> </w:t>
+      </w:r>
+      <w:r>
+        <w:rPr>
+          <w:rFonts w:hint="eastAsia"/>
+          <w:lang w:val="x-none"/>
+        </w:rPr>
+        <w:t>Siri</w:t>
+      </w:r>
+      <w:r>
+        <w:rPr>
+          <w:lang w:val="x-none"/>
+        </w:rPr>
+        <w:t xml:space="preserve"> </w:t>
+      </w:r>
+      <w:r>
+        <w:rPr>
+          <w:rFonts w:hint="eastAsia"/>
+          <w:lang w:val="x-none"/>
+        </w:rPr>
+        <w:t>等，微信聊天助手是在占据大量时间的即使聊天中，自动化模板聊天，</w:t>
+      </w:r>
+      <w:r>
+        <w:rPr>
+          <w:rFonts w:hint="eastAsia"/>
+          <w:lang w:val="x-none"/>
+        </w:rPr>
+        <w:t>以减少用户花在这些方面的精力</w:t>
+      </w:r>
+      <w:r>
+        <w:rPr>
+          <w:rFonts w:hint="eastAsia"/>
+          <w:lang w:val="x-none"/>
+        </w:rPr>
+        <w:t>，这样的意义在于让自己的工作和生活更加精简。</w:t>
+      </w:r>
+    </w:p>
+    <w:p>
+      <w:pPr>
+        <w:pStyle w:val="2"/>
+        <w:spacing w:before="312" w:after="312"/>
+        <w:rPr>
+          <w:rFonts w:ascii="宋体" w:hAnsi="宋体"/>
+          <w:szCs w:val="28"/>
+        </w:rPr>
+      </w:pPr>
+      <w:bookmarkStart w:id="10" w:name="_Toc451858888"/>
+      <w:r>
+        <w:rPr>
+          <w:szCs w:val="28"/>
+        </w:rPr>
+        <w:lastRenderedPageBreak/>
+        <w:t xml:space="preserve">1.2 </w:t>
+      </w:r>
+      <w:r>
+        <w:rPr>
+          <w:rFonts w:hint="eastAsia"/>
+          <w:szCs w:val="28"/>
+        </w:rPr>
+        <w:t xml:space="preserve"> </w:t>
+      </w:r>
+      <w:proofErr w:type="spellStart"/>
+      <w:r>
+        <w:rPr>
+          <w:rFonts w:ascii="宋体" w:hAnsi="宋体" w:hint="eastAsia"/>
+          <w:szCs w:val="28"/>
+        </w:rPr>
+        <w:t>国内外发展状况</w:t>
+      </w:r>
+      <w:bookmarkEnd w:id="10"/>
+      <w:proofErr w:type="spellEnd"/>
+    </w:p>
     <w:p>
       <w:pPr>
         <w:ind w:firstLine="0"/>
-        <w:rPr>
-          <w:rFonts w:hint="eastAsia"/>
-        </w:rPr>
-      </w:pPr>
+      </w:pPr>
+      <w:r>
+        <w:tab/>
+      </w:r>
+      <w:r>
+        <w:rPr>
+          <w:rFonts w:hint="eastAsia"/>
+        </w:rPr>
+        <w:t>中国的即使聊天的工具虽然起步晚，但是后起勃发，中国的即使聊天</w:t>
+      </w:r>
+      <w:r>
+        <w:rPr>
+          <w:rFonts w:hint="eastAsia"/>
+        </w:rPr>
+        <w:t>也</w:t>
+      </w:r>
+      <w:r>
+        <w:rPr>
+          <w:rFonts w:hint="eastAsia"/>
+        </w:rPr>
+        <w:t>处于领先水平。</w:t>
+      </w:r>
+      <w:r>
+        <w:rPr>
+          <w:rFonts w:hint="eastAsia"/>
+        </w:rPr>
+        <w:t>当然国外也有很多优秀的即使聊天工具，例如</w:t>
+      </w:r>
+      <w:proofErr w:type="spellStart"/>
+      <w:r>
+        <w:rPr>
+          <w:rFonts w:hint="eastAsia"/>
+        </w:rPr>
+        <w:t>Whatsapp</w:t>
+      </w:r>
+      <w:proofErr w:type="spellEnd"/>
+      <w:r>
+        <w:rPr>
+          <w:rFonts w:hint="eastAsia"/>
+        </w:rPr>
+        <w:t>，</w:t>
+      </w:r>
+      <w:r>
+        <w:rPr>
+          <w:rFonts w:hint="eastAsia"/>
+        </w:rPr>
+        <w:t>Faceboo</w:t>
+      </w:r>
+      <w:r>
+        <w:t>k Messenger</w:t>
+      </w:r>
+      <w:r>
+        <w:rPr>
+          <w:rFonts w:hint="eastAsia"/>
+        </w:rPr>
+        <w:t>等</w:t>
+      </w:r>
+      <w:r>
+        <w:rPr>
+          <w:rFonts w:hint="eastAsia"/>
+        </w:rPr>
+        <w:t>。</w:t>
+      </w:r>
+      <w:r>
+        <w:rPr>
+          <w:rFonts w:hint="eastAsia"/>
+        </w:rPr>
+        <w:t>值得注意的是在</w:t>
+      </w:r>
+      <w:r>
+        <w:rPr>
+          <w:rFonts w:hint="eastAsia"/>
+        </w:rPr>
+        <w:t>F</w:t>
+      </w:r>
+      <w:r>
+        <w:t xml:space="preserve">acebook 2017 F8 </w:t>
+      </w:r>
+      <w:r>
+        <w:rPr>
+          <w:rFonts w:hint="eastAsia"/>
+        </w:rPr>
+        <w:t>大会上，</w:t>
+      </w:r>
+      <w:r>
+        <w:t xml:space="preserve">Facebook </w:t>
+      </w:r>
+      <w:r>
+        <w:rPr>
+          <w:rFonts w:hint="eastAsia"/>
+        </w:rPr>
+        <w:t>发布了</w:t>
+      </w:r>
+      <w:r>
+        <w:rPr>
+          <w:rFonts w:hint="eastAsia"/>
+        </w:rPr>
+        <w:t>M</w:t>
+      </w:r>
+      <w:r>
+        <w:t>essenger Chat Extensions</w:t>
+      </w:r>
+      <w:r>
+        <w:rPr>
+          <w:rFonts w:hint="eastAsia"/>
+        </w:rPr>
+        <w:t>，其中包括</w:t>
+      </w:r>
+      <w:r>
+        <w:rPr>
+          <w:rFonts w:hint="eastAsia"/>
+        </w:rPr>
+        <w:t xml:space="preserve"> </w:t>
+      </w:r>
+      <w:r>
+        <w:t>Smart Replies</w:t>
+      </w:r>
+      <w:r>
+        <w:rPr>
+          <w:rFonts w:hint="eastAsia"/>
+        </w:rPr>
+        <w:t>。</w:t>
+      </w:r>
+      <w:r>
+        <w:rPr>
+          <w:rFonts w:hint="eastAsia"/>
+        </w:rPr>
+        <w:t>S</w:t>
+      </w:r>
+      <w:r>
+        <w:t xml:space="preserve">mart Replies </w:t>
+      </w:r>
+      <w:r>
+        <w:rPr>
+          <w:rFonts w:hint="eastAsia"/>
+        </w:rPr>
+        <w:t>是</w:t>
+      </w:r>
+      <w:r>
+        <w:rPr>
+          <w:rFonts w:hint="eastAsia"/>
+        </w:rPr>
+        <w:t>Face</w:t>
+      </w:r>
+      <w:r>
+        <w:t xml:space="preserve">book Messenger </w:t>
+      </w:r>
+      <w:r>
+        <w:rPr>
+          <w:rFonts w:hint="eastAsia"/>
+        </w:rPr>
+        <w:t>内置的</w:t>
+      </w:r>
+      <w:r>
+        <w:rPr>
+          <w:rFonts w:hint="eastAsia"/>
+        </w:rPr>
+        <w:t>AI</w:t>
+      </w:r>
+      <w:r>
+        <w:rPr>
+          <w:rFonts w:hint="eastAsia"/>
+        </w:rPr>
+        <w:t>功能，它提供了学习用户常用的问题回答，来帮助用户自动回复一些常用回答。</w:t>
+      </w:r>
+      <w:r>
+        <w:rPr>
+          <w:rFonts w:hint="eastAsia"/>
+        </w:rPr>
+        <w:t>F</w:t>
+      </w:r>
+      <w:r>
+        <w:t xml:space="preserve">acebook Messenger </w:t>
+      </w:r>
+      <w:r>
+        <w:rPr>
+          <w:rFonts w:hint="eastAsia"/>
+        </w:rPr>
+        <w:t>的目的旨在将自动化的服务带给小微企业，给予其提供</w:t>
+      </w:r>
+      <w:r>
+        <w:rPr>
+          <w:rFonts w:hint="eastAsia"/>
+        </w:rPr>
+        <w:t>7*24</w:t>
+      </w:r>
+      <w:r>
+        <w:rPr>
+          <w:rFonts w:hint="eastAsia"/>
+        </w:rPr>
+        <w:t>小时不间断</w:t>
+      </w:r>
+      <w:r>
+        <w:rPr>
+          <w:rFonts w:hint="eastAsia"/>
+        </w:rPr>
+        <w:t>服务。</w:t>
+      </w:r>
+      <w:r>
+        <w:t xml:space="preserve">Smart Replies </w:t>
+      </w:r>
+      <w:r>
+        <w:rPr>
+          <w:rFonts w:hint="eastAsia"/>
+        </w:rPr>
+        <w:t>是自动从公司的主业采集信息，识别用户的问题，然会进行回答。</w:t>
+      </w:r>
+    </w:p>
+    <w:p>
+      <w:pPr>
+        <w:ind w:firstLine="0"/>
+        <w:rPr>
+          <w:rFonts w:hint="eastAsia"/>
+        </w:rPr>
+      </w:pPr>
+      <w:r>
+        <w:tab/>
+      </w:r>
+      <w:r>
+        <w:rPr>
+          <w:rFonts w:hint="eastAsia"/>
+        </w:rPr>
+        <w:t>国内</w:t>
+      </w:r>
+      <w:proofErr w:type="gramStart"/>
+      <w:r>
+        <w:rPr>
+          <w:rFonts w:hint="eastAsia"/>
+        </w:rPr>
+        <w:t>的微信和</w:t>
+      </w:r>
+      <w:proofErr w:type="gramEnd"/>
+      <w:r>
+        <w:rPr>
+          <w:rFonts w:hint="eastAsia"/>
+        </w:rPr>
+        <w:t>QQ</w:t>
+      </w:r>
+      <w:r>
+        <w:rPr>
+          <w:rFonts w:hint="eastAsia"/>
+        </w:rPr>
+        <w:t>是主流的即使聊天工具，占据了大量的市场份额。</w:t>
+      </w:r>
+      <w:r>
+        <w:rPr>
+          <w:rFonts w:hint="eastAsia"/>
+        </w:rPr>
+        <w:t>QQ</w:t>
+      </w:r>
+      <w:r>
+        <w:rPr>
+          <w:rFonts w:hint="eastAsia"/>
+        </w:rPr>
+        <w:t>没有相关助手的扩展，其更核心的业务是提供更加娱乐性的功能。</w:t>
+      </w:r>
+      <w:r>
+        <w:rPr>
+          <w:rFonts w:hint="eastAsia"/>
+        </w:rPr>
+        <w:t>相对与</w:t>
+      </w:r>
+      <w:r>
+        <w:rPr>
+          <w:rFonts w:hint="eastAsia"/>
+        </w:rPr>
+        <w:t>QQ</w:t>
+      </w:r>
+      <w:r>
+        <w:rPr>
+          <w:rFonts w:hint="eastAsia"/>
+        </w:rPr>
+        <w:t>，</w:t>
+      </w:r>
+      <w:proofErr w:type="gramStart"/>
+      <w:r>
+        <w:rPr>
+          <w:rFonts w:hint="eastAsia"/>
+        </w:rPr>
+        <w:t>微信提供</w:t>
+      </w:r>
+      <w:proofErr w:type="gramEnd"/>
+      <w:r>
+        <w:rPr>
+          <w:rFonts w:hint="eastAsia"/>
+        </w:rPr>
+        <w:t>更加简洁即使聊天</w:t>
+      </w:r>
+      <w:r>
+        <w:rPr>
+          <w:rFonts w:hint="eastAsia"/>
+        </w:rPr>
+        <w:t>体验，虽然</w:t>
+      </w:r>
+      <w:proofErr w:type="gramStart"/>
+      <w:r>
+        <w:rPr>
+          <w:rFonts w:hint="eastAsia"/>
+        </w:rPr>
+        <w:t>都是腾讯的</w:t>
+      </w:r>
+      <w:proofErr w:type="gramEnd"/>
+      <w:r>
+        <w:rPr>
+          <w:rFonts w:hint="eastAsia"/>
+        </w:rPr>
+        <w:t>产品，其给与客户的体验</w:t>
+      </w:r>
+      <w:r>
+        <w:rPr>
+          <w:rFonts w:hint="eastAsia"/>
+        </w:rPr>
+        <w:t>截然</w:t>
+      </w:r>
+      <w:r>
+        <w:rPr>
+          <w:rFonts w:hint="eastAsia"/>
+        </w:rPr>
+        <w:t>不同</w:t>
+      </w:r>
+      <w:r>
+        <w:rPr>
+          <w:rFonts w:hint="eastAsia"/>
+        </w:rPr>
+        <w:t>。</w:t>
+      </w:r>
+      <w:proofErr w:type="gramStart"/>
+      <w:r>
+        <w:rPr>
+          <w:rFonts w:hint="eastAsia"/>
+        </w:rPr>
+        <w:t>微信提供</w:t>
+      </w:r>
+      <w:proofErr w:type="gramEnd"/>
+      <w:r>
+        <w:rPr>
+          <w:rFonts w:hint="eastAsia"/>
+        </w:rPr>
+        <w:t>了助手相关的扩展，例如</w:t>
+      </w:r>
+      <w:proofErr w:type="gramStart"/>
+      <w:r>
+        <w:rPr>
+          <w:rFonts w:hint="eastAsia"/>
+        </w:rPr>
+        <w:t>微信公众号</w:t>
+      </w:r>
+      <w:proofErr w:type="gramEnd"/>
+      <w:r>
+        <w:rPr>
+          <w:rFonts w:hint="eastAsia"/>
+        </w:rPr>
+        <w:t>。在微信公众号内，微信公众号的运营者可以提供给用户定制化的服务，包括定制化的聊天助手等。</w:t>
+      </w:r>
+      <w:bookmarkStart w:id="11" w:name="_GoBack"/>
+      <w:bookmarkEnd w:id="11"/>
     </w:p>
     <w:sectPr>
       <w:pgSz w:w="11906" w:h="16838"/>
@@ -4940,7 +6176,7 @@
                     <w:noProof/>
                     <w:sz w:val="18"/>
                   </w:rPr>
-                  <w:t>II</w:t>
+                  <w:t>I</w:t>
                 </w:r>
                 <w:r>
                   <w:rPr>

</xml_diff>

<commit_message>
[ Paper ] - Add to data-flow
</commit_message>
<xml_diff>
--- a/paper/paper.docx
+++ b/paper/paper.docx
@@ -5784,9 +5784,6 @@
       <w:pPr>
         <w:spacing w:line="360" w:lineRule="exact"/>
         <w:ind w:firstLineChars="200" w:firstLine="460"/>
-        <w:rPr>
-          <w:rFonts w:hint="eastAsia"/>
-        </w:rPr>
       </w:pPr>
       <w:r>
         <w:rPr>
@@ -6300,9 +6297,6 @@
       <w:pPr>
         <w:spacing w:line="360" w:lineRule="exact"/>
         <w:ind w:firstLineChars="200" w:firstLine="460"/>
-        <w:rPr>
-          <w:rFonts w:hint="eastAsia"/>
-        </w:rPr>
       </w:pPr>
     </w:p>
     <w:p>
@@ -6690,9 +6684,6 @@
       <w:pPr>
         <w:spacing w:line="360" w:lineRule="exact"/>
         <w:ind w:firstLineChars="200" w:firstLine="460"/>
-        <w:rPr>
-          <w:rFonts w:hint="eastAsia"/>
-        </w:rPr>
       </w:pPr>
     </w:p>
     <w:p>
@@ -6753,9 +6744,6 @@
       <w:pPr>
         <w:spacing w:line="360" w:lineRule="exact"/>
         <w:ind w:firstLineChars="200" w:firstLine="460"/>
-        <w:rPr>
-          <w:rFonts w:hint="eastAsia"/>
-        </w:rPr>
       </w:pPr>
       <w:r>
         <w:rPr>
@@ -7217,9 +7205,6 @@
       <w:pPr>
         <w:spacing w:line="360" w:lineRule="exact"/>
         <w:ind w:firstLineChars="200" w:firstLine="460"/>
-        <w:rPr>
-          <w:rFonts w:hint="eastAsia"/>
-        </w:rPr>
       </w:pPr>
       <w:bookmarkStart w:id="16" w:name="_Toc451858894"/>
       <w:r>
@@ -7575,7 +7560,6 @@
     <w:p>
       <w:pPr>
         <w:rPr>
-          <w:rFonts w:hint="eastAsia"/>
           <w:lang w:val="x-none"/>
         </w:rPr>
       </w:pPr>
@@ -8325,7 +8309,6 @@
     <w:p>
       <w:pPr>
         <w:rPr>
-          <w:rFonts w:hint="eastAsia"/>
           <w:lang w:val="x-none"/>
         </w:rPr>
       </w:pPr>
@@ -8561,8 +8544,691 @@
         </w:rPr>
         <w:t>Project</w:t>
       </w:r>
-      <w:bookmarkStart w:id="20" w:name="_GoBack"/>
+      <w:r>
+        <w:rPr>
+          <w:rFonts w:hint="eastAsia"/>
+          <w:lang w:val="x-none"/>
+        </w:rPr>
+        <w:t>。</w:t>
+      </w:r>
+    </w:p>
+    <w:p>
+      <w:pPr>
+        <w:ind w:firstLine="0"/>
+        <w:rPr>
+          <w:lang w:val="x-none"/>
+        </w:rPr>
+      </w:pPr>
+      <w:r>
+        <w:rPr>
+          <w:lang w:val="x-none"/>
+        </w:rPr>
+        <w:br w:type="page"/>
+      </w:r>
+    </w:p>
+    <w:p>
+      <w:pPr>
+        <w:pStyle w:val="1"/>
+        <w:pageBreakBefore/>
+        <w:rPr>
+          <w:rFonts w:ascii="宋体" w:hAnsi="宋体"/>
+          <w:szCs w:val="32"/>
+        </w:rPr>
+      </w:pPr>
+      <w:bookmarkStart w:id="20" w:name="_Toc451858897"/>
+      <w:bookmarkStart w:id="21" w:name="_Toc421385726"/>
+      <w:r>
+        <w:rPr>
+          <w:rFonts w:ascii="宋体" w:hAnsi="宋体" w:hint="eastAsia"/>
+          <w:szCs w:val="32"/>
+        </w:rPr>
+        <w:lastRenderedPageBreak/>
+        <w:t>第</w:t>
+      </w:r>
+      <w:r>
+        <w:rPr>
+          <w:rFonts w:eastAsia="Arial Unicode MS" w:cs="Arial"/>
+          <w:szCs w:val="32"/>
+        </w:rPr>
+        <w:t>3</w:t>
+      </w:r>
+      <w:r>
+        <w:rPr>
+          <w:rFonts w:ascii="宋体" w:hAnsi="宋体" w:hint="eastAsia"/>
+          <w:szCs w:val="32"/>
+        </w:rPr>
+        <w:t>章  需求分析</w:t>
+      </w:r>
       <w:bookmarkEnd w:id="20"/>
+      <w:bookmarkEnd w:id="21"/>
+    </w:p>
+    <w:p>
+      <w:pPr>
+        <w:pStyle w:val="2"/>
+        <w:spacing w:before="312" w:after="312"/>
+        <w:rPr>
+          <w:rFonts w:ascii="宋体" w:hAnsi="宋体"/>
+          <w:szCs w:val="28"/>
+        </w:rPr>
+      </w:pPr>
+      <w:bookmarkStart w:id="22" w:name="_Toc451858898"/>
+      <w:bookmarkStart w:id="23" w:name="_Toc421385727"/>
+      <w:r>
+        <w:rPr>
+          <w:rFonts w:hint="eastAsia"/>
+          <w:szCs w:val="28"/>
+        </w:rPr>
+        <w:t xml:space="preserve">3.1 </w:t>
+      </w:r>
+      <w:r>
+        <w:rPr>
+          <w:rFonts w:ascii="宋体" w:hAnsi="宋体" w:hint="eastAsia"/>
+          <w:szCs w:val="28"/>
+        </w:rPr>
+        <w:t xml:space="preserve"> 功能需求分析</w:t>
+      </w:r>
+      <w:bookmarkEnd w:id="22"/>
+      <w:bookmarkEnd w:id="23"/>
+    </w:p>
+    <w:p>
+      <w:pPr>
+        <w:spacing w:line="360" w:lineRule="exact"/>
+        <w:ind w:firstLineChars="200" w:firstLine="460"/>
+      </w:pPr>
+      <w:r>
+        <w:rPr>
+          <w:rFonts w:hint="eastAsia"/>
+        </w:rPr>
+        <w:t>本项目包含五大模块：微信账号绑定模块，聊天内容识别模块，聊天内容发布模块，聊天管理模块，深度学习算法设计模块。</w:t>
+      </w:r>
+      <w:r>
+        <w:rPr>
+          <w:rFonts w:hint="eastAsia"/>
+        </w:rPr>
+        <w:t xml:space="preserve"> </w:t>
+      </w:r>
+    </w:p>
+    <w:p>
+      <w:pPr>
+        <w:pStyle w:val="af9"/>
+        <w:numPr>
+          <w:ilvl w:val="0"/>
+          <w:numId w:val="5"/>
+        </w:numPr>
+        <w:tabs>
+          <w:tab w:val="left" w:pos="2385"/>
+        </w:tabs>
+        <w:spacing w:line="360" w:lineRule="exact"/>
+        <w:ind w:firstLineChars="0"/>
+      </w:pPr>
+      <w:r>
+        <w:rPr>
+          <w:rFonts w:hint="eastAsia"/>
+        </w:rPr>
+        <w:t>微信账号绑定模块</w:t>
+      </w:r>
+    </w:p>
+    <w:p>
+      <w:pPr>
+        <w:tabs>
+          <w:tab w:val="left" w:pos="2385"/>
+        </w:tabs>
+        <w:spacing w:line="360" w:lineRule="exact"/>
+        <w:rPr>
+          <w:rFonts w:hint="eastAsia"/>
+        </w:rPr>
+      </w:pPr>
+      <w:r>
+        <w:rPr>
+          <w:rFonts w:hint="eastAsia"/>
+        </w:rPr>
+        <w:t>微信用户初次进入该系统，需要将微信与该系统绑定</w:t>
+      </w:r>
+      <w:r>
+        <w:rPr>
+          <w:rFonts w:hint="eastAsia"/>
+        </w:rPr>
+        <w:t>，同时授权该系统登陆微信以获取用户聊天记录。</w:t>
+      </w:r>
+      <w:r>
+        <w:rPr>
+          <w:rFonts w:hint="eastAsia"/>
+        </w:rPr>
+        <w:t>主要操作流程为：用户进入系统，系统展示二维码，用户扫描二维码并授权登陆，系统</w:t>
+      </w:r>
+      <w:r>
+        <w:rPr>
+          <w:rFonts w:hint="eastAsia"/>
+        </w:rPr>
+        <w:t>与微信账号绑定。</w:t>
+      </w:r>
+    </w:p>
+    <w:p>
+      <w:pPr>
+        <w:pStyle w:val="af9"/>
+        <w:numPr>
+          <w:ilvl w:val="0"/>
+          <w:numId w:val="5"/>
+        </w:numPr>
+        <w:spacing w:line="360" w:lineRule="exact"/>
+        <w:ind w:firstLineChars="0"/>
+      </w:pPr>
+      <w:r>
+        <w:rPr>
+          <w:rFonts w:hint="eastAsia"/>
+        </w:rPr>
+        <w:t>聊天内容识别模块</w:t>
+      </w:r>
+    </w:p>
+    <w:p>
+      <w:pPr>
+        <w:pStyle w:val="af9"/>
+        <w:numPr>
+          <w:ilvl w:val="0"/>
+          <w:numId w:val="8"/>
+        </w:numPr>
+        <w:spacing w:line="360" w:lineRule="exact"/>
+        <w:ind w:firstLineChars="0"/>
+      </w:pPr>
+      <w:r>
+        <w:rPr>
+          <w:rFonts w:hint="eastAsia"/>
+        </w:rPr>
+        <w:t>文字聊天内容识别：当微信好友发送文字内容给系统时，系统识别为文字内容，并将文字内容交由上层算法模块。</w:t>
+      </w:r>
+    </w:p>
+    <w:p>
+      <w:pPr>
+        <w:pStyle w:val="af9"/>
+        <w:numPr>
+          <w:ilvl w:val="0"/>
+          <w:numId w:val="8"/>
+        </w:numPr>
+        <w:spacing w:line="360" w:lineRule="exact"/>
+        <w:ind w:firstLineChars="0"/>
+      </w:pPr>
+      <w:r>
+        <w:rPr>
+          <w:rFonts w:hint="eastAsia"/>
+        </w:rPr>
+        <w:t>语音聊天内容识别</w:t>
+      </w:r>
+      <w:r>
+        <w:rPr>
+          <w:rFonts w:hint="eastAsia"/>
+        </w:rPr>
+        <w:t>：当微信好友发送语音内容给系统时，系统接口将语音转换为文字，并将文字内容交由上层算法模块。</w:t>
+      </w:r>
+    </w:p>
+    <w:p>
+      <w:pPr>
+        <w:pStyle w:val="af9"/>
+        <w:numPr>
+          <w:ilvl w:val="0"/>
+          <w:numId w:val="8"/>
+        </w:numPr>
+        <w:spacing w:line="360" w:lineRule="exact"/>
+        <w:ind w:firstLineChars="0"/>
+        <w:rPr>
+          <w:rFonts w:hint="eastAsia"/>
+        </w:rPr>
+      </w:pPr>
+      <w:r>
+        <w:rPr>
+          <w:rFonts w:hint="eastAsia"/>
+        </w:rPr>
+        <w:t>文本文件内容识别：当微信好友发送文本文件内容给系统时，系统将文本文件内容解析为文字，并将文字交由上层算法模块。</w:t>
+      </w:r>
+    </w:p>
+    <w:p>
+      <w:pPr>
+        <w:pStyle w:val="af9"/>
+        <w:numPr>
+          <w:ilvl w:val="0"/>
+          <w:numId w:val="5"/>
+        </w:numPr>
+        <w:spacing w:line="360" w:lineRule="exact"/>
+        <w:ind w:firstLineChars="0"/>
+      </w:pPr>
+      <w:r>
+        <w:rPr>
+          <w:rFonts w:hint="eastAsia"/>
+        </w:rPr>
+        <w:t>聊天内容发布模块</w:t>
+      </w:r>
+    </w:p>
+    <w:p>
+      <w:pPr>
+        <w:pStyle w:val="af9"/>
+        <w:numPr>
+          <w:ilvl w:val="0"/>
+          <w:numId w:val="9"/>
+        </w:numPr>
+        <w:spacing w:line="360" w:lineRule="exact"/>
+        <w:ind w:firstLineChars="0"/>
+      </w:pPr>
+      <w:r>
+        <w:rPr>
+          <w:rFonts w:hint="eastAsia"/>
+        </w:rPr>
+        <w:t>文字内容发布：当接受到上层算法模块的文字</w:t>
+      </w:r>
+      <w:r>
+        <w:rPr>
+          <w:rFonts w:hint="eastAsia"/>
+        </w:rPr>
+        <w:t>内容时</w:t>
+      </w:r>
+      <w:r>
+        <w:rPr>
+          <w:rFonts w:hint="eastAsia"/>
+        </w:rPr>
+        <w:t>，将文字内容发送给</w:t>
+      </w:r>
+      <w:r>
+        <w:rPr>
+          <w:rFonts w:hint="eastAsia"/>
+        </w:rPr>
+        <w:t>指定</w:t>
+      </w:r>
+      <w:r>
+        <w:rPr>
+          <w:rFonts w:hint="eastAsia"/>
+        </w:rPr>
+        <w:t>的微信好友。</w:t>
+      </w:r>
+    </w:p>
+    <w:p>
+      <w:pPr>
+        <w:pStyle w:val="af9"/>
+        <w:numPr>
+          <w:ilvl w:val="0"/>
+          <w:numId w:val="9"/>
+        </w:numPr>
+        <w:spacing w:line="360" w:lineRule="exact"/>
+        <w:ind w:firstLineChars="0"/>
+        <w:rPr>
+          <w:rFonts w:hint="eastAsia"/>
+        </w:rPr>
+      </w:pPr>
+      <w:r>
+        <w:rPr>
+          <w:rFonts w:hint="eastAsia"/>
+        </w:rPr>
+        <w:t>文件内容发布：当接受到上层算法模块的文件别名内容时，将</w:t>
+      </w:r>
+      <w:r>
+        <w:rPr>
+          <w:rFonts w:hint="eastAsia"/>
+        </w:rPr>
+        <w:t>指定的文件发送给指定的</w:t>
+      </w:r>
+      <w:r>
+        <w:rPr>
+          <w:rFonts w:hint="eastAsia"/>
+        </w:rPr>
+        <w:t>微信好友。</w:t>
+      </w:r>
+    </w:p>
+    <w:p>
+      <w:pPr>
+        <w:pStyle w:val="af9"/>
+        <w:numPr>
+          <w:ilvl w:val="0"/>
+          <w:numId w:val="5"/>
+        </w:numPr>
+        <w:spacing w:line="360" w:lineRule="exact"/>
+        <w:ind w:firstLineChars="0"/>
+      </w:pPr>
+      <w:r>
+        <w:rPr>
+          <w:rFonts w:hint="eastAsia"/>
+        </w:rPr>
+        <w:t>聊天内容管理模块</w:t>
+      </w:r>
+    </w:p>
+    <w:p>
+      <w:pPr>
+        <w:pStyle w:val="af9"/>
+        <w:numPr>
+          <w:ilvl w:val="0"/>
+          <w:numId w:val="10"/>
+        </w:numPr>
+        <w:spacing w:line="360" w:lineRule="exact"/>
+        <w:ind w:firstLineChars="0"/>
+      </w:pPr>
+      <w:r>
+        <w:rPr>
+          <w:rFonts w:hint="eastAsia"/>
+        </w:rPr>
+        <w:t>上传</w:t>
+      </w:r>
+      <w:r>
+        <w:rPr>
+          <w:rFonts w:hint="eastAsia"/>
+        </w:rPr>
+        <w:t>常用</w:t>
+      </w:r>
+      <w:r>
+        <w:rPr>
+          <w:rFonts w:hint="eastAsia"/>
+        </w:rPr>
+        <w:t>聊天内容：通过文本文件上传常用聊天内容，通过该内容训练聊天机器人。</w:t>
+      </w:r>
+    </w:p>
+    <w:p>
+      <w:pPr>
+        <w:pStyle w:val="af9"/>
+        <w:numPr>
+          <w:ilvl w:val="0"/>
+          <w:numId w:val="10"/>
+        </w:numPr>
+        <w:spacing w:line="360" w:lineRule="exact"/>
+        <w:ind w:firstLineChars="0"/>
+      </w:pPr>
+      <w:r>
+        <w:rPr>
+          <w:rFonts w:hint="eastAsia"/>
+        </w:rPr>
+        <w:t>删除</w:t>
+      </w:r>
+      <w:r>
+        <w:rPr>
+          <w:rFonts w:hint="eastAsia"/>
+        </w:rPr>
+        <w:t>常用</w:t>
+      </w:r>
+      <w:r>
+        <w:rPr>
+          <w:rFonts w:hint="eastAsia"/>
+        </w:rPr>
+        <w:t>聊天内容：</w:t>
+      </w:r>
+      <w:r>
+        <w:t xml:space="preserve"> </w:t>
+      </w:r>
+      <w:r>
+        <w:rPr>
+          <w:rFonts w:hint="eastAsia"/>
+        </w:rPr>
+        <w:t>删除以前上传的聊天内容，并且从新训练聊天机器人。</w:t>
+      </w:r>
+    </w:p>
+    <w:p>
+      <w:pPr>
+        <w:pStyle w:val="af9"/>
+        <w:numPr>
+          <w:ilvl w:val="0"/>
+          <w:numId w:val="10"/>
+        </w:numPr>
+        <w:spacing w:line="360" w:lineRule="exact"/>
+        <w:ind w:firstLineChars="0"/>
+      </w:pPr>
+      <w:r>
+        <w:rPr>
+          <w:rFonts w:hint="eastAsia"/>
+        </w:rPr>
+        <w:t>查询</w:t>
+      </w:r>
+      <w:r>
+        <w:rPr>
+          <w:rFonts w:hint="eastAsia"/>
+        </w:rPr>
+        <w:t>常用</w:t>
+      </w:r>
+      <w:r>
+        <w:rPr>
+          <w:rFonts w:hint="eastAsia"/>
+        </w:rPr>
+        <w:t>聊天内容：</w:t>
+      </w:r>
+      <w:r>
+        <w:rPr>
+          <w:rFonts w:hint="eastAsia"/>
+        </w:rPr>
+        <w:t xml:space="preserve"> </w:t>
+      </w:r>
+      <w:r>
+        <w:rPr>
+          <w:rFonts w:hint="eastAsia"/>
+        </w:rPr>
+        <w:t>通过别名查询常用聊天内容。</w:t>
+      </w:r>
+    </w:p>
+    <w:p>
+      <w:pPr>
+        <w:pStyle w:val="af9"/>
+        <w:numPr>
+          <w:ilvl w:val="0"/>
+          <w:numId w:val="10"/>
+        </w:numPr>
+        <w:spacing w:line="360" w:lineRule="exact"/>
+        <w:ind w:firstLineChars="0"/>
+        <w:rPr>
+          <w:rFonts w:hint="eastAsia"/>
+        </w:rPr>
+      </w:pPr>
+      <w:r>
+        <w:rPr>
+          <w:rFonts w:hint="eastAsia"/>
+        </w:rPr>
+        <w:t>列出聊天</w:t>
+      </w:r>
+      <w:r>
+        <w:rPr>
+          <w:rFonts w:hint="eastAsia"/>
+        </w:rPr>
+        <w:t>记录</w:t>
+      </w:r>
+      <w:r>
+        <w:rPr>
+          <w:rFonts w:hint="eastAsia"/>
+        </w:rPr>
+        <w:t>：</w:t>
+      </w:r>
+      <w:r>
+        <w:rPr>
+          <w:rFonts w:hint="eastAsia"/>
+        </w:rPr>
+        <w:t xml:space="preserve"> </w:t>
+      </w:r>
+      <w:r>
+        <w:rPr>
+          <w:rFonts w:hint="eastAsia"/>
+        </w:rPr>
+        <w:t>通过列表的形式列出</w:t>
+      </w:r>
+      <w:r>
+        <w:rPr>
+          <w:rFonts w:hint="eastAsia"/>
+        </w:rPr>
+        <w:t>聊天</w:t>
+      </w:r>
+      <w:r>
+        <w:rPr>
+          <w:rFonts w:hint="eastAsia"/>
+        </w:rPr>
+        <w:t>内容记录</w:t>
+      </w:r>
+      <w:r>
+        <w:rPr>
+          <w:rFonts w:hint="eastAsia"/>
+        </w:rPr>
+        <w:t>列表。</w:t>
+      </w:r>
+    </w:p>
+    <w:p>
+      <w:pPr>
+        <w:pStyle w:val="af9"/>
+        <w:numPr>
+          <w:ilvl w:val="0"/>
+          <w:numId w:val="5"/>
+        </w:numPr>
+        <w:spacing w:line="360" w:lineRule="exact"/>
+        <w:ind w:firstLineChars="0"/>
+      </w:pPr>
+      <w:r>
+        <w:rPr>
+          <w:rFonts w:hint="eastAsia"/>
+        </w:rPr>
+        <w:t>算法设计模块</w:t>
+      </w:r>
+    </w:p>
+    <w:p>
+      <w:pPr>
+        <w:spacing w:line="360" w:lineRule="exact"/>
+        <w:rPr>
+          <w:rFonts w:hint="eastAsia"/>
+        </w:rPr>
+      </w:pPr>
+      <w:r>
+        <w:rPr>
+          <w:rFonts w:hint="eastAsia"/>
+        </w:rPr>
+        <w:t>（</w:t>
+      </w:r>
+      <w:r>
+        <w:rPr>
+          <w:rFonts w:hint="eastAsia"/>
+        </w:rPr>
+        <w:t>1</w:t>
+      </w:r>
+      <w:r>
+        <w:rPr>
+          <w:rFonts w:hint="eastAsia"/>
+        </w:rPr>
+        <w:t>）</w:t>
+      </w:r>
+      <w:r>
+        <w:rPr>
+          <w:rFonts w:hint="eastAsia"/>
+        </w:rPr>
+        <w:t>聊天机器人算法：设计和实现聊天机器人，可以被动回复文本。</w:t>
+      </w:r>
+    </w:p>
+    <w:p>
+      <w:pPr>
+        <w:ind w:firstLine="0"/>
+        <w:rPr>
+          <w:b/>
+          <w:bCs/>
+          <w:spacing w:val="0"/>
+          <w:kern w:val="2"/>
+          <w:sz w:val="28"/>
+          <w:szCs w:val="28"/>
+          <w:lang w:val="x-none" w:eastAsia="x-none"/>
+        </w:rPr>
+      </w:pPr>
+      <w:bookmarkStart w:id="24" w:name="_Toc421385728"/>
+      <w:bookmarkStart w:id="25" w:name="_Toc451858899"/>
+      <w:r>
+        <w:rPr>
+          <w:szCs w:val="28"/>
+        </w:rPr>
+        <w:br w:type="page"/>
+      </w:r>
+    </w:p>
+    <w:p>
+      <w:pPr>
+        <w:pStyle w:val="2"/>
+        <w:spacing w:before="312" w:after="312"/>
+        <w:rPr>
+          <w:rFonts w:ascii="宋体" w:hAnsi="宋体"/>
+          <w:szCs w:val="28"/>
+        </w:rPr>
+      </w:pPr>
+      <w:r>
+        <w:rPr>
+          <w:rFonts w:hint="eastAsia"/>
+          <w:szCs w:val="28"/>
+        </w:rPr>
+        <w:lastRenderedPageBreak/>
+        <w:t xml:space="preserve">3.2  </w:t>
+      </w:r>
+      <w:r>
+        <w:rPr>
+          <w:rFonts w:ascii="宋体" w:hAnsi="宋体" w:hint="eastAsia"/>
+          <w:szCs w:val="28"/>
+        </w:rPr>
+        <w:t>性能需求分析</w:t>
+      </w:r>
+      <w:bookmarkEnd w:id="24"/>
+      <w:bookmarkEnd w:id="25"/>
+    </w:p>
+    <w:p>
+      <w:pPr>
+        <w:rPr>
+          <w:lang w:val="x-none"/>
+        </w:rPr>
+      </w:pPr>
+      <w:r>
+        <w:rPr>
+          <w:rFonts w:hint="eastAsia"/>
+          <w:lang w:val="x-none"/>
+        </w:rPr>
+        <w:t>系统的反应加载速度应尽可能的快，作为单页面</w:t>
+      </w:r>
+      <w:r>
+        <w:rPr>
+          <w:rFonts w:hint="eastAsia"/>
+          <w:lang w:val="x-none"/>
+        </w:rPr>
+        <w:t>Web</w:t>
+      </w:r>
+      <w:r>
+        <w:rPr>
+          <w:lang w:val="x-none"/>
+        </w:rPr>
+        <w:t xml:space="preserve"> </w:t>
+      </w:r>
+      <w:r>
+        <w:rPr>
+          <w:rFonts w:hint="eastAsia"/>
+          <w:lang w:val="x-none"/>
+        </w:rPr>
+        <w:t>APP</w:t>
+      </w:r>
+      <w:r>
+        <w:rPr>
+          <w:lang w:val="x-none"/>
+        </w:rPr>
+        <w:t xml:space="preserve"> </w:t>
+      </w:r>
+      <w:r>
+        <w:rPr>
+          <w:rFonts w:hint="eastAsia"/>
+          <w:lang w:val="x-none"/>
+        </w:rPr>
+        <w:t>在系统第一次加载的过程中，系统会将所有的资源加载完，这样会导致第一次加载的时候稍微缓慢，所以需通过响应的技术减少第一次加载的时间，例如：资源压缩，</w:t>
+      </w:r>
+      <w:r>
+        <w:rPr>
+          <w:rFonts w:hint="eastAsia"/>
+          <w:lang w:val="x-none"/>
+        </w:rPr>
+        <w:t>JS</w:t>
+      </w:r>
+      <w:r>
+        <w:rPr>
+          <w:rFonts w:hint="eastAsia"/>
+          <w:lang w:val="x-none"/>
+        </w:rPr>
+        <w:t>代码压缩等</w:t>
+      </w:r>
+      <w:r>
+        <w:rPr>
+          <w:rFonts w:hint="eastAsia"/>
+          <w:lang w:val="x-none"/>
+        </w:rPr>
+        <w:t>，</w:t>
+      </w:r>
+      <w:r>
+        <w:rPr>
+          <w:rFonts w:hint="eastAsia"/>
+          <w:lang w:val="x-none"/>
+        </w:rPr>
+        <w:t>同时需要被动回复的时间在用户接受范围内</w:t>
+      </w:r>
       <w:r>
         <w:rPr>
           <w:rFonts w:hint="eastAsia"/>
@@ -8570,6 +9236,233 @@
         </w:rPr>
         <w:t>。</w:t>
       </w:r>
+      <w:r>
+        <w:rPr>
+          <w:rFonts w:hint="eastAsia"/>
+          <w:lang w:val="x-none"/>
+        </w:rPr>
+        <w:t>后端通过</w:t>
+      </w:r>
+      <w:r>
+        <w:rPr>
+          <w:rFonts w:hint="eastAsia"/>
+          <w:lang w:val="x-none"/>
+        </w:rPr>
+        <w:t>Restful</w:t>
+      </w:r>
+      <w:r>
+        <w:rPr>
+          <w:lang w:val="x-none"/>
+        </w:rPr>
+        <w:t xml:space="preserve"> </w:t>
+      </w:r>
+      <w:r>
+        <w:rPr>
+          <w:rFonts w:hint="eastAsia"/>
+          <w:lang w:val="x-none"/>
+        </w:rPr>
+        <w:t>API</w:t>
+      </w:r>
+      <w:r>
+        <w:rPr>
+          <w:lang w:val="x-none"/>
+        </w:rPr>
+        <w:t xml:space="preserve"> </w:t>
+      </w:r>
+      <w:r>
+        <w:rPr>
+          <w:rFonts w:hint="eastAsia"/>
+          <w:lang w:val="x-none"/>
+        </w:rPr>
+        <w:t>给前端暴漏接口，这就需要后端服务的响应时间不能太久，如果超过限定的超时时间，前端应该给与超时的友好提示，但是尽量避免这样的情况发生。</w:t>
+      </w:r>
+    </w:p>
+    <w:p>
+      <w:pPr>
+        <w:pStyle w:val="2"/>
+        <w:spacing w:before="312" w:after="312"/>
+        <w:rPr>
+          <w:rFonts w:ascii="宋体" w:hAnsi="宋体"/>
+          <w:szCs w:val="28"/>
+        </w:rPr>
+      </w:pPr>
+      <w:bookmarkStart w:id="26" w:name="_Toc451858900"/>
+      <w:r>
+        <w:rPr>
+          <w:rFonts w:hint="eastAsia"/>
+          <w:szCs w:val="28"/>
+        </w:rPr>
+        <w:t xml:space="preserve">3.3  </w:t>
+      </w:r>
+      <w:r>
+        <w:rPr>
+          <w:rFonts w:ascii="宋体" w:hAnsi="宋体" w:hint="eastAsia"/>
+          <w:szCs w:val="28"/>
+        </w:rPr>
+        <w:t>系统数据流图和数据字典</w:t>
+      </w:r>
+      <w:bookmarkEnd w:id="26"/>
+    </w:p>
+    <w:p>
+      <w:pPr>
+        <w:spacing w:line="360" w:lineRule="exact"/>
+        <w:ind w:firstLineChars="200" w:firstLine="460"/>
+      </w:pPr>
+      <w:r>
+        <w:rPr>
+          <w:rFonts w:hint="eastAsia"/>
+        </w:rPr>
+        <w:t>1</w:t>
+      </w:r>
+      <w:r>
+        <w:rPr>
+          <w:rFonts w:hint="eastAsia"/>
+        </w:rPr>
+        <w:t>．</w:t>
+      </w:r>
+      <w:r>
+        <w:rPr>
+          <w:rFonts w:hint="eastAsia"/>
+        </w:rPr>
+        <w:t>根据</w:t>
+      </w:r>
+      <w:r>
+        <w:rPr>
+          <w:rFonts w:hint="eastAsia"/>
+        </w:rPr>
+        <w:t>需求得到</w:t>
+      </w:r>
+      <w:r>
+        <w:rPr>
+          <w:rFonts w:hint="eastAsia"/>
+        </w:rPr>
+        <w:t>如下图</w:t>
+      </w:r>
+      <w:r>
+        <w:rPr>
+          <w:rFonts w:hint="eastAsia"/>
+        </w:rPr>
+        <w:t>所示的顶</w:t>
+      </w:r>
+      <w:bookmarkStart w:id="27" w:name="_GoBack"/>
+      <w:bookmarkEnd w:id="27"/>
+      <w:r>
+        <w:rPr>
+          <w:rFonts w:hint="eastAsia"/>
+        </w:rPr>
+        <w:t>级数据流图</w:t>
+      </w:r>
+    </w:p>
+    <w:p>
+      <w:r>
+        <w:rPr>
+          <w:noProof/>
+        </w:rPr>
+        <w:drawing>
+          <wp:inline distT="0" distB="0" distL="0" distR="0">
+            <wp:extent cx="5274310" cy="1048385"/>
+            <wp:effectExtent l="0" t="0" r="0" b="0"/>
+            <wp:docPr id="4" name="图片 4"/>
+            <wp:cNvGraphicFramePr>
+              <a:graphicFrameLocks xmlns:a="http://schemas.openxmlformats.org/drawingml/2006/main" noChangeAspect="1"/>
+            </wp:cNvGraphicFramePr>
+            <a:graphic xmlns:a="http://schemas.openxmlformats.org/drawingml/2006/main">
+              <a:graphicData uri="http://schemas.openxmlformats.org/drawingml/2006/picture">
+                <pic:pic xmlns:pic="http://schemas.openxmlformats.org/drawingml/2006/picture">
+                  <pic:nvPicPr>
+                    <pic:cNvPr id="4" name="data-flow.png"/>
+                    <pic:cNvPicPr/>
+                  </pic:nvPicPr>
+                  <pic:blipFill>
+                    <a:blip r:embed="rId12">
+                      <a:extLst>
+                        <a:ext uri="{28A0092B-C50C-407E-A947-70E740481C1C}">
+                          <a14:useLocalDpi xmlns:a14="http://schemas.microsoft.com/office/drawing/2010/main" val="0"/>
+                        </a:ext>
+                      </a:extLst>
+                    </a:blip>
+                    <a:stretch>
+                      <a:fillRect/>
+                    </a:stretch>
+                  </pic:blipFill>
+                  <pic:spPr>
+                    <a:xfrm>
+                      <a:off x="0" y="0"/>
+                      <a:ext cx="5274310" cy="1048385"/>
+                    </a:xfrm>
+                    <a:prstGeom prst="rect">
+                      <a:avLst/>
+                    </a:prstGeom>
+                  </pic:spPr>
+                </pic:pic>
+              </a:graphicData>
+            </a:graphic>
+          </wp:inline>
+        </w:drawing>
+      </w:r>
+    </w:p>
+    <w:p>
+      <w:pPr>
+        <w:pStyle w:val="afa"/>
+        <w:spacing w:before="0" w:after="0"/>
+        <w:ind w:firstLineChars="1500" w:firstLine="3150"/>
+        <w:jc w:val="both"/>
+      </w:pPr>
+      <w:r>
+        <w:rPr>
+          <w:rFonts w:hint="eastAsia"/>
+        </w:rPr>
+        <w:t>图</w:t>
+      </w:r>
+      <w:r>
+        <w:rPr>
+          <w:rFonts w:hint="eastAsia"/>
+        </w:rPr>
+        <w:t xml:space="preserve">3-1 </w:t>
+      </w:r>
+      <w:r>
+        <w:rPr>
+          <w:rFonts w:hint="eastAsia"/>
+        </w:rPr>
+        <w:t>系统顶级数据流图</w:t>
+      </w:r>
+    </w:p>
+    <w:p>
+      <w:pPr>
+        <w:spacing w:line="360" w:lineRule="exact"/>
+        <w:ind w:firstLineChars="200" w:firstLine="460"/>
+      </w:pPr>
+      <w:r>
+        <w:rPr>
+          <w:rFonts w:hint="eastAsia"/>
+        </w:rPr>
+        <w:t>2</w:t>
+      </w:r>
+      <w:r>
+        <w:rPr>
+          <w:rFonts w:hint="eastAsia"/>
+        </w:rPr>
+        <w:t>．</w:t>
+      </w:r>
+      <w:r>
+        <w:rPr>
+          <w:rFonts w:hint="eastAsia"/>
+        </w:rPr>
+        <w:t>对顶级数据流图细化得到如下</w:t>
+      </w:r>
+      <w:r>
+        <w:rPr>
+          <w:rFonts w:hint="eastAsia"/>
+        </w:rPr>
+        <w:t>二级数据流图</w:t>
+      </w:r>
+    </w:p>
+    <w:p>
+      <w:pPr>
+        <w:rPr>
+          <w:rFonts w:hint="eastAsia"/>
+        </w:rPr>
+      </w:pPr>
     </w:p>
     <w:sectPr>
       <w:pgSz w:w="11906" w:h="16838"/>
@@ -8741,6 +9634,184 @@
 <file path=word/numbering.xml><?xml version="1.0" encoding="utf-8"?>
 <w:numbering xmlns:wpc="http://schemas.microsoft.com/office/word/2010/wordprocessingCanvas" xmlns:cx="http://schemas.microsoft.com/office/drawing/2014/chartex" xmlns:mc="http://schemas.openxmlformats.org/markup-compatibility/2006" xmlns:o="urn:schemas-microsoft-com:office:office" xmlns:r="http://schemas.openxmlformats.org/officeDocument/2006/relationships" xmlns:m="http://schemas.openxmlformats.org/officeDocument/2006/math" xmlns:v="urn:schemas-microsoft-com:vml" xmlns:wp14="http://schemas.microsoft.com/office/word/2010/wordprocessingDrawing" xmlns:wp="http://schemas.openxmlformats.org/drawingml/2006/wordprocessingDrawing" xmlns:w10="urn:schemas-microsoft-com:office:word" xmlns:w="http://schemas.openxmlformats.org/wordprocessingml/2006/main" xmlns:w14="http://schemas.microsoft.com/office/word/2010/wordml" xmlns:w15="http://schemas.microsoft.com/office/word/2012/wordml" xmlns:w16se="http://schemas.microsoft.com/office/word/2015/wordml/symex" xmlns:wpg="http://schemas.microsoft.com/office/word/2010/wordprocessingGroup" xmlns:wpi="http://schemas.microsoft.com/office/word/2010/wordprocessingInk" xmlns:wne="http://schemas.microsoft.com/office/word/2006/wordml" xmlns:wps="http://schemas.microsoft.com/office/word/2010/wordprocessingShape" mc:Ignorable="w14 w15 w16se wp14">
   <w:abstractNum w:abstractNumId="0" w15:restartNumberingAfterBreak="0">
+    <w:nsid w:val="002A0AC1"/>
+    <w:multiLevelType w:val="hybridMultilevel"/>
+    <w:tmpl w:val="63E4BB02"/>
+    <w:lvl w:ilvl="0" w:tplc="1F7C4A6C">
+      <w:start w:val="1"/>
+      <w:numFmt w:val="decimal"/>
+      <w:lvlText w:val="（%1）"/>
+      <w:lvlJc w:val="left"/>
+      <w:pPr>
+        <w:ind w:left="1180" w:hanging="720"/>
+      </w:pPr>
+      <w:rPr>
+        <w:rFonts w:hint="default"/>
+      </w:rPr>
+    </w:lvl>
+    <w:lvl w:ilvl="1" w:tplc="04090019" w:tentative="1">
+      <w:start w:val="1"/>
+      <w:numFmt w:val="lowerLetter"/>
+      <w:lvlText w:val="%2)"/>
+      <w:lvlJc w:val="left"/>
+      <w:pPr>
+        <w:ind w:left="1300" w:hanging="420"/>
+      </w:pPr>
+    </w:lvl>
+    <w:lvl w:ilvl="2" w:tplc="0409001B" w:tentative="1">
+      <w:start w:val="1"/>
+      <w:numFmt w:val="lowerRoman"/>
+      <w:lvlText w:val="%3."/>
+      <w:lvlJc w:val="right"/>
+      <w:pPr>
+        <w:ind w:left="1720" w:hanging="420"/>
+      </w:pPr>
+    </w:lvl>
+    <w:lvl w:ilvl="3" w:tplc="0409000F" w:tentative="1">
+      <w:start w:val="1"/>
+      <w:numFmt w:val="decimal"/>
+      <w:lvlText w:val="%4."/>
+      <w:lvlJc w:val="left"/>
+      <w:pPr>
+        <w:ind w:left="2140" w:hanging="420"/>
+      </w:pPr>
+    </w:lvl>
+    <w:lvl w:ilvl="4" w:tplc="04090019" w:tentative="1">
+      <w:start w:val="1"/>
+      <w:numFmt w:val="lowerLetter"/>
+      <w:lvlText w:val="%5)"/>
+      <w:lvlJc w:val="left"/>
+      <w:pPr>
+        <w:ind w:left="2560" w:hanging="420"/>
+      </w:pPr>
+    </w:lvl>
+    <w:lvl w:ilvl="5" w:tplc="0409001B" w:tentative="1">
+      <w:start w:val="1"/>
+      <w:numFmt w:val="lowerRoman"/>
+      <w:lvlText w:val="%6."/>
+      <w:lvlJc w:val="right"/>
+      <w:pPr>
+        <w:ind w:left="2980" w:hanging="420"/>
+      </w:pPr>
+    </w:lvl>
+    <w:lvl w:ilvl="6" w:tplc="0409000F" w:tentative="1">
+      <w:start w:val="1"/>
+      <w:numFmt w:val="decimal"/>
+      <w:lvlText w:val="%7."/>
+      <w:lvlJc w:val="left"/>
+      <w:pPr>
+        <w:ind w:left="3400" w:hanging="420"/>
+      </w:pPr>
+    </w:lvl>
+    <w:lvl w:ilvl="7" w:tplc="04090019" w:tentative="1">
+      <w:start w:val="1"/>
+      <w:numFmt w:val="lowerLetter"/>
+      <w:lvlText w:val="%8)"/>
+      <w:lvlJc w:val="left"/>
+      <w:pPr>
+        <w:ind w:left="3820" w:hanging="420"/>
+      </w:pPr>
+    </w:lvl>
+    <w:lvl w:ilvl="8" w:tplc="0409001B" w:tentative="1">
+      <w:start w:val="1"/>
+      <w:numFmt w:val="lowerRoman"/>
+      <w:lvlText w:val="%9."/>
+      <w:lvlJc w:val="right"/>
+      <w:pPr>
+        <w:ind w:left="4240" w:hanging="420"/>
+      </w:pPr>
+    </w:lvl>
+  </w:abstractNum>
+  <w:abstractNum w:abstractNumId="1" w15:restartNumberingAfterBreak="0">
+    <w:nsid w:val="02C1482C"/>
+    <w:multiLevelType w:val="hybridMultilevel"/>
+    <w:tmpl w:val="0B10CFE2"/>
+    <w:lvl w:ilvl="0" w:tplc="BCAED2CA">
+      <w:start w:val="1"/>
+      <w:numFmt w:val="decimal"/>
+      <w:lvlText w:val="%1．"/>
+      <w:lvlJc w:val="left"/>
+      <w:pPr>
+        <w:ind w:left="820" w:hanging="360"/>
+      </w:pPr>
+      <w:rPr>
+        <w:rFonts w:hint="default"/>
+      </w:rPr>
+    </w:lvl>
+    <w:lvl w:ilvl="1" w:tplc="04090019" w:tentative="1">
+      <w:start w:val="1"/>
+      <w:numFmt w:val="lowerLetter"/>
+      <w:lvlText w:val="%2)"/>
+      <w:lvlJc w:val="left"/>
+      <w:pPr>
+        <w:ind w:left="1300" w:hanging="420"/>
+      </w:pPr>
+    </w:lvl>
+    <w:lvl w:ilvl="2" w:tplc="0409001B" w:tentative="1">
+      <w:start w:val="1"/>
+      <w:numFmt w:val="lowerRoman"/>
+      <w:lvlText w:val="%3."/>
+      <w:lvlJc w:val="right"/>
+      <w:pPr>
+        <w:ind w:left="1720" w:hanging="420"/>
+      </w:pPr>
+    </w:lvl>
+    <w:lvl w:ilvl="3" w:tplc="0409000F" w:tentative="1">
+      <w:start w:val="1"/>
+      <w:numFmt w:val="decimal"/>
+      <w:lvlText w:val="%4."/>
+      <w:lvlJc w:val="left"/>
+      <w:pPr>
+        <w:ind w:left="2140" w:hanging="420"/>
+      </w:pPr>
+    </w:lvl>
+    <w:lvl w:ilvl="4" w:tplc="04090019" w:tentative="1">
+      <w:start w:val="1"/>
+      <w:numFmt w:val="lowerLetter"/>
+      <w:lvlText w:val="%5)"/>
+      <w:lvlJc w:val="left"/>
+      <w:pPr>
+        <w:ind w:left="2560" w:hanging="420"/>
+      </w:pPr>
+    </w:lvl>
+    <w:lvl w:ilvl="5" w:tplc="0409001B" w:tentative="1">
+      <w:start w:val="1"/>
+      <w:numFmt w:val="lowerRoman"/>
+      <w:lvlText w:val="%6."/>
+      <w:lvlJc w:val="right"/>
+      <w:pPr>
+        <w:ind w:left="2980" w:hanging="420"/>
+      </w:pPr>
+    </w:lvl>
+    <w:lvl w:ilvl="6" w:tplc="0409000F" w:tentative="1">
+      <w:start w:val="1"/>
+      <w:numFmt w:val="decimal"/>
+      <w:lvlText w:val="%7."/>
+      <w:lvlJc w:val="left"/>
+      <w:pPr>
+        <w:ind w:left="3400" w:hanging="420"/>
+      </w:pPr>
+    </w:lvl>
+    <w:lvl w:ilvl="7" w:tplc="04090019" w:tentative="1">
+      <w:start w:val="1"/>
+      <w:numFmt w:val="lowerLetter"/>
+      <w:lvlText w:val="%8)"/>
+      <w:lvlJc w:val="left"/>
+      <w:pPr>
+        <w:ind w:left="3820" w:hanging="420"/>
+      </w:pPr>
+    </w:lvl>
+    <w:lvl w:ilvl="8" w:tplc="0409001B" w:tentative="1">
+      <w:start w:val="1"/>
+      <w:numFmt w:val="lowerRoman"/>
+      <w:lvlText w:val="%9."/>
+      <w:lvlJc w:val="right"/>
+      <w:pPr>
+        <w:ind w:left="4240" w:hanging="420"/>
+      </w:pPr>
+    </w:lvl>
+  </w:abstractNum>
+  <w:abstractNum w:abstractNumId="2" w15:restartNumberingAfterBreak="0">
     <w:nsid w:val="22A95873"/>
     <w:multiLevelType w:val="hybridMultilevel"/>
     <w:tmpl w:val="C1AEA7D2"/>
@@ -8826,7 +9897,274 @@
       </w:pPr>
     </w:lvl>
   </w:abstractNum>
-  <w:abstractNum w:abstractNumId="1" w15:restartNumberingAfterBreak="0">
+  <w:abstractNum w:abstractNumId="3" w15:restartNumberingAfterBreak="0">
+    <w:nsid w:val="38414958"/>
+    <w:multiLevelType w:val="hybridMultilevel"/>
+    <w:tmpl w:val="C8004860"/>
+    <w:lvl w:ilvl="0" w:tplc="1E2AA176">
+      <w:start w:val="1"/>
+      <w:numFmt w:val="decimal"/>
+      <w:lvlText w:val="（%1）"/>
+      <w:lvlJc w:val="left"/>
+      <w:pPr>
+        <w:ind w:left="1196" w:hanging="720"/>
+      </w:pPr>
+      <w:rPr>
+        <w:rFonts w:hint="default"/>
+      </w:rPr>
+    </w:lvl>
+    <w:lvl w:ilvl="1" w:tplc="04090019" w:tentative="1">
+      <w:start w:val="1"/>
+      <w:numFmt w:val="lowerLetter"/>
+      <w:lvlText w:val="%2)"/>
+      <w:lvlJc w:val="left"/>
+      <w:pPr>
+        <w:ind w:left="1316" w:hanging="420"/>
+      </w:pPr>
+    </w:lvl>
+    <w:lvl w:ilvl="2" w:tplc="0409001B" w:tentative="1">
+      <w:start w:val="1"/>
+      <w:numFmt w:val="lowerRoman"/>
+      <w:lvlText w:val="%3."/>
+      <w:lvlJc w:val="right"/>
+      <w:pPr>
+        <w:ind w:left="1736" w:hanging="420"/>
+      </w:pPr>
+    </w:lvl>
+    <w:lvl w:ilvl="3" w:tplc="0409000F" w:tentative="1">
+      <w:start w:val="1"/>
+      <w:numFmt w:val="decimal"/>
+      <w:lvlText w:val="%4."/>
+      <w:lvlJc w:val="left"/>
+      <w:pPr>
+        <w:ind w:left="2156" w:hanging="420"/>
+      </w:pPr>
+    </w:lvl>
+    <w:lvl w:ilvl="4" w:tplc="04090019" w:tentative="1">
+      <w:start w:val="1"/>
+      <w:numFmt w:val="lowerLetter"/>
+      <w:lvlText w:val="%5)"/>
+      <w:lvlJc w:val="left"/>
+      <w:pPr>
+        <w:ind w:left="2576" w:hanging="420"/>
+      </w:pPr>
+    </w:lvl>
+    <w:lvl w:ilvl="5" w:tplc="0409001B" w:tentative="1">
+      <w:start w:val="1"/>
+      <w:numFmt w:val="lowerRoman"/>
+      <w:lvlText w:val="%6."/>
+      <w:lvlJc w:val="right"/>
+      <w:pPr>
+        <w:ind w:left="2996" w:hanging="420"/>
+      </w:pPr>
+    </w:lvl>
+    <w:lvl w:ilvl="6" w:tplc="0409000F" w:tentative="1">
+      <w:start w:val="1"/>
+      <w:numFmt w:val="decimal"/>
+      <w:lvlText w:val="%7."/>
+      <w:lvlJc w:val="left"/>
+      <w:pPr>
+        <w:ind w:left="3416" w:hanging="420"/>
+      </w:pPr>
+    </w:lvl>
+    <w:lvl w:ilvl="7" w:tplc="04090019" w:tentative="1">
+      <w:start w:val="1"/>
+      <w:numFmt w:val="lowerLetter"/>
+      <w:lvlText w:val="%8)"/>
+      <w:lvlJc w:val="left"/>
+      <w:pPr>
+        <w:ind w:left="3836" w:hanging="420"/>
+      </w:pPr>
+    </w:lvl>
+    <w:lvl w:ilvl="8" w:tplc="0409001B" w:tentative="1">
+      <w:start w:val="1"/>
+      <w:numFmt w:val="lowerRoman"/>
+      <w:lvlText w:val="%9."/>
+      <w:lvlJc w:val="right"/>
+      <w:pPr>
+        <w:ind w:left="4256" w:hanging="420"/>
+      </w:pPr>
+    </w:lvl>
+  </w:abstractNum>
+  <w:abstractNum w:abstractNumId="4" w15:restartNumberingAfterBreak="0">
+    <w:nsid w:val="386F3FAC"/>
+    <w:multiLevelType w:val="hybridMultilevel"/>
+    <w:tmpl w:val="52E0B898"/>
+    <w:lvl w:ilvl="0" w:tplc="499C7C6A">
+      <w:start w:val="1"/>
+      <w:numFmt w:val="decimal"/>
+      <w:lvlText w:val="（%1）"/>
+      <w:lvlJc w:val="left"/>
+      <w:pPr>
+        <w:ind w:left="1196" w:hanging="720"/>
+      </w:pPr>
+      <w:rPr>
+        <w:rFonts w:hint="default"/>
+      </w:rPr>
+    </w:lvl>
+    <w:lvl w:ilvl="1" w:tplc="04090019" w:tentative="1">
+      <w:start w:val="1"/>
+      <w:numFmt w:val="lowerLetter"/>
+      <w:lvlText w:val="%2)"/>
+      <w:lvlJc w:val="left"/>
+      <w:pPr>
+        <w:ind w:left="1316" w:hanging="420"/>
+      </w:pPr>
+    </w:lvl>
+    <w:lvl w:ilvl="2" w:tplc="0409001B" w:tentative="1">
+      <w:start w:val="1"/>
+      <w:numFmt w:val="lowerRoman"/>
+      <w:lvlText w:val="%3."/>
+      <w:lvlJc w:val="right"/>
+      <w:pPr>
+        <w:ind w:left="1736" w:hanging="420"/>
+      </w:pPr>
+    </w:lvl>
+    <w:lvl w:ilvl="3" w:tplc="0409000F" w:tentative="1">
+      <w:start w:val="1"/>
+      <w:numFmt w:val="decimal"/>
+      <w:lvlText w:val="%4."/>
+      <w:lvlJc w:val="left"/>
+      <w:pPr>
+        <w:ind w:left="2156" w:hanging="420"/>
+      </w:pPr>
+    </w:lvl>
+    <w:lvl w:ilvl="4" w:tplc="04090019" w:tentative="1">
+      <w:start w:val="1"/>
+      <w:numFmt w:val="lowerLetter"/>
+      <w:lvlText w:val="%5)"/>
+      <w:lvlJc w:val="left"/>
+      <w:pPr>
+        <w:ind w:left="2576" w:hanging="420"/>
+      </w:pPr>
+    </w:lvl>
+    <w:lvl w:ilvl="5" w:tplc="0409001B" w:tentative="1">
+      <w:start w:val="1"/>
+      <w:numFmt w:val="lowerRoman"/>
+      <w:lvlText w:val="%6."/>
+      <w:lvlJc w:val="right"/>
+      <w:pPr>
+        <w:ind w:left="2996" w:hanging="420"/>
+      </w:pPr>
+    </w:lvl>
+    <w:lvl w:ilvl="6" w:tplc="0409000F" w:tentative="1">
+      <w:start w:val="1"/>
+      <w:numFmt w:val="decimal"/>
+      <w:lvlText w:val="%7."/>
+      <w:lvlJc w:val="left"/>
+      <w:pPr>
+        <w:ind w:left="3416" w:hanging="420"/>
+      </w:pPr>
+    </w:lvl>
+    <w:lvl w:ilvl="7" w:tplc="04090019" w:tentative="1">
+      <w:start w:val="1"/>
+      <w:numFmt w:val="lowerLetter"/>
+      <w:lvlText w:val="%8)"/>
+      <w:lvlJc w:val="left"/>
+      <w:pPr>
+        <w:ind w:left="3836" w:hanging="420"/>
+      </w:pPr>
+    </w:lvl>
+    <w:lvl w:ilvl="8" w:tplc="0409001B" w:tentative="1">
+      <w:start w:val="1"/>
+      <w:numFmt w:val="lowerRoman"/>
+      <w:lvlText w:val="%9."/>
+      <w:lvlJc w:val="right"/>
+      <w:pPr>
+        <w:ind w:left="4256" w:hanging="420"/>
+      </w:pPr>
+    </w:lvl>
+  </w:abstractNum>
+  <w:abstractNum w:abstractNumId="5" w15:restartNumberingAfterBreak="0">
+    <w:nsid w:val="3C6F274A"/>
+    <w:multiLevelType w:val="hybridMultilevel"/>
+    <w:tmpl w:val="208ACDAC"/>
+    <w:lvl w:ilvl="0" w:tplc="860E5388">
+      <w:start w:val="1"/>
+      <w:numFmt w:val="lowerLetter"/>
+      <w:lvlText w:val="%1."/>
+      <w:lvlJc w:val="left"/>
+      <w:pPr>
+        <w:ind w:left="836" w:hanging="360"/>
+      </w:pPr>
+      <w:rPr>
+        <w:rFonts w:hint="default"/>
+      </w:rPr>
+    </w:lvl>
+    <w:lvl w:ilvl="1" w:tplc="04090019" w:tentative="1">
+      <w:start w:val="1"/>
+      <w:numFmt w:val="lowerLetter"/>
+      <w:lvlText w:val="%2)"/>
+      <w:lvlJc w:val="left"/>
+      <w:pPr>
+        <w:ind w:left="1316" w:hanging="420"/>
+      </w:pPr>
+    </w:lvl>
+    <w:lvl w:ilvl="2" w:tplc="0409001B" w:tentative="1">
+      <w:start w:val="1"/>
+      <w:numFmt w:val="lowerRoman"/>
+      <w:lvlText w:val="%3."/>
+      <w:lvlJc w:val="right"/>
+      <w:pPr>
+        <w:ind w:left="1736" w:hanging="420"/>
+      </w:pPr>
+    </w:lvl>
+    <w:lvl w:ilvl="3" w:tplc="0409000F" w:tentative="1">
+      <w:start w:val="1"/>
+      <w:numFmt w:val="decimal"/>
+      <w:lvlText w:val="%4."/>
+      <w:lvlJc w:val="left"/>
+      <w:pPr>
+        <w:ind w:left="2156" w:hanging="420"/>
+      </w:pPr>
+    </w:lvl>
+    <w:lvl w:ilvl="4" w:tplc="04090019" w:tentative="1">
+      <w:start w:val="1"/>
+      <w:numFmt w:val="lowerLetter"/>
+      <w:lvlText w:val="%5)"/>
+      <w:lvlJc w:val="left"/>
+      <w:pPr>
+        <w:ind w:left="2576" w:hanging="420"/>
+      </w:pPr>
+    </w:lvl>
+    <w:lvl w:ilvl="5" w:tplc="0409001B" w:tentative="1">
+      <w:start w:val="1"/>
+      <w:numFmt w:val="lowerRoman"/>
+      <w:lvlText w:val="%6."/>
+      <w:lvlJc w:val="right"/>
+      <w:pPr>
+        <w:ind w:left="2996" w:hanging="420"/>
+      </w:pPr>
+    </w:lvl>
+    <w:lvl w:ilvl="6" w:tplc="0409000F" w:tentative="1">
+      <w:start w:val="1"/>
+      <w:numFmt w:val="decimal"/>
+      <w:lvlText w:val="%7."/>
+      <w:lvlJc w:val="left"/>
+      <w:pPr>
+        <w:ind w:left="3416" w:hanging="420"/>
+      </w:pPr>
+    </w:lvl>
+    <w:lvl w:ilvl="7" w:tplc="04090019" w:tentative="1">
+      <w:start w:val="1"/>
+      <w:numFmt w:val="lowerLetter"/>
+      <w:lvlText w:val="%8)"/>
+      <w:lvlJc w:val="left"/>
+      <w:pPr>
+        <w:ind w:left="3836" w:hanging="420"/>
+      </w:pPr>
+    </w:lvl>
+    <w:lvl w:ilvl="8" w:tplc="0409001B" w:tentative="1">
+      <w:start w:val="1"/>
+      <w:numFmt w:val="lowerRoman"/>
+      <w:lvlText w:val="%9."/>
+      <w:lvlJc w:val="right"/>
+      <w:pPr>
+        <w:ind w:left="4256" w:hanging="420"/>
+      </w:pPr>
+    </w:lvl>
+  </w:abstractNum>
+  <w:abstractNum w:abstractNumId="6" w15:restartNumberingAfterBreak="0">
     <w:nsid w:val="555DC152"/>
     <w:multiLevelType w:val="singleLevel"/>
     <w:tmpl w:val="555DC152"/>
@@ -8838,7 +10176,7 @@
       <w:lvlJc w:val="left"/>
     </w:lvl>
   </w:abstractNum>
-  <w:abstractNum w:abstractNumId="2" w15:restartNumberingAfterBreak="0">
+  <w:abstractNum w:abstractNumId="7" w15:restartNumberingAfterBreak="0">
     <w:nsid w:val="69AD4E1F"/>
     <w:multiLevelType w:val="hybridMultilevel"/>
     <w:tmpl w:val="7AF45824"/>
@@ -8927,7 +10265,7 @@
       </w:pPr>
     </w:lvl>
   </w:abstractNum>
-  <w:abstractNum w:abstractNumId="3" w15:restartNumberingAfterBreak="0">
+  <w:abstractNum w:abstractNumId="8" w15:restartNumberingAfterBreak="0">
     <w:nsid w:val="6BC526B4"/>
     <w:multiLevelType w:val="multilevel"/>
     <w:tmpl w:val="6BC526B4"/>
@@ -9041,19 +10379,126 @@
       </w:pPr>
     </w:lvl>
   </w:abstractNum>
+  <w:abstractNum w:abstractNumId="9" w15:restartNumberingAfterBreak="0">
+    <w:nsid w:val="7F2C061E"/>
+    <w:multiLevelType w:val="hybridMultilevel"/>
+    <w:tmpl w:val="670C900A"/>
+    <w:lvl w:ilvl="0" w:tplc="5112A29A">
+      <w:start w:val="1"/>
+      <w:numFmt w:val="lowerLetter"/>
+      <w:lvlText w:val="%1."/>
+      <w:lvlJc w:val="left"/>
+      <w:pPr>
+        <w:ind w:left="836" w:hanging="360"/>
+      </w:pPr>
+      <w:rPr>
+        <w:rFonts w:hint="default"/>
+      </w:rPr>
+    </w:lvl>
+    <w:lvl w:ilvl="1" w:tplc="04090019" w:tentative="1">
+      <w:start w:val="1"/>
+      <w:numFmt w:val="lowerLetter"/>
+      <w:lvlText w:val="%2)"/>
+      <w:lvlJc w:val="left"/>
+      <w:pPr>
+        <w:ind w:left="1316" w:hanging="420"/>
+      </w:pPr>
+    </w:lvl>
+    <w:lvl w:ilvl="2" w:tplc="0409001B" w:tentative="1">
+      <w:start w:val="1"/>
+      <w:numFmt w:val="lowerRoman"/>
+      <w:lvlText w:val="%3."/>
+      <w:lvlJc w:val="right"/>
+      <w:pPr>
+        <w:ind w:left="1736" w:hanging="420"/>
+      </w:pPr>
+    </w:lvl>
+    <w:lvl w:ilvl="3" w:tplc="0409000F" w:tentative="1">
+      <w:start w:val="1"/>
+      <w:numFmt w:val="decimal"/>
+      <w:lvlText w:val="%4."/>
+      <w:lvlJc w:val="left"/>
+      <w:pPr>
+        <w:ind w:left="2156" w:hanging="420"/>
+      </w:pPr>
+    </w:lvl>
+    <w:lvl w:ilvl="4" w:tplc="04090019" w:tentative="1">
+      <w:start w:val="1"/>
+      <w:numFmt w:val="lowerLetter"/>
+      <w:lvlText w:val="%5)"/>
+      <w:lvlJc w:val="left"/>
+      <w:pPr>
+        <w:ind w:left="2576" w:hanging="420"/>
+      </w:pPr>
+    </w:lvl>
+    <w:lvl w:ilvl="5" w:tplc="0409001B" w:tentative="1">
+      <w:start w:val="1"/>
+      <w:numFmt w:val="lowerRoman"/>
+      <w:lvlText w:val="%6."/>
+      <w:lvlJc w:val="right"/>
+      <w:pPr>
+        <w:ind w:left="2996" w:hanging="420"/>
+      </w:pPr>
+    </w:lvl>
+    <w:lvl w:ilvl="6" w:tplc="0409000F" w:tentative="1">
+      <w:start w:val="1"/>
+      <w:numFmt w:val="decimal"/>
+      <w:lvlText w:val="%7."/>
+      <w:lvlJc w:val="left"/>
+      <w:pPr>
+        <w:ind w:left="3416" w:hanging="420"/>
+      </w:pPr>
+    </w:lvl>
+    <w:lvl w:ilvl="7" w:tplc="04090019" w:tentative="1">
+      <w:start w:val="1"/>
+      <w:numFmt w:val="lowerLetter"/>
+      <w:lvlText w:val="%8)"/>
+      <w:lvlJc w:val="left"/>
+      <w:pPr>
+        <w:ind w:left="3836" w:hanging="420"/>
+      </w:pPr>
+    </w:lvl>
+    <w:lvl w:ilvl="8" w:tplc="0409001B" w:tentative="1">
+      <w:start w:val="1"/>
+      <w:numFmt w:val="lowerRoman"/>
+      <w:lvlText w:val="%9."/>
+      <w:lvlJc w:val="right"/>
+      <w:pPr>
+        <w:ind w:left="4256" w:hanging="420"/>
+      </w:pPr>
+    </w:lvl>
+  </w:abstractNum>
   <w:num w:numId="1">
-    <w:abstractNumId w:val="3"/>
+    <w:abstractNumId w:val="8"/>
     <w:lvlOverride w:ilvl="0">
       <w:startOverride w:val="2"/>
     </w:lvlOverride>
   </w:num>
   <w:num w:numId="2">
+    <w:abstractNumId w:val="6"/>
+  </w:num>
+  <w:num w:numId="3">
+    <w:abstractNumId w:val="7"/>
+  </w:num>
+  <w:num w:numId="4">
+    <w:abstractNumId w:val="2"/>
+  </w:num>
+  <w:num w:numId="5">
     <w:abstractNumId w:val="1"/>
   </w:num>
-  <w:num w:numId="3">
-    <w:abstractNumId w:val="2"/>
+  <w:num w:numId="6">
+    <w:abstractNumId w:val="5"/>
   </w:num>
-  <w:num w:numId="4">
+  <w:num w:numId="7">
+    <w:abstractNumId w:val="9"/>
+  </w:num>
+  <w:num w:numId="8">
+    <w:abstractNumId w:val="3"/>
+  </w:num>
+  <w:num w:numId="9">
+    <w:abstractNumId w:val="4"/>
+  </w:num>
+  <w:num w:numId="10">
     <w:abstractNumId w:val="0"/>
   </w:num>
 </w:numbering>
@@ -9545,7 +10990,6 @@
   <w:style w:type="character" w:default="1" w:styleId="a0">
     <w:name w:val="Default Paragraph Font"/>
     <w:uiPriority w:val="1"/>
-    <w:semiHidden/>
     <w:unhideWhenUsed/>
   </w:style>
   <w:style w:type="table" w:default="1" w:styleId="a1">
@@ -11067,6 +12511,25 @@
       </w:tcPr>
     </w:tblStylePr>
   </w:style>
+  <w:style w:type="paragraph" w:customStyle="1" w:styleId="afa">
+    <w:name w:val="图形标注"/>
+    <w:basedOn w:val="a"/>
+    <w:uiPriority w:val="99"/>
+    <w:rsid w:val="00392537"/>
+    <w:pPr>
+      <w:widowControl w:val="0"/>
+      <w:spacing w:before="120" w:after="120" w:line="360" w:lineRule="exact"/>
+      <w:ind w:firstLine="0"/>
+      <w:jc w:val="center"/>
+    </w:pPr>
+    <w:rPr>
+      <w:rFonts w:eastAsia="黑体"/>
+      <w:spacing w:val="0"/>
+      <w:kern w:val="24"/>
+      <w:sz w:val="21"/>
+      <w:szCs w:val="24"/>
+    </w:rPr>
+  </w:style>
 </w:styles>
 </file>
 

</xml_diff>

<commit_message>
[ Paper ] - Add paper formted for bottom
</commit_message>
<xml_diff>
--- a/paper/paper.docx
+++ b/paper/paper.docx
@@ -1379,14 +1379,25 @@
     </w:p>
     <w:p>
       <w:pPr>
-        <w:pStyle w:val="1"/>
-        <w:ind w:firstLine="643"/>
-        <w:jc w:val="left"/>
-        <w:rPr>
-          <w:kern w:val="0"/>
+        <w:ind w:firstLine="460"/>
+        <w:rPr>
+          <w:lang w:val="x-none" w:eastAsia="x-none"/>
+        </w:rPr>
+      </w:pPr>
+    </w:p>
+    <w:p>
+      <w:pPr>
+        <w:ind w:firstLine="460"/>
+        <w:rPr>
+          <w:lang w:val="x-none" w:eastAsia="x-none"/>
         </w:rPr>
         <w:sectPr>
-          <w:footerReference w:type="first" r:id="rId10"/>
+          <w:headerReference w:type="even" r:id="rId10"/>
+          <w:headerReference w:type="default" r:id="rId11"/>
+          <w:footerReference w:type="even" r:id="rId12"/>
+          <w:footerReference w:type="default" r:id="rId13"/>
+          <w:headerReference w:type="first" r:id="rId14"/>
+          <w:footerReference w:type="first" r:id="rId15"/>
           <w:pgSz w:w="11906" w:h="16838" w:code="9"/>
           <w:pgMar w:top="1418" w:right="1418" w:bottom="1418" w:left="1701" w:header="851" w:footer="992" w:gutter="0"/>
           <w:pgNumType w:fmt="upperRoman" w:start="0"/>
@@ -2499,6 +2510,8 @@
           </w:rPr>
           <w:t>方案三</w:t>
         </w:r>
+        <w:bookmarkStart w:id="15" w:name="_GoBack"/>
+        <w:bookmarkEnd w:id="15"/>
         <w:r>
           <w:rPr>
             <w:noProof/>
@@ -3954,7 +3967,7 @@
             <w:noProof/>
             <w:webHidden/>
           </w:rPr>
-          <w:t>17</w:t>
+          <w:t>16</w:t>
         </w:r>
         <w:r>
           <w:rPr>
@@ -4034,7 +4047,7 @@
             <w:noProof/>
             <w:webHidden/>
           </w:rPr>
-          <w:t>17</w:t>
+          <w:t>16</w:t>
         </w:r>
         <w:r>
           <w:rPr>
@@ -4113,7 +4126,7 @@
             <w:noProof/>
             <w:webHidden/>
           </w:rPr>
-          <w:t>20</w:t>
+          <w:t>21</w:t>
         </w:r>
         <w:r>
           <w:rPr>
@@ -4449,7 +4462,7 @@
             <w:noProof/>
             <w:webHidden/>
           </w:rPr>
-          <w:t>31</w:t>
+          <w:t>32</w:t>
         </w:r>
         <w:r>
           <w:rPr>
@@ -4530,7 +4543,7 @@
             <w:noProof/>
             <w:webHidden/>
           </w:rPr>
-          <w:t>31</w:t>
+          <w:t>32</w:t>
         </w:r>
         <w:r>
           <w:rPr>
@@ -4610,7 +4623,7 @@
             <w:noProof/>
             <w:webHidden/>
           </w:rPr>
-          <w:t>31</w:t>
+          <w:t>32</w:t>
         </w:r>
         <w:r>
           <w:rPr>
@@ -4689,7 +4702,7 @@
             <w:noProof/>
             <w:webHidden/>
           </w:rPr>
-          <w:t>32</w:t>
+          <w:t>33</w:t>
         </w:r>
         <w:r>
           <w:rPr>
@@ -4769,7 +4782,7 @@
             <w:noProof/>
             <w:webHidden/>
           </w:rPr>
-          <w:t>32</w:t>
+          <w:t>33</w:t>
         </w:r>
         <w:r>
           <w:rPr>
@@ -4849,7 +4862,7 @@
             <w:noProof/>
             <w:webHidden/>
           </w:rPr>
-          <w:t>33</w:t>
+          <w:t>34</w:t>
         </w:r>
         <w:r>
           <w:rPr>
@@ -4929,7 +4942,7 @@
             <w:noProof/>
             <w:webHidden/>
           </w:rPr>
-          <w:t>36</w:t>
+          <w:t>37</w:t>
         </w:r>
         <w:r>
           <w:rPr>
@@ -4960,6 +4973,7 @@
           <w:rPr>
             <w:rFonts w:hint="eastAsia"/>
             <w:b/>
+            <w:noProof/>
           </w:rPr>
           <w:t>结</w:t>
         </w:r>
@@ -5026,7 +5040,7 @@
             <w:noProof/>
             <w:webHidden/>
           </w:rPr>
-          <w:t>37</w:t>
+          <w:t>38</w:t>
         </w:r>
         <w:r>
           <w:rPr>
@@ -5108,7 +5122,7 @@
             <w:noProof/>
             <w:webHidden/>
           </w:rPr>
-          <w:t>38</w:t>
+          <w:t>39</w:t>
         </w:r>
         <w:r>
           <w:rPr>
@@ -5190,7 +5204,7 @@
             <w:noProof/>
             <w:webHidden/>
           </w:rPr>
-          <w:t>39</w:t>
+          <w:t>40</w:t>
         </w:r>
         <w:r>
           <w:rPr>
@@ -5206,7 +5220,7 @@
       <w:pPr>
         <w:ind w:firstLine="482"/>
         <w:sectPr>
-          <w:footerReference w:type="default" r:id="rId11"/>
+          <w:footerReference w:type="default" r:id="rId16"/>
           <w:pgSz w:w="11906" w:h="16838" w:code="9"/>
           <w:pgMar w:top="1418" w:right="1418" w:bottom="1418" w:left="1701" w:header="851" w:footer="992" w:gutter="0"/>
           <w:pgNumType w:fmt="upperRoman" w:start="1"/>
@@ -5233,8 +5247,8 @@
           <w:szCs w:val="32"/>
         </w:rPr>
       </w:pPr>
-      <w:bookmarkStart w:id="15" w:name="_Toc451858883"/>
-      <w:bookmarkStart w:id="16" w:name="_Toc514895344"/>
+      <w:bookmarkStart w:id="16" w:name="_Toc451858883"/>
+      <w:bookmarkStart w:id="17" w:name="_Toc514895344"/>
       <w:bookmarkEnd w:id="12"/>
       <w:r>
         <w:rPr>
@@ -5258,8 +5272,8 @@
         </w:rPr>
         <w:t>章  概述</w:t>
       </w:r>
-      <w:bookmarkEnd w:id="15"/>
       <w:bookmarkEnd w:id="16"/>
+      <w:bookmarkEnd w:id="17"/>
     </w:p>
     <w:p>
       <w:pPr>
@@ -5271,8 +5285,8 @@
           <w:szCs w:val="28"/>
         </w:rPr>
       </w:pPr>
-      <w:bookmarkStart w:id="17" w:name="_Toc451858884"/>
-      <w:bookmarkStart w:id="18" w:name="_Toc514895345"/>
+      <w:bookmarkStart w:id="18" w:name="_Toc451858884"/>
+      <w:bookmarkStart w:id="19" w:name="_Toc514895345"/>
       <w:r>
         <w:rPr>
           <w:szCs w:val="28"/>
@@ -5286,8 +5300,8 @@
         </w:rPr>
         <w:t xml:space="preserve"> 课题的来源、目的、意义</w:t>
       </w:r>
-      <w:bookmarkEnd w:id="17"/>
       <w:bookmarkEnd w:id="18"/>
+      <w:bookmarkEnd w:id="19"/>
     </w:p>
     <w:p>
       <w:pPr>
@@ -5300,8 +5314,8 @@
           <w:szCs w:val="24"/>
         </w:rPr>
       </w:pPr>
-      <w:bookmarkStart w:id="19" w:name="_Toc451858885"/>
-      <w:bookmarkStart w:id="20" w:name="_Toc514895346"/>
+      <w:bookmarkStart w:id="20" w:name="_Toc451858885"/>
+      <w:bookmarkStart w:id="21" w:name="_Toc514895346"/>
       <w:r>
         <w:rPr>
           <w:bCs w:val="0"/>
@@ -5317,8 +5331,8 @@
         </w:rPr>
         <w:t xml:space="preserve"> 课题的来源</w:t>
       </w:r>
-      <w:bookmarkEnd w:id="19"/>
       <w:bookmarkEnd w:id="20"/>
+      <w:bookmarkEnd w:id="21"/>
     </w:p>
     <w:p>
       <w:pPr>
@@ -5587,8 +5601,8 @@
           <w:szCs w:val="24"/>
         </w:rPr>
       </w:pPr>
-      <w:bookmarkStart w:id="21" w:name="_Toc451858886"/>
-      <w:bookmarkStart w:id="22" w:name="_Toc514895347"/>
+      <w:bookmarkStart w:id="22" w:name="_Toc451858886"/>
+      <w:bookmarkStart w:id="23" w:name="_Toc514895347"/>
       <w:r>
         <w:rPr>
           <w:rFonts w:hint="eastAsia"/>
@@ -5605,8 +5619,8 @@
         </w:rPr>
         <w:t>选择课题的目的</w:t>
       </w:r>
-      <w:bookmarkEnd w:id="21"/>
       <w:bookmarkEnd w:id="22"/>
+      <w:bookmarkEnd w:id="23"/>
     </w:p>
     <w:p>
       <w:pPr>
@@ -5845,8 +5859,8 @@
           <w:szCs w:val="24"/>
         </w:rPr>
       </w:pPr>
-      <w:bookmarkStart w:id="23" w:name="_Toc451858887"/>
-      <w:bookmarkStart w:id="24" w:name="_Toc514895348"/>
+      <w:bookmarkStart w:id="24" w:name="_Toc451858887"/>
+      <w:bookmarkStart w:id="25" w:name="_Toc514895348"/>
       <w:r>
         <w:rPr>
           <w:rFonts w:hint="eastAsia"/>
@@ -5863,8 +5877,8 @@
         </w:rPr>
         <w:t>课题的意义</w:t>
       </w:r>
-      <w:bookmarkEnd w:id="23"/>
       <w:bookmarkEnd w:id="24"/>
+      <w:bookmarkEnd w:id="25"/>
     </w:p>
     <w:p>
       <w:pPr>
@@ -6106,8 +6120,8 @@
           <w:szCs w:val="28"/>
         </w:rPr>
       </w:pPr>
-      <w:bookmarkStart w:id="25" w:name="_Toc451858888"/>
-      <w:bookmarkStart w:id="26" w:name="_Toc514895349"/>
+      <w:bookmarkStart w:id="26" w:name="_Toc451858888"/>
+      <w:bookmarkStart w:id="27" w:name="_Toc514895349"/>
       <w:r>
         <w:rPr>
           <w:szCs w:val="28"/>
@@ -6129,8 +6143,8 @@
         </w:rPr>
         <w:t>国内外发展状况</w:t>
       </w:r>
-      <w:bookmarkEnd w:id="25"/>
       <w:bookmarkEnd w:id="26"/>
+      <w:bookmarkEnd w:id="27"/>
     </w:p>
     <w:p>
       <w:pPr>
@@ -6561,8 +6575,8 @@
           <w:szCs w:val="32"/>
         </w:rPr>
       </w:pPr>
-      <w:bookmarkStart w:id="27" w:name="_Toc451858889"/>
-      <w:bookmarkStart w:id="28" w:name="_Toc514895350"/>
+      <w:bookmarkStart w:id="28" w:name="_Toc451858889"/>
+      <w:bookmarkStart w:id="29" w:name="_Toc514895350"/>
       <w:r>
         <w:rPr>
           <w:rFonts w:ascii="宋体" w:hAnsi="宋体" w:hint="eastAsia"/>
@@ -6585,8 +6599,8 @@
         </w:rPr>
         <w:t>章  方案论证</w:t>
       </w:r>
-      <w:bookmarkEnd w:id="27"/>
       <w:bookmarkEnd w:id="28"/>
+      <w:bookmarkEnd w:id="29"/>
     </w:p>
     <w:p>
       <w:pPr>
@@ -6598,8 +6612,8 @@
           <w:szCs w:val="28"/>
         </w:rPr>
       </w:pPr>
-      <w:bookmarkStart w:id="29" w:name="_Toc451858890"/>
-      <w:bookmarkStart w:id="30" w:name="_Toc514895351"/>
+      <w:bookmarkStart w:id="30" w:name="_Toc451858890"/>
+      <w:bookmarkStart w:id="31" w:name="_Toc514895351"/>
       <w:r>
         <w:rPr>
           <w:rFonts w:hint="eastAsia"/>
@@ -6614,8 +6628,8 @@
         </w:rPr>
         <w:t>方案选择</w:t>
       </w:r>
-      <w:bookmarkEnd w:id="29"/>
       <w:bookmarkEnd w:id="30"/>
+      <w:bookmarkEnd w:id="31"/>
       <w:r>
         <w:rPr>
           <w:rFonts w:ascii="宋体" w:hAnsi="宋体" w:hint="eastAsia"/>
@@ -6635,7 +6649,7 @@
           <w:szCs w:val="24"/>
         </w:rPr>
       </w:pPr>
-      <w:bookmarkStart w:id="31" w:name="_Toc514895352"/>
+      <w:bookmarkStart w:id="32" w:name="_Toc514895352"/>
       <w:r>
         <w:rPr>
           <w:rFonts w:hint="eastAsia"/>
@@ -6674,7 +6688,7 @@
         </w:rPr>
         <w:t>方案一</w:t>
       </w:r>
-      <w:bookmarkEnd w:id="31"/>
+      <w:bookmarkEnd w:id="32"/>
     </w:p>
     <w:p>
       <w:pPr>
@@ -7302,7 +7316,7 @@
           <w:lang w:eastAsia="zh-CN"/>
         </w:rPr>
       </w:pPr>
-      <w:bookmarkStart w:id="32" w:name="_Toc514895353"/>
+      <w:bookmarkStart w:id="33" w:name="_Toc514895353"/>
       <w:r>
         <w:rPr>
           <w:rFonts w:hint="eastAsia"/>
@@ -7365,7 +7379,7 @@
         </w:rPr>
         <w:t>二</w:t>
       </w:r>
-      <w:bookmarkEnd w:id="32"/>
+      <w:bookmarkEnd w:id="33"/>
     </w:p>
     <w:p>
       <w:pPr>
@@ -7825,7 +7839,7 @@
           <w:lang w:eastAsia="zh-CN"/>
         </w:rPr>
       </w:pPr>
-      <w:bookmarkStart w:id="33" w:name="_Toc514895354"/>
+      <w:bookmarkStart w:id="34" w:name="_Toc514895354"/>
       <w:r>
         <w:rPr>
           <w:rFonts w:hint="eastAsia"/>
@@ -7888,7 +7902,7 @@
         </w:rPr>
         <w:t>三</w:t>
       </w:r>
-      <w:bookmarkEnd w:id="33"/>
+      <w:bookmarkEnd w:id="34"/>
     </w:p>
     <w:p>
       <w:pPr>
@@ -8294,7 +8308,7 @@
         </w:rPr>
         <w:t>。</w:t>
       </w:r>
-      <w:bookmarkStart w:id="34" w:name="_Toc451858891"/>
+      <w:bookmarkStart w:id="35" w:name="_Toc451858891"/>
       <w:r>
         <w:rPr>
           <w:szCs w:val="28"/>
@@ -8312,7 +8326,7 @@
           <w:szCs w:val="28"/>
         </w:rPr>
       </w:pPr>
-      <w:bookmarkStart w:id="35" w:name="_Toc514895355"/>
+      <w:bookmarkStart w:id="36" w:name="_Toc514895355"/>
       <w:r>
         <w:rPr>
           <w:rFonts w:hint="eastAsia"/>
@@ -8328,8 +8342,8 @@
         </w:rPr>
         <w:t>可行性分析</w:t>
       </w:r>
-      <w:bookmarkEnd w:id="34"/>
       <w:bookmarkEnd w:id="35"/>
+      <w:bookmarkEnd w:id="36"/>
     </w:p>
     <w:p>
       <w:pPr>
@@ -8342,8 +8356,8 @@
           <w:szCs w:val="24"/>
         </w:rPr>
       </w:pPr>
-      <w:bookmarkStart w:id="36" w:name="_Toc451858892"/>
-      <w:bookmarkStart w:id="37" w:name="_Toc514895356"/>
+      <w:bookmarkStart w:id="37" w:name="_Toc451858892"/>
+      <w:bookmarkStart w:id="38" w:name="_Toc514895356"/>
       <w:r>
         <w:rPr>
           <w:rFonts w:hint="eastAsia"/>
@@ -8360,8 +8374,8 @@
         </w:rPr>
         <w:t>经济可行性</w:t>
       </w:r>
-      <w:bookmarkEnd w:id="36"/>
       <w:bookmarkEnd w:id="37"/>
+      <w:bookmarkEnd w:id="38"/>
     </w:p>
     <w:p>
       <w:pPr>
@@ -8490,8 +8504,8 @@
           <w:szCs w:val="24"/>
         </w:rPr>
       </w:pPr>
-      <w:bookmarkStart w:id="38" w:name="_Toc451858893"/>
-      <w:bookmarkStart w:id="39" w:name="_Toc514895357"/>
+      <w:bookmarkStart w:id="39" w:name="_Toc451858893"/>
+      <w:bookmarkStart w:id="40" w:name="_Toc514895357"/>
       <w:r>
         <w:rPr>
           <w:rFonts w:hint="eastAsia"/>
@@ -8508,14 +8522,14 @@
         </w:rPr>
         <w:t xml:space="preserve"> 技术可行性</w:t>
       </w:r>
-      <w:bookmarkEnd w:id="38"/>
       <w:bookmarkEnd w:id="39"/>
+      <w:bookmarkEnd w:id="40"/>
     </w:p>
     <w:p>
       <w:pPr>
         <w:ind w:firstLine="460"/>
       </w:pPr>
-      <w:bookmarkStart w:id="40" w:name="_Toc451858894"/>
+      <w:bookmarkStart w:id="41" w:name="_Toc451858894"/>
       <w:r>
         <w:rPr>
           <w:rFonts w:hint="eastAsia"/>
@@ -8888,7 +8902,7 @@
           <w:szCs w:val="24"/>
         </w:rPr>
       </w:pPr>
-      <w:bookmarkStart w:id="41" w:name="_Toc514895358"/>
+      <w:bookmarkStart w:id="42" w:name="_Toc514895358"/>
       <w:r>
         <w:rPr>
           <w:rFonts w:hint="eastAsia"/>
@@ -8905,8 +8919,8 @@
         </w:rPr>
         <w:t>操作可行性</w:t>
       </w:r>
-      <w:bookmarkEnd w:id="40"/>
       <w:bookmarkEnd w:id="41"/>
+      <w:bookmarkEnd w:id="42"/>
     </w:p>
     <w:p>
       <w:pPr>
@@ -9225,9 +9239,9 @@
           <w:szCs w:val="24"/>
         </w:rPr>
       </w:pPr>
-      <w:bookmarkStart w:id="42" w:name="_Toc451858895"/>
-      <w:bookmarkStart w:id="43" w:name="_Toc514895359"/>
-      <w:bookmarkStart w:id="44" w:name="_Toc357001373"/>
+      <w:bookmarkStart w:id="43" w:name="_Toc451858895"/>
+      <w:bookmarkStart w:id="44" w:name="_Toc514895359"/>
+      <w:bookmarkStart w:id="45" w:name="_Toc357001373"/>
       <w:r>
         <w:rPr>
           <w:rFonts w:hint="eastAsia"/>
@@ -9244,8 +9258,8 @@
         </w:rPr>
         <w:t xml:space="preserve"> 法律可行性</w:t>
       </w:r>
-      <w:bookmarkEnd w:id="42"/>
       <w:bookmarkEnd w:id="43"/>
+      <w:bookmarkEnd w:id="44"/>
     </w:p>
     <w:p>
       <w:pPr>
@@ -9465,8 +9479,8 @@
           <w:lang w:val="x-none" w:eastAsia="x-none"/>
         </w:rPr>
       </w:pPr>
-      <w:bookmarkStart w:id="45" w:name="_Toc451858896"/>
-      <w:bookmarkEnd w:id="44"/>
+      <w:bookmarkStart w:id="46" w:name="_Toc451858896"/>
+      <w:bookmarkEnd w:id="45"/>
       <w:r>
         <w:rPr>
           <w:szCs w:val="28"/>
@@ -9484,7 +9498,7 @@
           <w:szCs w:val="28"/>
         </w:rPr>
       </w:pPr>
-      <w:bookmarkStart w:id="46" w:name="_Toc514895360"/>
+      <w:bookmarkStart w:id="47" w:name="_Toc514895360"/>
       <w:r>
         <w:rPr>
           <w:rFonts w:hint="eastAsia"/>
@@ -9500,8 +9514,8 @@
         </w:rPr>
         <w:t>方案确定</w:t>
       </w:r>
-      <w:bookmarkEnd w:id="45"/>
       <w:bookmarkEnd w:id="46"/>
+      <w:bookmarkEnd w:id="47"/>
     </w:p>
     <w:p>
       <w:pPr>
@@ -10122,9 +10136,9 @@
           <w:szCs w:val="32"/>
         </w:rPr>
       </w:pPr>
-      <w:bookmarkStart w:id="47" w:name="_Toc451858897"/>
-      <w:bookmarkStart w:id="48" w:name="_Toc421385726"/>
-      <w:bookmarkStart w:id="49" w:name="_Toc514895361"/>
+      <w:bookmarkStart w:id="48" w:name="_Toc451858897"/>
+      <w:bookmarkStart w:id="49" w:name="_Toc421385726"/>
+      <w:bookmarkStart w:id="50" w:name="_Toc514895361"/>
       <w:r>
         <w:rPr>
           <w:rFonts w:ascii="宋体" w:hAnsi="宋体" w:hint="eastAsia"/>
@@ -10147,9 +10161,9 @@
         </w:rPr>
         <w:t>章  需求分析</w:t>
       </w:r>
-      <w:bookmarkEnd w:id="47"/>
       <w:bookmarkEnd w:id="48"/>
       <w:bookmarkEnd w:id="49"/>
+      <w:bookmarkEnd w:id="50"/>
     </w:p>
     <w:p>
       <w:pPr>
@@ -10161,9 +10175,9 @@
           <w:szCs w:val="28"/>
         </w:rPr>
       </w:pPr>
-      <w:bookmarkStart w:id="50" w:name="_Toc451858898"/>
-      <w:bookmarkStart w:id="51" w:name="_Toc421385727"/>
-      <w:bookmarkStart w:id="52" w:name="_Toc514895362"/>
+      <w:bookmarkStart w:id="51" w:name="_Toc451858898"/>
+      <w:bookmarkStart w:id="52" w:name="_Toc421385727"/>
+      <w:bookmarkStart w:id="53" w:name="_Toc514895362"/>
       <w:r>
         <w:rPr>
           <w:rFonts w:hint="eastAsia"/>
@@ -10178,9 +10192,9 @@
         </w:rPr>
         <w:t xml:space="preserve"> 功能需求分析</w:t>
       </w:r>
-      <w:bookmarkEnd w:id="50"/>
       <w:bookmarkEnd w:id="51"/>
       <w:bookmarkEnd w:id="52"/>
+      <w:bookmarkEnd w:id="53"/>
     </w:p>
     <w:p>
       <w:pPr>
@@ -10738,8 +10752,8 @@
           <w:lang w:val="x-none" w:eastAsia="x-none"/>
         </w:rPr>
       </w:pPr>
-      <w:bookmarkStart w:id="53" w:name="_Toc421385728"/>
-      <w:bookmarkStart w:id="54" w:name="_Toc451858899"/>
+      <w:bookmarkStart w:id="54" w:name="_Toc421385728"/>
+      <w:bookmarkStart w:id="55" w:name="_Toc451858899"/>
       <w:r>
         <w:rPr>
           <w:szCs w:val="28"/>
@@ -10757,7 +10771,7 @@
           <w:szCs w:val="28"/>
         </w:rPr>
       </w:pPr>
-      <w:bookmarkStart w:id="55" w:name="_Toc514895363"/>
+      <w:bookmarkStart w:id="56" w:name="_Toc514895363"/>
       <w:r>
         <w:rPr>
           <w:rFonts w:hint="eastAsia"/>
@@ -10773,9 +10787,9 @@
         </w:rPr>
         <w:t>性能需求分析</w:t>
       </w:r>
-      <w:bookmarkEnd w:id="53"/>
       <w:bookmarkEnd w:id="54"/>
       <w:bookmarkEnd w:id="55"/>
+      <w:bookmarkEnd w:id="56"/>
     </w:p>
     <w:p>
       <w:pPr>
@@ -10926,8 +10940,8 @@
           <w:szCs w:val="28"/>
         </w:rPr>
       </w:pPr>
-      <w:bookmarkStart w:id="56" w:name="_Toc451858900"/>
-      <w:bookmarkStart w:id="57" w:name="_Toc514895364"/>
+      <w:bookmarkStart w:id="57" w:name="_Toc451858900"/>
+      <w:bookmarkStart w:id="58" w:name="_Toc514895364"/>
       <w:r>
         <w:rPr>
           <w:rFonts w:hint="eastAsia"/>
@@ -10942,15 +10956,12 @@
         </w:rPr>
         <w:t>系统数据流图</w:t>
       </w:r>
-      <w:bookmarkEnd w:id="56"/>
       <w:bookmarkEnd w:id="57"/>
+      <w:bookmarkEnd w:id="58"/>
     </w:p>
     <w:p>
       <w:pPr>
         <w:ind w:firstLine="480"/>
-        <w:rPr>
-          <w:rFonts w:hint="eastAsia"/>
-        </w:rPr>
       </w:pPr>
       <w:r>
         <w:rPr>
@@ -10980,7 +10991,7 @@
                     <pic:cNvPicPr/>
                   </pic:nvPicPr>
                   <pic:blipFill>
-                    <a:blip r:embed="rId12">
+                    <a:blip r:embed="rId17">
                       <a:extLst>
                         <a:ext uri="{28A0092B-C50C-407E-A947-70E740481C1C}">
                           <a14:useLocalDpi xmlns:a14="http://schemas.microsoft.com/office/drawing/2010/main" val="0"/>
@@ -11158,7 +11169,7 @@
                     <pic:cNvPicPr/>
                   </pic:nvPicPr>
                   <pic:blipFill>
-                    <a:blip r:embed="rId13">
+                    <a:blip r:embed="rId18">
                       <a:extLst>
                         <a:ext uri="{28A0092B-C50C-407E-A947-70E740481C1C}">
                           <a14:useLocalDpi xmlns:a14="http://schemas.microsoft.com/office/drawing/2010/main" val="0"/>
@@ -11270,9 +11281,6 @@
         <w:spacing w:before="0" w:after="0"/>
         <w:ind w:firstLineChars="0"/>
         <w:jc w:val="both"/>
-        <w:rPr>
-          <w:rFonts w:hint="eastAsia"/>
-        </w:rPr>
       </w:pPr>
     </w:p>
     <w:p>
@@ -11313,7 +11321,7 @@
                     <pic:cNvPicPr/>
                   </pic:nvPicPr>
                   <pic:blipFill>
-                    <a:blip r:embed="rId14">
+                    <a:blip r:embed="rId19">
                       <a:extLst>
                         <a:ext uri="{28A0092B-C50C-407E-A947-70E740481C1C}">
                           <a14:useLocalDpi xmlns:a14="http://schemas.microsoft.com/office/drawing/2010/main" val="0"/>
@@ -11447,7 +11455,7 @@
                     <pic:cNvPicPr/>
                   </pic:nvPicPr>
                   <pic:blipFill>
-                    <a:blip r:embed="rId15">
+                    <a:blip r:embed="rId20">
                       <a:extLst>
                         <a:ext uri="{28A0092B-C50C-407E-A947-70E740481C1C}">
                           <a14:useLocalDpi xmlns:a14="http://schemas.microsoft.com/office/drawing/2010/main" val="0"/>
@@ -11550,9 +11558,9 @@
           <w:szCs w:val="28"/>
         </w:rPr>
       </w:pPr>
-      <w:bookmarkStart w:id="58" w:name="_Toc451858901"/>
-      <w:bookmarkStart w:id="59" w:name="_Toc421385730"/>
-      <w:bookmarkStart w:id="60" w:name="_Toc514895365"/>
+      <w:bookmarkStart w:id="59" w:name="_Toc451858901"/>
+      <w:bookmarkStart w:id="60" w:name="_Toc421385730"/>
+      <w:bookmarkStart w:id="61" w:name="_Toc514895365"/>
       <w:r>
         <w:rPr>
           <w:rFonts w:hint="eastAsia"/>
@@ -11568,9 +11576,9 @@
         </w:rPr>
         <w:t xml:space="preserve"> 系统E-R图</w:t>
       </w:r>
-      <w:bookmarkEnd w:id="58"/>
       <w:bookmarkEnd w:id="59"/>
       <w:bookmarkEnd w:id="60"/>
+      <w:bookmarkEnd w:id="61"/>
     </w:p>
     <w:p>
       <w:pPr>
@@ -11648,7 +11656,7 @@
                     <pic:cNvPicPr/>
                   </pic:nvPicPr>
                   <pic:blipFill>
-                    <a:blip r:embed="rId16">
+                    <a:blip r:embed="rId21">
                       <a:extLst>
                         <a:ext uri="{28A0092B-C50C-407E-A947-70E740481C1C}">
                           <a14:useLocalDpi xmlns:a14="http://schemas.microsoft.com/office/drawing/2010/main" val="0"/>
@@ -11783,7 +11791,7 @@
                     <pic:cNvPicPr/>
                   </pic:nvPicPr>
                   <pic:blipFill>
-                    <a:blip r:embed="rId17">
+                    <a:blip r:embed="rId22">
                       <a:extLst>
                         <a:ext uri="{28A0092B-C50C-407E-A947-70E740481C1C}">
                           <a14:useLocalDpi xmlns:a14="http://schemas.microsoft.com/office/drawing/2010/main" val="0"/>
@@ -11894,15 +11902,15 @@
         </w:rPr>
         <w:lastRenderedPageBreak/>
         <w:drawing>
-          <wp:anchor distT="0" distB="0" distL="114300" distR="114300" simplePos="0" relativeHeight="251662336" behindDoc="0" locked="0" layoutInCell="1" allowOverlap="1" wp14:anchorId="27E13A43" wp14:editId="0684F4E9">
+          <wp:anchor distT="0" distB="0" distL="114300" distR="114300" simplePos="0" relativeHeight="251662336" behindDoc="0" locked="0" layoutInCell="1" allowOverlap="1" wp14:anchorId="7F8F8562" wp14:editId="3FFCFD35">
             <wp:simplePos x="0" y="0"/>
             <wp:positionH relativeFrom="margin">
-              <wp:align>right</wp:align>
+              <wp:posOffset>469600</wp:posOffset>
             </wp:positionH>
             <wp:positionV relativeFrom="paragraph">
-              <wp:posOffset>456565</wp:posOffset>
+              <wp:posOffset>370685</wp:posOffset>
             </wp:positionV>
-            <wp:extent cx="4955540" cy="2225675"/>
+            <wp:extent cx="4718050" cy="2118995"/>
             <wp:effectExtent l="0" t="0" r="0" b="0"/>
             <wp:wrapTopAndBottom/>
             <wp:docPr id="12" name="图片 12"/>
@@ -11917,7 +11925,7 @@
                     <pic:cNvPicPr/>
                   </pic:nvPicPr>
                   <pic:blipFill>
-                    <a:blip r:embed="rId18">
+                    <a:blip r:embed="rId23">
                       <a:extLst>
                         <a:ext uri="{28A0092B-C50C-407E-A947-70E740481C1C}">
                           <a14:useLocalDpi xmlns:a14="http://schemas.microsoft.com/office/drawing/2010/main" val="0"/>
@@ -11931,7 +11939,7 @@
                   <pic:spPr>
                     <a:xfrm>
                       <a:off x="0" y="0"/>
-                      <a:ext cx="4955540" cy="2225675"/>
+                      <a:ext cx="4718050" cy="2118995"/>
                     </a:xfrm>
                     <a:prstGeom prst="rect">
                       <a:avLst/>
@@ -11960,7 +11968,8 @@
       <w:pPr>
         <w:pStyle w:val="afa"/>
         <w:spacing w:before="0" w:after="0"/>
-        <w:ind w:left="820" w:firstLine="420"/>
+        <w:ind w:left="820" w:firstLineChars="1100" w:firstLine="2310"/>
+        <w:jc w:val="both"/>
       </w:pPr>
       <w:r>
         <w:rPr>
@@ -11996,6 +12005,23 @@
           <w:rFonts w:hint="eastAsia"/>
         </w:rPr>
         <w:t>实体图</w:t>
+      </w:r>
+    </w:p>
+    <w:p>
+      <w:pPr>
+        <w:pStyle w:val="afa"/>
+        <w:spacing w:before="0" w:after="0"/>
+        <w:ind w:left="820" w:firstLineChars="1100" w:firstLine="2310"/>
+        <w:jc w:val="both"/>
+        <w:rPr>
+          <w:rFonts w:hint="eastAsia"/>
+        </w:rPr>
+      </w:pPr>
+      <w:r>
+        <w:rPr>
+          <w:rFonts w:hint="eastAsia"/>
+        </w:rPr>
+        <w:t xml:space="preserve"> </w:t>
       </w:r>
     </w:p>
     <w:p>
@@ -12013,15 +12039,15 @@
           <w:noProof/>
         </w:rPr>
         <w:drawing>
-          <wp:anchor distT="0" distB="0" distL="114300" distR="114300" simplePos="0" relativeHeight="251663360" behindDoc="0" locked="0" layoutInCell="1" allowOverlap="1" wp14:anchorId="35B43695" wp14:editId="5D9EC4D9">
+          <wp:anchor distT="0" distB="0" distL="114300" distR="114300" simplePos="0" relativeHeight="251663360" behindDoc="0" locked="0" layoutInCell="1" allowOverlap="1" wp14:anchorId="111FC020" wp14:editId="0A1A5056">
             <wp:simplePos x="0" y="0"/>
             <wp:positionH relativeFrom="margin">
-              <wp:posOffset>480695</wp:posOffset>
+              <wp:posOffset>303530</wp:posOffset>
             </wp:positionH>
             <wp:positionV relativeFrom="paragraph">
-              <wp:posOffset>338455</wp:posOffset>
+              <wp:posOffset>396240</wp:posOffset>
             </wp:positionV>
-            <wp:extent cx="4926965" cy="3169285"/>
+            <wp:extent cx="4935855" cy="3174365"/>
             <wp:effectExtent l="0" t="0" r="0" b="0"/>
             <wp:wrapTopAndBottom/>
             <wp:docPr id="14" name="图片 14"/>
@@ -12036,7 +12062,7 @@
                     <pic:cNvPicPr/>
                   </pic:nvPicPr>
                   <pic:blipFill>
-                    <a:blip r:embed="rId19">
+                    <a:blip r:embed="rId24">
                       <a:extLst>
                         <a:ext uri="{28A0092B-C50C-407E-A947-70E740481C1C}">
                           <a14:useLocalDpi xmlns:a14="http://schemas.microsoft.com/office/drawing/2010/main" val="0"/>
@@ -12050,7 +12076,7 @@
                   <pic:spPr>
                     <a:xfrm>
                       <a:off x="0" y="0"/>
-                      <a:ext cx="4926965" cy="3169285"/>
+                      <a:ext cx="4935855" cy="3174365"/>
                     </a:xfrm>
                     <a:prstGeom prst="rect">
                       <a:avLst/>
@@ -12084,7 +12110,8 @@
       <w:pPr>
         <w:pStyle w:val="afa"/>
         <w:spacing w:before="0" w:after="0"/>
-        <w:ind w:left="820" w:firstLine="420"/>
+        <w:ind w:firstLineChars="1500" w:firstLine="3150"/>
+        <w:jc w:val="both"/>
       </w:pPr>
       <w:r>
         <w:rPr>
@@ -12172,7 +12199,7 @@
                     <pic:cNvPicPr/>
                   </pic:nvPicPr>
                   <pic:blipFill>
-                    <a:blip r:embed="rId20">
+                    <a:blip r:embed="rId25">
                       <a:extLst>
                         <a:ext uri="{28A0092B-C50C-407E-A947-70E740481C1C}">
                           <a14:useLocalDpi xmlns:a14="http://schemas.microsoft.com/office/drawing/2010/main" val="0"/>
@@ -12254,8 +12281,8 @@
         </w:rPr>
         <w:t>模型实体图</w:t>
       </w:r>
-      <w:bookmarkStart w:id="61" w:name="_Toc421385731"/>
-      <w:bookmarkStart w:id="62" w:name="_Toc451858902"/>
+      <w:bookmarkStart w:id="62" w:name="_Toc421385731"/>
+      <w:bookmarkStart w:id="63" w:name="_Toc451858902"/>
     </w:p>
     <w:p>
       <w:pPr>
@@ -12282,7 +12309,7 @@
           <w:szCs w:val="28"/>
         </w:rPr>
       </w:pPr>
-      <w:bookmarkStart w:id="63" w:name="_Toc514895366"/>
+      <w:bookmarkStart w:id="64" w:name="_Toc514895366"/>
       <w:r>
         <w:rPr>
           <w:rFonts w:hint="eastAsia"/>
@@ -12321,7 +12348,7 @@
         </w:rPr>
         <w:t>数据字典</w:t>
       </w:r>
-      <w:bookmarkEnd w:id="63"/>
+      <w:bookmarkEnd w:id="64"/>
     </w:p>
     <w:p>
       <w:pPr>
@@ -13693,7 +13720,7 @@
           <w:szCs w:val="28"/>
         </w:rPr>
       </w:pPr>
-      <w:bookmarkStart w:id="64" w:name="_Toc514895367"/>
+      <w:bookmarkStart w:id="65" w:name="_Toc514895367"/>
       <w:r>
         <w:rPr>
           <w:rFonts w:hint="eastAsia"/>
@@ -13724,9 +13751,9 @@
         </w:rPr>
         <w:t>系统用例图</w:t>
       </w:r>
-      <w:bookmarkEnd w:id="61"/>
       <w:bookmarkEnd w:id="62"/>
-      <w:bookmarkEnd w:id="64"/>
+      <w:bookmarkEnd w:id="63"/>
+      <w:bookmarkEnd w:id="65"/>
     </w:p>
     <w:p>
       <w:pPr>
@@ -13767,7 +13794,7 @@
                     <pic:cNvPicPr/>
                   </pic:nvPicPr>
                   <pic:blipFill>
-                    <a:blip r:embed="rId21">
+                    <a:blip r:embed="rId26">
                       <a:extLst>
                         <a:ext uri="{28A0092B-C50C-407E-A947-70E740481C1C}">
                           <a14:useLocalDpi xmlns:a14="http://schemas.microsoft.com/office/drawing/2010/main" val="0"/>
@@ -13858,8 +13885,8 @@
           <w:szCs w:val="32"/>
         </w:rPr>
       </w:pPr>
-      <w:bookmarkStart w:id="65" w:name="_Toc451858903"/>
-      <w:bookmarkStart w:id="66" w:name="_Toc514895368"/>
+      <w:bookmarkStart w:id="66" w:name="_Toc451858903"/>
+      <w:bookmarkStart w:id="67" w:name="_Toc514895368"/>
       <w:r>
         <w:rPr>
           <w:rFonts w:ascii="宋体" w:hAnsi="宋体" w:hint="eastAsia"/>
@@ -13882,8 +13909,8 @@
         </w:rPr>
         <w:t>章  设计论述</w:t>
       </w:r>
-      <w:bookmarkEnd w:id="65"/>
       <w:bookmarkEnd w:id="66"/>
+      <w:bookmarkEnd w:id="67"/>
     </w:p>
     <w:p>
       <w:pPr>
@@ -13895,8 +13922,8 @@
           <w:szCs w:val="28"/>
         </w:rPr>
       </w:pPr>
-      <w:bookmarkStart w:id="67" w:name="_Toc451858904"/>
-      <w:bookmarkStart w:id="68" w:name="_Toc514895369"/>
+      <w:bookmarkStart w:id="68" w:name="_Toc451858904"/>
+      <w:bookmarkStart w:id="69" w:name="_Toc514895369"/>
       <w:r>
         <w:rPr>
           <w:rFonts w:hint="eastAsia"/>
@@ -13911,8 +13938,8 @@
         </w:rPr>
         <w:t xml:space="preserve"> 概要设计</w:t>
       </w:r>
-      <w:bookmarkEnd w:id="67"/>
       <w:bookmarkEnd w:id="68"/>
+      <w:bookmarkEnd w:id="69"/>
     </w:p>
     <w:p>
       <w:pPr>
@@ -14042,7 +14069,7 @@
                     <pic:cNvPicPr/>
                   </pic:nvPicPr>
                   <pic:blipFill>
-                    <a:blip r:embed="rId22">
+                    <a:blip r:embed="rId27">
                       <a:extLst>
                         <a:ext uri="{28A0092B-C50C-407E-A947-70E740481C1C}">
                           <a14:useLocalDpi xmlns:a14="http://schemas.microsoft.com/office/drawing/2010/main" val="0"/>
@@ -14107,9 +14134,9 @@
           <w:szCs w:val="28"/>
         </w:rPr>
       </w:pPr>
-      <w:bookmarkStart w:id="69" w:name="_Toc421277441"/>
-      <w:bookmarkStart w:id="70" w:name="_Toc451858905"/>
-      <w:bookmarkStart w:id="71" w:name="_Toc514895370"/>
+      <w:bookmarkStart w:id="70" w:name="_Toc421277441"/>
+      <w:bookmarkStart w:id="71" w:name="_Toc451858905"/>
+      <w:bookmarkStart w:id="72" w:name="_Toc514895370"/>
       <w:r>
         <w:rPr>
           <w:rFonts w:hint="eastAsia"/>
@@ -14124,9 +14151,9 @@
         </w:rPr>
         <w:t xml:space="preserve"> 数据库设计</w:t>
       </w:r>
-      <w:bookmarkEnd w:id="69"/>
       <w:bookmarkEnd w:id="70"/>
       <w:bookmarkEnd w:id="71"/>
+      <w:bookmarkEnd w:id="72"/>
     </w:p>
     <w:p>
       <w:pPr>
@@ -16387,9 +16414,6 @@
     <w:p>
       <w:pPr>
         <w:ind w:left="420" w:firstLine="460"/>
-        <w:rPr>
-          <w:rFonts w:hint="eastAsia"/>
-        </w:rPr>
       </w:pPr>
     </w:p>
     <w:p>
@@ -17057,7 +17081,7 @@
               <w:ind w:firstLineChars="0" w:firstLine="0"/>
               <w:jc w:val="left"/>
               <w:rPr>
-                <w:rFonts w:ascii="宋体" w:hAnsi="宋体" w:hint="eastAsia"/>
+                <w:rFonts w:ascii="宋体" w:hAnsi="宋体"/>
                 <w:color w:val="000000"/>
                 <w:spacing w:val="0"/>
                 <w:kern w:val="2"/>
@@ -17299,7 +17323,7 @@
               <w:ind w:firstLineChars="0" w:firstLine="0"/>
               <w:jc w:val="left"/>
               <w:rPr>
-                <w:rFonts w:ascii="宋体" w:hAnsi="宋体" w:hint="eastAsia"/>
+                <w:rFonts w:ascii="宋体" w:hAnsi="宋体"/>
                 <w:color w:val="000000"/>
                 <w:spacing w:val="0"/>
                 <w:kern w:val="2"/>
@@ -19875,9 +19899,6 @@
     <w:p>
       <w:pPr>
         <w:ind w:left="420" w:firstLine="460"/>
-        <w:rPr>
-          <w:rFonts w:hint="eastAsia"/>
-        </w:rPr>
       </w:pPr>
       <w:r>
         <w:rPr>
@@ -21658,8 +21679,8 @@
           <w:szCs w:val="28"/>
         </w:rPr>
       </w:pPr>
-      <w:bookmarkStart w:id="72" w:name="_Toc451858906"/>
-      <w:bookmarkStart w:id="73" w:name="_Toc514895371"/>
+      <w:bookmarkStart w:id="73" w:name="_Toc451858906"/>
+      <w:bookmarkStart w:id="74" w:name="_Toc514895371"/>
       <w:r>
         <w:rPr>
           <w:rFonts w:hint="eastAsia"/>
@@ -21675,8 +21696,8 @@
         </w:rPr>
         <w:t xml:space="preserve"> 详细设计</w:t>
       </w:r>
-      <w:bookmarkEnd w:id="72"/>
       <w:bookmarkEnd w:id="73"/>
+      <w:bookmarkEnd w:id="74"/>
     </w:p>
     <w:p>
       <w:pPr>
@@ -21689,7 +21710,7 @@
           <w:szCs w:val="24"/>
         </w:rPr>
       </w:pPr>
-      <w:bookmarkStart w:id="74" w:name="_Toc514895372"/>
+      <w:bookmarkStart w:id="75" w:name="_Toc514895372"/>
       <w:r>
         <w:rPr>
           <w:bCs w:val="0"/>
@@ -21731,7 +21752,7 @@
         </w:rPr>
         <w:t>模块</w:t>
       </w:r>
-      <w:bookmarkEnd w:id="74"/>
+      <w:bookmarkEnd w:id="75"/>
     </w:p>
     <w:p>
       <w:pPr>
@@ -21884,7 +21905,7 @@
                     <pic:cNvPicPr/>
                   </pic:nvPicPr>
                   <pic:blipFill>
-                    <a:blip r:embed="rId23">
+                    <a:blip r:embed="rId28">
                       <a:extLst>
                         <a:ext uri="{28A0092B-C50C-407E-A947-70E740481C1C}">
                           <a14:useLocalDpi xmlns:a14="http://schemas.microsoft.com/office/drawing/2010/main" val="0"/>
@@ -23943,7 +23964,7 @@
           <w:lang w:eastAsia="zh-CN"/>
         </w:rPr>
       </w:pPr>
-      <w:bookmarkStart w:id="75" w:name="_Toc514895373"/>
+      <w:bookmarkStart w:id="76" w:name="_Toc514895373"/>
       <w:r>
         <w:rPr>
           <w:bCs w:val="0"/>
@@ -23985,7 +24006,7 @@
         </w:rPr>
         <w:t>聊天内容发布模块</w:t>
       </w:r>
-      <w:bookmarkEnd w:id="75"/>
+      <w:bookmarkEnd w:id="76"/>
     </w:p>
     <w:p>
       <w:pPr>
@@ -24591,6 +24612,9 @@
     <w:p>
       <w:pPr>
         <w:ind w:firstLine="460"/>
+        <w:rPr>
+          <w:rFonts w:hint="eastAsia"/>
+        </w:rPr>
       </w:pPr>
       <w:r>
         <w:tab/>
@@ -24615,11 +24639,6 @@
       <w:pPr>
         <w:ind w:firstLine="460"/>
       </w:pPr>
-    </w:p>
-    <w:p>
-      <w:pPr>
-        <w:ind w:firstLine="460"/>
-      </w:pPr>
       <w:r>
         <w:tab/>
         <w:t xml:space="preserve">            if isGroupChat:</w:t>
@@ -24628,6 +24647,9 @@
     <w:p>
       <w:pPr>
         <w:ind w:firstLine="460"/>
+        <w:rPr>
+          <w:rFonts w:hint="eastAsia"/>
+        </w:rPr>
       </w:pPr>
       <w:r>
         <w:tab/>
@@ -24652,11 +24674,6 @@
       <w:pPr>
         <w:ind w:firstLine="460"/>
       </w:pPr>
-    </w:p>
-    <w:p>
-      <w:pPr>
-        <w:ind w:firstLine="460"/>
-      </w:pPr>
       <w:r>
         <w:tab/>
         <w:t xml:space="preserve">            if isMpChat:</w:t>
@@ -24665,6 +24682,9 @@
     <w:p>
       <w:pPr>
         <w:ind w:firstLine="460"/>
+        <w:rPr>
+          <w:rFonts w:hint="eastAsia"/>
+        </w:rPr>
       </w:pPr>
       <w:r>
         <w:tab/>
@@ -24688,11 +24708,9 @@
     <w:p>
       <w:pPr>
         <w:ind w:firstLine="460"/>
-      </w:pPr>
-    </w:p>
-    <w:p>
-      <w:pPr>
-        <w:ind w:firstLine="460"/>
+        <w:rPr>
+          <w:rFonts w:hint="eastAsia"/>
+        </w:rPr>
       </w:pPr>
       <w:r>
         <w:tab/>
@@ -24711,11 +24729,6 @@
       <w:pPr>
         <w:ind w:firstLine="460"/>
       </w:pPr>
-    </w:p>
-    <w:p>
-      <w:pPr>
-        <w:ind w:firstLine="460"/>
-      </w:pPr>
       <w:r>
         <w:tab/>
         <w:t xml:space="preserve">                </w:t>
@@ -24747,6 +24760,9 @@
     <w:p>
       <w:pPr>
         <w:ind w:firstLine="460"/>
+        <w:rPr>
+          <w:rFonts w:hint="eastAsia"/>
+        </w:rPr>
       </w:pPr>
       <w:r>
         <w:tab/>
@@ -24759,19 +24775,6 @@
       </w:pPr>
       <w:r>
         <w:tab/>
-      </w:r>
-    </w:p>
-    <w:p>
-      <w:pPr>
-        <w:ind w:firstLine="460"/>
-      </w:pPr>
-    </w:p>
-    <w:p>
-      <w:pPr>
-        <w:ind w:firstLine="460"/>
-      </w:pPr>
-      <w:r>
-        <w:tab/>
         <w:t xml:space="preserve">def </w:t>
       </w:r>
       <w:r>
@@ -25021,7 +25024,6 @@
         <w:ind w:firstLine="460"/>
       </w:pPr>
       <w:r>
-        <w:lastRenderedPageBreak/>
         <w:tab/>
         <w:t xml:space="preserve">    else:</w:t>
       </w:r>
@@ -25085,7 +25087,7 @@
           <w:lang w:eastAsia="zh-CN"/>
         </w:rPr>
       </w:pPr>
-      <w:bookmarkStart w:id="76" w:name="_Toc514895374"/>
+      <w:bookmarkStart w:id="77" w:name="_Toc514895374"/>
       <w:r>
         <w:rPr>
           <w:bCs w:val="0"/>
@@ -25126,7 +25128,7 @@
         </w:rPr>
         <w:t>聊天内容发布模块</w:t>
       </w:r>
-      <w:bookmarkEnd w:id="76"/>
+      <w:bookmarkEnd w:id="77"/>
     </w:p>
     <w:p>
       <w:pPr>
@@ -25262,7 +25264,7 @@
                     <pic:cNvPicPr/>
                   </pic:nvPicPr>
                   <pic:blipFill>
-                    <a:blip r:embed="rId24">
+                    <a:blip r:embed="rId29">
                       <a:extLst>
                         <a:ext uri="{28A0092B-C50C-407E-A947-70E740481C1C}">
                           <a14:useLocalDpi xmlns:a14="http://schemas.microsoft.com/office/drawing/2010/main" val="0"/>
@@ -25352,7 +25354,20 @@
     </w:p>
     <w:p>
       <w:pPr>
+        <w:pStyle w:val="afa"/>
+        <w:spacing w:before="0" w:after="0"/>
+        <w:ind w:firstLine="420"/>
+        <w:rPr>
+          <w:rFonts w:hint="eastAsia"/>
+        </w:rPr>
+      </w:pPr>
+    </w:p>
+    <w:p>
+      <w:pPr>
         <w:ind w:left="840" w:firstLine="460"/>
+        <w:rPr>
+          <w:rFonts w:hint="eastAsia"/>
+        </w:rPr>
       </w:pPr>
       <w:r>
         <w:rPr>
@@ -25386,19 +25401,6 @@
           <w:rFonts w:hint="eastAsia"/>
         </w:rPr>
         <w:t>详细代码请参照附录。</w:t>
-      </w:r>
-    </w:p>
-    <w:p>
-      <w:pPr>
-        <w:ind w:firstLine="460"/>
-        <w:rPr>
-          <w:spacing w:val="0"/>
-          <w:kern w:val="2"/>
-          <w:szCs w:val="24"/>
-        </w:rPr>
-      </w:pPr>
-      <w:r>
-        <w:br w:type="page"/>
       </w:r>
     </w:p>
     <w:p>
@@ -25929,7 +25931,7 @@
           <w:szCs w:val="24"/>
         </w:rPr>
       </w:pPr>
-      <w:bookmarkStart w:id="77" w:name="_Toc514895375"/>
+      <w:bookmarkStart w:id="78" w:name="_Toc514895375"/>
       <w:r>
         <w:rPr>
           <w:bCs w:val="0"/>
@@ -25967,7 +25969,7 @@
         </w:rPr>
         <w:t>常用聊天内容管理模块</w:t>
       </w:r>
-      <w:bookmarkEnd w:id="77"/>
+      <w:bookmarkEnd w:id="78"/>
     </w:p>
     <w:p>
       <w:pPr>
@@ -26047,7 +26049,7 @@
                     <pic:cNvPicPr/>
                   </pic:nvPicPr>
                   <pic:blipFill>
-                    <a:blip r:embed="rId25">
+                    <a:blip r:embed="rId30">
                       <a:extLst>
                         <a:ext uri="{28A0092B-C50C-407E-A947-70E740481C1C}">
                           <a14:useLocalDpi xmlns:a14="http://schemas.microsoft.com/office/drawing/2010/main" val="0"/>
@@ -26148,6 +26150,16 @@
     </w:p>
     <w:p>
       <w:pPr>
+        <w:pStyle w:val="afa"/>
+        <w:spacing w:before="0" w:after="0"/>
+        <w:ind w:firstLine="420"/>
+        <w:rPr>
+          <w:rFonts w:hint="eastAsia"/>
+        </w:rPr>
+      </w:pPr>
+    </w:p>
+    <w:p>
+      <w:pPr>
         <w:ind w:left="420" w:firstLine="460"/>
       </w:pPr>
       <w:r>
@@ -26174,6 +26186,14 @@
         </w:rPr>
         <w:t>。详细代码请参考附录。</w:t>
       </w:r>
+    </w:p>
+    <w:p>
+      <w:pPr>
+        <w:ind w:left="420" w:firstLine="460"/>
+        <w:rPr>
+          <w:rFonts w:hint="eastAsia"/>
+        </w:rPr>
+      </w:pPr>
     </w:p>
     <w:p>
       <w:pPr>
@@ -26301,6 +26321,7 @@
         <w:ind w:firstLine="460"/>
       </w:pPr>
       <w:r>
+        <w:lastRenderedPageBreak/>
         <w:t>HTTP/1.1 200</w:t>
       </w:r>
     </w:p>
@@ -26321,7 +26342,6 @@
         <w:ind w:firstLine="460"/>
       </w:pPr>
       <w:r>
-        <w:lastRenderedPageBreak/>
         <w:t xml:space="preserve">    </w:t>
       </w:r>
       <w:r>
@@ -26987,7 +27007,7 @@
           <w:lang w:eastAsia="zh-CN"/>
         </w:rPr>
       </w:pPr>
-      <w:bookmarkStart w:id="78" w:name="_Toc514895376"/>
+      <w:bookmarkStart w:id="79" w:name="_Toc514895376"/>
       <w:r>
         <w:rPr>
           <w:bCs w:val="0"/>
@@ -27027,7 +27047,7 @@
         </w:rPr>
         <w:t>算法设计模块</w:t>
       </w:r>
-      <w:bookmarkEnd w:id="78"/>
+      <w:bookmarkEnd w:id="79"/>
     </w:p>
     <w:p>
       <w:pPr>
@@ -27145,6 +27165,7 @@
           <w:rFonts w:hint="eastAsia"/>
           <w:lang w:val="x-none"/>
         </w:rPr>
+        <w:lastRenderedPageBreak/>
         <w:t>搜索相关的答案。</w:t>
       </w:r>
       <w:r>
@@ -27186,7 +27207,6 @@
         <w:rPr>
           <w:lang w:val="x-none"/>
         </w:rPr>
-        <w:lastRenderedPageBreak/>
         <w:tab/>
       </w:r>
       <w:r>
@@ -27511,7 +27531,7 @@
     </w:p>
     <w:p>
       <w:pPr>
-        <w:ind w:left="420" w:firstLine="460"/>
+        <w:ind w:left="420" w:firstLine="480"/>
         <w:rPr>
           <w:rFonts w:ascii="Arial" w:hAnsi="Arial" w:cs="Arial"/>
           <w:color w:val="2F2F2F"/>
@@ -27520,160 +27540,20 @@
       </w:pPr>
       <w:r>
         <w:rPr>
-          <w:rFonts w:ascii="Arial" w:hAnsi="Arial" w:cs="Arial" w:hint="eastAsia"/>
-          <w:color w:val="2F2F2F"/>
-          <w:shd w:val="clear" w:color="auto" w:fill="FFFFFF"/>
-        </w:rPr>
-        <w:t>建模用到的是</w:t>
-      </w:r>
-      <w:r>
-        <w:rPr>
-          <w:rFonts w:ascii="Arial" w:hAnsi="Arial" w:cs="Arial"/>
-          <w:color w:val="2F2F2F"/>
-          <w:shd w:val="clear" w:color="auto" w:fill="FFFFFF"/>
-        </w:rPr>
-        <w:t>seq2seq</w:t>
-      </w:r>
-      <w:r>
-        <w:rPr>
-          <w:rFonts w:ascii="Arial" w:hAnsi="Arial" w:cs="Arial"/>
-          <w:color w:val="2F2F2F"/>
-          <w:shd w:val="clear" w:color="auto" w:fill="FFFFFF"/>
-        </w:rPr>
-        <w:t>，它包含两个</w:t>
-      </w:r>
-      <w:r>
-        <w:rPr>
-          <w:rFonts w:ascii="Arial" w:hAnsi="Arial" w:cs="Arial"/>
-          <w:color w:val="2F2F2F"/>
-          <w:shd w:val="clear" w:color="auto" w:fill="FFFFFF"/>
-        </w:rPr>
-        <w:t xml:space="preserve"> LSTM </w:t>
-      </w:r>
-      <w:r>
-        <w:rPr>
-          <w:rFonts w:ascii="Arial" w:hAnsi="Arial" w:cs="Arial"/>
-          <w:color w:val="2F2F2F"/>
-          <w:shd w:val="clear" w:color="auto" w:fill="FFFFFF"/>
-        </w:rPr>
-        <w:t>递归神经网络，第一个是</w:t>
-      </w:r>
-      <w:r>
-        <w:rPr>
-          <w:rFonts w:ascii="Arial" w:hAnsi="Arial" w:cs="Arial"/>
-          <w:color w:val="2F2F2F"/>
-          <w:shd w:val="clear" w:color="auto" w:fill="FFFFFF"/>
-        </w:rPr>
-        <w:t xml:space="preserve"> encoder </w:t>
-      </w:r>
-      <w:r>
-        <w:rPr>
-          <w:rFonts w:ascii="Arial" w:hAnsi="Arial" w:cs="Arial"/>
-          <w:color w:val="2F2F2F"/>
-          <w:shd w:val="clear" w:color="auto" w:fill="FFFFFF"/>
-        </w:rPr>
-        <w:t>负责处理</w:t>
-      </w:r>
-      <w:r>
-        <w:rPr>
-          <w:rFonts w:ascii="Arial" w:hAnsi="Arial" w:cs="Arial"/>
-          <w:color w:val="2F2F2F"/>
-          <w:shd w:val="clear" w:color="auto" w:fill="FFFFFF"/>
-        </w:rPr>
-        <w:t xml:space="preserve"> input</w:t>
-      </w:r>
-      <w:r>
-        <w:rPr>
-          <w:rFonts w:ascii="Arial" w:hAnsi="Arial" w:cs="Arial"/>
-          <w:color w:val="2F2F2F"/>
-          <w:shd w:val="clear" w:color="auto" w:fill="FFFFFF"/>
-        </w:rPr>
-        <w:t>，第二个是</w:t>
-      </w:r>
-      <w:r>
-        <w:rPr>
-          <w:rFonts w:ascii="Arial" w:hAnsi="Arial" w:cs="Arial"/>
-          <w:color w:val="2F2F2F"/>
-          <w:shd w:val="clear" w:color="auto" w:fill="FFFFFF"/>
-        </w:rPr>
-        <w:t xml:space="preserve"> decoder </w:t>
-      </w:r>
-      <w:r>
-        <w:rPr>
-          <w:rFonts w:ascii="Arial" w:hAnsi="Arial" w:cs="Arial"/>
-          <w:color w:val="2F2F2F"/>
-          <w:shd w:val="clear" w:color="auto" w:fill="FFFFFF"/>
-        </w:rPr>
-        <w:t>负责生成</w:t>
-      </w:r>
-      <w:r>
-        <w:rPr>
-          <w:rFonts w:ascii="Arial" w:hAnsi="Arial" w:cs="Arial"/>
-          <w:color w:val="2F2F2F"/>
-          <w:shd w:val="clear" w:color="auto" w:fill="FFFFFF"/>
-        </w:rPr>
-        <w:t xml:space="preserve"> output</w:t>
-      </w:r>
-      <w:r>
-        <w:rPr>
-          <w:rFonts w:hint="eastAsia"/>
-          <w:vertAlign w:val="superscript"/>
-        </w:rPr>
-        <w:t>[</w:t>
-      </w:r>
-      <w:r>
-        <w:rPr>
-          <w:vertAlign w:val="superscript"/>
-        </w:rPr>
-        <w:t>11</w:t>
-      </w:r>
-      <w:r>
-        <w:rPr>
-          <w:rFonts w:hint="eastAsia"/>
-          <w:vertAlign w:val="superscript"/>
-        </w:rPr>
-        <w:t>]</w:t>
-      </w:r>
-      <w:r>
-        <w:rPr>
-          <w:rFonts w:ascii="Arial" w:hAnsi="Arial" w:cs="Arial"/>
-          <w:color w:val="2F2F2F"/>
-          <w:shd w:val="clear" w:color="auto" w:fill="FFFFFF"/>
-        </w:rPr>
-        <w:t>。</w:t>
-      </w:r>
-      <w:r>
-        <w:rPr>
-          <w:rFonts w:ascii="Arial" w:hAnsi="Arial" w:cs="Arial" w:hint="eastAsia"/>
-          <w:color w:val="2F2F2F"/>
-          <w:shd w:val="clear" w:color="auto" w:fill="FFFFFF"/>
-        </w:rPr>
-        <w:t>如下图所示：</w:t>
-      </w:r>
-    </w:p>
-    <w:p>
-      <w:pPr>
-        <w:pStyle w:val="afa"/>
-        <w:spacing w:before="0" w:after="0"/>
-        <w:ind w:firstLine="420"/>
-        <w:jc w:val="left"/>
-      </w:pPr>
-      <w:r>
-        <w:rPr>
           <w:rFonts w:hint="eastAsia"/>
           <w:noProof/>
         </w:rPr>
         <w:drawing>
-          <wp:anchor distT="0" distB="0" distL="114300" distR="114300" simplePos="0" relativeHeight="251670528" behindDoc="0" locked="0" layoutInCell="1" allowOverlap="1" wp14:anchorId="0F9CFD93" wp14:editId="14B8BBC8">
+          <wp:anchor distT="0" distB="0" distL="114300" distR="114300" simplePos="0" relativeHeight="251670528" behindDoc="0" locked="0" layoutInCell="1" allowOverlap="1" wp14:anchorId="2EEB077D" wp14:editId="098B05F4">
             <wp:simplePos x="0" y="0"/>
             <wp:positionH relativeFrom="margin">
-              <wp:posOffset>6985</wp:posOffset>
+              <wp:align>right</wp:align>
             </wp:positionH>
             <wp:positionV relativeFrom="paragraph">
-              <wp:posOffset>85725</wp:posOffset>
+              <wp:posOffset>542925</wp:posOffset>
             </wp:positionV>
-            <wp:extent cx="5274310" cy="1619885"/>
-            <wp:effectExtent l="0" t="0" r="2540" b="0"/>
+            <wp:extent cx="4998085" cy="1534795"/>
+            <wp:effectExtent l="0" t="0" r="0" b="8255"/>
             <wp:wrapTopAndBottom/>
             <wp:docPr id="18" name="图片 18"/>
             <wp:cNvGraphicFramePr>
@@ -27687,7 +27567,7 @@
                     <pic:cNvPicPr/>
                   </pic:nvPicPr>
                   <pic:blipFill>
-                    <a:blip r:embed="rId26">
+                    <a:blip r:embed="rId31">
                       <a:extLst>
                         <a:ext uri="{28A0092B-C50C-407E-A947-70E740481C1C}">
                           <a14:useLocalDpi xmlns:a14="http://schemas.microsoft.com/office/drawing/2010/main" val="0"/>
@@ -27701,7 +27581,7 @@
                   <pic:spPr>
                     <a:xfrm>
                       <a:off x="0" y="0"/>
-                      <a:ext cx="5274310" cy="1619885"/>
+                      <a:ext cx="4998085" cy="1534795"/>
                     </a:xfrm>
                     <a:prstGeom prst="rect">
                       <a:avLst/>
@@ -27710,8 +27590,146 @@
                 </pic:pic>
               </a:graphicData>
             </a:graphic>
+            <wp14:sizeRelH relativeFrom="margin">
+              <wp14:pctWidth>0</wp14:pctWidth>
+            </wp14:sizeRelH>
+            <wp14:sizeRelV relativeFrom="margin">
+              <wp14:pctHeight>0</wp14:pctHeight>
+            </wp14:sizeRelV>
           </wp:anchor>
         </w:drawing>
+      </w:r>
+      <w:r>
+        <w:rPr>
+          <w:rFonts w:ascii="Arial" w:hAnsi="Arial" w:cs="Arial" w:hint="eastAsia"/>
+          <w:color w:val="2F2F2F"/>
+          <w:shd w:val="clear" w:color="auto" w:fill="FFFFFF"/>
+        </w:rPr>
+        <w:t>建模用到的是</w:t>
+      </w:r>
+      <w:r>
+        <w:rPr>
+          <w:rFonts w:ascii="Arial" w:hAnsi="Arial" w:cs="Arial"/>
+          <w:color w:val="2F2F2F"/>
+          <w:shd w:val="clear" w:color="auto" w:fill="FFFFFF"/>
+        </w:rPr>
+        <w:t>seq2seq</w:t>
+      </w:r>
+      <w:r>
+        <w:rPr>
+          <w:rFonts w:ascii="Arial" w:hAnsi="Arial" w:cs="Arial"/>
+          <w:color w:val="2F2F2F"/>
+          <w:shd w:val="clear" w:color="auto" w:fill="FFFFFF"/>
+        </w:rPr>
+        <w:t>，它包含两个</w:t>
+      </w:r>
+      <w:r>
+        <w:rPr>
+          <w:rFonts w:ascii="Arial" w:hAnsi="Arial" w:cs="Arial"/>
+          <w:color w:val="2F2F2F"/>
+          <w:shd w:val="clear" w:color="auto" w:fill="FFFFFF"/>
+        </w:rPr>
+        <w:t xml:space="preserve"> LSTM </w:t>
+      </w:r>
+      <w:r>
+        <w:rPr>
+          <w:rFonts w:ascii="Arial" w:hAnsi="Arial" w:cs="Arial"/>
+          <w:color w:val="2F2F2F"/>
+          <w:shd w:val="clear" w:color="auto" w:fill="FFFFFF"/>
+        </w:rPr>
+        <w:t>递归神经网络，第一个是</w:t>
+      </w:r>
+      <w:r>
+        <w:rPr>
+          <w:rFonts w:ascii="Arial" w:hAnsi="Arial" w:cs="Arial"/>
+          <w:color w:val="2F2F2F"/>
+          <w:shd w:val="clear" w:color="auto" w:fill="FFFFFF"/>
+        </w:rPr>
+        <w:t xml:space="preserve"> encoder </w:t>
+      </w:r>
+      <w:r>
+        <w:rPr>
+          <w:rFonts w:ascii="Arial" w:hAnsi="Arial" w:cs="Arial"/>
+          <w:color w:val="2F2F2F"/>
+          <w:shd w:val="clear" w:color="auto" w:fill="FFFFFF"/>
+        </w:rPr>
+        <w:t>负责处理</w:t>
+      </w:r>
+      <w:r>
+        <w:rPr>
+          <w:rFonts w:ascii="Arial" w:hAnsi="Arial" w:cs="Arial"/>
+          <w:color w:val="2F2F2F"/>
+          <w:shd w:val="clear" w:color="auto" w:fill="FFFFFF"/>
+        </w:rPr>
+        <w:t xml:space="preserve"> input</w:t>
+      </w:r>
+      <w:r>
+        <w:rPr>
+          <w:rFonts w:ascii="Arial" w:hAnsi="Arial" w:cs="Arial"/>
+          <w:color w:val="2F2F2F"/>
+          <w:shd w:val="clear" w:color="auto" w:fill="FFFFFF"/>
+        </w:rPr>
+        <w:t>，第二个是</w:t>
+      </w:r>
+      <w:r>
+        <w:rPr>
+          <w:rFonts w:ascii="Arial" w:hAnsi="Arial" w:cs="Arial"/>
+          <w:color w:val="2F2F2F"/>
+          <w:shd w:val="clear" w:color="auto" w:fill="FFFFFF"/>
+        </w:rPr>
+        <w:t xml:space="preserve"> decoder </w:t>
+      </w:r>
+      <w:r>
+        <w:rPr>
+          <w:rFonts w:ascii="Arial" w:hAnsi="Arial" w:cs="Arial"/>
+          <w:color w:val="2F2F2F"/>
+          <w:shd w:val="clear" w:color="auto" w:fill="FFFFFF"/>
+        </w:rPr>
+        <w:t>负责生成</w:t>
+      </w:r>
+      <w:r>
+        <w:rPr>
+          <w:rFonts w:ascii="Arial" w:hAnsi="Arial" w:cs="Arial"/>
+          <w:color w:val="2F2F2F"/>
+          <w:shd w:val="clear" w:color="auto" w:fill="FFFFFF"/>
+        </w:rPr>
+        <w:t xml:space="preserve"> output</w:t>
+      </w:r>
+      <w:r>
+        <w:rPr>
+          <w:rFonts w:hint="eastAsia"/>
+          <w:vertAlign w:val="superscript"/>
+        </w:rPr>
+        <w:t>[</w:t>
+      </w:r>
+      <w:r>
+        <w:rPr>
+          <w:vertAlign w:val="superscript"/>
+        </w:rPr>
+        <w:t>11</w:t>
+      </w:r>
+      <w:r>
+        <w:rPr>
+          <w:rFonts w:hint="eastAsia"/>
+          <w:vertAlign w:val="superscript"/>
+        </w:rPr>
+        <w:t>]</w:t>
+      </w:r>
+      <w:r>
+        <w:rPr>
+          <w:rFonts w:ascii="Arial" w:hAnsi="Arial" w:cs="Arial"/>
+          <w:color w:val="2F2F2F"/>
+          <w:shd w:val="clear" w:color="auto" w:fill="FFFFFF"/>
+        </w:rPr>
+        <w:t>。</w:t>
+      </w:r>
+      <w:r>
+        <w:rPr>
+          <w:rFonts w:ascii="Arial" w:hAnsi="Arial" w:cs="Arial" w:hint="eastAsia"/>
+          <w:color w:val="2F2F2F"/>
+          <w:shd w:val="clear" w:color="auto" w:fill="FFFFFF"/>
+        </w:rPr>
+        <w:t>如下图所示：</w:t>
       </w:r>
     </w:p>
     <w:p>
@@ -27719,6 +27737,14 @@
         <w:pStyle w:val="afa"/>
         <w:spacing w:before="0" w:after="0"/>
         <w:ind w:firstLine="420"/>
+        <w:jc w:val="left"/>
+      </w:pPr>
+    </w:p>
+    <w:p>
+      <w:pPr>
+        <w:pStyle w:val="afa"/>
+        <w:spacing w:before="0" w:after="0"/>
+        <w:ind w:firstLine="420"/>
       </w:pPr>
       <w:r>
         <w:rPr>
@@ -27779,7 +27805,7 @@
         </w:rPr>
         <w:lastRenderedPageBreak/>
         <w:drawing>
-          <wp:anchor distT="0" distB="0" distL="114300" distR="114300" simplePos="0" relativeHeight="251671552" behindDoc="0" locked="0" layoutInCell="1" allowOverlap="1" wp14:anchorId="0E08B729" wp14:editId="7F6748A7">
+          <wp:anchor distT="0" distB="0" distL="114300" distR="114300" simplePos="0" relativeHeight="251671552" behindDoc="0" locked="0" layoutInCell="1" allowOverlap="1" wp14:anchorId="2DEA7E4B" wp14:editId="17FBC782">
             <wp:simplePos x="0" y="0"/>
             <wp:positionH relativeFrom="column">
               <wp:posOffset>476250</wp:posOffset>
@@ -27802,7 +27828,7 @@
                     <pic:cNvPicPr/>
                   </pic:nvPicPr>
                   <pic:blipFill>
-                    <a:blip r:embed="rId27">
+                    <a:blip r:embed="rId32">
                       <a:extLst>
                         <a:ext uri="{28A0092B-C50C-407E-A947-70E740481C1C}">
                           <a14:useLocalDpi xmlns:a14="http://schemas.microsoft.com/office/drawing/2010/main" val="0"/>
@@ -28094,7 +28120,7 @@
         </w:rPr>
         <w:lastRenderedPageBreak/>
         <w:drawing>
-          <wp:anchor distT="0" distB="0" distL="114300" distR="114300" simplePos="0" relativeHeight="251672576" behindDoc="0" locked="0" layoutInCell="1" allowOverlap="1" wp14:anchorId="385B27AE" wp14:editId="1C0DFF2D">
+          <wp:anchor distT="0" distB="0" distL="114300" distR="114300" simplePos="0" relativeHeight="251672576" behindDoc="0" locked="0" layoutInCell="1" allowOverlap="1" wp14:anchorId="6FCC8550" wp14:editId="142352EA">
             <wp:simplePos x="0" y="0"/>
             <wp:positionH relativeFrom="margin">
               <wp:posOffset>1530685</wp:posOffset>
@@ -28117,7 +28143,7 @@
                     <pic:cNvPicPr/>
                   </pic:nvPicPr>
                   <pic:blipFill>
-                    <a:blip r:embed="rId28">
+                    <a:blip r:embed="rId33">
                       <a:extLst>
                         <a:ext uri="{28A0092B-C50C-407E-A947-70E740481C1C}">
                           <a14:useLocalDpi xmlns:a14="http://schemas.microsoft.com/office/drawing/2010/main" val="0"/>
@@ -29149,9 +29175,9 @@
           <w:szCs w:val="32"/>
         </w:rPr>
       </w:pPr>
-      <w:bookmarkStart w:id="79" w:name="_Toc421277450"/>
-      <w:bookmarkStart w:id="80" w:name="_Toc451858914"/>
-      <w:bookmarkStart w:id="81" w:name="_Toc514895377"/>
+      <w:bookmarkStart w:id="80" w:name="_Toc421277450"/>
+      <w:bookmarkStart w:id="81" w:name="_Toc451858914"/>
+      <w:bookmarkStart w:id="82" w:name="_Toc514895377"/>
       <w:r>
         <w:rPr>
           <w:rFonts w:ascii="宋体" w:hAnsi="宋体" w:hint="eastAsia"/>
@@ -29174,8 +29200,8 @@
         </w:rPr>
         <w:t>章  软件测试与结果分析</w:t>
       </w:r>
-      <w:bookmarkEnd w:id="79"/>
       <w:bookmarkEnd w:id="80"/>
+      <w:bookmarkEnd w:id="81"/>
       <w:r>
         <w:rPr>
           <w:rFonts w:ascii="宋体" w:hAnsi="宋体" w:hint="eastAsia"/>
@@ -29184,7 +29210,7 @@
         </w:rPr>
         <w:t>、</w:t>
       </w:r>
-      <w:bookmarkEnd w:id="81"/>
+      <w:bookmarkEnd w:id="82"/>
     </w:p>
     <w:p>
       <w:pPr>
@@ -29196,8 +29222,8 @@
           <w:szCs w:val="28"/>
         </w:rPr>
       </w:pPr>
-      <w:bookmarkStart w:id="82" w:name="_Toc451858915"/>
-      <w:bookmarkStart w:id="83" w:name="_Toc514895378"/>
+      <w:bookmarkStart w:id="83" w:name="_Toc451858915"/>
+      <w:bookmarkStart w:id="84" w:name="_Toc514895378"/>
       <w:r>
         <w:rPr>
           <w:rFonts w:hint="eastAsia"/>
@@ -29220,7 +29246,7 @@
         </w:rPr>
         <w:t xml:space="preserve"> </w:t>
       </w:r>
-      <w:bookmarkEnd w:id="82"/>
+      <w:bookmarkEnd w:id="83"/>
       <w:r>
         <w:rPr>
           <w:rFonts w:ascii="宋体" w:hAnsi="宋体"/>
@@ -29236,7 +29262,7 @@
         </w:rPr>
         <w:t>测试概述</w:t>
       </w:r>
-      <w:bookmarkEnd w:id="83"/>
+      <w:bookmarkEnd w:id="84"/>
     </w:p>
     <w:p>
       <w:pPr>
@@ -29375,7 +29401,7 @@
           <w:lang w:eastAsia="zh-CN"/>
         </w:rPr>
       </w:pPr>
-      <w:bookmarkStart w:id="84" w:name="_Toc514895379"/>
+      <w:bookmarkStart w:id="85" w:name="_Toc514895379"/>
       <w:r>
         <w:rPr>
           <w:rFonts w:hint="eastAsia"/>
@@ -29420,7 +29446,7 @@
         </w:rPr>
         <w:t>方法</w:t>
       </w:r>
-      <w:bookmarkEnd w:id="84"/>
+      <w:bookmarkEnd w:id="85"/>
     </w:p>
     <w:p>
       <w:pPr>
@@ -30221,22 +30247,6 @@
         </w:rPr>
         <w:t>进行自动化测试。</w:t>
       </w:r>
-    </w:p>
-    <w:p>
-      <w:pPr>
-        <w:ind w:left="784" w:firstLine="460"/>
-        <w:rPr>
-          <w:lang w:val="x-none"/>
-        </w:rPr>
-      </w:pPr>
-    </w:p>
-    <w:p>
-      <w:pPr>
-        <w:ind w:firstLine="460"/>
-        <w:rPr>
-          <w:lang w:val="x-none"/>
-        </w:rPr>
-      </w:pPr>
       <w:r>
         <w:rPr>
           <w:lang w:val="x-none"/>
@@ -30255,7 +30265,7 @@
           <w:lang w:eastAsia="zh-CN"/>
         </w:rPr>
       </w:pPr>
-      <w:bookmarkStart w:id="85" w:name="_Toc514895380"/>
+      <w:bookmarkStart w:id="86" w:name="_Toc514895380"/>
       <w:r>
         <w:rPr>
           <w:rFonts w:hint="eastAsia"/>
@@ -30292,7 +30302,7 @@
         </w:rPr>
         <w:t>测试计划</w:t>
       </w:r>
-      <w:bookmarkEnd w:id="85"/>
+      <w:bookmarkEnd w:id="86"/>
     </w:p>
     <w:p>
       <w:pPr>
@@ -31373,9 +31383,9 @@
           <w:szCs w:val="28"/>
         </w:rPr>
       </w:pPr>
-      <w:bookmarkStart w:id="86" w:name="_Toc451858917"/>
-      <w:bookmarkStart w:id="87" w:name="_Toc421277453"/>
-      <w:bookmarkStart w:id="88" w:name="_Toc514895381"/>
+      <w:bookmarkStart w:id="87" w:name="_Toc451858917"/>
+      <w:bookmarkStart w:id="88" w:name="_Toc421277453"/>
+      <w:bookmarkStart w:id="89" w:name="_Toc514895381"/>
       <w:r>
         <w:rPr>
           <w:rFonts w:hint="eastAsia"/>
@@ -31409,9 +31419,9 @@
         </w:rPr>
         <w:t>测试过程</w:t>
       </w:r>
-      <w:bookmarkEnd w:id="86"/>
       <w:bookmarkEnd w:id="87"/>
       <w:bookmarkEnd w:id="88"/>
+      <w:bookmarkEnd w:id="89"/>
       <w:r>
         <w:rPr>
           <w:rFonts w:ascii="宋体" w:hAnsi="宋体"/>
@@ -31456,7 +31466,7 @@
                     <pic:cNvPicPr/>
                   </pic:nvPicPr>
                   <pic:blipFill>
-                    <a:blip r:embed="rId29">
+                    <a:blip r:embed="rId34">
                       <a:extLst>
                         <a:ext uri="{28A0092B-C50C-407E-A947-70E740481C1C}">
                           <a14:useLocalDpi xmlns:a14="http://schemas.microsoft.com/office/drawing/2010/main" val="0"/>
@@ -31593,9 +31603,9 @@
           <w:szCs w:val="28"/>
         </w:rPr>
       </w:pPr>
-      <w:bookmarkStart w:id="89" w:name="_Toc451858918"/>
-      <w:bookmarkStart w:id="90" w:name="_Toc421277454"/>
-      <w:bookmarkStart w:id="91" w:name="_Toc514895382"/>
+      <w:bookmarkStart w:id="90" w:name="_Toc451858918"/>
+      <w:bookmarkStart w:id="91" w:name="_Toc421277454"/>
+      <w:bookmarkStart w:id="92" w:name="_Toc514895382"/>
       <w:r>
         <w:rPr>
           <w:rFonts w:hint="eastAsia"/>
@@ -31617,8 +31627,8 @@
         </w:rPr>
         <w:t xml:space="preserve">  测试</w:t>
       </w:r>
-      <w:bookmarkEnd w:id="89"/>
       <w:bookmarkEnd w:id="90"/>
+      <w:bookmarkEnd w:id="91"/>
       <w:r>
         <w:rPr>
           <w:rFonts w:ascii="宋体" w:hAnsi="宋体" w:hint="eastAsia"/>
@@ -31627,7 +31637,7 @@
         </w:rPr>
         <w:t>内容</w:t>
       </w:r>
-      <w:bookmarkEnd w:id="91"/>
+      <w:bookmarkEnd w:id="92"/>
     </w:p>
     <w:p>
       <w:pPr>
@@ -31773,7 +31783,7 @@
                     <pic:cNvPicPr/>
                   </pic:nvPicPr>
                   <pic:blipFill>
-                    <a:blip r:embed="rId30">
+                    <a:blip r:embed="rId35">
                       <a:extLst>
                         <a:ext uri="{28A0092B-C50C-407E-A947-70E740481C1C}">
                           <a14:useLocalDpi xmlns:a14="http://schemas.microsoft.com/office/drawing/2010/main" val="0"/>
@@ -31937,7 +31947,6 @@
       <w:pPr>
         <w:ind w:firstLine="460"/>
         <w:rPr>
-          <w:rFonts w:hint="eastAsia"/>
           <w:lang w:val="x-none"/>
         </w:rPr>
       </w:pPr>
@@ -33639,8 +33648,19 @@
       <w:pPr>
         <w:pStyle w:val="afa"/>
         <w:spacing w:after="40"/>
-        <w:ind w:left="836" w:firstLine="420"/>
+        <w:ind w:firstLineChars="0"/>
         <w:jc w:val="left"/>
+      </w:pPr>
+    </w:p>
+    <w:p>
+      <w:pPr>
+        <w:pStyle w:val="afa"/>
+        <w:spacing w:after="40"/>
+        <w:ind w:firstLineChars="0"/>
+        <w:jc w:val="left"/>
+        <w:rPr>
+          <w:rFonts w:hint="eastAsia"/>
+        </w:rPr>
       </w:pPr>
     </w:p>
     <w:p>
@@ -33665,6 +33685,7 @@
           <w:sz w:val="24"/>
           <w:szCs w:val="20"/>
         </w:rPr>
+        <w:lastRenderedPageBreak/>
         <w:t>部分代码如下：</w:t>
       </w:r>
     </w:p>
@@ -33682,7 +33703,6 @@
           <w:spacing w:val="0"/>
           <w:szCs w:val="24"/>
         </w:rPr>
-        <w:lastRenderedPageBreak/>
         <w:t>describe(</w:t>
       </w:r>
       <w:proofErr w:type="gramEnd"/>
@@ -35158,7 +35178,7 @@
           <w:szCs w:val="28"/>
         </w:rPr>
       </w:pPr>
-      <w:bookmarkStart w:id="92" w:name="_Toc514895383"/>
+      <w:bookmarkStart w:id="93" w:name="_Toc514895383"/>
       <w:r>
         <w:rPr>
           <w:rFonts w:hint="eastAsia"/>
@@ -35188,7 +35208,7 @@
         </w:rPr>
         <w:t>测试结论</w:t>
       </w:r>
-      <w:bookmarkEnd w:id="92"/>
+      <w:bookmarkEnd w:id="93"/>
     </w:p>
     <w:p>
       <w:pPr>
@@ -35342,7 +35362,7 @@
           <w:szCs w:val="32"/>
         </w:rPr>
       </w:pPr>
-      <w:bookmarkStart w:id="93" w:name="_Toc514895384"/>
+      <w:bookmarkStart w:id="94" w:name="_Toc514895384"/>
       <w:r>
         <w:rPr>
           <w:rFonts w:ascii="宋体" w:hAnsi="宋体" w:hint="eastAsia"/>
@@ -35376,7 +35396,7 @@
         </w:rPr>
         <w:t xml:space="preserve">  </w:t>
       </w:r>
-      <w:bookmarkEnd w:id="93"/>
+      <w:bookmarkEnd w:id="94"/>
       <w:r>
         <w:rPr>
           <w:rFonts w:ascii="宋体" w:hAnsi="宋体" w:hint="eastAsia"/>
@@ -35896,7 +35916,7 @@
           <w:szCs w:val="32"/>
         </w:rPr>
       </w:pPr>
-      <w:bookmarkStart w:id="94" w:name="_Toc514895385"/>
+      <w:bookmarkStart w:id="95" w:name="_Toc514895385"/>
       <w:r>
         <w:rPr>
           <w:rFonts w:ascii="宋体" w:hAnsi="宋体" w:hint="eastAsia"/>
@@ -35922,7 +35942,7 @@
         </w:rPr>
         <w:t>谢</w:t>
       </w:r>
-      <w:bookmarkEnd w:id="94"/>
+      <w:bookmarkEnd w:id="95"/>
     </w:p>
     <w:p>
       <w:pPr>
@@ -36192,7 +36212,7 @@
           <w:lang w:eastAsia="zh-CN"/>
         </w:rPr>
       </w:pPr>
-      <w:bookmarkStart w:id="95" w:name="_Toc514895386"/>
+      <w:bookmarkStart w:id="96" w:name="_Toc514895386"/>
       <w:r>
         <w:rPr>
           <w:rFonts w:ascii="宋体" w:hAnsi="宋体" w:hint="eastAsia"/>
@@ -36202,7 +36222,7 @@
         <w:lastRenderedPageBreak/>
         <w:t>参考文献</w:t>
       </w:r>
-      <w:bookmarkEnd w:id="95"/>
+      <w:bookmarkEnd w:id="96"/>
     </w:p>
     <w:p>
       <w:pPr>
@@ -36210,7 +36230,6 @@
         <w:spacing w:line="360" w:lineRule="auto"/>
         <w:ind w:firstLineChars="0" w:firstLine="0"/>
         <w:rPr>
-          <w:rFonts w:hint="eastAsia"/>
           <w:spacing w:val="0"/>
           <w:kern w:val="2"/>
           <w:szCs w:val="24"/>
@@ -36225,8 +36244,6 @@
         </w:rPr>
         <w:t>[1]</w:t>
       </w:r>
-      <w:bookmarkStart w:id="96" w:name="_GoBack"/>
-      <w:bookmarkEnd w:id="96"/>
       <w:r>
         <w:rPr>
           <w:rFonts w:hint="eastAsia"/>
@@ -39845,6 +39862,7 @@
       </w:r>
     </w:p>
     <w:sectPr>
+      <w:footerReference w:type="default" r:id="rId36"/>
       <w:pgSz w:w="11906" w:h="16838"/>
       <w:pgMar w:top="1440" w:right="1800" w:bottom="1440" w:left="1800" w:header="851" w:footer="992" w:gutter="0"/>
       <w:pgNumType w:start="1"/>
@@ -39881,6 +39899,65 @@
 </file>
 
 <file path=word/footer1.xml><?xml version="1.0" encoding="utf-8"?>
+<w:ftr xmlns:wpc="http://schemas.microsoft.com/office/word/2010/wordprocessingCanvas" xmlns:cx="http://schemas.microsoft.com/office/drawing/2014/chartex" xmlns:mc="http://schemas.openxmlformats.org/markup-compatibility/2006" xmlns:o="urn:schemas-microsoft-com:office:office" xmlns:r="http://schemas.openxmlformats.org/officeDocument/2006/relationships" xmlns:m="http://schemas.openxmlformats.org/officeDocument/2006/math" xmlns:v="urn:schemas-microsoft-com:vml" xmlns:wp14="http://schemas.microsoft.com/office/word/2010/wordprocessingDrawing" xmlns:wp="http://schemas.openxmlformats.org/drawingml/2006/wordprocessingDrawing" xmlns:w10="urn:schemas-microsoft-com:office:word" xmlns:w="http://schemas.openxmlformats.org/wordprocessingml/2006/main" xmlns:w14="http://schemas.microsoft.com/office/word/2010/wordml" xmlns:w15="http://schemas.microsoft.com/office/word/2012/wordml" xmlns:w16se="http://schemas.microsoft.com/office/word/2015/wordml/symex" xmlns:wpg="http://schemas.microsoft.com/office/word/2010/wordprocessingGroup" xmlns:wpi="http://schemas.microsoft.com/office/word/2010/wordprocessingInk" xmlns:wne="http://schemas.microsoft.com/office/word/2006/wordml" xmlns:wps="http://schemas.microsoft.com/office/word/2010/wordprocessingShape" mc:Ignorable="w14 w15 w16se wp14">
+  <w:p>
+    <w:pPr>
+      <w:pStyle w:val="a9"/>
+      <w:ind w:firstLine="360"/>
+    </w:pPr>
+  </w:p>
+</w:ftr>
+</file>
+
+<file path=word/footer2.xml><?xml version="1.0" encoding="utf-8"?>
+<w:ftr xmlns:wpc="http://schemas.microsoft.com/office/word/2010/wordprocessingCanvas" xmlns:cx="http://schemas.microsoft.com/office/drawing/2014/chartex" xmlns:mc="http://schemas.openxmlformats.org/markup-compatibility/2006" xmlns:o="urn:schemas-microsoft-com:office:office" xmlns:r="http://schemas.openxmlformats.org/officeDocument/2006/relationships" xmlns:m="http://schemas.openxmlformats.org/officeDocument/2006/math" xmlns:v="urn:schemas-microsoft-com:vml" xmlns:wp14="http://schemas.microsoft.com/office/word/2010/wordprocessingDrawing" xmlns:wp="http://schemas.openxmlformats.org/drawingml/2006/wordprocessingDrawing" xmlns:w10="urn:schemas-microsoft-com:office:word" xmlns:w="http://schemas.openxmlformats.org/wordprocessingml/2006/main" xmlns:w14="http://schemas.microsoft.com/office/word/2010/wordml" xmlns:w15="http://schemas.microsoft.com/office/word/2012/wordml" xmlns:w16se="http://schemas.microsoft.com/office/word/2015/wordml/symex" xmlns:wpg="http://schemas.microsoft.com/office/word/2010/wordprocessingGroup" xmlns:wpi="http://schemas.microsoft.com/office/word/2010/wordprocessingInk" xmlns:wne="http://schemas.microsoft.com/office/word/2006/wordml" xmlns:wps="http://schemas.microsoft.com/office/word/2010/wordprocessingShape" mc:Ignorable="w14 w15 w16se wp14">
+  <w:sdt>
+    <w:sdtPr>
+      <w:id w:val="181565409"/>
+      <w:docPartObj>
+        <w:docPartGallery w:val="Page Numbers (Bottom of Page)"/>
+        <w:docPartUnique/>
+      </w:docPartObj>
+    </w:sdtPr>
+    <w:sdtContent>
+      <w:p>
+        <w:pPr>
+          <w:pStyle w:val="a9"/>
+          <w:ind w:firstLineChars="0"/>
+          <w:jc w:val="center"/>
+        </w:pPr>
+        <w:r>
+          <w:fldChar w:fldCharType="begin"/>
+        </w:r>
+        <w:r>
+          <w:instrText>PAGE   \* MERGEFORMAT</w:instrText>
+        </w:r>
+        <w:r>
+          <w:fldChar w:fldCharType="separate"/>
+        </w:r>
+        <w:r>
+          <w:rPr>
+            <w:noProof/>
+            <w:lang w:val="zh-CN"/>
+          </w:rPr>
+          <w:t>II</w:t>
+        </w:r>
+        <w:r>
+          <w:fldChar w:fldCharType="end"/>
+        </w:r>
+      </w:p>
+    </w:sdtContent>
+  </w:sdt>
+  <w:p>
+    <w:pPr>
+      <w:pStyle w:val="a9"/>
+      <w:ind w:firstLine="360"/>
+    </w:pPr>
+  </w:p>
+</w:ftr>
+</file>
+
+<file path=word/footer3.xml><?xml version="1.0" encoding="utf-8"?>
 <w:ftr xmlns:wpc="http://schemas.microsoft.com/office/word/2010/wordprocessingCanvas" xmlns:cx="http://schemas.microsoft.com/office/drawing/2014/chartex" xmlns:mc="http://schemas.openxmlformats.org/markup-compatibility/2006" xmlns:o="urn:schemas-microsoft-com:office:office" xmlns:r="http://schemas.openxmlformats.org/officeDocument/2006/relationships" xmlns:m="http://schemas.openxmlformats.org/officeDocument/2006/math" xmlns:v="urn:schemas-microsoft-com:vml" xmlns:wp14="http://schemas.microsoft.com/office/word/2010/wordprocessingDrawing" xmlns:wp="http://schemas.openxmlformats.org/drawingml/2006/wordprocessingDrawing" xmlns:w10="urn:schemas-microsoft-com:office:word" xmlns:w="http://schemas.openxmlformats.org/wordprocessingml/2006/main" xmlns:w14="http://schemas.microsoft.com/office/word/2010/wordml" xmlns:w15="http://schemas.microsoft.com/office/word/2012/wordml" xmlns:w16se="http://schemas.microsoft.com/office/word/2015/wordml/symex" xmlns:wpg="http://schemas.microsoft.com/office/word/2010/wordprocessingGroup" xmlns:wpi="http://schemas.microsoft.com/office/word/2010/wordprocessingInk" xmlns:wne="http://schemas.microsoft.com/office/word/2006/wordml" xmlns:wps="http://schemas.microsoft.com/office/word/2010/wordprocessingShape" mc:Ignorable="w14 w15 w16se wp14">
   <w:p>
     <w:pPr>
@@ -39917,7 +39994,18 @@
 </w:ftr>
 </file>
 
-<file path=word/footer2.xml><?xml version="1.0" encoding="utf-8"?>
+<file path=word/footer4.xml><?xml version="1.0" encoding="utf-8"?>
+<w:ftr xmlns:wpc="http://schemas.microsoft.com/office/word/2010/wordprocessingCanvas" xmlns:cx="http://schemas.microsoft.com/office/drawing/2014/chartex" xmlns:mc="http://schemas.openxmlformats.org/markup-compatibility/2006" xmlns:o="urn:schemas-microsoft-com:office:office" xmlns:r="http://schemas.openxmlformats.org/officeDocument/2006/relationships" xmlns:m="http://schemas.openxmlformats.org/officeDocument/2006/math" xmlns:v="urn:schemas-microsoft-com:vml" xmlns:wp14="http://schemas.microsoft.com/office/word/2010/wordprocessingDrawing" xmlns:wp="http://schemas.openxmlformats.org/drawingml/2006/wordprocessingDrawing" xmlns:w10="urn:schemas-microsoft-com:office:word" xmlns:w="http://schemas.openxmlformats.org/wordprocessingml/2006/main" xmlns:w14="http://schemas.microsoft.com/office/word/2010/wordml" xmlns:w15="http://schemas.microsoft.com/office/word/2012/wordml" xmlns:w16se="http://schemas.microsoft.com/office/word/2015/wordml/symex" xmlns:wpg="http://schemas.microsoft.com/office/word/2010/wordprocessingGroup" xmlns:wpi="http://schemas.microsoft.com/office/word/2010/wordprocessingInk" xmlns:wne="http://schemas.microsoft.com/office/word/2006/wordml" xmlns:wps="http://schemas.microsoft.com/office/word/2010/wordprocessingShape" mc:Ignorable="w14 w15 w16se wp14">
+  <w:p>
+    <w:pPr>
+      <w:pStyle w:val="a9"/>
+      <w:ind w:firstLine="360"/>
+    </w:pPr>
+  </w:p>
+</w:ftr>
+</file>
+
+<file path=word/footer5.xml><?xml version="1.0" encoding="utf-8"?>
 <w:ftr xmlns:wpc="http://schemas.microsoft.com/office/word/2010/wordprocessingCanvas" xmlns:cx="http://schemas.microsoft.com/office/drawing/2014/chartex" xmlns:mc="http://schemas.openxmlformats.org/markup-compatibility/2006" xmlns:o="urn:schemas-microsoft-com:office:office" xmlns:r="http://schemas.openxmlformats.org/officeDocument/2006/relationships" xmlns:m="http://schemas.openxmlformats.org/officeDocument/2006/math" xmlns:v="urn:schemas-microsoft-com:vml" xmlns:wp14="http://schemas.microsoft.com/office/word/2010/wordprocessingDrawing" xmlns:wp="http://schemas.openxmlformats.org/drawingml/2006/wordprocessingDrawing" xmlns:w10="urn:schemas-microsoft-com:office:word" xmlns:w="http://schemas.openxmlformats.org/wordprocessingml/2006/main" xmlns:w14="http://schemas.microsoft.com/office/word/2010/wordml" xmlns:w15="http://schemas.microsoft.com/office/word/2012/wordml" xmlns:w16se="http://schemas.microsoft.com/office/word/2015/wordml/symex" xmlns:wpg="http://schemas.microsoft.com/office/word/2010/wordprocessingGroup" xmlns:wpi="http://schemas.microsoft.com/office/word/2010/wordprocessingInk" xmlns:wne="http://schemas.microsoft.com/office/word/2006/wordml" xmlns:wps="http://schemas.microsoft.com/office/word/2010/wordprocessingShape" mc:Ignorable="w14 w15 w16se wp14">
   <w:p>
     <w:pPr>
@@ -39939,7 +40027,7 @@
         <w:noProof/>
         <w:lang w:val="zh-CN"/>
       </w:rPr>
-      <w:t>41</w:t>
+      <w:t>16</w:t>
     </w:r>
     <w:r>
       <w:fldChar w:fldCharType="end"/>
@@ -39971,6 +40059,37 @@
     </w:p>
   </w:footnote>
 </w:footnotes>
+</file>
+
+<file path=word/header1.xml><?xml version="1.0" encoding="utf-8"?>
+<w:hdr xmlns:wpc="http://schemas.microsoft.com/office/word/2010/wordprocessingCanvas" xmlns:cx="http://schemas.microsoft.com/office/drawing/2014/chartex" xmlns:mc="http://schemas.openxmlformats.org/markup-compatibility/2006" xmlns:o="urn:schemas-microsoft-com:office:office" xmlns:r="http://schemas.openxmlformats.org/officeDocument/2006/relationships" xmlns:m="http://schemas.openxmlformats.org/officeDocument/2006/math" xmlns:v="urn:schemas-microsoft-com:vml" xmlns:wp14="http://schemas.microsoft.com/office/word/2010/wordprocessingDrawing" xmlns:wp="http://schemas.openxmlformats.org/drawingml/2006/wordprocessingDrawing" xmlns:w10="urn:schemas-microsoft-com:office:word" xmlns:w="http://schemas.openxmlformats.org/wordprocessingml/2006/main" xmlns:w14="http://schemas.microsoft.com/office/word/2010/wordml" xmlns:w15="http://schemas.microsoft.com/office/word/2012/wordml" xmlns:w16se="http://schemas.microsoft.com/office/word/2015/wordml/symex" xmlns:wpg="http://schemas.microsoft.com/office/word/2010/wordprocessingGroup" xmlns:wpi="http://schemas.microsoft.com/office/word/2010/wordprocessingInk" xmlns:wne="http://schemas.microsoft.com/office/word/2006/wordml" xmlns:wps="http://schemas.microsoft.com/office/word/2010/wordprocessingShape" mc:Ignorable="w14 w15 w16se wp14">
+  <w:p>
+    <w:pPr>
+      <w:pStyle w:val="a7"/>
+      <w:ind w:firstLine="360"/>
+    </w:pPr>
+  </w:p>
+</w:hdr>
+</file>
+
+<file path=word/header2.xml><?xml version="1.0" encoding="utf-8"?>
+<w:hdr xmlns:wpc="http://schemas.microsoft.com/office/word/2010/wordprocessingCanvas" xmlns:cx="http://schemas.microsoft.com/office/drawing/2014/chartex" xmlns:mc="http://schemas.openxmlformats.org/markup-compatibility/2006" xmlns:o="urn:schemas-microsoft-com:office:office" xmlns:r="http://schemas.openxmlformats.org/officeDocument/2006/relationships" xmlns:m="http://schemas.openxmlformats.org/officeDocument/2006/math" xmlns:v="urn:schemas-microsoft-com:vml" xmlns:wp14="http://schemas.microsoft.com/office/word/2010/wordprocessingDrawing" xmlns:wp="http://schemas.openxmlformats.org/drawingml/2006/wordprocessingDrawing" xmlns:w10="urn:schemas-microsoft-com:office:word" xmlns:w="http://schemas.openxmlformats.org/wordprocessingml/2006/main" xmlns:w14="http://schemas.microsoft.com/office/word/2010/wordml" xmlns:w15="http://schemas.microsoft.com/office/word/2012/wordml" xmlns:w16se="http://schemas.microsoft.com/office/word/2015/wordml/symex" xmlns:wpg="http://schemas.microsoft.com/office/word/2010/wordprocessingGroup" xmlns:wpi="http://schemas.microsoft.com/office/word/2010/wordprocessingInk" xmlns:wne="http://schemas.microsoft.com/office/word/2006/wordml" xmlns:wps="http://schemas.microsoft.com/office/word/2010/wordprocessingShape" mc:Ignorable="w14 w15 w16se wp14">
+  <w:p>
+    <w:pPr>
+      <w:ind w:left="460" w:firstLineChars="0" w:firstLine="0"/>
+    </w:pPr>
+  </w:p>
+</w:hdr>
+</file>
+
+<file path=word/header3.xml><?xml version="1.0" encoding="utf-8"?>
+<w:hdr xmlns:wpc="http://schemas.microsoft.com/office/word/2010/wordprocessingCanvas" xmlns:cx="http://schemas.microsoft.com/office/drawing/2014/chartex" xmlns:mc="http://schemas.openxmlformats.org/markup-compatibility/2006" xmlns:o="urn:schemas-microsoft-com:office:office" xmlns:r="http://schemas.openxmlformats.org/officeDocument/2006/relationships" xmlns:m="http://schemas.openxmlformats.org/officeDocument/2006/math" xmlns:v="urn:schemas-microsoft-com:vml" xmlns:wp14="http://schemas.microsoft.com/office/word/2010/wordprocessingDrawing" xmlns:wp="http://schemas.openxmlformats.org/drawingml/2006/wordprocessingDrawing" xmlns:w10="urn:schemas-microsoft-com:office:word" xmlns:w="http://schemas.openxmlformats.org/wordprocessingml/2006/main" xmlns:w14="http://schemas.microsoft.com/office/word/2010/wordml" xmlns:w15="http://schemas.microsoft.com/office/word/2012/wordml" xmlns:w16se="http://schemas.microsoft.com/office/word/2015/wordml/symex" xmlns:wpg="http://schemas.microsoft.com/office/word/2010/wordprocessingGroup" xmlns:wpi="http://schemas.microsoft.com/office/word/2010/wordprocessingInk" xmlns:wne="http://schemas.microsoft.com/office/word/2006/wordml" xmlns:wps="http://schemas.microsoft.com/office/word/2010/wordprocessingShape" mc:Ignorable="w14 w15 w16se wp14">
+  <w:p>
+    <w:pPr>
+      <w:ind w:left="460" w:firstLineChars="0" w:firstLine="0"/>
+    </w:pPr>
+  </w:p>
+</w:hdr>
 </file>
 
 <file path=word/numbering.xml><?xml version="1.0" encoding="utf-8"?>
@@ -43687,7 +43806,6 @@
   <w:style w:type="character" w:default="1" w:styleId="a0">
     <w:name w:val="Default Paragraph Font"/>
     <w:uiPriority w:val="1"/>
-    <w:semiHidden/>
     <w:unhideWhenUsed/>
   </w:style>
   <w:style w:type="table" w:default="1" w:styleId="a1">
@@ -45660,7 +45778,7 @@
 </file>
 
 <file path=customXml/itemProps1.xml><?xml version="1.0" encoding="utf-8"?>
-<ds:datastoreItem xmlns:ds="http://schemas.openxmlformats.org/officeDocument/2006/customXml" ds:itemID="{B6B1FE17-374B-4125-A31B-35EFE8ED2655}">
+<ds:datastoreItem xmlns:ds="http://schemas.openxmlformats.org/officeDocument/2006/customXml" ds:itemID="{9DE889C0-0358-453E-986B-9E1008D26E6A}">
   <ds:schemaRefs>
     <ds:schemaRef ds:uri="http://schemas.openxmlformats.org/officeDocument/2006/bibliography"/>
   </ds:schemaRefs>

</xml_diff>

<commit_message>
[ Paper-1 ] - Add paper appendix
</commit_message>
<xml_diff>
--- a/paper/paper.docx
+++ b/paper/paper.docx
@@ -129,6 +129,7 @@
       <w:bookmarkStart w:id="2" w:name="_Toc514888395"/>
       <w:bookmarkStart w:id="3" w:name="_Toc514888646"/>
       <w:bookmarkStart w:id="4" w:name="_Toc514895340"/>
+      <w:bookmarkStart w:id="5" w:name="_Toc515523273"/>
       <w:r>
         <w:rPr>
           <w:noProof/>
@@ -136,7 +137,7 @@
           <w:szCs w:val="44"/>
         </w:rPr>
         <w:drawing>
-          <wp:anchor distT="0" distB="0" distL="114300" distR="114300" simplePos="0" relativeHeight="251675648" behindDoc="1" locked="0" layoutInCell="1" allowOverlap="1" wp14:anchorId="12257D45" wp14:editId="43437005">
+          <wp:anchor distT="0" distB="0" distL="114300" distR="114300" simplePos="0" relativeHeight="251675648" behindDoc="1" locked="0" layoutInCell="1" allowOverlap="1" wp14:anchorId="7215BB06" wp14:editId="46B4DAED">
             <wp:simplePos x="0" y="0"/>
             <wp:positionH relativeFrom="margin">
               <wp:align>center</wp:align>
@@ -205,6 +206,7 @@
       <w:bookmarkEnd w:id="2"/>
       <w:bookmarkEnd w:id="3"/>
       <w:bookmarkEnd w:id="4"/>
+      <w:bookmarkEnd w:id="5"/>
     </w:p>
     <w:p>
       <w:pPr>
@@ -235,11 +237,12 @@
           <w:szCs w:val="44"/>
         </w:rPr>
       </w:pPr>
-      <w:bookmarkStart w:id="5" w:name="_Toc514414820"/>
-      <w:bookmarkStart w:id="6" w:name="_Toc514654107"/>
-      <w:bookmarkStart w:id="7" w:name="_Toc514888396"/>
-      <w:bookmarkStart w:id="8" w:name="_Toc514888647"/>
-      <w:bookmarkStart w:id="9" w:name="_Toc514895341"/>
+      <w:bookmarkStart w:id="6" w:name="_Toc514414820"/>
+      <w:bookmarkStart w:id="7" w:name="_Toc514654107"/>
+      <w:bookmarkStart w:id="8" w:name="_Toc514888396"/>
+      <w:bookmarkStart w:id="9" w:name="_Toc514888647"/>
+      <w:bookmarkStart w:id="10" w:name="_Toc514895341"/>
+      <w:bookmarkStart w:id="11" w:name="_Toc515523274"/>
       <w:r>
         <w:rPr>
           <w:rFonts w:eastAsia="楷体_GB2312" w:hint="eastAsia"/>
@@ -250,11 +253,12 @@
         </w:rPr>
         <w:t>本科毕业设计（论文）</w:t>
       </w:r>
-      <w:bookmarkEnd w:id="5"/>
       <w:bookmarkEnd w:id="6"/>
       <w:bookmarkEnd w:id="7"/>
       <w:bookmarkEnd w:id="8"/>
       <w:bookmarkEnd w:id="9"/>
+      <w:bookmarkEnd w:id="10"/>
+      <w:bookmarkEnd w:id="11"/>
     </w:p>
     <w:p>
       <w:pPr>
@@ -494,9 +498,9 @@
       <w:pPr>
         <w:pStyle w:val="1"/>
       </w:pPr>
-      <w:bookmarkStart w:id="10" w:name="_Toc421385710"/>
-      <w:bookmarkStart w:id="11" w:name="_Toc514895342"/>
-      <w:bookmarkStart w:id="12" w:name="_Hlk483381481"/>
+      <w:bookmarkStart w:id="12" w:name="_Toc421385710"/>
+      <w:bookmarkStart w:id="13" w:name="_Hlk483381481"/>
+      <w:bookmarkStart w:id="14" w:name="_Toc515523275"/>
       <w:r>
         <w:rPr>
           <w:rFonts w:hint="eastAsia"/>
@@ -516,8 +520,8 @@
         </w:rPr>
         <w:t>要</w:t>
       </w:r>
-      <w:bookmarkEnd w:id="10"/>
-      <w:bookmarkEnd w:id="11"/>
+      <w:bookmarkEnd w:id="12"/>
+      <w:bookmarkEnd w:id="14"/>
     </w:p>
     <w:p>
       <w:pPr>
@@ -1211,7 +1215,7 @@
           <w:lang w:val="x-none" w:eastAsia="x-none"/>
         </w:rPr>
       </w:pPr>
-      <w:bookmarkStart w:id="13" w:name="_Toc421385711"/>
+      <w:bookmarkStart w:id="15" w:name="_Toc421385711"/>
       <w:r>
         <w:rPr>
           <w:rFonts w:cs="Arial"/>
@@ -1223,13 +1227,13 @@
       <w:pPr>
         <w:pStyle w:val="1"/>
       </w:pPr>
-      <w:bookmarkStart w:id="14" w:name="_Toc514895343"/>
+      <w:bookmarkStart w:id="16" w:name="_Toc515523276"/>
       <w:r>
         <w:lastRenderedPageBreak/>
         <w:t>Abstract</w:t>
       </w:r>
-      <w:bookmarkEnd w:id="13"/>
-      <w:bookmarkEnd w:id="14"/>
+      <w:bookmarkEnd w:id="15"/>
+      <w:bookmarkEnd w:id="16"/>
     </w:p>
     <w:p>
       <w:pPr>
@@ -1383,7 +1387,11 @@
     <w:p>
       <w:pPr>
         <w:pStyle w:val="1"/>
-      </w:pPr>
+        <w:rPr>
+          <w:noProof/>
+        </w:rPr>
+      </w:pPr>
+      <w:bookmarkStart w:id="17" w:name="_Toc515523277"/>
       <w:r>
         <w:rPr>
           <w:rFonts w:hint="eastAsia"/>
@@ -1399,6 +1407,30 @@
           <w:rFonts w:hint="eastAsia"/>
         </w:rPr>
         <w:t>录</w:t>
+      </w:r>
+      <w:bookmarkEnd w:id="17"/>
+      <w:r>
+        <w:rPr>
+          <w:b w:val="0"/>
+          <w:bCs w:val="0"/>
+          <w:kern w:val="2"/>
+          <w:szCs w:val="24"/>
+          <w:lang w:val="en-US"/>
+        </w:rPr>
+        <w:fldChar w:fldCharType="begin"/>
+      </w:r>
+      <w:r>
+        <w:instrText xml:space="preserve"> TOC \o "1-3" \h \z \u </w:instrText>
+      </w:r>
+      <w:r>
+        <w:rPr>
+          <w:b w:val="0"/>
+          <w:bCs w:val="0"/>
+          <w:kern w:val="2"/>
+          <w:szCs w:val="24"/>
+          <w:lang w:val="en-US"/>
+        </w:rPr>
+        <w:fldChar w:fldCharType="separate"/>
       </w:r>
     </w:p>
     <w:p>
@@ -1416,16 +1448,7 @@
           <w:szCs w:val="22"/>
         </w:rPr>
       </w:pPr>
-      <w:r>
-        <w:fldChar w:fldCharType="begin"/>
-      </w:r>
-      <w:r>
-        <w:instrText xml:space="preserve"> TOC \o "1-3" \h \z \u </w:instrText>
-      </w:r>
-      <w:r>
-        <w:fldChar w:fldCharType="separate"/>
-      </w:r>
-      <w:hyperlink w:anchor="_Toc514895342" w:history="1">
+      <w:hyperlink w:anchor="_Toc515523275" w:history="1">
         <w:r>
           <w:rPr>
             <w:rStyle w:val="a5"/>
@@ -1472,7 +1495,7 @@
             <w:noProof/>
             <w:webHidden/>
           </w:rPr>
-          <w:instrText xml:space="preserve"> PAGEREF _Toc514895342 \h </w:instrText>
+          <w:instrText xml:space="preserve"> PAGEREF _Toc515523275 \h </w:instrText>
         </w:r>
         <w:r>
           <w:rPr>
@@ -1522,11 +1545,10 @@
           <w:szCs w:val="22"/>
         </w:rPr>
       </w:pPr>
-      <w:hyperlink w:anchor="_Toc514895343" w:history="1">
+      <w:hyperlink w:anchor="_Toc515523276" w:history="1">
         <w:r>
           <w:rPr>
             <w:rStyle w:val="a5"/>
-            <w:rFonts w:cs="Arial"/>
             <w:b/>
             <w:noProof/>
           </w:rPr>
@@ -1554,7 +1576,7 @@
             <w:noProof/>
             <w:webHidden/>
           </w:rPr>
-          <w:instrText xml:space="preserve"> PAGEREF _Toc514895343 \h </w:instrText>
+          <w:instrText xml:space="preserve"> PAGEREF _Toc515523276 \h </w:instrText>
         </w:r>
         <w:r>
           <w:rPr>
@@ -1603,11 +1625,10 @@
           <w:szCs w:val="22"/>
         </w:rPr>
       </w:pPr>
-      <w:hyperlink w:anchor="_Toc514895344" w:history="1">
+      <w:hyperlink w:anchor="_Toc515523278" w:history="1">
         <w:r>
           <w:rPr>
             <w:rStyle w:val="a5"/>
-            <w:rFonts w:ascii="宋体" w:hAnsi="宋体"/>
             <w:b/>
             <w:noProof/>
           </w:rPr>
@@ -1625,11 +1646,26 @@
         <w:r>
           <w:rPr>
             <w:rStyle w:val="a5"/>
-            <w:rFonts w:ascii="宋体" w:hAnsi="宋体"/>
             <w:b/>
             <w:noProof/>
           </w:rPr>
-          <w:t>章  概述</w:t>
+          <w:t>章</w:t>
+        </w:r>
+        <w:r>
+          <w:rPr>
+            <w:rStyle w:val="a5"/>
+            <w:b/>
+            <w:noProof/>
+          </w:rPr>
+          <w:t xml:space="preserve">  </w:t>
+        </w:r>
+        <w:r>
+          <w:rPr>
+            <w:rStyle w:val="a5"/>
+            <w:b/>
+            <w:noProof/>
+          </w:rPr>
+          <w:t>概述</w:t>
         </w:r>
         <w:r>
           <w:rPr>
@@ -1653,7 +1689,7 @@
             <w:noProof/>
             <w:webHidden/>
           </w:rPr>
-          <w:instrText xml:space="preserve"> PAGEREF _Toc514895344 \h </w:instrText>
+          <w:instrText xml:space="preserve"> PAGEREF _Toc515523278 \h </w:instrText>
         </w:r>
         <w:r>
           <w:rPr>
@@ -1702,21 +1738,20 @@
           <w:szCs w:val="22"/>
         </w:rPr>
       </w:pPr>
-      <w:hyperlink w:anchor="_Toc514895345" w:history="1">
+      <w:hyperlink w:anchor="_Toc515523279" w:history="1">
         <w:r>
           <w:rPr>
             <w:rStyle w:val="a5"/>
             <w:noProof/>
           </w:rPr>
-          <w:t xml:space="preserve">1.1 </w:t>
+          <w:t xml:space="preserve">1.1  </w:t>
         </w:r>
         <w:r>
           <w:rPr>
             <w:rStyle w:val="a5"/>
-            <w:rFonts w:ascii="宋体" w:hAnsi="宋体"/>
             <w:noProof/>
           </w:rPr>
-          <w:t xml:space="preserve"> 课题的来源、目的、意义</w:t>
+          <w:t>课题的来源、目的、意义</w:t>
         </w:r>
         <w:r>
           <w:rPr>
@@ -1737,7 +1772,7 @@
             <w:noProof/>
             <w:webHidden/>
           </w:rPr>
-          <w:instrText xml:space="preserve"> PAGEREF _Toc514895345 \h </w:instrText>
+          <w:instrText xml:space="preserve"> PAGEREF _Toc515523279 \h </w:instrText>
         </w:r>
         <w:r>
           <w:rPr>
@@ -1782,26 +1817,17 @@
           <w:szCs w:val="22"/>
         </w:rPr>
       </w:pPr>
-      <w:hyperlink w:anchor="_Toc514895346" w:history="1">
+      <w:hyperlink w:anchor="_Toc515523280" w:history="1">
         <w:r>
           <w:rPr>
             <w:rStyle w:val="a5"/>
             <w:noProof/>
           </w:rPr>
-          <w:t xml:space="preserve">1.1.1 </w:t>
+          <w:t xml:space="preserve">1.1.1  </w:t>
         </w:r>
         <w:r>
           <w:rPr>
             <w:rStyle w:val="a5"/>
-            <w:rFonts w:ascii="黑体" w:hAnsi="黑体"/>
-            <w:noProof/>
-          </w:rPr>
-          <w:t xml:space="preserve"> </w:t>
-        </w:r>
-        <w:r>
-          <w:rPr>
-            <w:rStyle w:val="a5"/>
-            <w:rFonts w:ascii="黑体" w:hAnsi="黑体"/>
             <w:noProof/>
           </w:rPr>
           <w:t>课题的来源</w:t>
@@ -1825,7 +1851,7 @@
             <w:noProof/>
             <w:webHidden/>
           </w:rPr>
-          <w:instrText xml:space="preserve"> PAGEREF _Toc514895346 \h </w:instrText>
+          <w:instrText xml:space="preserve"> PAGEREF _Toc515523280 \h </w:instrText>
         </w:r>
         <w:r>
           <w:rPr>
@@ -1870,7 +1896,7 @@
           <w:szCs w:val="22"/>
         </w:rPr>
       </w:pPr>
-      <w:hyperlink w:anchor="_Toc514895347" w:history="1">
+      <w:hyperlink w:anchor="_Toc515523281" w:history="1">
         <w:r>
           <w:rPr>
             <w:rStyle w:val="a5"/>
@@ -1881,7 +1907,6 @@
         <w:r>
           <w:rPr>
             <w:rStyle w:val="a5"/>
-            <w:rFonts w:ascii="黑体" w:hAnsi="黑体"/>
             <w:noProof/>
           </w:rPr>
           <w:t>选择课题的目的</w:t>
@@ -1905,7 +1930,7 @@
             <w:noProof/>
             <w:webHidden/>
           </w:rPr>
-          <w:instrText xml:space="preserve"> PAGEREF _Toc514895347 \h </w:instrText>
+          <w:instrText xml:space="preserve"> PAGEREF _Toc515523281 \h </w:instrText>
         </w:r>
         <w:r>
           <w:rPr>
@@ -1950,7 +1975,7 @@
           <w:szCs w:val="22"/>
         </w:rPr>
       </w:pPr>
-      <w:hyperlink w:anchor="_Toc514895348" w:history="1">
+      <w:hyperlink w:anchor="_Toc515523282" w:history="1">
         <w:r>
           <w:rPr>
             <w:rStyle w:val="a5"/>
@@ -1985,7 +2010,7 @@
             <w:noProof/>
             <w:webHidden/>
           </w:rPr>
-          <w:instrText xml:space="preserve"> PAGEREF _Toc514895348 \h </w:instrText>
+          <w:instrText xml:space="preserve"> PAGEREF _Toc515523282 \h </w:instrText>
         </w:r>
         <w:r>
           <w:rPr>
@@ -2025,13 +2050,12 @@
         <w:ind w:left="460" w:firstLineChars="0"/>
         <w:rPr>
           <w:rFonts w:asciiTheme="minorHAnsi" w:eastAsiaTheme="minorEastAsia" w:hAnsiTheme="minorHAnsi" w:cstheme="minorBidi"/>
-          <w:b/>
           <w:noProof/>
           <w:sz w:val="21"/>
           <w:szCs w:val="22"/>
         </w:rPr>
       </w:pPr>
-      <w:hyperlink w:anchor="_Toc514895349" w:history="1">
+      <w:hyperlink w:anchor="_Toc515523283" w:history="1">
         <w:r>
           <w:rPr>
             <w:rStyle w:val="a5"/>
@@ -2042,7 +2066,6 @@
         <w:r>
           <w:rPr>
             <w:rStyle w:val="a5"/>
-            <w:rFonts w:ascii="宋体" w:hAnsi="宋体"/>
             <w:noProof/>
           </w:rPr>
           <w:t>国内外发展状况</w:t>
@@ -2066,7 +2089,7 @@
             <w:noProof/>
             <w:webHidden/>
           </w:rPr>
-          <w:instrText xml:space="preserve"> PAGEREF _Toc514895349 \h </w:instrText>
+          <w:instrText xml:space="preserve"> PAGEREF _Toc515523283 \h </w:instrText>
         </w:r>
         <w:r>
           <w:rPr>
@@ -2112,11 +2135,10 @@
           <w:szCs w:val="22"/>
         </w:rPr>
       </w:pPr>
-      <w:hyperlink w:anchor="_Toc514895350" w:history="1">
+      <w:hyperlink w:anchor="_Toc515523284" w:history="1">
         <w:r>
           <w:rPr>
             <w:rStyle w:val="a5"/>
-            <w:rFonts w:ascii="宋体" w:hAnsi="宋体"/>
             <w:b/>
             <w:noProof/>
           </w:rPr>
@@ -2134,11 +2156,26 @@
         <w:r>
           <w:rPr>
             <w:rStyle w:val="a5"/>
-            <w:rFonts w:ascii="宋体" w:hAnsi="宋体"/>
             <w:b/>
             <w:noProof/>
           </w:rPr>
-          <w:t>章  方案论证</w:t>
+          <w:t>章</w:t>
+        </w:r>
+        <w:r>
+          <w:rPr>
+            <w:rStyle w:val="a5"/>
+            <w:b/>
+            <w:noProof/>
+          </w:rPr>
+          <w:t xml:space="preserve">  </w:t>
+        </w:r>
+        <w:r>
+          <w:rPr>
+            <w:rStyle w:val="a5"/>
+            <w:b/>
+            <w:noProof/>
+          </w:rPr>
+          <w:t>方案论证</w:t>
         </w:r>
         <w:r>
           <w:rPr>
@@ -2162,7 +2199,7 @@
             <w:noProof/>
             <w:webHidden/>
           </w:rPr>
-          <w:instrText xml:space="preserve"> PAGEREF _Toc514895350 \h </w:instrText>
+          <w:instrText xml:space="preserve"> PAGEREF _Toc515523284 \h </w:instrText>
         </w:r>
         <w:r>
           <w:rPr>
@@ -2211,7 +2248,7 @@
           <w:szCs w:val="22"/>
         </w:rPr>
       </w:pPr>
-      <w:hyperlink w:anchor="_Toc514895351" w:history="1">
+      <w:hyperlink w:anchor="_Toc515523285" w:history="1">
         <w:r>
           <w:rPr>
             <w:rStyle w:val="a5"/>
@@ -2222,7 +2259,6 @@
         <w:r>
           <w:rPr>
             <w:rStyle w:val="a5"/>
-            <w:rFonts w:ascii="宋体" w:hAnsi="宋体"/>
             <w:noProof/>
           </w:rPr>
           <w:t>方案选择</w:t>
@@ -2246,7 +2282,7 @@
             <w:noProof/>
             <w:webHidden/>
           </w:rPr>
-          <w:instrText xml:space="preserve"> PAGEREF _Toc514895351 \h </w:instrText>
+          <w:instrText xml:space="preserve"> PAGEREF _Toc515523285 \h </w:instrText>
         </w:r>
         <w:r>
           <w:rPr>
@@ -2291,7 +2327,7 @@
           <w:szCs w:val="22"/>
         </w:rPr>
       </w:pPr>
-      <w:hyperlink w:anchor="_Toc514895352" w:history="1">
+      <w:hyperlink w:anchor="_Toc515523286" w:history="1">
         <w:r>
           <w:rPr>
             <w:rStyle w:val="a5"/>
@@ -2325,7 +2361,7 @@
             <w:noProof/>
             <w:webHidden/>
           </w:rPr>
-          <w:instrText xml:space="preserve"> PAGEREF _Toc514895352 \h </w:instrText>
+          <w:instrText xml:space="preserve"> PAGEREF _Toc515523286 \h </w:instrText>
         </w:r>
         <w:r>
           <w:rPr>
@@ -2370,7 +2406,7 @@
           <w:szCs w:val="22"/>
         </w:rPr>
       </w:pPr>
-      <w:hyperlink w:anchor="_Toc514895353" w:history="1">
+      <w:hyperlink w:anchor="_Toc515523287" w:history="1">
         <w:r>
           <w:rPr>
             <w:rStyle w:val="a5"/>
@@ -2404,7 +2440,7 @@
             <w:noProof/>
             <w:webHidden/>
           </w:rPr>
-          <w:instrText xml:space="preserve"> PAGEREF _Toc514895353 \h </w:instrText>
+          <w:instrText xml:space="preserve"> PAGEREF _Toc515523287 \h </w:instrText>
         </w:r>
         <w:r>
           <w:rPr>
@@ -2449,7 +2485,7 @@
           <w:szCs w:val="22"/>
         </w:rPr>
       </w:pPr>
-      <w:hyperlink w:anchor="_Toc514895354" w:history="1">
+      <w:hyperlink w:anchor="_Toc515523288" w:history="1">
         <w:r>
           <w:rPr>
             <w:rStyle w:val="a5"/>
@@ -2483,7 +2519,7 @@
             <w:noProof/>
             <w:webHidden/>
           </w:rPr>
-          <w:instrText xml:space="preserve"> PAGEREF _Toc514895354 \h </w:instrText>
+          <w:instrText xml:space="preserve"> PAGEREF _Toc515523288 \h </w:instrText>
         </w:r>
         <w:r>
           <w:rPr>
@@ -2528,7 +2564,7 @@
           <w:szCs w:val="22"/>
         </w:rPr>
       </w:pPr>
-      <w:hyperlink w:anchor="_Toc514895355" w:history="1">
+      <w:hyperlink w:anchor="_Toc515523289" w:history="1">
         <w:r>
           <w:rPr>
             <w:rStyle w:val="a5"/>
@@ -2539,7 +2575,6 @@
         <w:r>
           <w:rPr>
             <w:rStyle w:val="a5"/>
-            <w:rFonts w:ascii="宋体" w:hAnsi="宋体"/>
             <w:noProof/>
           </w:rPr>
           <w:t>可行性分析</w:t>
@@ -2563,7 +2598,7 @@
             <w:noProof/>
             <w:webHidden/>
           </w:rPr>
-          <w:instrText xml:space="preserve"> PAGEREF _Toc514895355 \h </w:instrText>
+          <w:instrText xml:space="preserve"> PAGEREF _Toc515523289 \h </w:instrText>
         </w:r>
         <w:r>
           <w:rPr>
@@ -2608,7 +2643,7 @@
           <w:szCs w:val="22"/>
         </w:rPr>
       </w:pPr>
-      <w:hyperlink w:anchor="_Toc514895356" w:history="1">
+      <w:hyperlink w:anchor="_Toc515523290" w:history="1">
         <w:r>
           <w:rPr>
             <w:rStyle w:val="a5"/>
@@ -2643,7 +2678,7 @@
             <w:noProof/>
             <w:webHidden/>
           </w:rPr>
-          <w:instrText xml:space="preserve"> PAGEREF _Toc514895356 \h </w:instrText>
+          <w:instrText xml:space="preserve"> PAGEREF _Toc515523290 \h </w:instrText>
         </w:r>
         <w:r>
           <w:rPr>
@@ -2688,26 +2723,17 @@
           <w:szCs w:val="22"/>
         </w:rPr>
       </w:pPr>
-      <w:hyperlink w:anchor="_Toc514895357" w:history="1">
+      <w:hyperlink w:anchor="_Toc515523291" w:history="1">
         <w:r>
           <w:rPr>
             <w:rStyle w:val="a5"/>
             <w:noProof/>
           </w:rPr>
-          <w:t xml:space="preserve">2.2.2 </w:t>
+          <w:t xml:space="preserve">2.2.2  </w:t>
         </w:r>
         <w:r>
           <w:rPr>
             <w:rStyle w:val="a5"/>
-            <w:rFonts w:ascii="黑体" w:hAnsi="黑体"/>
-            <w:noProof/>
-          </w:rPr>
-          <w:t xml:space="preserve"> </w:t>
-        </w:r>
-        <w:r>
-          <w:rPr>
-            <w:rStyle w:val="a5"/>
-            <w:rFonts w:ascii="黑体" w:hAnsi="黑体"/>
             <w:noProof/>
           </w:rPr>
           <w:t>技术可行性</w:t>
@@ -2731,7 +2757,7 @@
             <w:noProof/>
             <w:webHidden/>
           </w:rPr>
-          <w:instrText xml:space="preserve"> PAGEREF _Toc514895357 \h </w:instrText>
+          <w:instrText xml:space="preserve"> PAGEREF _Toc515523291 \h </w:instrText>
         </w:r>
         <w:r>
           <w:rPr>
@@ -2776,7 +2802,7 @@
           <w:szCs w:val="22"/>
         </w:rPr>
       </w:pPr>
-      <w:hyperlink w:anchor="_Toc514895358" w:history="1">
+      <w:hyperlink w:anchor="_Toc515523292" w:history="1">
         <w:r>
           <w:rPr>
             <w:rStyle w:val="a5"/>
@@ -2811,7 +2837,7 @@
             <w:noProof/>
             <w:webHidden/>
           </w:rPr>
-          <w:instrText xml:space="preserve"> PAGEREF _Toc514895358 \h </w:instrText>
+          <w:instrText xml:space="preserve"> PAGEREF _Toc515523292 \h </w:instrText>
         </w:r>
         <w:r>
           <w:rPr>
@@ -2856,26 +2882,17 @@
           <w:szCs w:val="22"/>
         </w:rPr>
       </w:pPr>
-      <w:hyperlink w:anchor="_Toc514895359" w:history="1">
+      <w:hyperlink w:anchor="_Toc515523293" w:history="1">
         <w:r>
           <w:rPr>
             <w:rStyle w:val="a5"/>
             <w:noProof/>
           </w:rPr>
-          <w:t xml:space="preserve">2.2.4 </w:t>
+          <w:t xml:space="preserve">2.2.4  </w:t>
         </w:r>
         <w:r>
           <w:rPr>
             <w:rStyle w:val="a5"/>
-            <w:rFonts w:ascii="黑体" w:hAnsi="黑体"/>
-            <w:noProof/>
-          </w:rPr>
-          <w:t xml:space="preserve"> </w:t>
-        </w:r>
-        <w:r>
-          <w:rPr>
-            <w:rStyle w:val="a5"/>
-            <w:rFonts w:ascii="黑体" w:hAnsi="黑体"/>
             <w:noProof/>
           </w:rPr>
           <w:t>法律可行性</w:t>
@@ -2899,7 +2916,7 @@
             <w:noProof/>
             <w:webHidden/>
           </w:rPr>
-          <w:instrText xml:space="preserve"> PAGEREF _Toc514895359 \h </w:instrText>
+          <w:instrText xml:space="preserve"> PAGEREF _Toc515523293 \h </w:instrText>
         </w:r>
         <w:r>
           <w:rPr>
@@ -2944,7 +2961,7 @@
           <w:szCs w:val="22"/>
         </w:rPr>
       </w:pPr>
-      <w:hyperlink w:anchor="_Toc514895360" w:history="1">
+      <w:hyperlink w:anchor="_Toc515523294" w:history="1">
         <w:r>
           <w:rPr>
             <w:rStyle w:val="a5"/>
@@ -2979,7 +2996,7 @@
             <w:noProof/>
             <w:webHidden/>
           </w:rPr>
-          <w:instrText xml:space="preserve"> PAGEREF _Toc514895360 \h </w:instrText>
+          <w:instrText xml:space="preserve"> PAGEREF _Toc515523294 \h </w:instrText>
         </w:r>
         <w:r>
           <w:rPr>
@@ -3025,11 +3042,10 @@
           <w:szCs w:val="22"/>
         </w:rPr>
       </w:pPr>
-      <w:hyperlink w:anchor="_Toc514895361" w:history="1">
+      <w:hyperlink w:anchor="_Toc515523295" w:history="1">
         <w:r>
           <w:rPr>
             <w:rStyle w:val="a5"/>
-            <w:rFonts w:ascii="宋体" w:hAnsi="宋体"/>
             <w:b/>
             <w:noProof/>
           </w:rPr>
@@ -3047,11 +3063,26 @@
         <w:r>
           <w:rPr>
             <w:rStyle w:val="a5"/>
-            <w:rFonts w:ascii="宋体" w:hAnsi="宋体"/>
             <w:b/>
             <w:noProof/>
           </w:rPr>
-          <w:t>章  需求分析</w:t>
+          <w:t>章</w:t>
+        </w:r>
+        <w:r>
+          <w:rPr>
+            <w:rStyle w:val="a5"/>
+            <w:b/>
+            <w:noProof/>
+          </w:rPr>
+          <w:t xml:space="preserve">  </w:t>
+        </w:r>
+        <w:r>
+          <w:rPr>
+            <w:rStyle w:val="a5"/>
+            <w:b/>
+            <w:noProof/>
+          </w:rPr>
+          <w:t>需求分析</w:t>
         </w:r>
         <w:r>
           <w:rPr>
@@ -3075,7 +3106,7 @@
             <w:noProof/>
             <w:webHidden/>
           </w:rPr>
-          <w:instrText xml:space="preserve"> PAGEREF _Toc514895361 \h </w:instrText>
+          <w:instrText xml:space="preserve"> PAGEREF _Toc515523295 \h </w:instrText>
         </w:r>
         <w:r>
           <w:rPr>
@@ -3124,21 +3155,20 @@
           <w:szCs w:val="22"/>
         </w:rPr>
       </w:pPr>
-      <w:hyperlink w:anchor="_Toc514895362" w:history="1">
+      <w:hyperlink w:anchor="_Toc515523296" w:history="1">
         <w:r>
           <w:rPr>
             <w:rStyle w:val="a5"/>
             <w:noProof/>
           </w:rPr>
-          <w:t xml:space="preserve">3.1 </w:t>
+          <w:t xml:space="preserve">3.1  </w:t>
         </w:r>
         <w:r>
           <w:rPr>
             <w:rStyle w:val="a5"/>
-            <w:rFonts w:ascii="宋体" w:hAnsi="宋体"/>
             <w:noProof/>
           </w:rPr>
-          <w:t xml:space="preserve"> 功能需求分析</w:t>
+          <w:t>功能需求分析</w:t>
         </w:r>
         <w:r>
           <w:rPr>
@@ -3159,7 +3189,7 @@
             <w:noProof/>
             <w:webHidden/>
           </w:rPr>
-          <w:instrText xml:space="preserve"> PAGEREF _Toc514895362 \h </w:instrText>
+          <w:instrText xml:space="preserve"> PAGEREF _Toc515523296 \h </w:instrText>
         </w:r>
         <w:r>
           <w:rPr>
@@ -3204,7 +3234,7 @@
           <w:szCs w:val="22"/>
         </w:rPr>
       </w:pPr>
-      <w:hyperlink w:anchor="_Toc514895363" w:history="1">
+      <w:hyperlink w:anchor="_Toc515523297" w:history="1">
         <w:r>
           <w:rPr>
             <w:rStyle w:val="a5"/>
@@ -3215,7 +3245,6 @@
         <w:r>
           <w:rPr>
             <w:rStyle w:val="a5"/>
-            <w:rFonts w:ascii="宋体" w:hAnsi="宋体"/>
             <w:noProof/>
           </w:rPr>
           <w:t>性能需求分析</w:t>
@@ -3239,7 +3268,7 @@
             <w:noProof/>
             <w:webHidden/>
           </w:rPr>
-          <w:instrText xml:space="preserve"> PAGEREF _Toc514895363 \h </w:instrText>
+          <w:instrText xml:space="preserve"> PAGEREF _Toc515523297 \h </w:instrText>
         </w:r>
         <w:r>
           <w:rPr>
@@ -3284,7 +3313,7 @@
           <w:szCs w:val="22"/>
         </w:rPr>
       </w:pPr>
-      <w:hyperlink w:anchor="_Toc514895364" w:history="1">
+      <w:hyperlink w:anchor="_Toc515523298" w:history="1">
         <w:r>
           <w:rPr>
             <w:rStyle w:val="a5"/>
@@ -3295,7 +3324,6 @@
         <w:r>
           <w:rPr>
             <w:rStyle w:val="a5"/>
-            <w:rFonts w:ascii="宋体" w:hAnsi="宋体"/>
             <w:noProof/>
           </w:rPr>
           <w:t>系统数据流图</w:t>
@@ -3319,7 +3347,7 @@
             <w:noProof/>
             <w:webHidden/>
           </w:rPr>
-          <w:instrText xml:space="preserve"> PAGEREF _Toc514895364 \h </w:instrText>
+          <w:instrText xml:space="preserve"> PAGEREF _Toc515523298 \h </w:instrText>
         </w:r>
         <w:r>
           <w:rPr>
@@ -3364,21 +3392,34 @@
           <w:szCs w:val="22"/>
         </w:rPr>
       </w:pPr>
-      <w:hyperlink w:anchor="_Toc514895365" w:history="1">
+      <w:hyperlink w:anchor="_Toc515523299" w:history="1">
         <w:r>
           <w:rPr>
             <w:rStyle w:val="a5"/>
             <w:noProof/>
           </w:rPr>
-          <w:t xml:space="preserve">3.4 </w:t>
+          <w:t xml:space="preserve">3.4  </w:t>
         </w:r>
         <w:r>
           <w:rPr>
             <w:rStyle w:val="a5"/>
-            <w:rFonts w:ascii="宋体" w:hAnsi="宋体"/>
             <w:noProof/>
           </w:rPr>
-          <w:t xml:space="preserve"> 系统E-R图</w:t>
+          <w:t>系统</w:t>
+        </w:r>
+        <w:r>
+          <w:rPr>
+            <w:rStyle w:val="a5"/>
+            <w:noProof/>
+          </w:rPr>
+          <w:t>E-R</w:t>
+        </w:r>
+        <w:r>
+          <w:rPr>
+            <w:rStyle w:val="a5"/>
+            <w:noProof/>
+          </w:rPr>
+          <w:t>图</w:t>
         </w:r>
         <w:r>
           <w:rPr>
@@ -3399,7 +3440,7 @@
             <w:noProof/>
             <w:webHidden/>
           </w:rPr>
-          <w:instrText xml:space="preserve"> PAGEREF _Toc514895365 \h </w:instrText>
+          <w:instrText xml:space="preserve"> PAGEREF _Toc515523299 \h </w:instrText>
         </w:r>
         <w:r>
           <w:rPr>
@@ -3444,7 +3485,7 @@
           <w:szCs w:val="22"/>
         </w:rPr>
       </w:pPr>
-      <w:hyperlink w:anchor="_Toc514895366" w:history="1">
+      <w:hyperlink w:anchor="_Toc515523300" w:history="1">
         <w:r>
           <w:rPr>
             <w:rStyle w:val="a5"/>
@@ -3455,7 +3496,6 @@
         <w:r>
           <w:rPr>
             <w:rStyle w:val="a5"/>
-            <w:rFonts w:ascii="宋体" w:hAnsi="宋体"/>
             <w:noProof/>
           </w:rPr>
           <w:t>系统数据字典</w:t>
@@ -3479,7 +3519,7 @@
             <w:noProof/>
             <w:webHidden/>
           </w:rPr>
-          <w:instrText xml:space="preserve"> PAGEREF _Toc514895366 \h </w:instrText>
+          <w:instrText xml:space="preserve"> PAGEREF _Toc515523300 \h </w:instrText>
         </w:r>
         <w:r>
           <w:rPr>
@@ -3524,7 +3564,7 @@
           <w:szCs w:val="22"/>
         </w:rPr>
       </w:pPr>
-      <w:hyperlink w:anchor="_Toc514895367" w:history="1">
+      <w:hyperlink w:anchor="_Toc515523301" w:history="1">
         <w:r>
           <w:rPr>
             <w:rStyle w:val="a5"/>
@@ -3535,7 +3575,6 @@
         <w:r>
           <w:rPr>
             <w:rStyle w:val="a5"/>
-            <w:rFonts w:ascii="宋体" w:hAnsi="宋体"/>
             <w:noProof/>
           </w:rPr>
           <w:t>系统用例图</w:t>
@@ -3559,7 +3598,7 @@
             <w:noProof/>
             <w:webHidden/>
           </w:rPr>
-          <w:instrText xml:space="preserve"> PAGEREF _Toc514895367 \h </w:instrText>
+          <w:instrText xml:space="preserve"> PAGEREF _Toc515523301 \h </w:instrText>
         </w:r>
         <w:r>
           <w:rPr>
@@ -3605,11 +3644,10 @@
           <w:szCs w:val="22"/>
         </w:rPr>
       </w:pPr>
-      <w:hyperlink w:anchor="_Toc514895368" w:history="1">
+      <w:hyperlink w:anchor="_Toc515523302" w:history="1">
         <w:r>
           <w:rPr>
             <w:rStyle w:val="a5"/>
-            <w:rFonts w:ascii="宋体" w:hAnsi="宋体"/>
             <w:b/>
             <w:noProof/>
           </w:rPr>
@@ -3627,11 +3665,26 @@
         <w:r>
           <w:rPr>
             <w:rStyle w:val="a5"/>
-            <w:rFonts w:ascii="宋体" w:hAnsi="宋体"/>
             <w:b/>
             <w:noProof/>
           </w:rPr>
-          <w:t>章  设计论述</w:t>
+          <w:t>章</w:t>
+        </w:r>
+        <w:r>
+          <w:rPr>
+            <w:rStyle w:val="a5"/>
+            <w:b/>
+            <w:noProof/>
+          </w:rPr>
+          <w:t xml:space="preserve">  </w:t>
+        </w:r>
+        <w:r>
+          <w:rPr>
+            <w:rStyle w:val="a5"/>
+            <w:b/>
+            <w:noProof/>
+          </w:rPr>
+          <w:t>设计论述</w:t>
         </w:r>
         <w:r>
           <w:rPr>
@@ -3655,7 +3708,7 @@
             <w:noProof/>
             <w:webHidden/>
           </w:rPr>
-          <w:instrText xml:space="preserve"> PAGEREF _Toc514895368 \h </w:instrText>
+          <w:instrText xml:space="preserve"> PAGEREF _Toc515523302 \h </w:instrText>
         </w:r>
         <w:r>
           <w:rPr>
@@ -3704,21 +3757,20 @@
           <w:szCs w:val="22"/>
         </w:rPr>
       </w:pPr>
-      <w:hyperlink w:anchor="_Toc514895369" w:history="1">
+      <w:hyperlink w:anchor="_Toc515523303" w:history="1">
         <w:r>
           <w:rPr>
             <w:rStyle w:val="a5"/>
             <w:noProof/>
           </w:rPr>
-          <w:t xml:space="preserve">4.1 </w:t>
+          <w:t xml:space="preserve">4.1  </w:t>
         </w:r>
         <w:r>
           <w:rPr>
             <w:rStyle w:val="a5"/>
-            <w:rFonts w:ascii="宋体" w:hAnsi="宋体"/>
             <w:noProof/>
           </w:rPr>
-          <w:t xml:space="preserve"> 概要设计</w:t>
+          <w:t>概要设计</w:t>
         </w:r>
         <w:r>
           <w:rPr>
@@ -3739,7 +3791,7 @@
             <w:noProof/>
             <w:webHidden/>
           </w:rPr>
-          <w:instrText xml:space="preserve"> PAGEREF _Toc514895369 \h </w:instrText>
+          <w:instrText xml:space="preserve"> PAGEREF _Toc515523303 \h </w:instrText>
         </w:r>
         <w:r>
           <w:rPr>
@@ -3784,21 +3836,20 @@
           <w:szCs w:val="22"/>
         </w:rPr>
       </w:pPr>
-      <w:hyperlink w:anchor="_Toc514895370" w:history="1">
+      <w:hyperlink w:anchor="_Toc515523304" w:history="1">
         <w:r>
           <w:rPr>
             <w:rStyle w:val="a5"/>
             <w:noProof/>
           </w:rPr>
-          <w:t xml:space="preserve">4.2 </w:t>
+          <w:t xml:space="preserve">4.2  </w:t>
         </w:r>
         <w:r>
           <w:rPr>
             <w:rStyle w:val="a5"/>
-            <w:rFonts w:ascii="宋体" w:hAnsi="宋体"/>
             <w:noProof/>
           </w:rPr>
-          <w:t xml:space="preserve"> 数据库设计</w:t>
+          <w:t>数据库设计</w:t>
         </w:r>
         <w:r>
           <w:rPr>
@@ -3819,7 +3870,7 @@
             <w:noProof/>
             <w:webHidden/>
           </w:rPr>
-          <w:instrText xml:space="preserve"> PAGEREF _Toc514895370 \h </w:instrText>
+          <w:instrText xml:space="preserve"> PAGEREF _Toc515523304 \h </w:instrText>
         </w:r>
         <w:r>
           <w:rPr>
@@ -3864,21 +3915,20 @@
           <w:szCs w:val="22"/>
         </w:rPr>
       </w:pPr>
-      <w:hyperlink w:anchor="_Toc514895371" w:history="1">
+      <w:hyperlink w:anchor="_Toc515523305" w:history="1">
         <w:r>
           <w:rPr>
             <w:rStyle w:val="a5"/>
             <w:noProof/>
           </w:rPr>
-          <w:t xml:space="preserve">4.3 </w:t>
+          <w:t xml:space="preserve">4.3  </w:t>
         </w:r>
         <w:r>
           <w:rPr>
             <w:rStyle w:val="a5"/>
-            <w:rFonts w:ascii="宋体" w:hAnsi="宋体"/>
             <w:noProof/>
           </w:rPr>
-          <w:t xml:space="preserve"> 详细设计</w:t>
+          <w:t>详细设计</w:t>
         </w:r>
         <w:r>
           <w:rPr>
@@ -3899,7 +3949,7 @@
             <w:noProof/>
             <w:webHidden/>
           </w:rPr>
-          <w:instrText xml:space="preserve"> PAGEREF _Toc514895371 \h </w:instrText>
+          <w:instrText xml:space="preserve"> PAGEREF _Toc515523305 \h </w:instrText>
         </w:r>
         <w:r>
           <w:rPr>
@@ -3944,7 +3994,7 @@
           <w:szCs w:val="22"/>
         </w:rPr>
       </w:pPr>
-      <w:hyperlink w:anchor="_Toc514895372" w:history="1">
+      <w:hyperlink w:anchor="_Toc515523306" w:history="1">
         <w:r>
           <w:rPr>
             <w:rStyle w:val="a5"/>
@@ -3979,7 +4029,7 @@
             <w:noProof/>
             <w:webHidden/>
           </w:rPr>
-          <w:instrText xml:space="preserve"> PAGEREF _Toc514895372 \h </w:instrText>
+          <w:instrText xml:space="preserve"> PAGEREF _Toc515523306 \h </w:instrText>
         </w:r>
         <w:r>
           <w:rPr>
@@ -4024,7 +4074,7 @@
           <w:szCs w:val="22"/>
         </w:rPr>
       </w:pPr>
-      <w:hyperlink w:anchor="_Toc514895373" w:history="1">
+      <w:hyperlink w:anchor="_Toc515523307" w:history="1">
         <w:r>
           <w:rPr>
             <w:rStyle w:val="a5"/>
@@ -4058,7 +4108,7 @@
             <w:noProof/>
             <w:webHidden/>
           </w:rPr>
-          <w:instrText xml:space="preserve"> PAGEREF _Toc514895373 \h </w:instrText>
+          <w:instrText xml:space="preserve"> PAGEREF _Toc515523307 \h </w:instrText>
         </w:r>
         <w:r>
           <w:rPr>
@@ -4103,7 +4153,7 @@
           <w:szCs w:val="22"/>
         </w:rPr>
       </w:pPr>
-      <w:hyperlink w:anchor="_Toc514895374" w:history="1">
+      <w:hyperlink w:anchor="_Toc515523308" w:history="1">
         <w:r>
           <w:rPr>
             <w:rStyle w:val="a5"/>
@@ -4137,7 +4187,7 @@
             <w:noProof/>
             <w:webHidden/>
           </w:rPr>
-          <w:instrText xml:space="preserve"> PAGEREF _Toc514895374 \h </w:instrText>
+          <w:instrText xml:space="preserve"> PAGEREF _Toc515523308 \h </w:instrText>
         </w:r>
         <w:r>
           <w:rPr>
@@ -4182,7 +4232,7 @@
           <w:szCs w:val="22"/>
         </w:rPr>
       </w:pPr>
-      <w:hyperlink w:anchor="_Toc514895375" w:history="1">
+      <w:hyperlink w:anchor="_Toc515523309" w:history="1">
         <w:r>
           <w:rPr>
             <w:rStyle w:val="a5"/>
@@ -4216,7 +4266,7 @@
             <w:noProof/>
             <w:webHidden/>
           </w:rPr>
-          <w:instrText xml:space="preserve"> PAGEREF _Toc514895375 \h </w:instrText>
+          <w:instrText xml:space="preserve"> PAGEREF _Toc515523309 \h </w:instrText>
         </w:r>
         <w:r>
           <w:rPr>
@@ -4261,7 +4311,7 @@
           <w:szCs w:val="22"/>
         </w:rPr>
       </w:pPr>
-      <w:hyperlink w:anchor="_Toc514895376" w:history="1">
+      <w:hyperlink w:anchor="_Toc515523310" w:history="1">
         <w:r>
           <w:rPr>
             <w:rStyle w:val="a5"/>
@@ -4295,7 +4345,7 @@
             <w:noProof/>
             <w:webHidden/>
           </w:rPr>
-          <w:instrText xml:space="preserve"> PAGEREF _Toc514895376 \h </w:instrText>
+          <w:instrText xml:space="preserve"> PAGEREF _Toc515523310 \h </w:instrText>
         </w:r>
         <w:r>
           <w:rPr>
@@ -4341,11 +4391,10 @@
           <w:szCs w:val="22"/>
         </w:rPr>
       </w:pPr>
-      <w:hyperlink w:anchor="_Toc514895377" w:history="1">
+      <w:hyperlink w:anchor="_Toc515523311" w:history="1">
         <w:r>
           <w:rPr>
             <w:rStyle w:val="a5"/>
-            <w:rFonts w:ascii="宋体" w:hAnsi="宋体"/>
             <w:b/>
             <w:noProof/>
           </w:rPr>
@@ -4363,11 +4412,26 @@
         <w:r>
           <w:rPr>
             <w:rStyle w:val="a5"/>
-            <w:rFonts w:ascii="宋体" w:hAnsi="宋体"/>
             <w:b/>
             <w:noProof/>
           </w:rPr>
-          <w:t>章  软件测试与结果分析、</w:t>
+          <w:t>章</w:t>
+        </w:r>
+        <w:r>
+          <w:rPr>
+            <w:rStyle w:val="a5"/>
+            <w:b/>
+            <w:noProof/>
+          </w:rPr>
+          <w:t xml:space="preserve">  </w:t>
+        </w:r>
+        <w:r>
+          <w:rPr>
+            <w:rStyle w:val="a5"/>
+            <w:b/>
+            <w:noProof/>
+          </w:rPr>
+          <w:t>软件测试与结果分析</w:t>
         </w:r>
         <w:r>
           <w:rPr>
@@ -4391,7 +4455,7 @@
             <w:noProof/>
             <w:webHidden/>
           </w:rPr>
-          <w:instrText xml:space="preserve"> PAGEREF _Toc514895377 \h </w:instrText>
+          <w:instrText xml:space="preserve"> PAGEREF _Toc515523311 \h </w:instrText>
         </w:r>
         <w:r>
           <w:rPr>
@@ -4440,29 +4504,20 @@
           <w:szCs w:val="22"/>
         </w:rPr>
       </w:pPr>
-      <w:hyperlink w:anchor="_Toc514895378" w:history="1">
+      <w:hyperlink w:anchor="_Toc515523312" w:history="1">
         <w:r>
           <w:rPr>
             <w:rStyle w:val="a5"/>
             <w:noProof/>
           </w:rPr>
-          <w:t>5.1</w:t>
+          <w:t xml:space="preserve">5.1  </w:t>
         </w:r>
         <w:r>
           <w:rPr>
             <w:rStyle w:val="a5"/>
-            <w:rFonts w:ascii="宋体" w:hAnsi="宋体"/>
             <w:noProof/>
           </w:rPr>
-          <w:t xml:space="preserve">  测试概</w:t>
-        </w:r>
-        <w:r>
-          <w:rPr>
-            <w:rStyle w:val="a5"/>
-            <w:rFonts w:ascii="宋体" w:hAnsi="宋体"/>
-            <w:noProof/>
-          </w:rPr>
-          <w:t>述</w:t>
+          <w:t>测试概述</w:t>
         </w:r>
         <w:r>
           <w:rPr>
@@ -4483,7 +4538,7 @@
             <w:noProof/>
             <w:webHidden/>
           </w:rPr>
-          <w:instrText xml:space="preserve"> PAGEREF _Toc514895378 \h </w:instrText>
+          <w:instrText xml:space="preserve"> PAGEREF _Toc515523312 \h </w:instrText>
         </w:r>
         <w:r>
           <w:rPr>
@@ -4528,7 +4583,7 @@
           <w:szCs w:val="22"/>
         </w:rPr>
       </w:pPr>
-      <w:hyperlink w:anchor="_Toc514895379" w:history="1">
+      <w:hyperlink w:anchor="_Toc515523313" w:history="1">
         <w:r>
           <w:rPr>
             <w:rStyle w:val="a5"/>
@@ -4563,7 +4618,7 @@
             <w:noProof/>
             <w:webHidden/>
           </w:rPr>
-          <w:instrText xml:space="preserve"> PAGEREF _Toc514895379 \h </w:instrText>
+          <w:instrText xml:space="preserve"> PAGEREF _Toc515523313 \h </w:instrText>
         </w:r>
         <w:r>
           <w:rPr>
@@ -4608,7 +4663,7 @@
           <w:szCs w:val="22"/>
         </w:rPr>
       </w:pPr>
-      <w:hyperlink w:anchor="_Toc514895380" w:history="1">
+      <w:hyperlink w:anchor="_Toc515523314" w:history="1">
         <w:r>
           <w:rPr>
             <w:rStyle w:val="a5"/>
@@ -4642,7 +4697,7 @@
             <w:noProof/>
             <w:webHidden/>
           </w:rPr>
-          <w:instrText xml:space="preserve"> PAGEREF _Toc514895380 \h </w:instrText>
+          <w:instrText xml:space="preserve"> PAGEREF _Toc515523314 \h </w:instrText>
         </w:r>
         <w:r>
           <w:rPr>
@@ -4687,7 +4742,7 @@
           <w:szCs w:val="22"/>
         </w:rPr>
       </w:pPr>
-      <w:hyperlink w:anchor="_Toc514895381" w:history="1">
+      <w:hyperlink w:anchor="_Toc515523315" w:history="1">
         <w:r>
           <w:rPr>
             <w:rStyle w:val="a5"/>
@@ -4698,7 +4753,6 @@
         <w:r>
           <w:rPr>
             <w:rStyle w:val="a5"/>
-            <w:rFonts w:ascii="宋体" w:hAnsi="宋体"/>
             <w:noProof/>
           </w:rPr>
           <w:t>测试过程</w:t>
@@ -4722,7 +4776,7 @@
             <w:noProof/>
             <w:webHidden/>
           </w:rPr>
-          <w:instrText xml:space="preserve"> PAGEREF _Toc514895381 \h </w:instrText>
+          <w:instrText xml:space="preserve"> PAGEREF _Toc515523315 \h </w:instrText>
         </w:r>
         <w:r>
           <w:rPr>
@@ -4767,21 +4821,20 @@
           <w:szCs w:val="22"/>
         </w:rPr>
       </w:pPr>
-      <w:hyperlink w:anchor="_Toc514895382" w:history="1">
+      <w:hyperlink w:anchor="_Toc515523316" w:history="1">
         <w:r>
           <w:rPr>
             <w:rStyle w:val="a5"/>
             <w:noProof/>
           </w:rPr>
-          <w:t>5.5</w:t>
+          <w:t xml:space="preserve">5.5  </w:t>
         </w:r>
         <w:r>
           <w:rPr>
             <w:rStyle w:val="a5"/>
-            <w:rFonts w:ascii="宋体" w:hAnsi="宋体"/>
             <w:noProof/>
           </w:rPr>
-          <w:t xml:space="preserve">  测试内容</w:t>
+          <w:t>测试内容</w:t>
         </w:r>
         <w:r>
           <w:rPr>
@@ -4802,7 +4855,7 @@
             <w:noProof/>
             <w:webHidden/>
           </w:rPr>
-          <w:instrText xml:space="preserve"> PAGEREF _Toc514895382 \h </w:instrText>
+          <w:instrText xml:space="preserve"> PAGEREF _Toc515523316 \h </w:instrText>
         </w:r>
         <w:r>
           <w:rPr>
@@ -4847,7 +4900,7 @@
           <w:szCs w:val="22"/>
         </w:rPr>
       </w:pPr>
-      <w:hyperlink w:anchor="_Toc514895383" w:history="1">
+      <w:hyperlink w:anchor="_Toc515523317" w:history="1">
         <w:r>
           <w:rPr>
             <w:rStyle w:val="a5"/>
@@ -4882,7 +4935,7 @@
             <w:noProof/>
             <w:webHidden/>
           </w:rPr>
-          <w:instrText xml:space="preserve"> PAGEREF _Toc514895383 \h </w:instrText>
+          <w:instrText xml:space="preserve"> PAGEREF _Toc515523317 \h </w:instrText>
         </w:r>
         <w:r>
           <w:rPr>
@@ -4928,10 +4981,10 @@
           <w:szCs w:val="22"/>
         </w:rPr>
       </w:pPr>
-      <w:hyperlink w:anchor="_Toc514895384" w:history="1">
+      <w:hyperlink w:anchor="_Toc515523318" w:history="1">
         <w:r>
           <w:rPr>
-            <w:rFonts w:hint="eastAsia"/>
+            <w:rStyle w:val="a5"/>
             <w:b/>
             <w:noProof/>
           </w:rPr>
@@ -4940,7 +4993,6 @@
         <w:r>
           <w:rPr>
             <w:rStyle w:val="a5"/>
-            <w:rFonts w:ascii="宋体" w:hAnsi="宋体"/>
             <w:b/>
             <w:noProof/>
           </w:rPr>
@@ -4949,7 +5001,6 @@
         <w:r>
           <w:rPr>
             <w:rStyle w:val="a5"/>
-            <w:rFonts w:ascii="宋体" w:hAnsi="宋体" w:hint="eastAsia"/>
             <w:b/>
             <w:noProof/>
           </w:rPr>
@@ -4977,7 +5028,7 @@
             <w:noProof/>
             <w:webHidden/>
           </w:rPr>
-          <w:instrText xml:space="preserve"> PAGEREF _Toc514895384 \h </w:instrText>
+          <w:instrText xml:space="preserve"> PAGEREF _Toc515523318 \h </w:instrText>
         </w:r>
         <w:r>
           <w:rPr>
@@ -5027,15 +5078,30 @@
           <w:szCs w:val="22"/>
         </w:rPr>
       </w:pPr>
-      <w:hyperlink w:anchor="_Toc514895385" w:history="1">
+      <w:hyperlink w:anchor="_Toc515523319" w:history="1">
         <w:r>
           <w:rPr>
             <w:rStyle w:val="a5"/>
-            <w:rFonts w:ascii="宋体" w:hAnsi="宋体"/>
             <w:b/>
             <w:noProof/>
           </w:rPr>
-          <w:t>致    谢</w:t>
+          <w:t>致</w:t>
+        </w:r>
+        <w:r>
+          <w:rPr>
+            <w:rStyle w:val="a5"/>
+            <w:b/>
+            <w:noProof/>
+          </w:rPr>
+          <w:t xml:space="preserve">    </w:t>
+        </w:r>
+        <w:r>
+          <w:rPr>
+            <w:rStyle w:val="a5"/>
+            <w:b/>
+            <w:noProof/>
+          </w:rPr>
+          <w:t>谢</w:t>
         </w:r>
         <w:r>
           <w:rPr>
@@ -5059,7 +5125,7 @@
             <w:noProof/>
             <w:webHidden/>
           </w:rPr>
-          <w:instrText xml:space="preserve"> PAGEREF _Toc514895385 \h </w:instrText>
+          <w:instrText xml:space="preserve"> PAGEREF _Toc515523319 \h </w:instrText>
         </w:r>
         <w:r>
           <w:rPr>
@@ -5109,11 +5175,10 @@
           <w:szCs w:val="22"/>
         </w:rPr>
       </w:pPr>
-      <w:hyperlink w:anchor="_Toc514895386" w:history="1">
+      <w:hyperlink w:anchor="_Toc515523320" w:history="1">
         <w:r>
           <w:rPr>
             <w:rStyle w:val="a5"/>
-            <w:rFonts w:ascii="宋体" w:hAnsi="宋体"/>
             <w:b/>
             <w:noProof/>
           </w:rPr>
@@ -5141,7 +5206,7 @@
             <w:noProof/>
             <w:webHidden/>
           </w:rPr>
-          <w:instrText xml:space="preserve"> PAGEREF _Toc514895386 \h </w:instrText>
+          <w:instrText xml:space="preserve"> PAGEREF _Toc515523320 \h </w:instrText>
         </w:r>
         <w:r>
           <w:rPr>
@@ -5178,6 +5243,103 @@
     </w:p>
     <w:p>
       <w:pPr>
+        <w:pStyle w:val="18"/>
+        <w:tabs>
+          <w:tab w:val="right" w:leader="dot" w:pos="8777"/>
+        </w:tabs>
+        <w:ind w:firstLineChars="0"/>
+        <w:rPr>
+          <w:rFonts w:asciiTheme="minorHAnsi" w:eastAsiaTheme="minorEastAsia" w:hAnsiTheme="minorHAnsi" w:cstheme="minorBidi"/>
+          <w:b/>
+          <w:noProof/>
+          <w:sz w:val="21"/>
+          <w:szCs w:val="22"/>
+        </w:rPr>
+      </w:pPr>
+      <w:hyperlink w:anchor="_Toc515523321" w:history="1">
+        <w:r>
+          <w:rPr>
+            <w:rStyle w:val="a5"/>
+            <w:b/>
+            <w:noProof/>
+          </w:rPr>
+          <w:t>附</w:t>
+        </w:r>
+        <w:r>
+          <w:rPr>
+            <w:rStyle w:val="a5"/>
+            <w:b/>
+            <w:noProof/>
+          </w:rPr>
+          <w:t xml:space="preserve">    </w:t>
+        </w:r>
+        <w:r>
+          <w:rPr>
+            <w:rStyle w:val="a5"/>
+            <w:b/>
+            <w:noProof/>
+          </w:rPr>
+          <w:t>录</w:t>
+        </w:r>
+        <w:r>
+          <w:rPr>
+            <w:b/>
+            <w:noProof/>
+            <w:webHidden/>
+          </w:rPr>
+          <w:tab/>
+        </w:r>
+        <w:r>
+          <w:rPr>
+            <w:b/>
+            <w:noProof/>
+            <w:webHidden/>
+          </w:rPr>
+          <w:fldChar w:fldCharType="begin"/>
+        </w:r>
+        <w:r>
+          <w:rPr>
+            <w:b/>
+            <w:noProof/>
+            <w:webHidden/>
+          </w:rPr>
+          <w:instrText xml:space="preserve"> PAGEREF _Toc515523321 \h </w:instrText>
+        </w:r>
+        <w:r>
+          <w:rPr>
+            <w:b/>
+            <w:noProof/>
+            <w:webHidden/>
+          </w:rPr>
+        </w:r>
+        <w:r>
+          <w:rPr>
+            <w:b/>
+            <w:noProof/>
+            <w:webHidden/>
+          </w:rPr>
+          <w:fldChar w:fldCharType="separate"/>
+        </w:r>
+        <w:r>
+          <w:rPr>
+            <w:b/>
+            <w:noProof/>
+            <w:webHidden/>
+          </w:rPr>
+          <w:t>40</w:t>
+        </w:r>
+        <w:r>
+          <w:rPr>
+            <w:b/>
+            <w:noProof/>
+            <w:webHidden/>
+          </w:rPr>
+          <w:fldChar w:fldCharType="end"/>
+        </w:r>
+      </w:hyperlink>
+    </w:p>
+    <w:p>
+      <w:pPr>
         <w:ind w:firstLineChars="0" w:firstLine="0"/>
         <w:sectPr>
           <w:footerReference w:type="default" r:id="rId16"/>
@@ -5201,9 +5363,9 @@
       <w:pPr>
         <w:pStyle w:val="1"/>
       </w:pPr>
-      <w:bookmarkStart w:id="15" w:name="_Toc451858883"/>
-      <w:bookmarkStart w:id="16" w:name="_Toc514895344"/>
-      <w:bookmarkEnd w:id="12"/>
+      <w:bookmarkStart w:id="18" w:name="_Toc451858883"/>
+      <w:bookmarkStart w:id="19" w:name="_Toc515523278"/>
+      <w:bookmarkEnd w:id="13"/>
       <w:r>
         <w:rPr>
           <w:rFonts w:hint="eastAsia"/>
@@ -5235,16 +5397,16 @@
         </w:rPr>
         <w:t>概述</w:t>
       </w:r>
-      <w:bookmarkEnd w:id="15"/>
-      <w:bookmarkEnd w:id="16"/>
+      <w:bookmarkEnd w:id="18"/>
+      <w:bookmarkEnd w:id="19"/>
     </w:p>
     <w:p>
       <w:pPr>
         <w:pStyle w:val="2"/>
         <w:spacing w:before="312" w:after="312"/>
       </w:pPr>
-      <w:bookmarkStart w:id="17" w:name="_Toc451858884"/>
-      <w:bookmarkStart w:id="18" w:name="_Toc514895345"/>
+      <w:bookmarkStart w:id="20" w:name="_Toc451858884"/>
+      <w:bookmarkStart w:id="21" w:name="_Toc515523279"/>
       <w:r>
         <w:t xml:space="preserve">1.1 </w:t>
       </w:r>
@@ -5260,16 +5422,18 @@
         </w:rPr>
         <w:t>课题的来源、目的、意义</w:t>
       </w:r>
-      <w:bookmarkEnd w:id="17"/>
-      <w:bookmarkEnd w:id="18"/>
+      <w:bookmarkStart w:id="22" w:name="_GoBack"/>
+      <w:bookmarkEnd w:id="20"/>
+      <w:bookmarkEnd w:id="21"/>
+      <w:bookmarkEnd w:id="22"/>
     </w:p>
     <w:p>
       <w:pPr>
         <w:pStyle w:val="3"/>
         <w:spacing w:before="156" w:after="156"/>
       </w:pPr>
-      <w:bookmarkStart w:id="19" w:name="_Toc451858885"/>
-      <w:bookmarkStart w:id="20" w:name="_Toc514895346"/>
+      <w:bookmarkStart w:id="23" w:name="_Toc451858885"/>
+      <w:bookmarkStart w:id="24" w:name="_Toc515523280"/>
       <w:r>
         <w:t xml:space="preserve">1.1.1 </w:t>
       </w:r>
@@ -5285,8 +5449,8 @@
         </w:rPr>
         <w:t>课题的来源</w:t>
       </w:r>
-      <w:bookmarkEnd w:id="19"/>
-      <w:bookmarkEnd w:id="20"/>
+      <w:bookmarkEnd w:id="23"/>
+      <w:bookmarkEnd w:id="24"/>
     </w:p>
     <w:p>
       <w:pPr>
@@ -5549,8 +5713,8 @@
         <w:pStyle w:val="3"/>
         <w:spacing w:before="156" w:after="156"/>
       </w:pPr>
-      <w:bookmarkStart w:id="21" w:name="_Toc451858886"/>
-      <w:bookmarkStart w:id="22" w:name="_Toc514895347"/>
+      <w:bookmarkStart w:id="25" w:name="_Toc451858886"/>
+      <w:bookmarkStart w:id="26" w:name="_Toc515523281"/>
       <w:r>
         <w:rPr>
           <w:rFonts w:hint="eastAsia"/>
@@ -5563,8 +5727,8 @@
         </w:rPr>
         <w:t>选择课题的目的</w:t>
       </w:r>
-      <w:bookmarkEnd w:id="21"/>
-      <w:bookmarkEnd w:id="22"/>
+      <w:bookmarkEnd w:id="25"/>
+      <w:bookmarkEnd w:id="26"/>
     </w:p>
     <w:p>
       <w:pPr>
@@ -5800,8 +5964,8 @@
           <w:rFonts w:ascii="黑体" w:hAnsi="黑体"/>
         </w:rPr>
       </w:pPr>
-      <w:bookmarkStart w:id="23" w:name="_Toc451858887"/>
-      <w:bookmarkStart w:id="24" w:name="_Toc514895348"/>
+      <w:bookmarkStart w:id="27" w:name="_Toc451858887"/>
+      <w:bookmarkStart w:id="28" w:name="_Toc515523282"/>
       <w:r>
         <w:rPr>
           <w:rFonts w:hint="eastAsia"/>
@@ -5814,8 +5978,8 @@
         </w:rPr>
         <w:t>课题的意义</w:t>
       </w:r>
-      <w:bookmarkEnd w:id="23"/>
-      <w:bookmarkEnd w:id="24"/>
+      <w:bookmarkEnd w:id="27"/>
+      <w:bookmarkEnd w:id="28"/>
     </w:p>
     <w:p>
       <w:pPr>
@@ -6052,8 +6216,8 @@
         <w:pStyle w:val="2"/>
         <w:spacing w:before="312" w:after="312"/>
       </w:pPr>
-      <w:bookmarkStart w:id="25" w:name="_Toc451858888"/>
-      <w:bookmarkStart w:id="26" w:name="_Toc514895349"/>
+      <w:bookmarkStart w:id="29" w:name="_Toc451858888"/>
+      <w:bookmarkStart w:id="30" w:name="_Toc515523283"/>
       <w:r>
         <w:lastRenderedPageBreak/>
         <w:t xml:space="preserve">1.2 </w:t>
@@ -6070,8 +6234,8 @@
         </w:rPr>
         <w:t>国内外发展状况</w:t>
       </w:r>
-      <w:bookmarkEnd w:id="25"/>
-      <w:bookmarkEnd w:id="26"/>
+      <w:bookmarkEnd w:id="29"/>
+      <w:bookmarkEnd w:id="30"/>
     </w:p>
     <w:p>
       <w:pPr>
@@ -6496,8 +6660,8 @@
       <w:pPr>
         <w:pStyle w:val="1"/>
       </w:pPr>
-      <w:bookmarkStart w:id="27" w:name="_Toc451858889"/>
-      <w:bookmarkStart w:id="28" w:name="_Toc514895350"/>
+      <w:bookmarkStart w:id="31" w:name="_Toc451858889"/>
+      <w:bookmarkStart w:id="32" w:name="_Toc515523284"/>
       <w:r>
         <w:rPr>
           <w:rFonts w:hint="eastAsia"/>
@@ -6529,16 +6693,16 @@
         </w:rPr>
         <w:t>方案论证</w:t>
       </w:r>
-      <w:bookmarkEnd w:id="27"/>
-      <w:bookmarkEnd w:id="28"/>
+      <w:bookmarkEnd w:id="31"/>
+      <w:bookmarkEnd w:id="32"/>
     </w:p>
     <w:p>
       <w:pPr>
         <w:pStyle w:val="2"/>
         <w:spacing w:before="312" w:after="312"/>
       </w:pPr>
-      <w:bookmarkStart w:id="29" w:name="_Toc451858890"/>
-      <w:bookmarkStart w:id="30" w:name="_Toc514895351"/>
+      <w:bookmarkStart w:id="33" w:name="_Toc451858890"/>
+      <w:bookmarkStart w:id="34" w:name="_Toc515523285"/>
       <w:r>
         <w:rPr>
           <w:rFonts w:hint="eastAsia"/>
@@ -6551,8 +6715,8 @@
         </w:rPr>
         <w:t>方案选择</w:t>
       </w:r>
-      <w:bookmarkEnd w:id="29"/>
-      <w:bookmarkEnd w:id="30"/>
+      <w:bookmarkEnd w:id="33"/>
+      <w:bookmarkEnd w:id="34"/>
       <w:r>
         <w:rPr>
           <w:rFonts w:hint="eastAsia"/>
@@ -6568,7 +6732,7 @@
           <w:rFonts w:ascii="黑体" w:hAnsi="黑体"/>
         </w:rPr>
       </w:pPr>
-      <w:bookmarkStart w:id="31" w:name="_Toc514895352"/>
+      <w:bookmarkStart w:id="35" w:name="_Toc515523286"/>
       <w:r>
         <w:rPr>
           <w:rFonts w:hint="eastAsia"/>
@@ -6597,7 +6761,7 @@
         </w:rPr>
         <w:t>方案一</w:t>
       </w:r>
-      <w:bookmarkEnd w:id="31"/>
+      <w:bookmarkEnd w:id="35"/>
     </w:p>
     <w:p>
       <w:pPr>
@@ -7222,7 +7386,7 @@
           <w:lang w:eastAsia="zh-CN"/>
         </w:rPr>
       </w:pPr>
-      <w:bookmarkStart w:id="32" w:name="_Toc514895353"/>
+      <w:bookmarkStart w:id="36" w:name="_Toc515523287"/>
       <w:r>
         <w:rPr>
           <w:rFonts w:hint="eastAsia"/>
@@ -7271,7 +7435,7 @@
         </w:rPr>
         <w:t>二</w:t>
       </w:r>
-      <w:bookmarkEnd w:id="32"/>
+      <w:bookmarkEnd w:id="36"/>
     </w:p>
     <w:p>
       <w:pPr>
@@ -7728,7 +7892,7 @@
           <w:lang w:eastAsia="zh-CN"/>
         </w:rPr>
       </w:pPr>
-      <w:bookmarkStart w:id="33" w:name="_Toc514895354"/>
+      <w:bookmarkStart w:id="37" w:name="_Toc515523288"/>
       <w:r>
         <w:rPr>
           <w:rFonts w:hint="eastAsia"/>
@@ -7777,7 +7941,7 @@
         </w:rPr>
         <w:t>三</w:t>
       </w:r>
-      <w:bookmarkEnd w:id="33"/>
+      <w:bookmarkEnd w:id="37"/>
     </w:p>
     <w:p>
       <w:pPr>
@@ -8183,7 +8347,7 @@
         </w:rPr>
         <w:t>。</w:t>
       </w:r>
-      <w:bookmarkStart w:id="34" w:name="_Toc451858891"/>
+      <w:bookmarkStart w:id="38" w:name="_Toc451858891"/>
       <w:r>
         <w:rPr>
           <w:szCs w:val="28"/>
@@ -8196,7 +8360,7 @@
         <w:pStyle w:val="2"/>
         <w:spacing w:before="312" w:after="312"/>
       </w:pPr>
-      <w:bookmarkStart w:id="35" w:name="_Toc514895355"/>
+      <w:bookmarkStart w:id="39" w:name="_Toc515523289"/>
       <w:r>
         <w:rPr>
           <w:rFonts w:hint="eastAsia"/>
@@ -8210,8 +8374,8 @@
         </w:rPr>
         <w:t>可行性分析</w:t>
       </w:r>
-      <w:bookmarkEnd w:id="34"/>
-      <w:bookmarkEnd w:id="35"/>
+      <w:bookmarkEnd w:id="38"/>
+      <w:bookmarkEnd w:id="39"/>
     </w:p>
     <w:p>
       <w:pPr>
@@ -8221,8 +8385,8 @@
           <w:rFonts w:ascii="黑体" w:hAnsi="黑体"/>
         </w:rPr>
       </w:pPr>
-      <w:bookmarkStart w:id="36" w:name="_Toc451858892"/>
-      <w:bookmarkStart w:id="37" w:name="_Toc514895356"/>
+      <w:bookmarkStart w:id="40" w:name="_Toc451858892"/>
+      <w:bookmarkStart w:id="41" w:name="_Toc515523290"/>
       <w:r>
         <w:rPr>
           <w:rFonts w:hint="eastAsia"/>
@@ -8235,8 +8399,8 @@
         </w:rPr>
         <w:t>经济可行性</w:t>
       </w:r>
-      <w:bookmarkEnd w:id="36"/>
-      <w:bookmarkEnd w:id="37"/>
+      <w:bookmarkEnd w:id="40"/>
+      <w:bookmarkEnd w:id="41"/>
     </w:p>
     <w:p>
       <w:pPr>
@@ -8361,8 +8525,8 @@
           <w:b/>
         </w:rPr>
       </w:pPr>
-      <w:bookmarkStart w:id="38" w:name="_Toc451858893"/>
-      <w:bookmarkStart w:id="39" w:name="_Toc514895357"/>
+      <w:bookmarkStart w:id="42" w:name="_Toc451858893"/>
+      <w:bookmarkStart w:id="43" w:name="_Toc515523291"/>
       <w:r>
         <w:rPr>
           <w:rFonts w:hint="eastAsia"/>
@@ -8375,14 +8539,14 @@
         </w:rPr>
         <w:t>技术可行性</w:t>
       </w:r>
-      <w:bookmarkEnd w:id="38"/>
-      <w:bookmarkEnd w:id="39"/>
+      <w:bookmarkEnd w:id="42"/>
+      <w:bookmarkEnd w:id="43"/>
     </w:p>
     <w:p>
       <w:pPr>
         <w:ind w:firstLine="460"/>
       </w:pPr>
-      <w:bookmarkStart w:id="40" w:name="_Toc451858894"/>
+      <w:bookmarkStart w:id="44" w:name="_Toc451858894"/>
       <w:r>
         <w:rPr>
           <w:rFonts w:hint="eastAsia"/>
@@ -8752,7 +8916,7 @@
           <w:rFonts w:ascii="黑体" w:hAnsi="黑体"/>
         </w:rPr>
       </w:pPr>
-      <w:bookmarkStart w:id="41" w:name="_Toc514895358"/>
+      <w:bookmarkStart w:id="45" w:name="_Toc515523292"/>
       <w:r>
         <w:rPr>
           <w:rFonts w:hint="eastAsia"/>
@@ -8765,8 +8929,8 @@
         </w:rPr>
         <w:t>操作可行性</w:t>
       </w:r>
-      <w:bookmarkEnd w:id="40"/>
-      <w:bookmarkEnd w:id="41"/>
+      <w:bookmarkEnd w:id="44"/>
+      <w:bookmarkEnd w:id="45"/>
     </w:p>
     <w:p>
       <w:pPr>
@@ -9079,9 +9243,9 @@
         <w:pStyle w:val="3"/>
         <w:spacing w:before="156" w:after="156"/>
       </w:pPr>
-      <w:bookmarkStart w:id="42" w:name="_Toc451858895"/>
-      <w:bookmarkStart w:id="43" w:name="_Toc514895359"/>
-      <w:bookmarkStart w:id="44" w:name="_Toc357001373"/>
+      <w:bookmarkStart w:id="46" w:name="_Toc451858895"/>
+      <w:bookmarkStart w:id="47" w:name="_Toc357001373"/>
+      <w:bookmarkStart w:id="48" w:name="_Toc515523293"/>
       <w:r>
         <w:rPr>
           <w:rFonts w:hint="eastAsia"/>
@@ -9094,8 +9258,8 @@
         </w:rPr>
         <w:t>法律可行性</w:t>
       </w:r>
-      <w:bookmarkEnd w:id="42"/>
-      <w:bookmarkEnd w:id="43"/>
+      <w:bookmarkEnd w:id="46"/>
+      <w:bookmarkEnd w:id="48"/>
     </w:p>
     <w:p>
       <w:pPr>
@@ -9315,8 +9479,8 @@
           <w:lang w:val="x-none" w:eastAsia="x-none"/>
         </w:rPr>
       </w:pPr>
-      <w:bookmarkStart w:id="45" w:name="_Toc451858896"/>
-      <w:bookmarkEnd w:id="44"/>
+      <w:bookmarkStart w:id="49" w:name="_Toc451858896"/>
+      <w:bookmarkEnd w:id="47"/>
       <w:r>
         <w:rPr>
           <w:szCs w:val="28"/>
@@ -9332,7 +9496,7 @@
           <w:rFonts w:ascii="宋体" w:hAnsi="宋体"/>
         </w:rPr>
       </w:pPr>
-      <w:bookmarkStart w:id="46" w:name="_Toc514895360"/>
+      <w:bookmarkStart w:id="50" w:name="_Toc515523294"/>
       <w:r>
         <w:rPr>
           <w:rFonts w:hint="eastAsia"/>
@@ -9346,8 +9510,8 @@
         </w:rPr>
         <w:t>方案确定</w:t>
       </w:r>
-      <w:bookmarkEnd w:id="45"/>
-      <w:bookmarkEnd w:id="46"/>
+      <w:bookmarkEnd w:id="49"/>
+      <w:bookmarkEnd w:id="50"/>
     </w:p>
     <w:p>
       <w:pPr>
@@ -9962,9 +10126,9 @@
       <w:pPr>
         <w:pStyle w:val="1"/>
       </w:pPr>
-      <w:bookmarkStart w:id="47" w:name="_Toc451858897"/>
-      <w:bookmarkStart w:id="48" w:name="_Toc421385726"/>
-      <w:bookmarkStart w:id="49" w:name="_Toc514895361"/>
+      <w:bookmarkStart w:id="51" w:name="_Toc451858897"/>
+      <w:bookmarkStart w:id="52" w:name="_Toc421385726"/>
+      <w:bookmarkStart w:id="53" w:name="_Toc515523295"/>
       <w:r>
         <w:rPr>
           <w:rFonts w:hint="eastAsia"/>
@@ -9996,18 +10160,18 @@
         </w:rPr>
         <w:t>需求分析</w:t>
       </w:r>
-      <w:bookmarkEnd w:id="47"/>
-      <w:bookmarkEnd w:id="48"/>
-      <w:bookmarkEnd w:id="49"/>
+      <w:bookmarkEnd w:id="51"/>
+      <w:bookmarkEnd w:id="52"/>
+      <w:bookmarkEnd w:id="53"/>
     </w:p>
     <w:p>
       <w:pPr>
         <w:pStyle w:val="2"/>
         <w:spacing w:before="312" w:after="312"/>
       </w:pPr>
-      <w:bookmarkStart w:id="50" w:name="_Toc451858898"/>
-      <w:bookmarkStart w:id="51" w:name="_Toc421385727"/>
-      <w:bookmarkStart w:id="52" w:name="_Toc514895362"/>
+      <w:bookmarkStart w:id="54" w:name="_Toc451858898"/>
+      <w:bookmarkStart w:id="55" w:name="_Toc421385727"/>
+      <w:bookmarkStart w:id="56" w:name="_Toc515523296"/>
       <w:r>
         <w:rPr>
           <w:rFonts w:hint="eastAsia"/>
@@ -10020,9 +10184,9 @@
         </w:rPr>
         <w:t>功能需求分析</w:t>
       </w:r>
-      <w:bookmarkEnd w:id="50"/>
-      <w:bookmarkEnd w:id="51"/>
-      <w:bookmarkEnd w:id="52"/>
+      <w:bookmarkEnd w:id="54"/>
+      <w:bookmarkEnd w:id="55"/>
+      <w:bookmarkEnd w:id="56"/>
     </w:p>
     <w:p>
       <w:pPr>
@@ -10580,8 +10744,8 @@
           <w:lang w:val="x-none" w:eastAsia="x-none"/>
         </w:rPr>
       </w:pPr>
-      <w:bookmarkStart w:id="53" w:name="_Toc421385728"/>
-      <w:bookmarkStart w:id="54" w:name="_Toc451858899"/>
+      <w:bookmarkStart w:id="57" w:name="_Toc421385728"/>
+      <w:bookmarkStart w:id="58" w:name="_Toc451858899"/>
       <w:r>
         <w:rPr>
           <w:szCs w:val="28"/>
@@ -10594,7 +10758,7 @@
         <w:pStyle w:val="2"/>
         <w:spacing w:before="312" w:after="312"/>
       </w:pPr>
-      <w:bookmarkStart w:id="55" w:name="_Toc514895363"/>
+      <w:bookmarkStart w:id="59" w:name="_Toc515523297"/>
       <w:r>
         <w:rPr>
           <w:rFonts w:hint="eastAsia"/>
@@ -10608,9 +10772,9 @@
         </w:rPr>
         <w:t>性能需求分析</w:t>
       </w:r>
-      <w:bookmarkEnd w:id="53"/>
-      <w:bookmarkEnd w:id="54"/>
-      <w:bookmarkEnd w:id="55"/>
+      <w:bookmarkEnd w:id="57"/>
+      <w:bookmarkEnd w:id="58"/>
+      <w:bookmarkEnd w:id="59"/>
     </w:p>
     <w:p>
       <w:pPr>
@@ -10756,8 +10920,8 @@
         <w:pStyle w:val="2"/>
         <w:spacing w:before="312" w:after="312"/>
       </w:pPr>
-      <w:bookmarkStart w:id="56" w:name="_Toc451858900"/>
-      <w:bookmarkStart w:id="57" w:name="_Toc514895364"/>
+      <w:bookmarkStart w:id="60" w:name="_Toc451858900"/>
+      <w:bookmarkStart w:id="61" w:name="_Toc515523298"/>
       <w:r>
         <w:rPr>
           <w:rFonts w:hint="eastAsia"/>
@@ -10770,8 +10934,8 @@
         </w:rPr>
         <w:t>系统数据流图</w:t>
       </w:r>
-      <w:bookmarkEnd w:id="56"/>
-      <w:bookmarkEnd w:id="57"/>
+      <w:bookmarkEnd w:id="60"/>
+      <w:bookmarkEnd w:id="61"/>
     </w:p>
     <w:p>
       <w:pPr>
@@ -10782,7 +10946,7 @@
           <w:noProof/>
         </w:rPr>
         <w:drawing>
-          <wp:anchor distT="0" distB="0" distL="114300" distR="114300" simplePos="0" relativeHeight="251676672" behindDoc="0" locked="0" layoutInCell="1" allowOverlap="1" wp14:anchorId="297C4D96" wp14:editId="20B94218">
+          <wp:anchor distT="0" distB="0" distL="114300" distR="114300" simplePos="0" relativeHeight="251676672" behindDoc="0" locked="0" layoutInCell="1" allowOverlap="1" wp14:anchorId="233F98C8" wp14:editId="59D4EC99">
             <wp:simplePos x="0" y="0"/>
             <wp:positionH relativeFrom="margin">
               <wp:align>center</wp:align>
@@ -10957,7 +11121,7 @@
           <w:noProof/>
         </w:rPr>
         <w:drawing>
-          <wp:anchor distT="0" distB="0" distL="114300" distR="114300" simplePos="0" relativeHeight="251677696" behindDoc="0" locked="0" layoutInCell="1" allowOverlap="1" wp14:anchorId="2FCF6243" wp14:editId="41F9659A">
+          <wp:anchor distT="0" distB="0" distL="114300" distR="114300" simplePos="0" relativeHeight="251677696" behindDoc="0" locked="0" layoutInCell="1" allowOverlap="1" wp14:anchorId="58858F69" wp14:editId="16DB8338">
             <wp:simplePos x="0" y="0"/>
             <wp:positionH relativeFrom="margin">
               <wp:align>center</wp:align>
@@ -11036,9 +11200,6 @@
     <w:p>
       <w:pPr>
         <w:pStyle w:val="afc"/>
-        <w:rPr>
-          <w:rFonts w:hint="eastAsia"/>
-        </w:rPr>
       </w:pPr>
       <w:r>
         <w:rPr>
@@ -11078,9 +11239,6 @@
           <w:numId w:val="12"/>
         </w:numPr>
         <w:ind w:firstLineChars="0"/>
-        <w:rPr>
-          <w:rFonts w:hint="eastAsia"/>
-        </w:rPr>
       </w:pPr>
       <w:r>
         <w:rPr>
@@ -11088,7 +11246,7 @@
         </w:rPr>
         <w:lastRenderedPageBreak/>
         <w:drawing>
-          <wp:anchor distT="0" distB="0" distL="114300" distR="114300" simplePos="0" relativeHeight="251678720" behindDoc="0" locked="0" layoutInCell="1" allowOverlap="1" wp14:anchorId="5DF9CC26" wp14:editId="5319A8D7">
+          <wp:anchor distT="0" distB="0" distL="114300" distR="114300" simplePos="0" relativeHeight="251678720" behindDoc="0" locked="0" layoutInCell="1" allowOverlap="1" wp14:anchorId="7E45A72C" wp14:editId="512B4D27">
             <wp:simplePos x="0" y="0"/>
             <wp:positionH relativeFrom="margin">
               <wp:align>center</wp:align>
@@ -11197,9 +11355,6 @@
     <w:p>
       <w:pPr>
         <w:pStyle w:val="afc"/>
-        <w:rPr>
-          <w:rFonts w:hint="eastAsia"/>
-        </w:rPr>
       </w:pPr>
     </w:p>
     <w:p>
@@ -11210,9 +11365,6 @@
           <w:numId w:val="12"/>
         </w:numPr>
         <w:ind w:firstLineChars="0"/>
-        <w:rPr>
-          <w:rFonts w:hint="eastAsia"/>
-        </w:rPr>
       </w:pPr>
       <w:r>
         <w:rPr>
@@ -11220,7 +11372,7 @@
           <w:noProof/>
         </w:rPr>
         <w:drawing>
-          <wp:anchor distT="0" distB="0" distL="114300" distR="114300" simplePos="0" relativeHeight="251679744" behindDoc="0" locked="0" layoutInCell="1" allowOverlap="1" wp14:anchorId="0125A60E" wp14:editId="1C601013">
+          <wp:anchor distT="0" distB="0" distL="114300" distR="114300" simplePos="0" relativeHeight="251679744" behindDoc="0" locked="0" layoutInCell="1" allowOverlap="1" wp14:anchorId="053BA8EA" wp14:editId="5CCBC105">
             <wp:simplePos x="0" y="0"/>
             <wp:positionH relativeFrom="margin">
               <wp:align>center</wp:align>
@@ -11325,9 +11477,9 @@
         <w:pStyle w:val="2"/>
         <w:spacing w:before="312" w:after="312"/>
       </w:pPr>
-      <w:bookmarkStart w:id="58" w:name="_Toc451858901"/>
-      <w:bookmarkStart w:id="59" w:name="_Toc421385730"/>
-      <w:bookmarkStart w:id="60" w:name="_Toc514895365"/>
+      <w:bookmarkStart w:id="62" w:name="_Toc451858901"/>
+      <w:bookmarkStart w:id="63" w:name="_Toc421385730"/>
+      <w:bookmarkStart w:id="64" w:name="_Toc515523299"/>
       <w:r>
         <w:rPr>
           <w:rFonts w:hint="eastAsia"/>
@@ -11353,9 +11505,9 @@
         </w:rPr>
         <w:t>图</w:t>
       </w:r>
-      <w:bookmarkEnd w:id="58"/>
-      <w:bookmarkEnd w:id="59"/>
-      <w:bookmarkEnd w:id="60"/>
+      <w:bookmarkEnd w:id="62"/>
+      <w:bookmarkEnd w:id="63"/>
+      <w:bookmarkEnd w:id="64"/>
     </w:p>
     <w:p>
       <w:pPr>
@@ -11410,7 +11562,7 @@
           <w:noProof/>
         </w:rPr>
         <w:drawing>
-          <wp:anchor distT="0" distB="0" distL="114300" distR="114300" simplePos="0" relativeHeight="251660288" behindDoc="0" locked="0" layoutInCell="1" allowOverlap="1" wp14:anchorId="0F86BD35" wp14:editId="3F15488F">
+          <wp:anchor distT="0" distB="0" distL="114300" distR="114300" simplePos="0" relativeHeight="251660288" behindDoc="0" locked="0" layoutInCell="1" allowOverlap="1" wp14:anchorId="0FB8B682" wp14:editId="3C3E5CF6">
             <wp:simplePos x="0" y="0"/>
             <wp:positionH relativeFrom="margin">
               <wp:align>center</wp:align>
@@ -11543,7 +11695,7 @@
           <w:noProof/>
         </w:rPr>
         <w:drawing>
-          <wp:anchor distT="0" distB="0" distL="114300" distR="114300" simplePos="0" relativeHeight="251661312" behindDoc="0" locked="0" layoutInCell="1" allowOverlap="1" wp14:anchorId="2E8D7988" wp14:editId="047C193F">
+          <wp:anchor distT="0" distB="0" distL="114300" distR="114300" simplePos="0" relativeHeight="251661312" behindDoc="0" locked="0" layoutInCell="1" allowOverlap="1" wp14:anchorId="3F812B00" wp14:editId="595B6C7A">
             <wp:simplePos x="0" y="0"/>
             <wp:positionH relativeFrom="margin">
               <wp:align>center</wp:align>
@@ -11675,7 +11827,7 @@
         </w:rPr>
         <w:lastRenderedPageBreak/>
         <w:drawing>
-          <wp:anchor distT="0" distB="0" distL="114300" distR="114300" simplePos="0" relativeHeight="251662336" behindDoc="0" locked="0" layoutInCell="1" allowOverlap="1" wp14:anchorId="7F8F8562" wp14:editId="3FFCFD35">
+          <wp:anchor distT="0" distB="0" distL="114300" distR="114300" simplePos="0" relativeHeight="251662336" behindDoc="0" locked="0" layoutInCell="1" allowOverlap="1" wp14:anchorId="235D571E" wp14:editId="4EE3E8B9">
             <wp:simplePos x="0" y="0"/>
             <wp:positionH relativeFrom="margin">
               <wp:posOffset>280035</wp:posOffset>
@@ -11806,7 +11958,7 @@
           <w:noProof/>
         </w:rPr>
         <w:drawing>
-          <wp:anchor distT="0" distB="0" distL="114300" distR="114300" simplePos="0" relativeHeight="251663360" behindDoc="0" locked="0" layoutInCell="1" allowOverlap="1" wp14:anchorId="111FC020" wp14:editId="0A1A5056">
+          <wp:anchor distT="0" distB="0" distL="114300" distR="114300" simplePos="0" relativeHeight="251663360" behindDoc="0" locked="0" layoutInCell="1" allowOverlap="1" wp14:anchorId="1863DE58" wp14:editId="4A55A757">
             <wp:simplePos x="0" y="0"/>
             <wp:positionH relativeFrom="margin">
               <wp:align>center</wp:align>
@@ -11940,7 +12092,7 @@
         </w:rPr>
         <w:lastRenderedPageBreak/>
         <w:drawing>
-          <wp:anchor distT="0" distB="0" distL="114300" distR="114300" simplePos="0" relativeHeight="251673600" behindDoc="0" locked="0" layoutInCell="1" allowOverlap="1" wp14:anchorId="2EF2A70E" wp14:editId="2DFF7EFB">
+          <wp:anchor distT="0" distB="0" distL="114300" distR="114300" simplePos="0" relativeHeight="251673600" behindDoc="0" locked="0" layoutInCell="1" allowOverlap="1" wp14:anchorId="5301987C" wp14:editId="7F43ABC1">
             <wp:simplePos x="0" y="0"/>
             <wp:positionH relativeFrom="margin">
               <wp:align>right</wp:align>
@@ -12043,8 +12195,8 @@
         </w:rPr>
         <w:t>模型实体图</w:t>
       </w:r>
-      <w:bookmarkStart w:id="61" w:name="_Toc421385731"/>
-      <w:bookmarkStart w:id="62" w:name="_Toc451858902"/>
+      <w:bookmarkStart w:id="65" w:name="_Toc421385731"/>
+      <w:bookmarkStart w:id="66" w:name="_Toc451858902"/>
     </w:p>
     <w:p>
       <w:pPr>
@@ -12057,7 +12209,7 @@
           <w:szCs w:val="24"/>
         </w:rPr>
       </w:pPr>
-      <w:bookmarkStart w:id="63" w:name="_Toc514895366"/>
+      <w:bookmarkStart w:id="67" w:name="_Toc515523300"/>
       <w:r>
         <w:rPr>
           <w:rFonts w:hint="eastAsia"/>
@@ -12090,7 +12242,7 @@
         </w:rPr>
         <w:t>数据字典</w:t>
       </w:r>
-      <w:bookmarkEnd w:id="63"/>
+      <w:bookmarkEnd w:id="67"/>
     </w:p>
     <w:p>
       <w:pPr>
@@ -13464,7 +13616,7 @@
         <w:pStyle w:val="2"/>
         <w:spacing w:before="312" w:after="312"/>
       </w:pPr>
-      <w:bookmarkStart w:id="64" w:name="_Toc514895367"/>
+      <w:bookmarkStart w:id="68" w:name="_Toc515523301"/>
       <w:r>
         <w:rPr>
           <w:rFonts w:hint="eastAsia"/>
@@ -13490,9 +13642,9 @@
         </w:rPr>
         <w:t>系统用例图</w:t>
       </w:r>
-      <w:bookmarkEnd w:id="61"/>
-      <w:bookmarkEnd w:id="62"/>
-      <w:bookmarkEnd w:id="64"/>
+      <w:bookmarkEnd w:id="65"/>
+      <w:bookmarkEnd w:id="66"/>
+      <w:bookmarkEnd w:id="68"/>
     </w:p>
     <w:p>
       <w:pPr>
@@ -13504,7 +13656,7 @@
           <w:noProof/>
         </w:rPr>
         <w:drawing>
-          <wp:anchor distT="0" distB="0" distL="114300" distR="114300" simplePos="0" relativeHeight="251665408" behindDoc="0" locked="0" layoutInCell="1" allowOverlap="1" wp14:anchorId="28F4B367" wp14:editId="4E9337E8">
+          <wp:anchor distT="0" distB="0" distL="114300" distR="114300" simplePos="0" relativeHeight="251665408" behindDoc="0" locked="0" layoutInCell="1" allowOverlap="1" wp14:anchorId="6220FBBB" wp14:editId="26660F13">
             <wp:simplePos x="0" y="0"/>
             <wp:positionH relativeFrom="margin">
               <wp:align>center</wp:align>
@@ -13616,8 +13768,8 @@
       <w:pPr>
         <w:pStyle w:val="1"/>
       </w:pPr>
-      <w:bookmarkStart w:id="65" w:name="_Toc451858903"/>
-      <w:bookmarkStart w:id="66" w:name="_Toc514895368"/>
+      <w:bookmarkStart w:id="69" w:name="_Toc451858903"/>
+      <w:bookmarkStart w:id="70" w:name="_Toc515523302"/>
       <w:r>
         <w:rPr>
           <w:rFonts w:hint="eastAsia"/>
@@ -13649,16 +13801,16 @@
         </w:rPr>
         <w:t>设计论述</w:t>
       </w:r>
-      <w:bookmarkEnd w:id="65"/>
-      <w:bookmarkEnd w:id="66"/>
+      <w:bookmarkEnd w:id="69"/>
+      <w:bookmarkEnd w:id="70"/>
     </w:p>
     <w:p>
       <w:pPr>
         <w:pStyle w:val="2"/>
         <w:spacing w:before="312" w:after="312"/>
       </w:pPr>
-      <w:bookmarkStart w:id="67" w:name="_Toc451858904"/>
-      <w:bookmarkStart w:id="68" w:name="_Toc514895369"/>
+      <w:bookmarkStart w:id="71" w:name="_Toc451858904"/>
+      <w:bookmarkStart w:id="72" w:name="_Toc515523303"/>
       <w:r>
         <w:rPr>
           <w:rFonts w:hint="eastAsia"/>
@@ -13671,14 +13823,13 @@
         </w:rPr>
         <w:t>概要设计</w:t>
       </w:r>
-      <w:bookmarkEnd w:id="67"/>
-      <w:bookmarkEnd w:id="68"/>
+      <w:bookmarkEnd w:id="71"/>
+      <w:bookmarkEnd w:id="72"/>
     </w:p>
     <w:p>
       <w:pPr>
         <w:ind w:firstLine="480"/>
         <w:rPr>
-          <w:rFonts w:hint="eastAsia"/>
           <w:lang w:val="x-none"/>
         </w:rPr>
       </w:pPr>
@@ -13688,7 +13839,7 @@
           <w:noProof/>
         </w:rPr>
         <w:drawing>
-          <wp:anchor distT="0" distB="0" distL="114300" distR="114300" simplePos="0" relativeHeight="251681792" behindDoc="0" locked="0" layoutInCell="1" allowOverlap="1" wp14:anchorId="5A424EEF" wp14:editId="3CDB1C76">
+          <wp:anchor distT="0" distB="0" distL="114300" distR="114300" simplePos="0" relativeHeight="251681792" behindDoc="0" locked="0" layoutInCell="1" allowOverlap="1" wp14:anchorId="345D1316" wp14:editId="71B1FBE5">
             <wp:simplePos x="0" y="0"/>
             <wp:positionH relativeFrom="margin">
               <wp:align>center</wp:align>
@@ -13867,9 +14018,9 @@
         <w:pStyle w:val="2"/>
         <w:spacing w:before="312" w:after="312"/>
       </w:pPr>
-      <w:bookmarkStart w:id="69" w:name="_Toc421277441"/>
-      <w:bookmarkStart w:id="70" w:name="_Toc451858905"/>
-      <w:bookmarkStart w:id="71" w:name="_Toc514895370"/>
+      <w:bookmarkStart w:id="73" w:name="_Toc421277441"/>
+      <w:bookmarkStart w:id="74" w:name="_Toc451858905"/>
+      <w:bookmarkStart w:id="75" w:name="_Toc515523304"/>
       <w:r>
         <w:rPr>
           <w:rFonts w:hint="eastAsia"/>
@@ -13882,9 +14033,9 @@
         </w:rPr>
         <w:t>数据库设计</w:t>
       </w:r>
-      <w:bookmarkEnd w:id="69"/>
-      <w:bookmarkEnd w:id="70"/>
-      <w:bookmarkEnd w:id="71"/>
+      <w:bookmarkEnd w:id="73"/>
+      <w:bookmarkEnd w:id="74"/>
+      <w:bookmarkEnd w:id="75"/>
     </w:p>
     <w:p>
       <w:pPr>
@@ -16030,9 +16181,6 @@
       <w:pPr>
         <w:pStyle w:val="af9"/>
         <w:ind w:left="836" w:firstLineChars="0" w:firstLine="0"/>
-        <w:rPr>
-          <w:rFonts w:hint="eastAsia"/>
-        </w:rPr>
       </w:pPr>
     </w:p>
     <w:p>
@@ -16077,9 +16225,6 @@
     <w:p>
       <w:pPr>
         <w:ind w:left="420" w:firstLine="460"/>
-        <w:rPr>
-          <w:rFonts w:hint="eastAsia"/>
-        </w:rPr>
       </w:pPr>
       <w:proofErr w:type="gramStart"/>
       <w:r>
@@ -17863,9 +18008,6 @@
       <w:pPr>
         <w:pStyle w:val="af9"/>
         <w:ind w:left="836" w:firstLineChars="0" w:firstLine="0"/>
-        <w:rPr>
-          <w:rFonts w:hint="eastAsia"/>
-        </w:rPr>
       </w:pPr>
     </w:p>
     <w:p>
@@ -17895,9 +18037,6 @@
     <w:p>
       <w:pPr>
         <w:ind w:left="420" w:firstLine="460"/>
-        <w:rPr>
-          <w:rFonts w:hint="eastAsia"/>
-        </w:rPr>
       </w:pPr>
       <w:proofErr w:type="gramStart"/>
       <w:r>
@@ -21425,8 +21564,8 @@
         <w:pStyle w:val="2"/>
         <w:spacing w:before="312" w:after="312"/>
       </w:pPr>
-      <w:bookmarkStart w:id="72" w:name="_Toc451858906"/>
-      <w:bookmarkStart w:id="73" w:name="_Toc514895371"/>
+      <w:bookmarkStart w:id="76" w:name="_Toc451858906"/>
+      <w:bookmarkStart w:id="77" w:name="_Toc515523305"/>
       <w:r>
         <w:rPr>
           <w:rFonts w:hint="eastAsia"/>
@@ -21440,8 +21579,8 @@
         </w:rPr>
         <w:t>详细设计</w:t>
       </w:r>
-      <w:bookmarkEnd w:id="72"/>
-      <w:bookmarkEnd w:id="73"/>
+      <w:bookmarkEnd w:id="76"/>
+      <w:bookmarkEnd w:id="77"/>
     </w:p>
     <w:p>
       <w:pPr>
@@ -21451,7 +21590,7 @@
           <w:rFonts w:ascii="黑体" w:hAnsi="黑体"/>
         </w:rPr>
       </w:pPr>
-      <w:bookmarkStart w:id="74" w:name="_Toc514895372"/>
+      <w:bookmarkStart w:id="78" w:name="_Toc515523306"/>
       <w:r>
         <w:t>4.3.1</w:t>
       </w:r>
@@ -21477,7 +21616,7 @@
         </w:rPr>
         <w:t>模块</w:t>
       </w:r>
-      <w:bookmarkEnd w:id="74"/>
+      <w:bookmarkEnd w:id="78"/>
     </w:p>
     <w:p>
       <w:pPr>
@@ -21576,7 +21715,7 @@
           <w:noProof/>
         </w:rPr>
         <w:drawing>
-          <wp:anchor distT="0" distB="0" distL="114300" distR="114300" simplePos="0" relativeHeight="251667456" behindDoc="0" locked="0" layoutInCell="1" allowOverlap="1" wp14:anchorId="27779851" wp14:editId="321B20E3">
+          <wp:anchor distT="0" distB="0" distL="114300" distR="114300" simplePos="0" relativeHeight="251667456" behindDoc="0" locked="0" layoutInCell="1" allowOverlap="1" wp14:anchorId="54197647" wp14:editId="6FDB65D2">
             <wp:simplePos x="0" y="0"/>
             <wp:positionH relativeFrom="margin">
               <wp:align>center</wp:align>
@@ -23492,7 +23631,7 @@
         <w:spacing w:line="300" w:lineRule="atLeast"/>
         <w:ind w:firstLineChars="0" w:firstLine="0"/>
         <w:rPr>
-          <w:rFonts w:ascii="Consolas" w:hAnsi="Consolas" w:cs="Segoe UI" w:hint="eastAsia"/>
+          <w:rFonts w:ascii="Consolas" w:hAnsi="Consolas" w:cs="Segoe UI"/>
           <w:spacing w:val="0"/>
           <w:sz w:val="18"/>
           <w:szCs w:val="18"/>
@@ -23679,7 +23818,7 @@
           <w:lang w:eastAsia="zh-CN"/>
         </w:rPr>
       </w:pPr>
-      <w:bookmarkStart w:id="75" w:name="_Toc514895373"/>
+      <w:bookmarkStart w:id="79" w:name="_Toc515523307"/>
       <w:r>
         <w:lastRenderedPageBreak/>
         <w:t>4.3.</w:t>
@@ -23707,7 +23846,7 @@
         </w:rPr>
         <w:t>聊天内容发布模块</w:t>
       </w:r>
-      <w:bookmarkEnd w:id="75"/>
+      <w:bookmarkEnd w:id="79"/>
     </w:p>
     <w:p>
       <w:pPr>
@@ -24770,7 +24909,7 @@
           <w:lang w:eastAsia="zh-CN"/>
         </w:rPr>
       </w:pPr>
-      <w:bookmarkStart w:id="76" w:name="_Toc514895374"/>
+      <w:bookmarkStart w:id="80" w:name="_Toc515523308"/>
       <w:r>
         <w:lastRenderedPageBreak/>
         <w:t>4.3.</w:t>
@@ -24795,7 +24934,7 @@
         </w:rPr>
         <w:t>聊天内容发布模块</w:t>
       </w:r>
-      <w:bookmarkEnd w:id="76"/>
+      <w:bookmarkEnd w:id="80"/>
     </w:p>
     <w:p>
       <w:pPr>
@@ -24908,7 +25047,7 @@
           <w:noProof/>
         </w:rPr>
         <w:drawing>
-          <wp:anchor distT="0" distB="0" distL="114300" distR="114300" simplePos="0" relativeHeight="251669504" behindDoc="0" locked="0" layoutInCell="1" allowOverlap="1" wp14:anchorId="54DA4B9B" wp14:editId="559353F9">
+          <wp:anchor distT="0" distB="0" distL="114300" distR="114300" simplePos="0" relativeHeight="251669504" behindDoc="0" locked="0" layoutInCell="1" allowOverlap="1" wp14:anchorId="4EDE15EF" wp14:editId="38FC5A5A">
             <wp:simplePos x="0" y="0"/>
             <wp:positionH relativeFrom="margin">
               <wp:align>center</wp:align>
@@ -26080,9 +26219,6 @@
     <w:p>
       <w:pPr>
         <w:ind w:firstLine="460"/>
-        <w:rPr>
-          <w:rFonts w:hint="eastAsia"/>
-        </w:rPr>
       </w:pPr>
       <w:r>
         <w:tab/>
@@ -26115,9 +26251,6 @@
     <w:p>
       <w:pPr>
         <w:ind w:firstLine="460"/>
-        <w:rPr>
-          <w:rFonts w:hint="eastAsia"/>
-        </w:rPr>
       </w:pPr>
       <w:r>
         <w:tab/>
@@ -26146,9 +26279,6 @@
     <w:p>
       <w:pPr>
         <w:ind w:firstLine="460"/>
-        <w:rPr>
-          <w:rFonts w:hint="eastAsia"/>
-        </w:rPr>
       </w:pPr>
       <w:r>
         <w:t xml:space="preserve">    </w:t>
@@ -26163,7 +26293,7 @@
         <w:pStyle w:val="3"/>
         <w:spacing w:before="156" w:after="156"/>
       </w:pPr>
-      <w:bookmarkStart w:id="77" w:name="_Toc514895375"/>
+      <w:bookmarkStart w:id="81" w:name="_Toc515523309"/>
       <w:r>
         <w:t>4.3.</w:t>
       </w:r>
@@ -26185,7 +26315,7 @@
         </w:rPr>
         <w:t>常用聊天内容管理模块</w:t>
       </w:r>
-      <w:bookmarkEnd w:id="77"/>
+      <w:bookmarkEnd w:id="81"/>
     </w:p>
     <w:p>
       <w:pPr>
@@ -26232,7 +26362,6 @@
         </w:numPr>
         <w:ind w:firstLineChars="0"/>
         <w:rPr>
-          <w:rFonts w:hint="eastAsia"/>
           <w:lang w:val="x-none"/>
         </w:rPr>
       </w:pPr>
@@ -26243,7 +26372,7 @@
         </w:rPr>
         <w:lastRenderedPageBreak/>
         <w:drawing>
-          <wp:anchor distT="0" distB="0" distL="114300" distR="114300" simplePos="0" relativeHeight="251668480" behindDoc="0" locked="0" layoutInCell="1" allowOverlap="1" wp14:anchorId="24F96C96" wp14:editId="0FC782EC">
+          <wp:anchor distT="0" distB="0" distL="114300" distR="114300" simplePos="0" relativeHeight="251668480" behindDoc="0" locked="0" layoutInCell="1" allowOverlap="1" wp14:anchorId="4422F115" wp14:editId="0B8789ED">
             <wp:simplePos x="0" y="0"/>
             <wp:positionH relativeFrom="margin">
               <wp:posOffset>1478856</wp:posOffset>
@@ -26394,9 +26523,6 @@
     <w:p>
       <w:pPr>
         <w:ind w:left="420" w:firstLine="460"/>
-        <w:rPr>
-          <w:rFonts w:hint="eastAsia"/>
-        </w:rPr>
       </w:pPr>
     </w:p>
     <w:p>
@@ -27207,7 +27333,7 @@
           <w:lang w:eastAsia="zh-CN"/>
         </w:rPr>
       </w:pPr>
-      <w:bookmarkStart w:id="78" w:name="_Toc514895376"/>
+      <w:bookmarkStart w:id="82" w:name="_Toc515523310"/>
       <w:r>
         <w:t>4.3.</w:t>
       </w:r>
@@ -27231,7 +27357,7 @@
         </w:rPr>
         <w:t>算法设计模块</w:t>
       </w:r>
-      <w:bookmarkEnd w:id="78"/>
+      <w:bookmarkEnd w:id="82"/>
     </w:p>
     <w:p>
       <w:pPr>
@@ -27460,7 +27586,6 @@
       <w:pPr>
         <w:ind w:firstLine="460"/>
         <w:rPr>
-          <w:rFonts w:hint="eastAsia"/>
           <w:lang w:val="x-none"/>
         </w:rPr>
       </w:pPr>
@@ -27485,9 +27610,6 @@
     <w:p>
       <w:pPr>
         <w:ind w:left="420" w:firstLine="460"/>
-        <w:rPr>
-          <w:rFonts w:hint="eastAsia"/>
-        </w:rPr>
       </w:pPr>
       <w:r>
         <w:rPr>
@@ -27578,9 +27700,6 @@
     <w:p>
       <w:pPr>
         <w:ind w:left="364" w:firstLine="460"/>
-        <w:rPr>
-          <w:rFonts w:hint="eastAsia"/>
-        </w:rPr>
       </w:pPr>
       <w:proofErr w:type="gramStart"/>
       <w:r>
@@ -27691,9 +27810,6 @@
     <w:p>
       <w:pPr>
         <w:ind w:left="308" w:firstLine="460"/>
-        <w:rPr>
-          <w:rFonts w:hint="eastAsia"/>
-        </w:rPr>
       </w:pPr>
       <w:r>
         <w:t>})</w:t>
@@ -27719,7 +27835,7 @@
       <w:pPr>
         <w:ind w:left="420" w:firstLine="480"/>
         <w:rPr>
-          <w:rFonts w:ascii="Arial" w:hAnsi="Arial" w:cs="Arial" w:hint="eastAsia"/>
+          <w:rFonts w:ascii="Arial" w:hAnsi="Arial" w:cs="Arial"/>
           <w:color w:val="2F2F2F"/>
           <w:shd w:val="clear" w:color="auto" w:fill="FFFFFF"/>
         </w:rPr>
@@ -27730,7 +27846,7 @@
           <w:noProof/>
         </w:rPr>
         <w:drawing>
-          <wp:anchor distT="0" distB="0" distL="114300" distR="114300" simplePos="0" relativeHeight="251670528" behindDoc="0" locked="0" layoutInCell="1" allowOverlap="1" wp14:anchorId="2EEB077D" wp14:editId="098B05F4">
+          <wp:anchor distT="0" distB="0" distL="114300" distR="114300" simplePos="0" relativeHeight="251670528" behindDoc="0" locked="0" layoutInCell="1" allowOverlap="1" wp14:anchorId="69C2EDA9" wp14:editId="76245ECF">
             <wp:simplePos x="0" y="0"/>
             <wp:positionH relativeFrom="margin">
               <wp:align>right</wp:align>
@@ -27969,7 +28085,7 @@
       <w:pPr>
         <w:ind w:left="420" w:firstLine="480"/>
         <w:rPr>
-          <w:rFonts w:ascii="Arial" w:hAnsi="Arial" w:cs="Arial" w:hint="eastAsia"/>
+          <w:rFonts w:ascii="Arial" w:hAnsi="Arial" w:cs="Arial"/>
           <w:color w:val="2F2F2F"/>
           <w:shd w:val="clear" w:color="auto" w:fill="FFFFFF"/>
         </w:rPr>
@@ -27980,7 +28096,7 @@
           <w:noProof/>
         </w:rPr>
         <w:drawing>
-          <wp:anchor distT="0" distB="0" distL="114300" distR="114300" simplePos="0" relativeHeight="251671552" behindDoc="0" locked="0" layoutInCell="1" allowOverlap="1" wp14:anchorId="120B2FF9" wp14:editId="523C1BBA">
+          <wp:anchor distT="0" distB="0" distL="114300" distR="114300" simplePos="0" relativeHeight="251671552" behindDoc="0" locked="0" layoutInCell="1" allowOverlap="1" wp14:anchorId="6C56130C" wp14:editId="3D25AA45">
             <wp:simplePos x="0" y="0"/>
             <wp:positionH relativeFrom="margin">
               <wp:posOffset>836391</wp:posOffset>
@@ -28286,9 +28402,6 @@
     <w:p>
       <w:pPr>
         <w:ind w:left="420" w:firstLine="480"/>
-        <w:rPr>
-          <w:rFonts w:hint="eastAsia"/>
-        </w:rPr>
       </w:pPr>
       <w:r>
         <w:rPr>
@@ -28297,7 +28410,7 @@
         </w:rPr>
         <w:lastRenderedPageBreak/>
         <w:drawing>
-          <wp:anchor distT="0" distB="0" distL="114300" distR="114300" simplePos="0" relativeHeight="251682816" behindDoc="0" locked="0" layoutInCell="1" allowOverlap="1" wp14:anchorId="50977DF4" wp14:editId="5EC7D1AE">
+          <wp:anchor distT="0" distB="0" distL="114300" distR="114300" simplePos="0" relativeHeight="251682816" behindDoc="0" locked="0" layoutInCell="1" allowOverlap="1" wp14:anchorId="6901FD18" wp14:editId="0C576E5E">
             <wp:simplePos x="0" y="0"/>
             <wp:positionH relativeFrom="margin">
               <wp:posOffset>546843</wp:posOffset>
@@ -29346,9 +29459,9 @@
       <w:pPr>
         <w:pStyle w:val="1"/>
       </w:pPr>
-      <w:bookmarkStart w:id="79" w:name="_Toc421277450"/>
-      <w:bookmarkStart w:id="80" w:name="_Toc451858914"/>
-      <w:bookmarkStart w:id="81" w:name="_Toc514895377"/>
+      <w:bookmarkStart w:id="83" w:name="_Toc421277450"/>
+      <w:bookmarkStart w:id="84" w:name="_Toc451858914"/>
+      <w:bookmarkStart w:id="85" w:name="_Toc515523311"/>
       <w:r>
         <w:rPr>
           <w:rFonts w:hint="eastAsia"/>
@@ -29380,24 +29493,17 @@
         </w:rPr>
         <w:t>软件测试与结果分析</w:t>
       </w:r>
-      <w:bookmarkEnd w:id="79"/>
-      <w:bookmarkEnd w:id="80"/>
-      <w:r>
-        <w:rPr>
-          <w:rFonts w:hint="eastAsia"/>
-          <w:lang w:eastAsia="zh-CN"/>
-        </w:rPr>
-        <w:t>、</w:t>
-      </w:r>
-      <w:bookmarkEnd w:id="81"/>
+      <w:bookmarkEnd w:id="83"/>
+      <w:bookmarkEnd w:id="84"/>
+      <w:bookmarkEnd w:id="85"/>
     </w:p>
     <w:p>
       <w:pPr>
         <w:pStyle w:val="2"/>
         <w:spacing w:before="312" w:after="312"/>
       </w:pPr>
-      <w:bookmarkStart w:id="82" w:name="_Toc451858915"/>
-      <w:bookmarkStart w:id="83" w:name="_Toc514895378"/>
+      <w:bookmarkStart w:id="86" w:name="_Toc451858915"/>
+      <w:bookmarkStart w:id="87" w:name="_Toc515523312"/>
       <w:r>
         <w:rPr>
           <w:rFonts w:hint="eastAsia"/>
@@ -29417,7 +29523,7 @@
         </w:rPr>
         <w:t xml:space="preserve"> </w:t>
       </w:r>
-      <w:bookmarkEnd w:id="82"/>
+      <w:bookmarkEnd w:id="86"/>
       <w:r>
         <w:t xml:space="preserve"> </w:t>
       </w:r>
@@ -29428,7 +29534,7 @@
         </w:rPr>
         <w:t>测试概述</w:t>
       </w:r>
-      <w:bookmarkEnd w:id="83"/>
+      <w:bookmarkEnd w:id="87"/>
     </w:p>
     <w:p>
       <w:pPr>
@@ -29565,7 +29671,7 @@
           <w:lang w:eastAsia="zh-CN"/>
         </w:rPr>
       </w:pPr>
-      <w:bookmarkStart w:id="84" w:name="_Toc514895379"/>
+      <w:bookmarkStart w:id="88" w:name="_Toc515523313"/>
       <w:r>
         <w:rPr>
           <w:rFonts w:hint="eastAsia"/>
@@ -29602,7 +29708,7 @@
         </w:rPr>
         <w:t>方法</w:t>
       </w:r>
-      <w:bookmarkEnd w:id="84"/>
+      <w:bookmarkEnd w:id="88"/>
     </w:p>
     <w:p>
       <w:pPr>
@@ -29616,16 +29722,7 @@
           <w:rFonts w:hint="eastAsia"/>
           <w:lang w:val="x-none"/>
         </w:rPr>
-        <w:t>本项目分为两个子项目：前端项目和后端服务项目，每一个项目都有自己独立测试的方法，最后通</w:t>
-      </w:r>
-      <w:bookmarkStart w:id="85" w:name="_GoBack"/>
-      <w:bookmarkEnd w:id="85"/>
-      <w:r>
-        <w:rPr>
-          <w:rFonts w:hint="eastAsia"/>
-          <w:lang w:val="x-none"/>
-        </w:rPr>
-        <w:t>过集成测试将前端和后端整合到一起测试以保证系统整体的可用性。</w:t>
+        <w:t>本项目分为两个子项目：前端项目和后端服务项目，每一个项目都有自己独立测试的方法，最后通过集成测试将前端和后端整合到一起测试以保证系统整体的可用性。</w:t>
       </w:r>
     </w:p>
     <w:p>
@@ -30404,7 +30501,7 @@
         <w:pStyle w:val="2"/>
         <w:spacing w:before="312" w:after="312"/>
       </w:pPr>
-      <w:bookmarkStart w:id="86" w:name="_Toc514895380"/>
+      <w:bookmarkStart w:id="89" w:name="_Toc515523314"/>
       <w:r>
         <w:rPr>
           <w:rFonts w:hint="eastAsia"/>
@@ -30434,7 +30531,7 @@
         </w:rPr>
         <w:t>测试计划</w:t>
       </w:r>
-      <w:bookmarkEnd w:id="86"/>
+      <w:bookmarkEnd w:id="89"/>
     </w:p>
     <w:p>
       <w:pPr>
@@ -31480,9 +31577,9 @@
         <w:pStyle w:val="2"/>
         <w:spacing w:before="312" w:after="312"/>
       </w:pPr>
-      <w:bookmarkStart w:id="87" w:name="_Toc451858917"/>
-      <w:bookmarkStart w:id="88" w:name="_Toc421277453"/>
-      <w:bookmarkStart w:id="89" w:name="_Toc514895381"/>
+      <w:bookmarkStart w:id="90" w:name="_Toc451858917"/>
+      <w:bookmarkStart w:id="91" w:name="_Toc421277453"/>
+      <w:bookmarkStart w:id="92" w:name="_Toc515523315"/>
       <w:r>
         <w:rPr>
           <w:rFonts w:hint="eastAsia"/>
@@ -31507,9 +31604,9 @@
         </w:rPr>
         <w:t>测试过程</w:t>
       </w:r>
-      <w:bookmarkEnd w:id="87"/>
-      <w:bookmarkEnd w:id="88"/>
-      <w:bookmarkEnd w:id="89"/>
+      <w:bookmarkEnd w:id="90"/>
+      <w:bookmarkEnd w:id="91"/>
+      <w:bookmarkEnd w:id="92"/>
       <w:r>
         <w:tab/>
       </w:r>
@@ -31527,7 +31624,7 @@
           <w:noProof/>
         </w:rPr>
         <w:drawing>
-          <wp:anchor distT="0" distB="0" distL="114300" distR="114300" simplePos="0" relativeHeight="251674624" behindDoc="0" locked="0" layoutInCell="1" allowOverlap="1" wp14:anchorId="60032754" wp14:editId="7408B461">
+          <wp:anchor distT="0" distB="0" distL="114300" distR="114300" simplePos="0" relativeHeight="251674624" behindDoc="0" locked="0" layoutInCell="1" allowOverlap="1" wp14:anchorId="1131CE2A" wp14:editId="3EBED5B5">
             <wp:simplePos x="0" y="0"/>
             <wp:positionH relativeFrom="margin">
               <wp:align>center</wp:align>
@@ -31680,9 +31777,9 @@
         <w:pStyle w:val="2"/>
         <w:spacing w:before="312" w:after="312"/>
       </w:pPr>
-      <w:bookmarkStart w:id="90" w:name="_Toc451858918"/>
-      <w:bookmarkStart w:id="91" w:name="_Toc421277454"/>
-      <w:bookmarkStart w:id="92" w:name="_Toc514895382"/>
+      <w:bookmarkStart w:id="93" w:name="_Toc451858918"/>
+      <w:bookmarkStart w:id="94" w:name="_Toc421277454"/>
+      <w:bookmarkStart w:id="95" w:name="_Toc515523316"/>
       <w:r>
         <w:rPr>
           <w:rFonts w:hint="eastAsia"/>
@@ -31705,8 +31802,8 @@
         </w:rPr>
         <w:t>测试</w:t>
       </w:r>
-      <w:bookmarkEnd w:id="90"/>
-      <w:bookmarkEnd w:id="91"/>
+      <w:bookmarkEnd w:id="93"/>
+      <w:bookmarkEnd w:id="94"/>
       <w:r>
         <w:rPr>
           <w:rFonts w:hint="eastAsia"/>
@@ -31714,7 +31811,7 @@
         </w:rPr>
         <w:t>内容</w:t>
       </w:r>
-      <w:bookmarkEnd w:id="92"/>
+      <w:bookmarkEnd w:id="95"/>
     </w:p>
     <w:p>
       <w:pPr>
@@ -31795,7 +31892,7 @@
           <w:noProof/>
         </w:rPr>
         <w:drawing>
-          <wp:anchor distT="0" distB="0" distL="114300" distR="114300" simplePos="0" relativeHeight="251680768" behindDoc="0" locked="0" layoutInCell="1" allowOverlap="1" wp14:anchorId="34E10C28" wp14:editId="389C31E6">
+          <wp:anchor distT="0" distB="0" distL="114300" distR="114300" simplePos="0" relativeHeight="251680768" behindDoc="0" locked="0" layoutInCell="1" allowOverlap="1" wp14:anchorId="3A19604A" wp14:editId="7A8FC10F">
             <wp:simplePos x="0" y="0"/>
             <wp:positionH relativeFrom="margin">
               <wp:posOffset>1002257</wp:posOffset>
@@ -31896,9 +31993,6 @@
     <w:p>
       <w:pPr>
         <w:pStyle w:val="afc"/>
-        <w:rPr>
-          <w:rFonts w:hint="eastAsia"/>
-        </w:rPr>
       </w:pPr>
       <w:r>
         <w:rPr>
@@ -31943,7 +32037,6 @@
       <w:pPr>
         <w:ind w:firstLine="460"/>
         <w:rPr>
-          <w:rFonts w:hint="eastAsia"/>
           <w:lang w:val="x-none"/>
         </w:rPr>
       </w:pPr>
@@ -33681,9 +33774,6 @@
         <w:spacing w:after="40"/>
         <w:ind w:firstLineChars="0"/>
         <w:jc w:val="left"/>
-        <w:rPr>
-          <w:rFonts w:hint="eastAsia"/>
-        </w:rPr>
       </w:pPr>
     </w:p>
     <w:p>
@@ -35332,7 +35422,6 @@
           <w:lang w:val="x-none" w:eastAsia="x-none"/>
         </w:rPr>
       </w:pPr>
-      <w:bookmarkStart w:id="93" w:name="_Toc514895383"/>
     </w:p>
     <w:p>
       <w:pPr>
@@ -35342,6 +35431,7 @@
           <w:rFonts w:ascii="宋体" w:hAnsi="宋体"/>
         </w:rPr>
       </w:pPr>
+      <w:bookmarkStart w:id="96" w:name="_Toc515523317"/>
       <w:r>
         <w:rPr>
           <w:rFonts w:hint="eastAsia"/>
@@ -35367,7 +35457,7 @@
         </w:rPr>
         <w:t>测试结论</w:t>
       </w:r>
-      <w:bookmarkEnd w:id="93"/>
+      <w:bookmarkEnd w:id="96"/>
     </w:p>
     <w:p>
       <w:pPr>
@@ -35515,7 +35605,7 @@
       <w:pPr>
         <w:pStyle w:val="1"/>
       </w:pPr>
-      <w:bookmarkStart w:id="94" w:name="_Toc514895384"/>
+      <w:bookmarkStart w:id="97" w:name="_Toc515523318"/>
       <w:r>
         <w:rPr>
           <w:rFonts w:hint="eastAsia"/>
@@ -35543,7 +35633,6 @@
         </w:rPr>
         <w:t xml:space="preserve">  </w:t>
       </w:r>
-      <w:bookmarkEnd w:id="94"/>
       <w:r>
         <w:rPr>
           <w:rFonts w:hint="eastAsia"/>
@@ -35551,6 +35640,7 @@
         </w:rPr>
         <w:t>论</w:t>
       </w:r>
+      <w:bookmarkEnd w:id="97"/>
     </w:p>
     <w:p>
       <w:pPr>
@@ -36056,7 +36146,7 @@
       <w:pPr>
         <w:pStyle w:val="1"/>
       </w:pPr>
-      <w:bookmarkStart w:id="95" w:name="_Toc514895385"/>
+      <w:bookmarkStart w:id="98" w:name="_Toc515523319"/>
       <w:r>
         <w:rPr>
           <w:rFonts w:hint="eastAsia"/>
@@ -36085,7 +36175,7 @@
         </w:rPr>
         <w:t>谢</w:t>
       </w:r>
-      <w:bookmarkEnd w:id="95"/>
+      <w:bookmarkEnd w:id="98"/>
     </w:p>
     <w:p>
       <w:pPr>
@@ -36351,7 +36441,7 @@
           <w:lang w:eastAsia="zh-CN"/>
         </w:rPr>
       </w:pPr>
-      <w:bookmarkStart w:id="96" w:name="_Toc514895386"/>
+      <w:bookmarkStart w:id="99" w:name="_Toc515523320"/>
       <w:r>
         <w:rPr>
           <w:rFonts w:hint="eastAsia"/>
@@ -36360,7 +36450,7 @@
         <w:lastRenderedPageBreak/>
         <w:t>参考文献</w:t>
       </w:r>
-      <w:bookmarkEnd w:id="96"/>
+      <w:bookmarkEnd w:id="99"/>
     </w:p>
     <w:p>
       <w:pPr>
@@ -39997,6 +40087,203 @@
           <w:szCs w:val="24"/>
         </w:rPr>
         <w:t>.</w:t>
+      </w:r>
+    </w:p>
+    <w:p>
+      <w:pPr>
+        <w:spacing w:line="240" w:lineRule="auto"/>
+        <w:ind w:firstLineChars="0" w:firstLine="0"/>
+        <w:jc w:val="left"/>
+        <w:rPr>
+          <w:spacing w:val="0"/>
+          <w:kern w:val="2"/>
+          <w:szCs w:val="24"/>
+        </w:rPr>
+      </w:pPr>
+      <w:r>
+        <w:rPr>
+          <w:spacing w:val="0"/>
+          <w:kern w:val="2"/>
+          <w:szCs w:val="24"/>
+        </w:rPr>
+        <w:br w:type="page"/>
+      </w:r>
+    </w:p>
+    <w:p>
+      <w:pPr>
+        <w:pStyle w:val="1"/>
+      </w:pPr>
+      <w:bookmarkStart w:id="100" w:name="_Toc515523321"/>
+      <w:r>
+        <w:rPr>
+          <w:rFonts w:hint="eastAsia"/>
+        </w:rPr>
+        <w:lastRenderedPageBreak/>
+        <w:t>附</w:t>
+      </w:r>
+      <w:r>
+        <w:rPr>
+          <w:rFonts w:hint="eastAsia"/>
+          <w:lang w:eastAsia="zh-CN"/>
+        </w:rPr>
+        <w:t xml:space="preserve"> </w:t>
+      </w:r>
+      <w:r>
+        <w:rPr>
+          <w:lang w:eastAsia="zh-CN"/>
+        </w:rPr>
+        <w:t xml:space="preserve">   </w:t>
+      </w:r>
+      <w:r>
+        <w:rPr>
+          <w:rFonts w:hint="eastAsia"/>
+        </w:rPr>
+        <w:t>录</w:t>
+      </w:r>
+      <w:bookmarkEnd w:id="100"/>
+    </w:p>
+    <w:p>
+      <w:pPr>
+        <w:ind w:firstLine="460"/>
+      </w:pPr>
+      <w:r>
+        <w:rPr>
+          <w:rFonts w:hint="eastAsia"/>
+          <w:lang w:val="x-none"/>
+        </w:rPr>
+        <w:t>本项目分为两个完全独立的子项目，前端</w:t>
+      </w:r>
+      <w:r>
+        <w:rPr>
+          <w:rFonts w:hint="eastAsia"/>
+          <w:lang w:val="x-none"/>
+        </w:rPr>
+        <w:t>EVE</w:t>
+      </w:r>
+      <w:r>
+        <w:rPr>
+          <w:rFonts w:hint="eastAsia"/>
+          <w:lang w:val="x-none"/>
+        </w:rPr>
+        <w:t>子项目和后端服务</w:t>
+      </w:r>
+      <w:r>
+        <w:rPr>
+          <w:rFonts w:hint="eastAsia"/>
+          <w:lang w:val="x-none"/>
+        </w:rPr>
+        <w:t>MO</w:t>
+      </w:r>
+      <w:r>
+        <w:rPr>
+          <w:rFonts w:hint="eastAsia"/>
+          <w:lang w:val="x-none"/>
+        </w:rPr>
+        <w:t>子项目</w:t>
+      </w:r>
+      <w:r>
+        <w:rPr>
+          <w:rFonts w:hint="eastAsia"/>
+          <w:lang w:val="x-none"/>
+        </w:rPr>
+        <w:t>，</w:t>
+      </w:r>
+      <w:r>
+        <w:rPr>
+          <w:rFonts w:hint="eastAsia"/>
+          <w:lang w:val="x-none"/>
+        </w:rPr>
+        <w:t>所有的代码都是通过</w:t>
+      </w:r>
+      <w:r>
+        <w:rPr>
+          <w:rFonts w:hint="eastAsia"/>
+          <w:lang w:val="x-none"/>
+        </w:rPr>
+        <w:t>Git</w:t>
+      </w:r>
+      <w:r>
+        <w:rPr>
+          <w:rFonts w:hint="eastAsia"/>
+          <w:lang w:val="x-none"/>
+        </w:rPr>
+        <w:t>版本控制器管理</w:t>
+      </w:r>
+      <w:r>
+        <w:rPr>
+          <w:rFonts w:hint="eastAsia"/>
+          <w:lang w:val="x-none"/>
+        </w:rPr>
+        <w:t>。</w:t>
+      </w:r>
+      <w:r>
+        <w:rPr>
+          <w:rFonts w:hint="eastAsia"/>
+          <w:lang w:val="x-none"/>
+        </w:rPr>
+        <w:t>由于代码过多就不在本文论述范围内，</w:t>
+      </w:r>
+      <w:r>
+        <w:rPr>
+          <w:rFonts w:hint="eastAsia"/>
+          <w:lang w:val="x-none"/>
+        </w:rPr>
+        <w:t>详细代码可以参照本开源仓库，本项目将会以</w:t>
+      </w:r>
+      <w:r>
+        <w:rPr>
+          <w:lang w:val="x-none"/>
+        </w:rPr>
+        <w:t>Apache License 2.0</w:t>
+      </w:r>
+      <w:r>
+        <w:rPr>
+          <w:lang w:val="x-none"/>
+        </w:rPr>
+        <w:t xml:space="preserve"> </w:t>
+      </w:r>
+      <w:r>
+        <w:rPr>
+          <w:rFonts w:hint="eastAsia"/>
+          <w:lang w:val="x-none"/>
+        </w:rPr>
+        <w:t>协议</w:t>
+      </w:r>
+      <w:r>
+        <w:rPr>
+          <w:rFonts w:hint="eastAsia"/>
+          <w:lang w:val="x-none"/>
+        </w:rPr>
+        <w:t>开源，所以可</w:t>
+      </w:r>
+      <w:r>
+        <w:t>以将本项目代码克隆到本地以供参考</w:t>
+      </w:r>
+      <w:r>
+        <w:rPr>
+          <w:rFonts w:hint="eastAsia"/>
+        </w:rPr>
+        <w:t>。</w:t>
+      </w:r>
+    </w:p>
+    <w:p>
+      <w:pPr>
+        <w:ind w:firstLine="460"/>
+        <w:rPr>
+          <w:lang w:val="x-none" w:eastAsia="x-none"/>
+        </w:rPr>
+      </w:pPr>
+      <w:r>
+        <w:rPr>
+          <w:rFonts w:hint="eastAsia"/>
+        </w:rPr>
+        <w:t>详细地址为：</w:t>
+      </w:r>
+      <w:r>
+        <w:rPr>
+          <w:lang w:val="x-none"/>
+        </w:rPr>
+        <w:t>https://github.com/brainysoon/depoma</w:t>
       </w:r>
     </w:p>
     <w:sectPr>
@@ -40057,6 +40344,7 @@
         <w:docPartUnique/>
       </w:docPartObj>
     </w:sdtPr>
+    <w:sdtEndPr/>
     <w:sdtContent>
       <w:p>
         <w:pPr>
@@ -40165,7 +40453,7 @@
         <w:noProof/>
         <w:lang w:val="zh-CN"/>
       </w:rPr>
-      <w:t>31</w:t>
+      <w:t>11</w:t>
     </w:r>
     <w:r>
       <w:fldChar w:fldCharType="end"/>
@@ -43912,6 +44200,30 @@
       <w:lang w:val="x-none" w:eastAsia="x-none"/>
     </w:rPr>
   </w:style>
+  <w:style w:type="paragraph" w:styleId="4">
+    <w:name w:val="heading 4"/>
+    <w:basedOn w:val="a"/>
+    <w:next w:val="a"/>
+    <w:link w:val="40"/>
+    <w:uiPriority w:val="9"/>
+    <w:semiHidden/>
+    <w:unhideWhenUsed/>
+    <w:qFormat/>
+    <w:rsid w:val="00F164BB"/>
+    <w:pPr>
+      <w:keepNext/>
+      <w:keepLines/>
+      <w:spacing w:before="280" w:after="290" w:line="376" w:lineRule="atLeast"/>
+      <w:outlineLvl w:val="3"/>
+    </w:pPr>
+    <w:rPr>
+      <w:rFonts w:asciiTheme="majorHAnsi" w:eastAsiaTheme="majorEastAsia" w:hAnsiTheme="majorHAnsi" w:cstheme="majorBidi"/>
+      <w:b/>
+      <w:bCs/>
+      <w:sz w:val="28"/>
+      <w:szCs w:val="28"/>
+    </w:rPr>
+  </w:style>
   <w:style w:type="paragraph" w:styleId="5">
     <w:name w:val="heading 5"/>
     <w:basedOn w:val="a"/>
@@ -43938,7 +44250,6 @@
   <w:style w:type="character" w:default="1" w:styleId="a0">
     <w:name w:val="Default Paragraph Font"/>
     <w:uiPriority w:val="1"/>
-    <w:semiHidden/>
     <w:unhideWhenUsed/>
   </w:style>
   <w:style w:type="table" w:default="1" w:styleId="a1">
@@ -44280,7 +44591,7 @@
       <w:szCs w:val="18"/>
     </w:rPr>
   </w:style>
-  <w:style w:type="paragraph" w:styleId="4">
+  <w:style w:type="paragraph" w:styleId="41">
     <w:name w:val="toc 4"/>
     <w:basedOn w:val="a"/>
     <w:next w:val="a"/>
@@ -45707,6 +46018,23 @@
       <w:szCs w:val="24"/>
     </w:rPr>
   </w:style>
+  <w:style w:type="character" w:customStyle="1" w:styleId="40">
+    <w:name w:val="标题 4 字符"/>
+    <w:basedOn w:val="a0"/>
+    <w:link w:val="4"/>
+    <w:uiPriority w:val="9"/>
+    <w:semiHidden/>
+    <w:rsid w:val="00F164BB"/>
+    <w:rPr>
+      <w:rFonts w:asciiTheme="majorHAnsi" w:eastAsiaTheme="majorEastAsia" w:hAnsiTheme="majorHAnsi" w:cstheme="majorBidi"/>
+      <w:b/>
+      <w:bCs/>
+      <w:spacing w:val="-5"/>
+      <w:kern w:val="0"/>
+      <w:sz w:val="28"/>
+      <w:szCs w:val="28"/>
+    </w:rPr>
+  </w:style>
 </w:styles>
 </file>
 
@@ -45976,7 +46304,7 @@
 </file>
 
 <file path=customXml/itemProps1.xml><?xml version="1.0" encoding="utf-8"?>
-<ds:datastoreItem xmlns:ds="http://schemas.openxmlformats.org/officeDocument/2006/customXml" ds:itemID="{1E7404F0-3162-481B-8CCA-007EB20C4CBC}">
+<ds:datastoreItem xmlns:ds="http://schemas.openxmlformats.org/officeDocument/2006/customXml" ds:itemID="{398F889F-AE3E-4223-B2EA-A1129148E1AF}">
   <ds:schemaRefs>
     <ds:schemaRef ds:uri="http://schemas.openxmlformats.org/officeDocument/2006/bibliography"/>
   </ds:schemaRefs>

</xml_diff>

<commit_message>
[ Paper ] - update train code
</commit_message>
<xml_diff>
--- a/paper/paper.docx
+++ b/paper/paper.docx
@@ -499,8 +499,8 @@
         <w:pStyle w:val="1"/>
       </w:pPr>
       <w:bookmarkStart w:id="12" w:name="_Toc421385710"/>
-      <w:bookmarkStart w:id="13" w:name="_Hlk483381481"/>
-      <w:bookmarkStart w:id="14" w:name="_Toc515523275"/>
+      <w:bookmarkStart w:id="13" w:name="_Toc515523275"/>
+      <w:bookmarkStart w:id="14" w:name="_Hlk483381481"/>
       <w:r>
         <w:rPr>
           <w:rFonts w:hint="eastAsia"/>
@@ -521,7 +521,7 @@
         <w:t>要</w:t>
       </w:r>
       <w:bookmarkEnd w:id="12"/>
-      <w:bookmarkEnd w:id="14"/>
+      <w:bookmarkEnd w:id="13"/>
     </w:p>
     <w:p>
       <w:pPr>
@@ -2586,6 +2586,8 @@
           </w:rPr>
           <w:tab/>
         </w:r>
+        <w:bookmarkStart w:id="18" w:name="_GoBack"/>
+        <w:bookmarkEnd w:id="18"/>
         <w:r>
           <w:rPr>
             <w:noProof/>
@@ -5363,9 +5365,9 @@
       <w:pPr>
         <w:pStyle w:val="1"/>
       </w:pPr>
-      <w:bookmarkStart w:id="18" w:name="_Toc451858883"/>
-      <w:bookmarkStart w:id="19" w:name="_Toc515523278"/>
-      <w:bookmarkEnd w:id="13"/>
+      <w:bookmarkStart w:id="19" w:name="_Toc451858883"/>
+      <w:bookmarkStart w:id="20" w:name="_Toc515523278"/>
+      <w:bookmarkEnd w:id="14"/>
       <w:r>
         <w:rPr>
           <w:rFonts w:hint="eastAsia"/>
@@ -5397,16 +5399,16 @@
         </w:rPr>
         <w:t>概述</w:t>
       </w:r>
-      <w:bookmarkEnd w:id="18"/>
       <w:bookmarkEnd w:id="19"/>
+      <w:bookmarkEnd w:id="20"/>
     </w:p>
     <w:p>
       <w:pPr>
         <w:pStyle w:val="2"/>
         <w:spacing w:before="312" w:after="312"/>
       </w:pPr>
-      <w:bookmarkStart w:id="20" w:name="_Toc451858884"/>
-      <w:bookmarkStart w:id="21" w:name="_Toc515523279"/>
+      <w:bookmarkStart w:id="21" w:name="_Toc451858884"/>
+      <w:bookmarkStart w:id="22" w:name="_Toc515523279"/>
       <w:r>
         <w:t xml:space="preserve">1.1 </w:t>
       </w:r>
@@ -5422,8 +5424,6 @@
         </w:rPr>
         <w:t>课题的来源、目的、意义</w:t>
       </w:r>
-      <w:bookmarkStart w:id="22" w:name="_GoBack"/>
-      <w:bookmarkEnd w:id="20"/>
       <w:bookmarkEnd w:id="21"/>
       <w:bookmarkEnd w:id="22"/>
     </w:p>
@@ -9244,8 +9244,8 @@
         <w:spacing w:before="156" w:after="156"/>
       </w:pPr>
       <w:bookmarkStart w:id="46" w:name="_Toc451858895"/>
-      <w:bookmarkStart w:id="47" w:name="_Toc357001373"/>
-      <w:bookmarkStart w:id="48" w:name="_Toc515523293"/>
+      <w:bookmarkStart w:id="47" w:name="_Toc515523293"/>
+      <w:bookmarkStart w:id="48" w:name="_Toc357001373"/>
       <w:r>
         <w:rPr>
           <w:rFonts w:hint="eastAsia"/>
@@ -9259,7 +9259,7 @@
         <w:t>法律可行性</w:t>
       </w:r>
       <w:bookmarkEnd w:id="46"/>
-      <w:bookmarkEnd w:id="48"/>
+      <w:bookmarkEnd w:id="47"/>
     </w:p>
     <w:p>
       <w:pPr>
@@ -9480,7 +9480,7 @@
         </w:rPr>
       </w:pPr>
       <w:bookmarkStart w:id="49" w:name="_Toc451858896"/>
-      <w:bookmarkEnd w:id="47"/>
+      <w:bookmarkEnd w:id="48"/>
       <w:r>
         <w:rPr>
           <w:szCs w:val="28"/>
@@ -28526,20 +28526,13 @@
         <w:ind w:firstLine="460"/>
       </w:pPr>
       <w:r>
-        <w:t xml:space="preserve">def </w:t>
-      </w:r>
-      <w:r>
-        <w:rPr>
-          <w:rFonts w:hint="eastAsia"/>
-        </w:rPr>
-        <w:t>lo</w:t>
-      </w:r>
-      <w:r>
-        <w:t>ad_seq(</w:t>
-      </w:r>
-      <w:r>
-        <w:t>data_file</w:t>
-      </w:r>
+        <w:t>class Chatbot(</w:t>
+      </w:r>
+      <w:proofErr w:type="gramStart"/>
+      <w:r>
+        <w:t>threading.Thread</w:t>
+      </w:r>
+      <w:proofErr w:type="gramEnd"/>
       <w:r>
         <w:t>):</w:t>
       </w:r>
@@ -28549,31 +28542,15 @@
         <w:ind w:firstLine="460"/>
       </w:pPr>
       <w:r>
-        <w:rPr>
-          <w:rFonts w:hint="eastAsia"/>
-        </w:rPr>
-        <w:t xml:space="preserve">    </w:t>
-      </w:r>
-      <w:r>
-        <w:tab/>
-      </w:r>
-      <w:r>
-        <w:rPr>
-          <w:rFonts w:hint="eastAsia"/>
-        </w:rPr>
-        <w:t>"""</w:t>
-      </w:r>
-      <w:r>
-        <w:rPr>
-          <w:rFonts w:hint="eastAsia"/>
-        </w:rPr>
-        <w:t>lo</w:t>
-      </w:r>
-      <w:r>
-        <w:t xml:space="preserve">ad the the </w:t>
-      </w:r>
-      <w:r>
-        <w:t>data</w:t>
+        <w:t xml:space="preserve">    def __init_</w:t>
+      </w:r>
+      <w:proofErr w:type="gramStart"/>
+      <w:r>
+        <w:t>_(</w:t>
+      </w:r>
+      <w:proofErr w:type="gramEnd"/>
+      <w:r>
+        <w:t>self, wechat_id, sample_file_path):</w:t>
       </w:r>
     </w:p>
     <w:p>
@@ -28581,13 +28558,15 @@
         <w:ind w:firstLine="460"/>
       </w:pPr>
       <w:r>
-        <w:t xml:space="preserve">    </w:t>
-      </w:r>
-      <w:r>
-        <w:tab/>
-      </w:r>
-      <w:r>
-        <w:t>"""</w:t>
+        <w:t xml:space="preserve">        </w:t>
+      </w:r>
+      <w:proofErr w:type="gramStart"/>
+      <w:r>
+        <w:t>threading.Thread</w:t>
+      </w:r>
+      <w:proofErr w:type="gramEnd"/>
+      <w:r>
+        <w:t>.__init__(self)</w:t>
       </w:r>
     </w:p>
     <w:p>
@@ -28595,52 +28574,36 @@
         <w:ind w:firstLine="460"/>
       </w:pPr>
       <w:r>
-        <w:t xml:space="preserve">    </w:t>
-      </w:r>
-      <w:r>
-        <w:tab/>
-      </w:r>
-      <w:r>
-        <w:t xml:space="preserve">file = </w:t>
+        <w:t xml:space="preserve">        self.sample_file_path = sample_file_path</w:t>
+      </w:r>
+    </w:p>
+    <w:p>
+      <w:pPr>
+        <w:ind w:firstLine="460"/>
+      </w:pPr>
+      <w:r>
+        <w:t xml:space="preserve">        </w:t>
       </w:r>
       <w:proofErr w:type="gramStart"/>
       <w:r>
-        <w:t>open(</w:t>
+        <w:t>self.wecaht</w:t>
       </w:r>
       <w:proofErr w:type="gramEnd"/>
       <w:r>
-        <w:t>data_file</w:t>
-      </w:r>
-      <w:r>
-        <w:t>, 'r')</w:t>
+        <w:t>_id = wechat_id</w:t>
       </w:r>
     </w:p>
     <w:p>
       <w:pPr>
         <w:ind w:firstLine="460"/>
       </w:pPr>
-      <w:r>
-        <w:t xml:space="preserve">    </w:t>
-      </w:r>
-      <w:r>
-        <w:tab/>
-      </w:r>
-      <w:r>
-        <w:t>vocab = {}</w:t>
-      </w:r>
     </w:p>
     <w:p>
       <w:pPr>
         <w:ind w:firstLine="460"/>
       </w:pPr>
       <w:r>
-        <w:t xml:space="preserve">    </w:t>
-      </w:r>
-      <w:r>
-        <w:tab/>
-      </w:r>
-      <w:r>
-        <w:t>while True:</w:t>
+        <w:t xml:space="preserve">    def run(self):</w:t>
       </w:r>
     </w:p>
     <w:p>
@@ -28650,14 +28613,13 @@
       <w:r>
         <w:t xml:space="preserve">        </w:t>
       </w:r>
-      <w:r>
-        <w:tab/>
-      </w:r>
-      <w:r>
-        <w:t>ques</w:t>
-      </w:r>
-      <w:r>
-        <w:t>_seq = []</w:t>
+      <w:proofErr w:type="gramStart"/>
+      <w:r>
+        <w:t>print(</w:t>
+      </w:r>
+      <w:proofErr w:type="gramEnd"/>
+      <w:r>
+        <w:t>"Start training")</w:t>
       </w:r>
     </w:p>
     <w:p>
@@ -28665,38 +28627,180 @@
         <w:ind w:firstLine="460"/>
       </w:pPr>
       <w:r>
+        <w:t xml:space="preserve">        save_path = MODEL_SAVE_DIR_PRE_FIX + str(</w:t>
+      </w:r>
+      <w:proofErr w:type="gramStart"/>
+      <w:r>
+        <w:t>uuid.uuid</w:t>
+      </w:r>
+      <w:proofErr w:type="gramEnd"/>
+      <w:r>
+        <w:t>1())</w:t>
+      </w:r>
+    </w:p>
+    <w:p>
+      <w:pPr>
+        <w:ind w:firstLine="460"/>
+      </w:pPr>
+      <w:r>
+        <w:t xml:space="preserve">        extract_</w:t>
+      </w:r>
+      <w:proofErr w:type="gramStart"/>
+      <w:r>
+        <w:t>data(</w:t>
+      </w:r>
+      <w:proofErr w:type="gramEnd"/>
+      <w:r>
+        <w:t>self.sample_file_path, save_path)</w:t>
+      </w:r>
+    </w:p>
+    <w:p>
+      <w:pPr>
+        <w:ind w:firstLine="460"/>
+      </w:pPr>
+      <w:r>
+        <w:t xml:space="preserve">        start_train(save_path)</w:t>
+      </w:r>
+    </w:p>
+    <w:p>
+      <w:pPr>
+        <w:ind w:firstLine="460"/>
+      </w:pPr>
+    </w:p>
+    <w:p>
+      <w:pPr>
+        <w:ind w:firstLine="460"/>
+      </w:pPr>
+      <w:r>
+        <w:t xml:space="preserve">        with app.app_</w:t>
+      </w:r>
+      <w:proofErr w:type="gramStart"/>
+      <w:r>
+        <w:t>context(</w:t>
+      </w:r>
+      <w:proofErr w:type="gramEnd"/>
+      <w:r>
+        <w:t>):</w:t>
+      </w:r>
+    </w:p>
+    <w:p>
+      <w:pPr>
+        <w:ind w:firstLine="460"/>
+      </w:pPr>
+      <w:r>
+        <w:t xml:space="preserve">            wechat_robot_instance = </w:t>
+      </w:r>
+      <w:proofErr w:type="gramStart"/>
+      <w:r>
+        <w:t>WechatRobot(</w:t>
+      </w:r>
+      <w:proofErr w:type="gramEnd"/>
+      <w:r>
+        <w:t>self.wecaht_id, save_path)</w:t>
+      </w:r>
+    </w:p>
+    <w:p>
+      <w:pPr>
+        <w:ind w:firstLine="460"/>
+      </w:pPr>
+      <w:r>
+        <w:t xml:space="preserve">            db.session.add(wechat_robot_instance)</w:t>
+      </w:r>
+    </w:p>
+    <w:p>
+      <w:pPr>
+        <w:ind w:firstLine="460"/>
+      </w:pPr>
+      <w:r>
+        <w:t xml:space="preserve">            </w:t>
+      </w:r>
+      <w:proofErr w:type="gramStart"/>
+      <w:r>
+        <w:t>db.session</w:t>
+      </w:r>
+      <w:proofErr w:type="gramEnd"/>
+      <w:r>
+        <w:t>.commit()</w:t>
+      </w:r>
+    </w:p>
+    <w:p>
+      <w:pPr>
+        <w:ind w:firstLine="460"/>
+      </w:pPr>
+    </w:p>
+    <w:p>
+      <w:pPr>
+        <w:ind w:firstLine="460"/>
+      </w:pPr>
+      <w:r>
         <w:t xml:space="preserve">        </w:t>
       </w:r>
-      <w:r>
-        <w:tab/>
-      </w:r>
-      <w:r>
-        <w:t>ans_seq = []</w:t>
+      <w:proofErr w:type="gramStart"/>
+      <w:r>
+        <w:t>print(</w:t>
+      </w:r>
+      <w:proofErr w:type="gramEnd"/>
+      <w:r>
+        <w:t>"End of training")</w:t>
       </w:r>
     </w:p>
     <w:p>
       <w:pPr>
         <w:ind w:firstLine="460"/>
       </w:pPr>
+    </w:p>
+    <w:p>
+      <w:pPr>
+        <w:ind w:firstLine="460"/>
+      </w:pPr>
+    </w:p>
+    <w:p>
+      <w:pPr>
+        <w:ind w:firstLine="460"/>
+      </w:pPr>
+      <w:r>
+        <w:lastRenderedPageBreak/>
+        <w:t>class ChatService(</w:t>
+      </w:r>
+      <w:proofErr w:type="gramStart"/>
+      <w:r>
+        <w:t>threading.Thread</w:t>
+      </w:r>
+      <w:proofErr w:type="gramEnd"/>
+      <w:r>
+        <w:t>):</w:t>
+      </w:r>
+    </w:p>
+    <w:p>
+      <w:pPr>
+        <w:ind w:firstLine="460"/>
+      </w:pPr>
+      <w:r>
+        <w:t xml:space="preserve">    def __init_</w:t>
+      </w:r>
+      <w:proofErr w:type="gramStart"/>
+      <w:r>
+        <w:t>_(</w:t>
+      </w:r>
+      <w:proofErr w:type="gramEnd"/>
+      <w:r>
+        <w:t>self, model_addr):</w:t>
+      </w:r>
+    </w:p>
+    <w:p>
+      <w:pPr>
+        <w:ind w:firstLine="460"/>
+      </w:pPr>
       <w:r>
         <w:t xml:space="preserve">        </w:t>
       </w:r>
-      <w:r>
-        <w:tab/>
-      </w:r>
-      <w:r>
-        <w:t>data_</w:t>
-      </w:r>
-      <w:r>
-        <w:t xml:space="preserve">line = </w:t>
-      </w:r>
       <w:proofErr w:type="gramStart"/>
       <w:r>
-        <w:t>file.readline</w:t>
+        <w:t>threading.Thread</w:t>
       </w:r>
       <w:proofErr w:type="gramEnd"/>
       <w:r>
-        <w:t>()</w:t>
+        <w:t>.__init__(self)</w:t>
       </w:r>
     </w:p>
     <w:p>
@@ -28706,45 +28810,42 @@
       <w:r>
         <w:t xml:space="preserve">        </w:t>
       </w:r>
-      <w:r>
-        <w:tab/>
-      </w:r>
-      <w:r>
-        <w:t xml:space="preserve">if </w:t>
-      </w:r>
-      <w:r>
-        <w:t>data_</w:t>
-      </w:r>
-      <w:r>
-        <w:t>line:</w:t>
+      <w:proofErr w:type="gramStart"/>
+      <w:r>
+        <w:t>self.model</w:t>
+      </w:r>
+      <w:proofErr w:type="gramEnd"/>
+      <w:r>
+        <w:t>_addr = model_addr</w:t>
       </w:r>
     </w:p>
     <w:p>
       <w:pPr>
         <w:ind w:firstLine="460"/>
       </w:pPr>
-      <w:r>
-        <w:t xml:space="preserve">            </w:t>
-      </w:r>
-      <w:r>
-        <w:tab/>
-      </w:r>
-      <w:r>
-        <w:t>data_</w:t>
-      </w:r>
-      <w:r>
-        <w:t xml:space="preserve">line_pair = </w:t>
-      </w:r>
-      <w:r>
-        <w:t>data_</w:t>
+    </w:p>
+    <w:p>
+      <w:pPr>
+        <w:ind w:firstLine="460"/>
+      </w:pPr>
+      <w:r>
+        <w:t xml:space="preserve">    def run(self):</w:t>
+      </w:r>
+    </w:p>
+    <w:p>
+      <w:pPr>
+        <w:ind w:firstLine="460"/>
+      </w:pPr>
+      <w:r>
+        <w:t xml:space="preserve">        </w:t>
       </w:r>
       <w:proofErr w:type="gramStart"/>
       <w:r>
-        <w:t>line.split</w:t>
+        <w:t>print(</w:t>
       </w:r>
       <w:proofErr w:type="gramEnd"/>
       <w:r>
-        <w:t>('|')</w:t>
+        <w:t>"Start chat service...")</w:t>
       </w:r>
     </w:p>
     <w:p>
@@ -28752,39 +28853,15 @@
         <w:ind w:firstLine="460"/>
       </w:pPr>
       <w:r>
-        <w:t xml:space="preserve">            </w:t>
-      </w:r>
-      <w:r>
-        <w:tab/>
-      </w:r>
-      <w:r>
-        <w:t>data_</w:t>
-      </w:r>
-      <w:r>
-        <w:t xml:space="preserve">line_ques = </w:t>
-      </w:r>
-      <w:r>
-        <w:t>dat</w:t>
-      </w:r>
-      <w:r>
-        <w:rPr>
-          <w:rFonts w:hint="eastAsia"/>
-        </w:rPr>
-        <w:t>a</w:t>
-      </w:r>
-      <w:r>
-        <w:t>_</w:t>
-      </w:r>
-      <w:r>
-        <w:t>line_</w:t>
+        <w:t xml:space="preserve">        start_</w:t>
       </w:r>
       <w:proofErr w:type="gramStart"/>
       <w:r>
-        <w:t>pair[</w:t>
+        <w:t>service(</w:t>
       </w:r>
       <w:proofErr w:type="gramEnd"/>
       <w:r>
-        <w:t>0]</w:t>
+        <w:t>self.model_addr, msg_q, reply_q)</w:t>
       </w:r>
     </w:p>
     <w:p>
@@ -28792,667 +28869,15 @@
         <w:ind w:firstLine="460"/>
       </w:pPr>
       <w:r>
-        <w:t xml:space="preserve">            </w:t>
-      </w:r>
-      <w:r>
-        <w:tab/>
-      </w:r>
-      <w:r>
-        <w:t>data_</w:t>
-      </w:r>
-      <w:r>
-        <w:t xml:space="preserve">line_ans = </w:t>
-      </w:r>
-      <w:r>
-        <w:t>data_</w:t>
-      </w:r>
-      <w:r>
-        <w:t>line_</w:t>
+        <w:t xml:space="preserve">        </w:t>
       </w:r>
       <w:proofErr w:type="gramStart"/>
       <w:r>
-        <w:t>pair[</w:t>
+        <w:t>print(</w:t>
       </w:r>
       <w:proofErr w:type="gramEnd"/>
       <w:r>
-        <w:t>1]</w:t>
-      </w:r>
-    </w:p>
-    <w:p>
-      <w:pPr>
-        <w:ind w:firstLine="460"/>
-      </w:pPr>
-      <w:r>
-        <w:tab/>
-      </w:r>
-      <w:r>
-        <w:tab/>
-      </w:r>
-      <w:r>
-        <w:tab/>
-      </w:r>
-      <w:r>
-        <w:tab/>
-      </w:r>
-    </w:p>
-    <w:p>
-      <w:pPr>
-        <w:ind w:firstLine="460"/>
-      </w:pPr>
-      <w:r>
-        <w:t xml:space="preserve">            </w:t>
-      </w:r>
-      <w:r>
-        <w:tab/>
-      </w:r>
-      <w:r>
-        <w:t>for word</w:t>
-      </w:r>
-      <w:r>
-        <w:t>s</w:t>
-      </w:r>
-      <w:r>
-        <w:t xml:space="preserve"> in </w:t>
-      </w:r>
-      <w:r>
-        <w:t>data_</w:t>
-      </w:r>
-      <w:r>
-        <w:t>line_</w:t>
-      </w:r>
-      <w:proofErr w:type="gramStart"/>
-      <w:r>
-        <w:t>ques.decode</w:t>
-      </w:r>
-      <w:proofErr w:type="gramEnd"/>
-      <w:r>
-        <w:t>('utf-8').split(' '):</w:t>
-      </w:r>
-    </w:p>
-    <w:p>
-      <w:pPr>
-        <w:ind w:firstLine="460"/>
-      </w:pPr>
-      <w:r>
-        <w:t xml:space="preserve">                </w:t>
-      </w:r>
-      <w:r>
-        <w:tab/>
-      </w:r>
-      <w:r>
-        <w:t>if word</w:t>
-      </w:r>
-      <w:r>
-        <w:t>s</w:t>
-      </w:r>
-      <w:r>
-        <w:t>_vector_dict.has_key(word</w:t>
-      </w:r>
-      <w:r>
-        <w:t>s</w:t>
-      </w:r>
-      <w:r>
-        <w:t>):</w:t>
-      </w:r>
-    </w:p>
-    <w:p>
-      <w:pPr>
-        <w:ind w:firstLine="460"/>
-      </w:pPr>
-      <w:r>
-        <w:t xml:space="preserve">                    </w:t>
-      </w:r>
-      <w:r>
-        <w:tab/>
-      </w:r>
-      <w:r>
-        <w:t>ques_</w:t>
-      </w:r>
-      <w:proofErr w:type="gramStart"/>
-      <w:r>
-        <w:t>seq.append</w:t>
-      </w:r>
-      <w:proofErr w:type="gramEnd"/>
-      <w:r>
-        <w:t>(word</w:t>
-      </w:r>
-      <w:r>
-        <w:t>s</w:t>
-      </w:r>
-      <w:r>
-        <w:t>_vector_dict[word</w:t>
-      </w:r>
-      <w:r>
-        <w:t>s</w:t>
-      </w:r>
-      <w:r>
-        <w:t>])</w:t>
-      </w:r>
-    </w:p>
-    <w:p>
-      <w:pPr>
-        <w:ind w:firstLine="460"/>
-      </w:pPr>
-      <w:r>
-        <w:tab/>
-      </w:r>
-      <w:r>
-        <w:tab/>
-      </w:r>
-      <w:r>
-        <w:tab/>
-      </w:r>
-      <w:r>
-        <w:tab/>
-      </w:r>
-    </w:p>
-    <w:p>
-      <w:pPr>
-        <w:ind w:firstLine="460"/>
-      </w:pPr>
-      <w:r>
-        <w:t xml:space="preserve">            </w:t>
-      </w:r>
-      <w:r>
-        <w:tab/>
-      </w:r>
-      <w:r>
-        <w:t>for word</w:t>
-      </w:r>
-      <w:r>
-        <w:t>s</w:t>
-      </w:r>
-      <w:r>
-        <w:t xml:space="preserve"> in </w:t>
-      </w:r>
-      <w:r>
-        <w:t>data_</w:t>
-      </w:r>
-      <w:r>
-        <w:t>line_</w:t>
-      </w:r>
-      <w:proofErr w:type="gramStart"/>
-      <w:r>
-        <w:t>ans.decode</w:t>
-      </w:r>
-      <w:proofErr w:type="gramEnd"/>
-      <w:r>
-        <w:t>('utf-8').split(' '):</w:t>
-      </w:r>
-    </w:p>
-    <w:p>
-      <w:pPr>
-        <w:ind w:firstLine="460"/>
-      </w:pPr>
-      <w:r>
-        <w:t xml:space="preserve">                </w:t>
-      </w:r>
-      <w:r>
-        <w:tab/>
-      </w:r>
-      <w:r>
-        <w:t>if word</w:t>
-      </w:r>
-      <w:r>
-        <w:t>s</w:t>
-      </w:r>
-      <w:r>
-        <w:t>_vector_dict.has_key(word</w:t>
-      </w:r>
-      <w:r>
-        <w:t>s</w:t>
-      </w:r>
-      <w:r>
-        <w:t>):</w:t>
-      </w:r>
-    </w:p>
-    <w:p>
-      <w:pPr>
-        <w:ind w:firstLine="460"/>
-      </w:pPr>
-      <w:r>
-        <w:lastRenderedPageBreak/>
-        <w:t xml:space="preserve">                    </w:t>
-      </w:r>
-      <w:r>
-        <w:tab/>
-      </w:r>
-      <w:r>
-        <w:t>ans_</w:t>
-      </w:r>
-      <w:proofErr w:type="gramStart"/>
-      <w:r>
-        <w:t>seq.append</w:t>
-      </w:r>
-      <w:proofErr w:type="gramEnd"/>
-      <w:r>
-        <w:t>(word</w:t>
-      </w:r>
-      <w:r>
-        <w:t>s</w:t>
-      </w:r>
-      <w:r>
-        <w:t>_vector_dict[word</w:t>
-      </w:r>
-      <w:r>
-        <w:t>s</w:t>
-      </w:r>
-      <w:r>
-        <w:t>])</w:t>
-      </w:r>
-    </w:p>
-    <w:p>
-      <w:pPr>
-        <w:ind w:firstLine="460"/>
-      </w:pPr>
-      <w:r>
-        <w:tab/>
-      </w:r>
-      <w:r>
-        <w:tab/>
-      </w:r>
-      <w:r>
-        <w:tab/>
-      </w:r>
-      <w:r>
-        <w:tab/>
-      </w:r>
-    </w:p>
-    <w:p>
-      <w:pPr>
-        <w:ind w:firstLine="460"/>
-      </w:pPr>
-      <w:r>
-        <w:t xml:space="preserve">        </w:t>
-      </w:r>
-      <w:r>
-        <w:tab/>
-      </w:r>
-      <w:r>
-        <w:t>else:</w:t>
-      </w:r>
-    </w:p>
-    <w:p>
-      <w:pPr>
-        <w:ind w:firstLine="460"/>
-      </w:pPr>
-      <w:r>
-        <w:t xml:space="preserve">            </w:t>
-      </w:r>
-      <w:r>
-        <w:tab/>
-      </w:r>
-      <w:r>
-        <w:t>break</w:t>
-      </w:r>
-    </w:p>
-    <w:p>
-      <w:pPr>
-        <w:ind w:firstLine="460"/>
-      </w:pPr>
-      <w:r>
-        <w:tab/>
-      </w:r>
-      <w:r>
-        <w:tab/>
-      </w:r>
-      <w:r>
-        <w:tab/>
-      </w:r>
-    </w:p>
-    <w:p>
-      <w:pPr>
-        <w:ind w:firstLine="460"/>
-      </w:pPr>
-      <w:r>
-        <w:t xml:space="preserve">        </w:t>
-      </w:r>
-      <w:r>
-        <w:tab/>
-      </w:r>
-      <w:r>
-        <w:t>ques_</w:t>
-      </w:r>
-      <w:proofErr w:type="gramStart"/>
-      <w:r>
-        <w:t>seqs.append</w:t>
-      </w:r>
-      <w:proofErr w:type="gramEnd"/>
-      <w:r>
-        <w:t>(ques_seq)</w:t>
-      </w:r>
-    </w:p>
-    <w:p>
-      <w:pPr>
-        <w:ind w:firstLine="460"/>
-      </w:pPr>
-      <w:r>
-        <w:t xml:space="preserve">        </w:t>
-      </w:r>
-      <w:r>
-        <w:tab/>
-      </w:r>
-      <w:r>
-        <w:t>ans_</w:t>
-      </w:r>
-      <w:proofErr w:type="gramStart"/>
-      <w:r>
-        <w:t>seqs.append</w:t>
-      </w:r>
-      <w:proofErr w:type="gramEnd"/>
-      <w:r>
-        <w:t>(ans_seq)</w:t>
-      </w:r>
-    </w:p>
-    <w:p>
-      <w:pPr>
-        <w:ind w:firstLine="460"/>
-      </w:pPr>
-      <w:r>
-        <w:t xml:space="preserve">    </w:t>
-      </w:r>
-      <w:r>
-        <w:tab/>
-      </w:r>
-      <w:r>
-        <w:t>file_</w:t>
-      </w:r>
-      <w:proofErr w:type="gramStart"/>
-      <w:r>
-        <w:t>object.close</w:t>
-      </w:r>
-      <w:proofErr w:type="gramEnd"/>
-      <w:r>
-        <w:t>()</w:t>
-      </w:r>
-    </w:p>
-    <w:p>
-      <w:pPr>
-        <w:ind w:firstLine="460"/>
-      </w:pPr>
-    </w:p>
-    <w:p>
-      <w:pPr>
-        <w:ind w:firstLine="460"/>
-      </w:pPr>
-      <w:r>
-        <w:t xml:space="preserve">def </w:t>
-      </w:r>
-      <w:r>
-        <w:t>train_data</w:t>
-      </w:r>
-      <w:r>
-        <w:t>(self):</w:t>
-      </w:r>
-    </w:p>
-    <w:p>
-      <w:pPr>
-        <w:ind w:firstLine="460"/>
-      </w:pPr>
-      <w:r>
-        <w:t xml:space="preserve">        ques_ans</w:t>
-      </w:r>
-      <w:r>
-        <w:t>_data = []</w:t>
-      </w:r>
-    </w:p>
-    <w:p>
-      <w:pPr>
-        <w:ind w:firstLine="460"/>
-      </w:pPr>
-      <w:r>
-        <w:t xml:space="preserve">        </w:t>
-      </w:r>
-      <w:r>
-        <w:t>ans</w:t>
-      </w:r>
-      <w:r>
-        <w:t>_data = []</w:t>
-      </w:r>
-    </w:p>
-    <w:p>
-      <w:pPr>
-        <w:ind w:firstLine="460"/>
-      </w:pPr>
-      <w:r>
-        <w:t xml:space="preserve">        for i in range(len(ques_seqs)):</w:t>
-      </w:r>
-    </w:p>
-    <w:p>
-      <w:pPr>
-        <w:ind w:firstLine="460"/>
-      </w:pPr>
-      <w:r>
-        <w:t xml:space="preserve">            ques_seq = ques_seqs[i]</w:t>
-      </w:r>
-    </w:p>
-    <w:p>
-      <w:pPr>
-        <w:ind w:firstLine="460"/>
-      </w:pPr>
-      <w:r>
-        <w:t xml:space="preserve">            ans_seq = ans_seqs[i]</w:t>
-      </w:r>
-    </w:p>
-    <w:p>
-      <w:pPr>
-        <w:ind w:left="840" w:firstLine="460"/>
-      </w:pPr>
-      <w:r>
-        <w:t xml:space="preserve">        </w:t>
-      </w:r>
-      <w:r>
-        <w:t>if len(ques_seq) &lt; self.max_seq_len and len(ans_seq) &lt;</w:t>
-      </w:r>
-    </w:p>
-    <w:p>
-      <w:pPr>
-        <w:ind w:left="840" w:firstLine="460"/>
-      </w:pPr>
-      <w:r>
-        <w:t xml:space="preserve"> </w:t>
-      </w:r>
-      <w:r>
-        <w:tab/>
-      </w:r>
-      <w:r>
-        <w:tab/>
-      </w:r>
-      <w:r>
-        <w:tab/>
-      </w:r>
-      <w:r>
-        <w:t>self.max_seq_len:</w:t>
-      </w:r>
-    </w:p>
-    <w:p>
-      <w:pPr>
-        <w:ind w:left="840" w:firstLine="460"/>
-      </w:pPr>
-    </w:p>
-    <w:p>
-      <w:pPr>
-        <w:ind w:firstLine="460"/>
-      </w:pPr>
-      <w:r>
-        <w:t xml:space="preserve">                seq_</w:t>
-      </w:r>
-      <w:r>
-        <w:t>ques_ans</w:t>
-      </w:r>
-      <w:r>
-        <w:t xml:space="preserve"> = [</w:t>
-      </w:r>
-      <w:proofErr w:type="gramStart"/>
-      <w:r>
-        <w:t>np.zeros</w:t>
-      </w:r>
-      <w:proofErr w:type="gramEnd"/>
-      <w:r>
-        <w:t xml:space="preserve">(self.word_vec_dim)] * </w:t>
-      </w:r>
-    </w:p>
-    <w:p>
-      <w:pPr>
-        <w:ind w:left="1680" w:firstLine="460"/>
-      </w:pPr>
-      <w:r>
-        <w:t>(self.max_seq_len-len(question_seq)) + list(reversed(ques_seq))</w:t>
-      </w:r>
-    </w:p>
-    <w:p>
-      <w:pPr>
-        <w:ind w:firstLine="460"/>
-      </w:pPr>
-      <w:r>
-        <w:t xml:space="preserve">                seq_</w:t>
-      </w:r>
-      <w:r>
-        <w:t>ans</w:t>
-      </w:r>
-      <w:r>
-        <w:t xml:space="preserve"> = ans_seq + [</w:t>
-      </w:r>
-      <w:proofErr w:type="gramStart"/>
-      <w:r>
-        <w:t>np.zeros</w:t>
-      </w:r>
-      <w:proofErr w:type="gramEnd"/>
-      <w:r>
-        <w:t xml:space="preserve">(self.word_vec_dim)] * </w:t>
-      </w:r>
-    </w:p>
-    <w:p>
-      <w:pPr>
-        <w:ind w:left="1680" w:firstLine="460"/>
-      </w:pPr>
-      <w:r>
-        <w:t>(self.max_seq_len-len(ans_seq))</w:t>
-      </w:r>
-    </w:p>
-    <w:p>
-      <w:pPr>
-        <w:ind w:left="1680" w:firstLine="460"/>
-      </w:pPr>
-    </w:p>
-    <w:p>
-      <w:pPr>
-        <w:ind w:firstLine="460"/>
-      </w:pPr>
-      <w:r>
-        <w:t xml:space="preserve">                seq_</w:t>
-      </w:r>
-      <w:r>
-        <w:t>ques_ans</w:t>
-      </w:r>
-      <w:r>
-        <w:t xml:space="preserve"> = seq_</w:t>
-      </w:r>
-      <w:r>
-        <w:t xml:space="preserve">ques_ans </w:t>
-      </w:r>
-      <w:r>
-        <w:t>+ seq_</w:t>
-      </w:r>
-      <w:r>
-        <w:t>ans</w:t>
-      </w:r>
-    </w:p>
-    <w:p>
-      <w:pPr>
-        <w:ind w:firstLine="460"/>
-      </w:pPr>
-      <w:r>
-        <w:t xml:space="preserve">                seq_</w:t>
-      </w:r>
-      <w:r>
-        <w:t>ques</w:t>
-      </w:r>
-      <w:r>
-        <w:t xml:space="preserve"> = [</w:t>
-      </w:r>
-      <w:proofErr w:type="gramStart"/>
-      <w:r>
-        <w:t>np.ones</w:t>
-      </w:r>
-      <w:proofErr w:type="gramEnd"/>
-      <w:r>
-        <w:t>(self.word_vec_dim)] + seq_</w:t>
-      </w:r>
-      <w:r>
-        <w:t>ans</w:t>
-      </w:r>
-    </w:p>
-    <w:p>
-      <w:pPr>
-        <w:ind w:firstLine="460"/>
-      </w:pPr>
-      <w:r>
-        <w:t xml:space="preserve">                </w:t>
-      </w:r>
-      <w:r>
-        <w:t>ques_ans</w:t>
-      </w:r>
-      <w:r>
-        <w:t>_</w:t>
-      </w:r>
-      <w:proofErr w:type="gramStart"/>
-      <w:r>
-        <w:t>data.append</w:t>
-      </w:r>
-      <w:proofErr w:type="gramEnd"/>
-      <w:r>
-        <w:t>(seq_</w:t>
-      </w:r>
-      <w:r>
-        <w:t>ques_ans</w:t>
-      </w:r>
-      <w:r>
-        <w:t>)</w:t>
-      </w:r>
-    </w:p>
-    <w:p>
-      <w:pPr>
-        <w:ind w:firstLine="460"/>
-      </w:pPr>
-      <w:r>
-        <w:t xml:space="preserve">                </w:t>
-      </w:r>
-      <w:r>
-        <w:t>ans</w:t>
-      </w:r>
-      <w:r>
-        <w:t>_</w:t>
-      </w:r>
-      <w:proofErr w:type="gramStart"/>
-      <w:r>
-        <w:t>data.append</w:t>
-      </w:r>
-      <w:proofErr w:type="gramEnd"/>
-      <w:r>
-        <w:t>(seq_</w:t>
-      </w:r>
-      <w:r>
-        <w:t>ques</w:t>
-      </w:r>
-      <w:r>
-        <w:t>)</w:t>
-      </w:r>
-    </w:p>
-    <w:p>
-      <w:pPr>
-        <w:ind w:firstLine="460"/>
-      </w:pPr>
-      <w:r>
-        <w:t xml:space="preserve">        return </w:t>
-      </w:r>
-      <w:proofErr w:type="gramStart"/>
-      <w:r>
-        <w:t>np.array</w:t>
-      </w:r>
-      <w:proofErr w:type="gramEnd"/>
-      <w:r>
-        <w:t>(xy_data), np.array(y_data)</w:t>
+        <w:t>"End chat service...")</w:t>
       </w:r>
     </w:p>
     <w:p>
@@ -40453,7 +39878,7 @@
         <w:noProof/>
         <w:lang w:val="zh-CN"/>
       </w:rPr>
-      <w:t>11</w:t>
+      <w:t>2</w:t>
     </w:r>
     <w:r>
       <w:fldChar w:fldCharType="end"/>
@@ -44250,6 +43675,7 @@
   <w:style w:type="character" w:default="1" w:styleId="a0">
     <w:name w:val="Default Paragraph Font"/>
     <w:uiPriority w:val="1"/>
+    <w:semiHidden/>
     <w:unhideWhenUsed/>
   </w:style>
   <w:style w:type="table" w:default="1" w:styleId="a1">
@@ -46304,7 +45730,7 @@
 </file>
 
 <file path=customXml/itemProps1.xml><?xml version="1.0" encoding="utf-8"?>
-<ds:datastoreItem xmlns:ds="http://schemas.openxmlformats.org/officeDocument/2006/customXml" ds:itemID="{398F889F-AE3E-4223-B2EA-A1129148E1AF}">
+<ds:datastoreItem xmlns:ds="http://schemas.openxmlformats.org/officeDocument/2006/customXml" ds:itemID="{79A7089B-7981-46EF-9001-3E90E292AED0}">
   <ds:schemaRefs>
     <ds:schemaRef ds:uri="http://schemas.openxmlformats.org/officeDocument/2006/bibliography"/>
   </ds:schemaRefs>

</xml_diff>

<commit_message>
[ Paper ] - Editing Paper
</commit_message>
<xml_diff>
--- a/paper/paper.docx
+++ b/paper/paper.docx
@@ -1099,15 +1099,7 @@
         <w:rPr>
           <w:rFonts w:hint="eastAsia"/>
         </w:rPr>
-        <w:t xml:space="preserve"> </w:t>
-      </w:r>
-      <w:bookmarkStart w:id="11" w:name="_GoBack"/>
-      <w:bookmarkEnd w:id="11"/>
-      <w:r>
-        <w:rPr>
-          <w:rFonts w:hint="eastAsia"/>
-        </w:rPr>
-        <w:t xml:space="preserve">   </w:t>
+        <w:t xml:space="preserve">    </w:t>
       </w:r>
       <w:r>
         <w:rPr>
@@ -1904,7 +1896,7 @@
           <w:lang w:val="x-none" w:eastAsia="x-none"/>
         </w:rPr>
       </w:pPr>
-      <w:bookmarkStart w:id="12" w:name="_Toc421385711"/>
+      <w:bookmarkStart w:id="11" w:name="_Toc421385711"/>
       <w:r>
         <w:rPr>
           <w:rFonts w:cs="Arial"/>
@@ -1919,7 +1911,7 @@
           <w:rFonts w:ascii="Times New Roman" w:hAnsi="Times New Roman"/>
         </w:rPr>
       </w:pPr>
-      <w:bookmarkStart w:id="13" w:name="_Toc516422733"/>
+      <w:bookmarkStart w:id="12" w:name="_Toc516422733"/>
       <w:r>
         <w:rPr>
           <w:rFonts w:ascii="Times New Roman" w:hAnsi="Times New Roman"/>
@@ -1927,8 +1919,8 @@
         <w:lastRenderedPageBreak/>
         <w:t>Abstract</w:t>
       </w:r>
+      <w:bookmarkEnd w:id="11"/>
       <w:bookmarkEnd w:id="12"/>
-      <w:bookmarkEnd w:id="13"/>
     </w:p>
     <w:p>
       <w:pPr>
@@ -2072,8 +2064,8 @@
           <w:noProof/>
         </w:rPr>
       </w:pPr>
-      <w:bookmarkStart w:id="14" w:name="_Toc515523277"/>
-      <w:bookmarkStart w:id="15" w:name="_Toc516422734"/>
+      <w:bookmarkStart w:id="13" w:name="_Toc515523277"/>
+      <w:bookmarkStart w:id="14" w:name="_Toc516422734"/>
       <w:r>
         <w:rPr>
           <w:rFonts w:hint="eastAsia"/>
@@ -2090,8 +2082,8 @@
         </w:rPr>
         <w:t>录</w:t>
       </w:r>
+      <w:bookmarkEnd w:id="13"/>
       <w:bookmarkEnd w:id="14"/>
-      <w:bookmarkEnd w:id="15"/>
       <w:r>
         <w:rPr>
           <w:b w:val="0"/>
@@ -6422,8 +6414,8 @@
       <w:pPr>
         <w:pStyle w:val="1"/>
       </w:pPr>
-      <w:bookmarkStart w:id="16" w:name="_Toc451858883"/>
-      <w:bookmarkStart w:id="17" w:name="_Toc516422735"/>
+      <w:bookmarkStart w:id="15" w:name="_Toc451858883"/>
+      <w:bookmarkStart w:id="16" w:name="_Toc516422735"/>
       <w:bookmarkEnd w:id="9"/>
       <w:r>
         <w:rPr>
@@ -6456,16 +6448,16 @@
         </w:rPr>
         <w:t>概述</w:t>
       </w:r>
+      <w:bookmarkEnd w:id="15"/>
       <w:bookmarkEnd w:id="16"/>
-      <w:bookmarkEnd w:id="17"/>
     </w:p>
     <w:p>
       <w:pPr>
         <w:pStyle w:val="2"/>
         <w:spacing w:before="312" w:after="312"/>
       </w:pPr>
-      <w:bookmarkStart w:id="18" w:name="_Toc451858884"/>
-      <w:bookmarkStart w:id="19" w:name="_Toc516422736"/>
+      <w:bookmarkStart w:id="17" w:name="_Toc451858884"/>
+      <w:bookmarkStart w:id="18" w:name="_Toc516422736"/>
       <w:r>
         <w:t xml:space="preserve">1.1 </w:t>
       </w:r>
@@ -6494,16 +6486,16 @@
         </w:rPr>
         <w:t>、意义</w:t>
       </w:r>
+      <w:bookmarkEnd w:id="17"/>
       <w:bookmarkEnd w:id="18"/>
-      <w:bookmarkEnd w:id="19"/>
     </w:p>
     <w:p>
       <w:pPr>
         <w:pStyle w:val="3"/>
         <w:spacing w:before="156" w:after="156"/>
       </w:pPr>
-      <w:bookmarkStart w:id="20" w:name="_Toc451858885"/>
-      <w:bookmarkStart w:id="21" w:name="_Toc516422737"/>
+      <w:bookmarkStart w:id="19" w:name="_Toc451858885"/>
+      <w:bookmarkStart w:id="20" w:name="_Toc516422737"/>
       <w:r>
         <w:t xml:space="preserve">1.1.1 </w:t>
       </w:r>
@@ -6519,15 +6511,15 @@
         </w:rPr>
         <w:t>课题的</w:t>
       </w:r>
+      <w:bookmarkEnd w:id="19"/>
+      <w:r>
+        <w:rPr>
+          <w:rFonts w:hint="eastAsia"/>
+          <w:lang w:eastAsia="zh-CN"/>
+        </w:rPr>
+        <w:t>背景</w:t>
+      </w:r>
       <w:bookmarkEnd w:id="20"/>
-      <w:r>
-        <w:rPr>
-          <w:rFonts w:hint="eastAsia"/>
-          <w:lang w:eastAsia="zh-CN"/>
-        </w:rPr>
-        <w:t>背景</w:t>
-      </w:r>
-      <w:bookmarkEnd w:id="21"/>
     </w:p>
     <w:p>
       <w:pPr>
@@ -6670,8 +6662,8 @@
           <w:rFonts w:ascii="黑体" w:hAnsi="黑体"/>
         </w:rPr>
       </w:pPr>
-      <w:bookmarkStart w:id="22" w:name="_Toc451858887"/>
-      <w:bookmarkStart w:id="23" w:name="_Toc516422738"/>
+      <w:bookmarkStart w:id="21" w:name="_Toc451858887"/>
+      <w:bookmarkStart w:id="22" w:name="_Toc516422738"/>
       <w:r>
         <w:rPr>
           <w:rFonts w:hint="eastAsia"/>
@@ -6693,8 +6685,8 @@
         </w:rPr>
         <w:t>课题的意义</w:t>
       </w:r>
+      <w:bookmarkEnd w:id="21"/>
       <w:bookmarkEnd w:id="22"/>
-      <w:bookmarkEnd w:id="23"/>
     </w:p>
     <w:p>
       <w:pPr>
@@ -6917,8 +6909,8 @@
         <w:pStyle w:val="2"/>
         <w:spacing w:before="312" w:after="312"/>
       </w:pPr>
-      <w:bookmarkStart w:id="24" w:name="_Toc451858888"/>
-      <w:bookmarkStart w:id="25" w:name="_Toc516422739"/>
+      <w:bookmarkStart w:id="23" w:name="_Toc451858888"/>
+      <w:bookmarkStart w:id="24" w:name="_Toc516422739"/>
       <w:r>
         <w:t xml:space="preserve">1.2 </w:t>
       </w:r>
@@ -6934,8 +6926,8 @@
         </w:rPr>
         <w:t>国内外发展状况</w:t>
       </w:r>
+      <w:bookmarkEnd w:id="23"/>
       <w:bookmarkEnd w:id="24"/>
-      <w:bookmarkEnd w:id="25"/>
     </w:p>
     <w:p>
       <w:pPr>
@@ -7361,8 +7353,8 @@
       <w:pPr>
         <w:pStyle w:val="1"/>
       </w:pPr>
-      <w:bookmarkStart w:id="26" w:name="_Toc451858889"/>
-      <w:bookmarkStart w:id="27" w:name="_Toc516422740"/>
+      <w:bookmarkStart w:id="25" w:name="_Toc451858889"/>
+      <w:bookmarkStart w:id="26" w:name="_Toc516422740"/>
       <w:r>
         <w:rPr>
           <w:rFonts w:hint="eastAsia"/>
@@ -7394,38 +7386,38 @@
         </w:rPr>
         <w:t>方案论证</w:t>
       </w:r>
+      <w:bookmarkEnd w:id="25"/>
       <w:bookmarkEnd w:id="26"/>
-      <w:bookmarkEnd w:id="27"/>
     </w:p>
     <w:p>
       <w:pPr>
         <w:pStyle w:val="2"/>
         <w:spacing w:before="312" w:after="312"/>
       </w:pPr>
-      <w:bookmarkStart w:id="28" w:name="_Toc451858890"/>
-      <w:bookmarkStart w:id="29" w:name="_Toc516422741"/>
+      <w:bookmarkStart w:id="27" w:name="_Toc451858890"/>
+      <w:bookmarkStart w:id="28" w:name="_Toc516422741"/>
       <w:r>
         <w:rPr>
           <w:rFonts w:hint="eastAsia"/>
         </w:rPr>
         <w:t xml:space="preserve">2.1  </w:t>
       </w:r>
+      <w:bookmarkEnd w:id="27"/>
+      <w:r>
+        <w:rPr>
+          <w:rFonts w:hint="eastAsia"/>
+          <w:lang w:eastAsia="zh-CN"/>
+        </w:rPr>
+        <w:t>方案</w:t>
+      </w:r>
+      <w:r>
+        <w:rPr>
+          <w:rFonts w:hint="eastAsia"/>
+          <w:lang w:eastAsia="zh-CN"/>
+        </w:rPr>
+        <w:t>提出</w:t>
+      </w:r>
       <w:bookmarkEnd w:id="28"/>
-      <w:r>
-        <w:rPr>
-          <w:rFonts w:hint="eastAsia"/>
-          <w:lang w:eastAsia="zh-CN"/>
-        </w:rPr>
-        <w:t>方案</w:t>
-      </w:r>
-      <w:r>
-        <w:rPr>
-          <w:rFonts w:hint="eastAsia"/>
-          <w:lang w:eastAsia="zh-CN"/>
-        </w:rPr>
-        <w:t>提出</w:t>
-      </w:r>
-      <w:bookmarkEnd w:id="29"/>
     </w:p>
     <w:p>
       <w:pPr>
@@ -7435,7 +7427,7 @@
           <w:rFonts w:ascii="黑体" w:hAnsi="黑体"/>
         </w:rPr>
       </w:pPr>
-      <w:bookmarkStart w:id="30" w:name="_Toc516422742"/>
+      <w:bookmarkStart w:id="29" w:name="_Toc516422742"/>
       <w:r>
         <w:rPr>
           <w:rFonts w:hint="eastAsia"/>
@@ -7464,7 +7456,7 @@
         </w:rPr>
         <w:t>方案一</w:t>
       </w:r>
-      <w:bookmarkEnd w:id="30"/>
+      <w:bookmarkEnd w:id="29"/>
     </w:p>
     <w:p>
       <w:pPr>
@@ -8108,7 +8100,7 @@
           <w:lang w:eastAsia="zh-CN"/>
         </w:rPr>
       </w:pPr>
-      <w:bookmarkStart w:id="31" w:name="_Toc516422743"/>
+      <w:bookmarkStart w:id="30" w:name="_Toc516422743"/>
       <w:r>
         <w:rPr>
           <w:rFonts w:hint="eastAsia"/>
@@ -8157,7 +8149,7 @@
         </w:rPr>
         <w:t>二</w:t>
       </w:r>
-      <w:bookmarkEnd w:id="31"/>
+      <w:bookmarkEnd w:id="30"/>
     </w:p>
     <w:p>
       <w:pPr>
@@ -8587,7 +8579,7 @@
           <w:lang w:eastAsia="zh-CN"/>
         </w:rPr>
       </w:pPr>
-      <w:bookmarkStart w:id="32" w:name="_Toc516422744"/>
+      <w:bookmarkStart w:id="31" w:name="_Toc516422744"/>
       <w:r>
         <w:rPr>
           <w:rFonts w:hint="eastAsia"/>
@@ -8636,7 +8628,7 @@
         </w:rPr>
         <w:t>三</w:t>
       </w:r>
-      <w:bookmarkEnd w:id="32"/>
+      <w:bookmarkEnd w:id="31"/>
     </w:p>
     <w:p>
       <w:pPr>
@@ -9009,7 +9001,7 @@
         </w:rPr>
         <w:t>更好的无缝集成。</w:t>
       </w:r>
-      <w:bookmarkStart w:id="33" w:name="_Toc451858891"/>
+      <w:bookmarkStart w:id="32" w:name="_Toc451858891"/>
       <w:r>
         <w:rPr>
           <w:szCs w:val="28"/>
@@ -9022,7 +9014,7 @@
         <w:pStyle w:val="2"/>
         <w:spacing w:before="312" w:after="312"/>
       </w:pPr>
-      <w:bookmarkStart w:id="34" w:name="_Toc516422745"/>
+      <w:bookmarkStart w:id="33" w:name="_Toc516422745"/>
       <w:r>
         <w:rPr>
           <w:rFonts w:hint="eastAsia"/>
@@ -9036,8 +9028,8 @@
         </w:rPr>
         <w:t>可行性分析</w:t>
       </w:r>
+      <w:bookmarkEnd w:id="32"/>
       <w:bookmarkEnd w:id="33"/>
-      <w:bookmarkEnd w:id="34"/>
     </w:p>
     <w:p>
       <w:pPr>
@@ -9047,8 +9039,8 @@
           <w:rFonts w:ascii="黑体" w:hAnsi="黑体"/>
         </w:rPr>
       </w:pPr>
-      <w:bookmarkStart w:id="35" w:name="_Toc451858892"/>
-      <w:bookmarkStart w:id="36" w:name="_Toc516422746"/>
+      <w:bookmarkStart w:id="34" w:name="_Toc451858892"/>
+      <w:bookmarkStart w:id="35" w:name="_Toc516422746"/>
       <w:r>
         <w:rPr>
           <w:rFonts w:hint="eastAsia"/>
@@ -9061,8 +9053,8 @@
         </w:rPr>
         <w:t>经济可行性</w:t>
       </w:r>
+      <w:bookmarkEnd w:id="34"/>
       <w:bookmarkEnd w:id="35"/>
-      <w:bookmarkEnd w:id="36"/>
     </w:p>
     <w:p>
       <w:pPr>
@@ -9187,8 +9179,8 @@
           <w:b/>
         </w:rPr>
       </w:pPr>
-      <w:bookmarkStart w:id="37" w:name="_Toc451858893"/>
-      <w:bookmarkStart w:id="38" w:name="_Toc516422747"/>
+      <w:bookmarkStart w:id="36" w:name="_Toc451858893"/>
+      <w:bookmarkStart w:id="37" w:name="_Toc516422747"/>
       <w:r>
         <w:rPr>
           <w:rFonts w:hint="eastAsia"/>
@@ -9201,14 +9193,14 @@
         </w:rPr>
         <w:t>技术可行性</w:t>
       </w:r>
+      <w:bookmarkEnd w:id="36"/>
       <w:bookmarkEnd w:id="37"/>
-      <w:bookmarkEnd w:id="38"/>
     </w:p>
     <w:p>
       <w:pPr>
         <w:ind w:firstLine="460"/>
       </w:pPr>
-      <w:bookmarkStart w:id="39" w:name="_Toc451858894"/>
+      <w:bookmarkStart w:id="38" w:name="_Toc451858894"/>
       <w:r>
         <w:rPr>
           <w:rFonts w:hint="eastAsia"/>
@@ -9583,7 +9575,7 @@
           <w:rFonts w:ascii="黑体" w:hAnsi="黑体"/>
         </w:rPr>
       </w:pPr>
-      <w:bookmarkStart w:id="40" w:name="_Toc516422748"/>
+      <w:bookmarkStart w:id="39" w:name="_Toc516422748"/>
       <w:r>
         <w:rPr>
           <w:rFonts w:hint="eastAsia"/>
@@ -9596,8 +9588,8 @@
         </w:rPr>
         <w:t>操作可行性</w:t>
       </w:r>
+      <w:bookmarkEnd w:id="38"/>
       <w:bookmarkEnd w:id="39"/>
-      <w:bookmarkEnd w:id="40"/>
     </w:p>
     <w:p>
       <w:pPr>
@@ -9910,9 +9902,9 @@
         <w:pStyle w:val="3"/>
         <w:spacing w:before="156" w:after="156"/>
       </w:pPr>
-      <w:bookmarkStart w:id="41" w:name="_Toc451858895"/>
-      <w:bookmarkStart w:id="42" w:name="_Toc516422749"/>
-      <w:bookmarkStart w:id="43" w:name="_Toc357001373"/>
+      <w:bookmarkStart w:id="40" w:name="_Toc451858895"/>
+      <w:bookmarkStart w:id="41" w:name="_Toc516422749"/>
+      <w:bookmarkStart w:id="42" w:name="_Toc357001373"/>
       <w:r>
         <w:rPr>
           <w:rFonts w:hint="eastAsia"/>
@@ -9925,8 +9917,8 @@
         </w:rPr>
         <w:t>法律可行性</w:t>
       </w:r>
+      <w:bookmarkEnd w:id="40"/>
       <w:bookmarkEnd w:id="41"/>
-      <w:bookmarkEnd w:id="42"/>
     </w:p>
     <w:p>
       <w:pPr>
@@ -10152,8 +10144,8 @@
           <w:lang w:val="x-none" w:eastAsia="x-none"/>
         </w:rPr>
       </w:pPr>
-      <w:bookmarkStart w:id="44" w:name="_Toc451858896"/>
-      <w:bookmarkEnd w:id="43"/>
+      <w:bookmarkStart w:id="43" w:name="_Toc451858896"/>
+      <w:bookmarkEnd w:id="42"/>
       <w:r>
         <w:rPr>
           <w:szCs w:val="28"/>
@@ -10169,7 +10161,7 @@
           <w:rFonts w:ascii="宋体" w:hAnsi="宋体"/>
         </w:rPr>
       </w:pPr>
-      <w:bookmarkStart w:id="45" w:name="_Toc516422750"/>
+      <w:bookmarkStart w:id="44" w:name="_Toc516422750"/>
       <w:r>
         <w:rPr>
           <w:rFonts w:hint="eastAsia"/>
@@ -10183,8 +10175,8 @@
         </w:rPr>
         <w:t>方案确定</w:t>
       </w:r>
+      <w:bookmarkEnd w:id="43"/>
       <w:bookmarkEnd w:id="44"/>
-      <w:bookmarkEnd w:id="45"/>
     </w:p>
     <w:p>
       <w:pPr>
@@ -10793,7 +10785,7 @@
         <w:pStyle w:val="2"/>
         <w:spacing w:before="312" w:after="312"/>
       </w:pPr>
-      <w:bookmarkStart w:id="46" w:name="_Toc516422751"/>
+      <w:bookmarkStart w:id="45" w:name="_Toc516422751"/>
       <w:r>
         <w:rPr>
           <w:rFonts w:hint="eastAsia"/>
@@ -10820,7 +10812,7 @@
         </w:rPr>
         <w:t>相关技术介绍</w:t>
       </w:r>
-      <w:bookmarkEnd w:id="46"/>
+      <w:bookmarkEnd w:id="45"/>
     </w:p>
     <w:p>
       <w:pPr>
@@ -11385,9 +11377,9 @@
       <w:pPr>
         <w:pStyle w:val="1"/>
       </w:pPr>
-      <w:bookmarkStart w:id="47" w:name="_Toc451858897"/>
-      <w:bookmarkStart w:id="48" w:name="_Toc421385726"/>
-      <w:bookmarkStart w:id="49" w:name="_Toc516422752"/>
+      <w:bookmarkStart w:id="46" w:name="_Toc451858897"/>
+      <w:bookmarkStart w:id="47" w:name="_Toc421385726"/>
+      <w:bookmarkStart w:id="48" w:name="_Toc516422752"/>
       <w:r>
         <w:rPr>
           <w:rFonts w:hint="eastAsia"/>
@@ -11419,18 +11411,18 @@
         </w:rPr>
         <w:t>需求分析</w:t>
       </w:r>
+      <w:bookmarkEnd w:id="46"/>
       <w:bookmarkEnd w:id="47"/>
       <w:bookmarkEnd w:id="48"/>
-      <w:bookmarkEnd w:id="49"/>
     </w:p>
     <w:p>
       <w:pPr>
         <w:pStyle w:val="2"/>
         <w:spacing w:before="312" w:after="312"/>
       </w:pPr>
-      <w:bookmarkStart w:id="50" w:name="_Toc451858898"/>
-      <w:bookmarkStart w:id="51" w:name="_Toc421385727"/>
-      <w:bookmarkStart w:id="52" w:name="_Toc516422753"/>
+      <w:bookmarkStart w:id="49" w:name="_Toc451858898"/>
+      <w:bookmarkStart w:id="50" w:name="_Toc421385727"/>
+      <w:bookmarkStart w:id="51" w:name="_Toc516422753"/>
       <w:r>
         <w:rPr>
           <w:rFonts w:hint="eastAsia"/>
@@ -11443,9 +11435,9 @@
         </w:rPr>
         <w:t>功能需求分析</w:t>
       </w:r>
+      <w:bookmarkEnd w:id="49"/>
       <w:bookmarkEnd w:id="50"/>
       <w:bookmarkEnd w:id="51"/>
-      <w:bookmarkEnd w:id="52"/>
     </w:p>
     <w:p>
       <w:pPr>
@@ -11998,9 +11990,9 @@
           <w:szCs w:val="28"/>
         </w:rPr>
       </w:pPr>
-      <w:bookmarkStart w:id="53" w:name="_Toc421385728"/>
-      <w:bookmarkStart w:id="54" w:name="_Toc451858899"/>
-      <w:bookmarkStart w:id="55" w:name="_Toc516422754"/>
+      <w:bookmarkStart w:id="52" w:name="_Toc421385728"/>
+      <w:bookmarkStart w:id="53" w:name="_Toc451858899"/>
+      <w:bookmarkStart w:id="54" w:name="_Toc516422754"/>
       <w:r>
         <w:rPr>
           <w:rFonts w:hint="eastAsia"/>
@@ -12013,9 +12005,9 @@
         </w:rPr>
         <w:t>性能需求分析</w:t>
       </w:r>
+      <w:bookmarkEnd w:id="52"/>
       <w:bookmarkEnd w:id="53"/>
       <w:bookmarkEnd w:id="54"/>
-      <w:bookmarkEnd w:id="55"/>
     </w:p>
     <w:p>
       <w:pPr>
@@ -12169,8 +12161,8 @@
         <w:pStyle w:val="2"/>
         <w:spacing w:before="312" w:after="312"/>
       </w:pPr>
-      <w:bookmarkStart w:id="56" w:name="_Toc451858900"/>
-      <w:bookmarkStart w:id="57" w:name="_Toc516422755"/>
+      <w:bookmarkStart w:id="55" w:name="_Toc451858900"/>
+      <w:bookmarkStart w:id="56" w:name="_Toc516422755"/>
       <w:r>
         <w:rPr>
           <w:rFonts w:hint="eastAsia"/>
@@ -12183,8 +12175,8 @@
         </w:rPr>
         <w:t>系统数据流图</w:t>
       </w:r>
+      <w:bookmarkEnd w:id="55"/>
       <w:bookmarkEnd w:id="56"/>
-      <w:bookmarkEnd w:id="57"/>
     </w:p>
     <w:p>
       <w:pPr>
@@ -12726,9 +12718,9 @@
         <w:pStyle w:val="2"/>
         <w:spacing w:before="312" w:after="312"/>
       </w:pPr>
-      <w:bookmarkStart w:id="58" w:name="_Toc451858901"/>
-      <w:bookmarkStart w:id="59" w:name="_Toc421385730"/>
-      <w:bookmarkStart w:id="60" w:name="_Toc516422756"/>
+      <w:bookmarkStart w:id="57" w:name="_Toc451858901"/>
+      <w:bookmarkStart w:id="58" w:name="_Toc421385730"/>
+      <w:bookmarkStart w:id="59" w:name="_Toc516422756"/>
       <w:r>
         <w:rPr>
           <w:rFonts w:hint="eastAsia"/>
@@ -12753,9 +12745,9 @@
         </w:rPr>
         <w:t>图</w:t>
       </w:r>
+      <w:bookmarkEnd w:id="57"/>
       <w:bookmarkEnd w:id="58"/>
       <w:bookmarkEnd w:id="59"/>
-      <w:bookmarkEnd w:id="60"/>
     </w:p>
     <w:p>
       <w:pPr>
@@ -12959,18 +12951,18 @@
           <w:noProof/>
         </w:rPr>
         <w:drawing>
-          <wp:anchor distT="0" distB="0" distL="114300" distR="114300" simplePos="0" relativeHeight="251661312" behindDoc="0" locked="0" layoutInCell="1" allowOverlap="1" wp14:anchorId="073405CB" wp14:editId="71CEE9DA">
+          <wp:anchor distT="0" distB="0" distL="114300" distR="114300" simplePos="0" relativeHeight="251692032" behindDoc="0" locked="0" layoutInCell="1" allowOverlap="1">
             <wp:simplePos x="0" y="0"/>
-            <wp:positionH relativeFrom="margin">
-              <wp:posOffset>638175</wp:posOffset>
+            <wp:positionH relativeFrom="column">
+              <wp:posOffset>581025</wp:posOffset>
             </wp:positionH>
             <wp:positionV relativeFrom="paragraph">
-              <wp:posOffset>337185</wp:posOffset>
+              <wp:posOffset>499110</wp:posOffset>
             </wp:positionV>
-            <wp:extent cx="4523740" cy="2981325"/>
+            <wp:extent cx="4533265" cy="3057525"/>
             <wp:effectExtent l="0" t="0" r="0" b="0"/>
             <wp:wrapTopAndBottom/>
-            <wp:docPr id="11" name="图片 11"/>
+            <wp:docPr id="1" name="图片 1"/>
             <wp:cNvGraphicFramePr>
               <a:graphicFrameLocks xmlns:a="http://schemas.openxmlformats.org/drawingml/2006/main" noChangeAspect="1"/>
             </wp:cNvGraphicFramePr>
@@ -12978,7 +12970,7 @@
               <a:graphicData uri="http://schemas.openxmlformats.org/drawingml/2006/picture">
                 <pic:pic xmlns:pic="http://schemas.openxmlformats.org/drawingml/2006/picture">
                   <pic:nvPicPr>
-                    <pic:cNvPr id="11" name="微信用户实体图.png"/>
+                    <pic:cNvPr id="1" name="微信用户实体图 (1).png"/>
                     <pic:cNvPicPr/>
                   </pic:nvPicPr>
                   <pic:blipFill>
@@ -12996,7 +12988,7 @@
                   <pic:spPr>
                     <a:xfrm>
                       <a:off x="0" y="0"/>
-                      <a:ext cx="4523740" cy="2981325"/>
+                      <a:ext cx="4533265" cy="3057525"/>
                     </a:xfrm>
                     <a:prstGeom prst="rect">
                       <a:avLst/>
@@ -13112,33 +13104,22 @@
       <w:r>
         <w:rPr>
           <w:rFonts w:hint="eastAsia"/>
+          <w:noProof/>
         </w:rPr>
         <w:lastRenderedPageBreak/>
-        <w:t>聊天内容实体图</w:t>
-      </w:r>
-    </w:p>
-    <w:p>
-      <w:pPr>
-        <w:pStyle w:val="afc"/>
-      </w:pPr>
-      <w:r>
-        <w:rPr>
-          <w:rFonts w:hint="eastAsia"/>
-          <w:noProof/>
-        </w:rPr>
         <w:drawing>
-          <wp:anchor distT="0" distB="0" distL="114300" distR="114300" simplePos="0" relativeHeight="251691008" behindDoc="0" locked="0" layoutInCell="1" allowOverlap="1" wp14:anchorId="29EE3760" wp14:editId="32CF15FF">
+          <wp:anchor distT="0" distB="0" distL="114300" distR="114300" simplePos="0" relativeHeight="251693056" behindDoc="0" locked="0" layoutInCell="1" allowOverlap="1" wp14:anchorId="51CDEAEC" wp14:editId="63BA3467">
             <wp:simplePos x="0" y="0"/>
             <wp:positionH relativeFrom="column">
-              <wp:posOffset>571500</wp:posOffset>
+              <wp:posOffset>504825</wp:posOffset>
             </wp:positionH>
             <wp:positionV relativeFrom="paragraph">
-              <wp:posOffset>180975</wp:posOffset>
+              <wp:posOffset>504825</wp:posOffset>
             </wp:positionV>
-            <wp:extent cx="4448175" cy="2124075"/>
+            <wp:extent cx="4525645" cy="2181225"/>
             <wp:effectExtent l="0" t="0" r="0" b="0"/>
             <wp:wrapTopAndBottom/>
-            <wp:docPr id="36" name="图片 36"/>
+            <wp:docPr id="2" name="图片 2"/>
             <wp:cNvGraphicFramePr>
               <a:graphicFrameLocks xmlns:a="http://schemas.openxmlformats.org/drawingml/2006/main" noChangeAspect="1"/>
             </wp:cNvGraphicFramePr>
@@ -13146,7 +13127,7 @@
               <a:graphicData uri="http://schemas.openxmlformats.org/drawingml/2006/picture">
                 <pic:pic xmlns:pic="http://schemas.openxmlformats.org/drawingml/2006/picture">
                   <pic:nvPicPr>
-                    <pic:cNvPr id="36" name="聊天内容 (2).png"/>
+                    <pic:cNvPr id="2" name="聊天内容 (3).png"/>
                     <pic:cNvPicPr/>
                   </pic:nvPicPr>
                   <pic:blipFill>
@@ -13164,7 +13145,7 @@
                   <pic:spPr>
                     <a:xfrm>
                       <a:off x="0" y="0"/>
-                      <a:ext cx="4448175" cy="2124075"/>
+                      <a:ext cx="4525645" cy="2181225"/>
                     </a:xfrm>
                     <a:prstGeom prst="rect">
                       <a:avLst/>
@@ -13186,6 +13167,17 @@
         <w:rPr>
           <w:rFonts w:hint="eastAsia"/>
         </w:rPr>
+        <w:t>聊天内容实体图</w:t>
+      </w:r>
+    </w:p>
+    <w:p>
+      <w:pPr>
+        <w:pStyle w:val="afc"/>
+      </w:pPr>
+      <w:r>
+        <w:rPr>
+          <w:rFonts w:hint="eastAsia"/>
+        </w:rPr>
         <w:t>图</w:t>
       </w:r>
       <w:r>
@@ -13214,20 +13206,6 @@
           <w:rFonts w:hint="eastAsia"/>
         </w:rPr>
         <w:t>实体图</w:t>
-      </w:r>
-    </w:p>
-    <w:p>
-      <w:pPr>
-        <w:pStyle w:val="afa"/>
-        <w:spacing w:before="0" w:after="0"/>
-        <w:ind w:left="820" w:firstLineChars="1100" w:firstLine="2310"/>
-        <w:jc w:val="both"/>
-      </w:pPr>
-      <w:r>
-        <w:rPr>
-          <w:rFonts w:hint="eastAsia"/>
-        </w:rPr>
-        <w:t xml:space="preserve"> </w:t>
       </w:r>
     </w:p>
     <w:p>
@@ -13241,21 +13219,22 @@
       </w:pPr>
       <w:r>
         <w:rPr>
+          <w:rFonts w:hint="eastAsia"/>
           <w:noProof/>
         </w:rPr>
         <w:drawing>
-          <wp:anchor distT="0" distB="0" distL="114300" distR="114300" simplePos="0" relativeHeight="251687936" behindDoc="0" locked="0" layoutInCell="1" allowOverlap="1" wp14:anchorId="4D8BB359" wp14:editId="036C43C3">
+          <wp:anchor distT="0" distB="0" distL="114300" distR="114300" simplePos="0" relativeHeight="251694080" behindDoc="0" locked="0" layoutInCell="1" allowOverlap="1">
             <wp:simplePos x="0" y="0"/>
             <wp:positionH relativeFrom="column">
-              <wp:posOffset>571500</wp:posOffset>
+              <wp:posOffset>516890</wp:posOffset>
             </wp:positionH>
             <wp:positionV relativeFrom="paragraph">
-              <wp:posOffset>510540</wp:posOffset>
+              <wp:posOffset>428625</wp:posOffset>
             </wp:positionV>
-            <wp:extent cx="4609465" cy="3219450"/>
+            <wp:extent cx="4514850" cy="3152775"/>
             <wp:effectExtent l="0" t="0" r="0" b="0"/>
             <wp:wrapTopAndBottom/>
-            <wp:docPr id="33" name="图片 33"/>
+            <wp:docPr id="10" name="图片 10"/>
             <wp:cNvGraphicFramePr>
               <a:graphicFrameLocks xmlns:a="http://schemas.openxmlformats.org/drawingml/2006/main" noChangeAspect="1"/>
             </wp:cNvGraphicFramePr>
@@ -13263,7 +13242,7 @@
               <a:graphicData uri="http://schemas.openxmlformats.org/drawingml/2006/picture">
                 <pic:pic xmlns:pic="http://schemas.openxmlformats.org/drawingml/2006/picture">
                   <pic:nvPicPr>
-                    <pic:cNvPr id="33" name="常用聊天内容.png"/>
+                    <pic:cNvPr id="10" name="常用聊天内容 (1).png"/>
                     <pic:cNvPicPr/>
                   </pic:nvPicPr>
                   <pic:blipFill>
@@ -13281,7 +13260,7 @@
                   <pic:spPr>
                     <a:xfrm>
                       <a:off x="0" y="0"/>
-                      <a:ext cx="4609465" cy="3219450"/>
+                      <a:ext cx="4514850" cy="3152775"/>
                     </a:xfrm>
                     <a:prstGeom prst="rect">
                       <a:avLst/>
@@ -13373,18 +13352,18 @@
         </w:rPr>
         <w:lastRenderedPageBreak/>
         <w:drawing>
-          <wp:anchor distT="0" distB="0" distL="114300" distR="114300" simplePos="0" relativeHeight="251688960" behindDoc="0" locked="0" layoutInCell="1" allowOverlap="1" wp14:anchorId="6B704EED" wp14:editId="4E90D80D">
+          <wp:anchor distT="0" distB="0" distL="114300" distR="114300" simplePos="0" relativeHeight="251695104" behindDoc="0" locked="0" layoutInCell="1" allowOverlap="1">
             <wp:simplePos x="0" y="0"/>
             <wp:positionH relativeFrom="column">
-              <wp:posOffset>781050</wp:posOffset>
+              <wp:posOffset>590550</wp:posOffset>
             </wp:positionH>
             <wp:positionV relativeFrom="paragraph">
-              <wp:posOffset>371475</wp:posOffset>
+              <wp:posOffset>523875</wp:posOffset>
             </wp:positionV>
-            <wp:extent cx="4307840" cy="2952750"/>
+            <wp:extent cx="4381500" cy="3002915"/>
             <wp:effectExtent l="0" t="0" r="0" b="0"/>
             <wp:wrapTopAndBottom/>
-            <wp:docPr id="34" name="图片 34"/>
+            <wp:docPr id="12" name="图片 12"/>
             <wp:cNvGraphicFramePr>
               <a:graphicFrameLocks xmlns:a="http://schemas.openxmlformats.org/drawingml/2006/main" noChangeAspect="1"/>
             </wp:cNvGraphicFramePr>
@@ -13392,7 +13371,7 @@
               <a:graphicData uri="http://schemas.openxmlformats.org/drawingml/2006/picture">
                 <pic:pic xmlns:pic="http://schemas.openxmlformats.org/drawingml/2006/picture">
                   <pic:nvPicPr>
-                    <pic:cNvPr id="34" name="算法模型 (2).png"/>
+                    <pic:cNvPr id="12" name="算法模型 (3).png"/>
                     <pic:cNvPicPr/>
                   </pic:nvPicPr>
                   <pic:blipFill>
@@ -13410,7 +13389,7 @@
                   <pic:spPr>
                     <a:xfrm>
                       <a:off x="0" y="0"/>
-                      <a:ext cx="4307840" cy="2952750"/>
+                      <a:ext cx="4381500" cy="3002915"/>
                     </a:xfrm>
                     <a:prstGeom prst="rect">
                       <a:avLst/>
@@ -13476,15 +13455,15 @@
         </w:rPr>
         <w:t>模型实体图</w:t>
       </w:r>
-      <w:bookmarkStart w:id="61" w:name="_Toc421385731"/>
-      <w:bookmarkStart w:id="62" w:name="_Toc451858902"/>
+      <w:bookmarkStart w:id="60" w:name="_Toc421385731"/>
+      <w:bookmarkStart w:id="61" w:name="_Toc451858902"/>
     </w:p>
     <w:p>
       <w:pPr>
         <w:pStyle w:val="2"/>
         <w:spacing w:before="312" w:after="312"/>
       </w:pPr>
-      <w:bookmarkStart w:id="63" w:name="_Toc516422757"/>
+      <w:bookmarkStart w:id="62" w:name="_Toc516422757"/>
       <w:r>
         <w:rPr>
           <w:rFonts w:hint="eastAsia"/>
@@ -13501,7 +13480,7 @@
         </w:rPr>
         <w:t>逻辑模型</w:t>
       </w:r>
-      <w:bookmarkEnd w:id="63"/>
+      <w:bookmarkEnd w:id="62"/>
     </w:p>
     <w:p>
       <w:pPr>
@@ -13695,6 +13674,7 @@
       <w:r>
         <w:rPr>
           <w:rFonts w:hint="eastAsia"/>
+          <w:u w:val="single"/>
           <w:lang w:val="x-none"/>
         </w:rPr>
         <w:t>微信</w:t>
@@ -13703,6 +13683,7 @@
       <w:r>
         <w:rPr>
           <w:rFonts w:hint="eastAsia"/>
+          <w:u w:val="single"/>
           <w:lang w:val="x-none"/>
         </w:rPr>
         <w:t>ID</w:t>
@@ -13790,6 +13771,7 @@
       <w:r>
         <w:rPr>
           <w:rFonts w:hint="eastAsia"/>
+          <w:u w:val="single"/>
           <w:lang w:val="x-none"/>
         </w:rPr>
         <w:t>微信</w:t>
@@ -13798,6 +13780,7 @@
       <w:r>
         <w:rPr>
           <w:rFonts w:hint="eastAsia"/>
+          <w:u w:val="single"/>
           <w:lang w:val="x-none"/>
         </w:rPr>
         <w:t>ID</w:t>
@@ -13913,6 +13896,7 @@
       <w:r>
         <w:rPr>
           <w:rFonts w:hint="eastAsia"/>
+          <w:u w:val="single"/>
           <w:lang w:val="x-none"/>
         </w:rPr>
         <w:t>微信</w:t>
@@ -13921,6 +13905,7 @@
       <w:r>
         <w:rPr>
           <w:rFonts w:hint="eastAsia"/>
+          <w:u w:val="single"/>
           <w:lang w:val="x-none"/>
         </w:rPr>
         <w:t>ID</w:t>
@@ -13999,7 +13984,7 @@
           <w:szCs w:val="24"/>
         </w:rPr>
       </w:pPr>
-      <w:bookmarkStart w:id="64" w:name="_Toc516422758"/>
+      <w:bookmarkStart w:id="63" w:name="_Toc516422758"/>
       <w:r>
         <w:rPr>
           <w:rFonts w:hint="eastAsia"/>
@@ -14030,9 +14015,18 @@
           <w:rFonts w:hint="eastAsia"/>
           <w:lang w:eastAsia="zh-CN"/>
         </w:rPr>
-        <w:t>数据字典</w:t>
-      </w:r>
+        <w:t>数据</w:t>
+      </w:r>
+      <w:bookmarkStart w:id="64" w:name="_GoBack"/>
       <w:bookmarkEnd w:id="64"/>
+      <w:r>
+        <w:rPr>
+          <w:rFonts w:hint="eastAsia"/>
+          <w:lang w:eastAsia="zh-CN"/>
+        </w:rPr>
+        <w:t>字典</w:t>
+      </w:r>
+      <w:bookmarkEnd w:id="63"/>
     </w:p>
     <w:p>
       <w:pPr>
@@ -14234,6 +14228,7 @@
         <w:rPr>
           <w:rFonts w:hint="eastAsia"/>
         </w:rPr>
+        <w:lastRenderedPageBreak/>
         <w:t>数据项：</w:t>
       </w:r>
       <w:proofErr w:type="gramStart"/>
@@ -14278,7 +14273,6 @@
         <w:rPr>
           <w:rFonts w:hint="eastAsia"/>
         </w:rPr>
-        <w:lastRenderedPageBreak/>
         <w:t>数据项：</w:t>
       </w:r>
       <w:proofErr w:type="gramStart"/>
@@ -15418,8 +15412,8 @@
         </w:rPr>
         <w:t>系统用例图</w:t>
       </w:r>
+      <w:bookmarkEnd w:id="60"/>
       <w:bookmarkEnd w:id="61"/>
-      <w:bookmarkEnd w:id="62"/>
       <w:bookmarkEnd w:id="65"/>
     </w:p>
     <w:p>
@@ -44727,7 +44721,7 @@
         <w:noProof/>
         <w:lang w:val="zh-CN"/>
       </w:rPr>
-      <w:t>3</w:t>
+      <w:t>22</w:t>
     </w:r>
     <w:r>
       <w:fldChar w:fldCharType="end"/>
@@ -51040,7 +51034,7 @@
 </file>
 
 <file path=customXml/itemProps1.xml><?xml version="1.0" encoding="utf-8"?>
-<ds:datastoreItem xmlns:ds="http://schemas.openxmlformats.org/officeDocument/2006/customXml" ds:itemID="{32A13A5F-97F9-4D80-9E18-6E5E80161B4C}">
+<ds:datastoreItem xmlns:ds="http://schemas.openxmlformats.org/officeDocument/2006/customXml" ds:itemID="{DE3F9B30-A47B-4C97-A3FB-39AF3B411630}">
   <ds:schemaRefs>
     <ds:schemaRef ds:uri="http://schemas.openxmlformats.org/officeDocument/2006/bibliography"/>
   </ds:schemaRefs>

</xml_diff>

<commit_message>
[ Paper ] - Add foo
</commit_message>
<xml_diff>
--- a/paper/paper.docx
+++ b/paper/paper.docx
@@ -35,7 +35,7 @@
           <w:szCs w:val="22"/>
         </w:rPr>
         <w:drawing>
-          <wp:anchor distT="0" distB="0" distL="114300" distR="114300" simplePos="0" relativeHeight="251684864" behindDoc="1" locked="0" layoutInCell="1" allowOverlap="1" wp14:anchorId="1CD347DE" wp14:editId="7078DF12">
+          <wp:anchor distT="0" distB="0" distL="114300" distR="114300" simplePos="0" relativeHeight="251684864" behindDoc="1" locked="0" layoutInCell="1" allowOverlap="1" wp14:anchorId="2801D67A" wp14:editId="698DD8D0">
             <wp:simplePos x="0" y="0"/>
             <wp:positionH relativeFrom="margin">
               <wp:posOffset>0</wp:posOffset>
@@ -129,7 +129,7 @@
           <w:szCs w:val="22"/>
         </w:rPr>
         <w:drawing>
-          <wp:anchor distT="0" distB="0" distL="114300" distR="114300" simplePos="0" relativeHeight="251685888" behindDoc="0" locked="0" layoutInCell="1" allowOverlap="1" wp14:anchorId="6812A40E" wp14:editId="2E2CAA4B">
+          <wp:anchor distT="0" distB="0" distL="114300" distR="114300" simplePos="0" relativeHeight="251685888" behindDoc="0" locked="0" layoutInCell="1" allowOverlap="1" wp14:anchorId="01C3A33F" wp14:editId="495A48C8">
             <wp:simplePos x="0" y="0"/>
             <wp:positionH relativeFrom="column">
               <wp:posOffset>1775460</wp:posOffset>
@@ -260,8 +260,6 @@
     <w:p>
       <w:pPr>
         <w:widowControl w:val="0"/>
-        <w:adjustRightInd w:val="0"/>
-        <w:snapToGrid w:val="0"/>
         <w:spacing w:after="120" w:line="360" w:lineRule="auto"/>
         <w:ind w:firstLineChars="0" w:firstLine="0"/>
         <w:jc w:val="center"/>
@@ -643,7 +641,33 @@
           <w:szCs w:val="30"/>
           <w:u w:val="single"/>
         </w:rPr>
-        <w:t xml:space="preserve">                1班</w:t>
+        <w:t xml:space="preserve">                </w:t>
+      </w:r>
+      <w:r>
+        <w:rPr>
+          <w:rFonts w:ascii="宋体" w:hAnsi="宋体" w:hint="eastAsia"/>
+          <w:bCs/>
+          <w:spacing w:val="0"/>
+          <w:kern w:val="2"/>
+          <w:sz w:val="30"/>
+          <w:szCs w:val="30"/>
+          <w:u w:val="single"/>
+        </w:rPr>
+        <w:t>2</w:t>
+      </w:r>
+      <w:bookmarkStart w:id="10" w:name="_GoBack"/>
+      <w:bookmarkEnd w:id="10"/>
+      <w:r>
+        <w:rPr>
+          <w:rFonts w:ascii="宋体" w:hAnsi="宋体" w:hint="eastAsia"/>
+          <w:bCs/>
+          <w:spacing w:val="0"/>
+          <w:kern w:val="2"/>
+          <w:sz w:val="30"/>
+          <w:szCs w:val="30"/>
+          <w:u w:val="single"/>
+        </w:rPr>
+        <w:t>班</w:t>
       </w:r>
       <w:r>
         <w:rPr>
@@ -931,6 +955,20 @@
         <w:spacing w:line="240" w:lineRule="auto"/>
         <w:ind w:firstLineChars="0" w:firstLine="0"/>
         <w:rPr>
+          <w:rFonts w:ascii="Calibri" w:hAnsi="Calibri" w:hint="eastAsia"/>
+          <w:spacing w:val="0"/>
+          <w:kern w:val="2"/>
+          <w:sz w:val="21"/>
+          <w:szCs w:val="22"/>
+        </w:rPr>
+      </w:pPr>
+    </w:p>
+    <w:p>
+      <w:pPr>
+        <w:widowControl w:val="0"/>
+        <w:spacing w:line="240" w:lineRule="auto"/>
+        <w:ind w:firstLineChars="0" w:firstLine="0"/>
+        <w:rPr>
           <w:rFonts w:ascii="Calibri" w:hAnsi="Calibri"/>
           <w:spacing w:val="0"/>
           <w:kern w:val="2"/>
@@ -1079,7 +1117,7 @@
       <w:pPr>
         <w:pStyle w:val="1"/>
       </w:pPr>
-      <w:bookmarkStart w:id="10" w:name="_Toc516490782"/>
+      <w:bookmarkStart w:id="11" w:name="_Toc516494332"/>
       <w:bookmarkEnd w:id="0"/>
       <w:bookmarkEnd w:id="1"/>
       <w:bookmarkEnd w:id="2"/>
@@ -1108,7 +1146,7 @@
         <w:t>要</w:t>
       </w:r>
       <w:bookmarkEnd w:id="8"/>
-      <w:bookmarkEnd w:id="10"/>
+      <w:bookmarkEnd w:id="11"/>
     </w:p>
     <w:p>
       <w:pPr>
@@ -1896,7 +1934,7 @@
           <w:lang w:val="x-none" w:eastAsia="x-none"/>
         </w:rPr>
       </w:pPr>
-      <w:bookmarkStart w:id="11" w:name="_Toc421385711"/>
+      <w:bookmarkStart w:id="12" w:name="_Toc421385711"/>
       <w:r>
         <w:rPr>
           <w:rFonts w:cs="Arial"/>
@@ -1911,7 +1949,7 @@
           <w:rFonts w:ascii="Times New Roman" w:hAnsi="Times New Roman"/>
         </w:rPr>
       </w:pPr>
-      <w:bookmarkStart w:id="12" w:name="_Toc516490783"/>
+      <w:bookmarkStart w:id="13" w:name="_Toc516494333"/>
       <w:r>
         <w:rPr>
           <w:rFonts w:ascii="Times New Roman" w:hAnsi="Times New Roman"/>
@@ -1919,8 +1957,8 @@
         <w:lastRenderedPageBreak/>
         <w:t>Abstract</w:t>
       </w:r>
-      <w:bookmarkEnd w:id="11"/>
       <w:bookmarkEnd w:id="12"/>
+      <w:bookmarkEnd w:id="13"/>
     </w:p>
     <w:p>
       <w:pPr>
@@ -2064,8 +2102,9 @@
           <w:noProof/>
         </w:rPr>
       </w:pPr>
-      <w:bookmarkStart w:id="13" w:name="_Toc515523277"/>
-      <w:bookmarkStart w:id="14" w:name="_Toc516490784"/>
+      <w:bookmarkStart w:id="14" w:name="_Toc515523277"/>
+      <w:bookmarkStart w:id="15" w:name="_Toc516490784"/>
+      <w:bookmarkStart w:id="16" w:name="_Toc516494334"/>
       <w:r>
         <w:rPr>
           <w:rFonts w:hint="eastAsia"/>
@@ -2082,8 +2121,9 @@
         </w:rPr>
         <w:t>录</w:t>
       </w:r>
-      <w:bookmarkEnd w:id="13"/>
       <w:bookmarkEnd w:id="14"/>
+      <w:bookmarkEnd w:id="15"/>
+      <w:bookmarkEnd w:id="16"/>
       <w:r>
         <w:rPr>
           <w:b w:val="0"/>
@@ -2117,17 +2157,16 @@
         <w:ind w:firstLine="482"/>
         <w:rPr>
           <w:rFonts w:asciiTheme="minorHAnsi" w:eastAsiaTheme="minorEastAsia" w:hAnsiTheme="minorHAnsi" w:cstheme="minorBidi"/>
-          <w:b/>
+          <w:b w:val="0"/>
           <w:noProof/>
           <w:sz w:val="21"/>
           <w:szCs w:val="22"/>
         </w:rPr>
       </w:pPr>
-      <w:hyperlink w:anchor="_Toc516490782" w:history="1">
+      <w:hyperlink w:anchor="_Toc516494332" w:history="1">
         <w:r>
           <w:rPr>
             <w:rStyle w:val="a5"/>
-            <w:b/>
             <w:noProof/>
           </w:rPr>
           <w:t>摘</w:t>
@@ -2135,7 +2174,6 @@
         <w:r>
           <w:rPr>
             <w:rStyle w:val="a5"/>
-            <w:b/>
             <w:noProof/>
           </w:rPr>
           <w:t xml:space="preserve">    </w:t>
@@ -2143,14 +2181,12 @@
         <w:r>
           <w:rPr>
             <w:rStyle w:val="a5"/>
-            <w:b/>
             <w:noProof/>
           </w:rPr>
           <w:t>要</w:t>
         </w:r>
         <w:r>
           <w:rPr>
-            <w:b/>
             <w:noProof/>
             <w:webHidden/>
           </w:rPr>
@@ -2158,7 +2194,6 @@
         </w:r>
         <w:r>
           <w:rPr>
-            <w:b/>
             <w:noProof/>
             <w:webHidden/>
           </w:rPr>
@@ -2166,22 +2201,19 @@
         </w:r>
         <w:r>
           <w:rPr>
-            <w:b/>
             <w:noProof/>
             <w:webHidden/>
           </w:rPr>
-          <w:instrText xml:space="preserve"> PAGEREF _Toc516490782 \h </w:instrText>
+          <w:instrText xml:space="preserve"> PAGEREF _Toc516494332 \h </w:instrText>
         </w:r>
         <w:r>
           <w:rPr>
-            <w:b/>
             <w:noProof/>
             <w:webHidden/>
           </w:rPr>
         </w:r>
         <w:r>
           <w:rPr>
-            <w:b/>
             <w:noProof/>
             <w:webHidden/>
           </w:rPr>
@@ -2189,7 +2221,6 @@
         </w:r>
         <w:r>
           <w:rPr>
-            <w:b/>
             <w:noProof/>
             <w:webHidden/>
           </w:rPr>
@@ -2197,7 +2228,6 @@
         </w:r>
         <w:r>
           <w:rPr>
-            <w:b/>
             <w:noProof/>
             <w:webHidden/>
           </w:rPr>
@@ -2214,24 +2244,22 @@
         <w:ind w:firstLine="482"/>
         <w:rPr>
           <w:rFonts w:asciiTheme="minorHAnsi" w:eastAsiaTheme="minorEastAsia" w:hAnsiTheme="minorHAnsi" w:cstheme="minorBidi"/>
-          <w:b/>
+          <w:b w:val="0"/>
           <w:noProof/>
           <w:sz w:val="21"/>
           <w:szCs w:val="22"/>
         </w:rPr>
       </w:pPr>
-      <w:hyperlink w:anchor="_Toc516490783" w:history="1">
+      <w:hyperlink w:anchor="_Toc516494333" w:history="1">
         <w:r>
           <w:rPr>
             <w:rStyle w:val="a5"/>
-            <w:b/>
             <w:noProof/>
           </w:rPr>
           <w:t>Abstract</w:t>
         </w:r>
         <w:r>
           <w:rPr>
-            <w:b/>
             <w:noProof/>
             <w:webHidden/>
           </w:rPr>
@@ -2239,7 +2267,6 @@
         </w:r>
         <w:r>
           <w:rPr>
-            <w:b/>
             <w:noProof/>
             <w:webHidden/>
           </w:rPr>
@@ -2247,22 +2274,19 @@
         </w:r>
         <w:r>
           <w:rPr>
-            <w:b/>
             <w:noProof/>
             <w:webHidden/>
           </w:rPr>
-          <w:instrText xml:space="preserve"> PAGEREF _Toc516490783 \h </w:instrText>
+          <w:instrText xml:space="preserve"> PAGEREF _Toc516494333 \h </w:instrText>
         </w:r>
         <w:r>
           <w:rPr>
-            <w:b/>
             <w:noProof/>
             <w:webHidden/>
           </w:rPr>
         </w:r>
         <w:r>
           <w:rPr>
-            <w:b/>
             <w:noProof/>
             <w:webHidden/>
           </w:rPr>
@@ -2270,7 +2294,6 @@
         </w:r>
         <w:r>
           <w:rPr>
-            <w:b/>
             <w:noProof/>
             <w:webHidden/>
           </w:rPr>
@@ -2278,7 +2301,6 @@
         </w:r>
         <w:r>
           <w:rPr>
-            <w:b/>
             <w:noProof/>
             <w:webHidden/>
           </w:rPr>
@@ -2295,17 +2317,16 @@
         <w:ind w:firstLine="482"/>
         <w:rPr>
           <w:rFonts w:asciiTheme="minorHAnsi" w:eastAsiaTheme="minorEastAsia" w:hAnsiTheme="minorHAnsi" w:cstheme="minorBidi"/>
-          <w:b/>
+          <w:b w:val="0"/>
           <w:noProof/>
           <w:sz w:val="21"/>
           <w:szCs w:val="22"/>
         </w:rPr>
       </w:pPr>
-      <w:hyperlink w:anchor="_Toc516490785" w:history="1">
+      <w:hyperlink w:anchor="_Toc516494335" w:history="1">
         <w:r>
           <w:rPr>
             <w:rStyle w:val="a5"/>
-            <w:b/>
             <w:noProof/>
           </w:rPr>
           <w:t>第</w:t>
@@ -2314,7 +2335,6 @@
           <w:rPr>
             <w:rStyle w:val="a5"/>
             <w:rFonts w:eastAsia="Arial Unicode MS" w:cs="Arial"/>
-            <w:b/>
             <w:noProof/>
           </w:rPr>
           <w:t>1</w:t>
@@ -2322,7 +2342,6 @@
         <w:r>
           <w:rPr>
             <w:rStyle w:val="a5"/>
-            <w:b/>
             <w:noProof/>
           </w:rPr>
           <w:t>章</w:t>
@@ -2330,7 +2349,6 @@
         <w:r>
           <w:rPr>
             <w:rStyle w:val="a5"/>
-            <w:b/>
             <w:noProof/>
           </w:rPr>
           <w:t xml:space="preserve">  </w:t>
@@ -2338,14 +2356,12 @@
         <w:r>
           <w:rPr>
             <w:rStyle w:val="a5"/>
-            <w:b/>
             <w:noProof/>
           </w:rPr>
           <w:t>概述</w:t>
         </w:r>
         <w:r>
           <w:rPr>
-            <w:b/>
             <w:noProof/>
             <w:webHidden/>
           </w:rPr>
@@ -2353,7 +2369,6 @@
         </w:r>
         <w:r>
           <w:rPr>
-            <w:b/>
             <w:noProof/>
             <w:webHidden/>
           </w:rPr>
@@ -2361,22 +2376,19 @@
         </w:r>
         <w:r>
           <w:rPr>
-            <w:b/>
             <w:noProof/>
             <w:webHidden/>
           </w:rPr>
-          <w:instrText xml:space="preserve"> PAGEREF _Toc516490785 \h </w:instrText>
+          <w:instrText xml:space="preserve"> PAGEREF _Toc516494335 \h </w:instrText>
         </w:r>
         <w:r>
           <w:rPr>
-            <w:b/>
             <w:noProof/>
             <w:webHidden/>
           </w:rPr>
         </w:r>
         <w:r>
           <w:rPr>
-            <w:b/>
             <w:noProof/>
             <w:webHidden/>
           </w:rPr>
@@ -2384,7 +2396,6 @@
         </w:r>
         <w:r>
           <w:rPr>
-            <w:b/>
             <w:noProof/>
             <w:webHidden/>
           </w:rPr>
@@ -2392,7 +2403,6 @@
         </w:r>
         <w:r>
           <w:rPr>
-            <w:b/>
             <w:noProof/>
             <w:webHidden/>
           </w:rPr>
@@ -2414,7 +2424,7 @@
           <w:szCs w:val="22"/>
         </w:rPr>
       </w:pPr>
-      <w:hyperlink w:anchor="_Toc516490786" w:history="1">
+      <w:hyperlink w:anchor="_Toc516494336" w:history="1">
         <w:r>
           <w:rPr>
             <w:rStyle w:val="a5"/>
@@ -2448,7 +2458,7 @@
             <w:noProof/>
             <w:webHidden/>
           </w:rPr>
-          <w:instrText xml:space="preserve"> PAGEREF _Toc516490786 \h </w:instrText>
+          <w:instrText xml:space="preserve"> PAGEREF _Toc516494336 \h </w:instrText>
         </w:r>
         <w:r>
           <w:rPr>
@@ -2493,7 +2503,7 @@
           <w:szCs w:val="22"/>
         </w:rPr>
       </w:pPr>
-      <w:hyperlink w:anchor="_Toc516490787" w:history="1">
+      <w:hyperlink w:anchor="_Toc516494337" w:history="1">
         <w:r>
           <w:rPr>
             <w:rStyle w:val="a5"/>
@@ -2527,7 +2537,7 @@
             <w:noProof/>
             <w:webHidden/>
           </w:rPr>
-          <w:instrText xml:space="preserve"> PAGEREF _Toc516490787 \h </w:instrText>
+          <w:instrText xml:space="preserve"> PAGEREF _Toc516494337 \h </w:instrText>
         </w:r>
         <w:r>
           <w:rPr>
@@ -2572,7 +2582,7 @@
           <w:szCs w:val="22"/>
         </w:rPr>
       </w:pPr>
-      <w:hyperlink w:anchor="_Toc516490788" w:history="1">
+      <w:hyperlink w:anchor="_Toc516494338" w:history="1">
         <w:r>
           <w:rPr>
             <w:rStyle w:val="a5"/>
@@ -2607,7 +2617,7 @@
             <w:noProof/>
             <w:webHidden/>
           </w:rPr>
-          <w:instrText xml:space="preserve"> PAGEREF _Toc516490788 \h </w:instrText>
+          <w:instrText xml:space="preserve"> PAGEREF _Toc516494338 \h </w:instrText>
         </w:r>
         <w:r>
           <w:rPr>
@@ -2652,7 +2662,7 @@
           <w:szCs w:val="22"/>
         </w:rPr>
       </w:pPr>
-      <w:hyperlink w:anchor="_Toc516490789" w:history="1">
+      <w:hyperlink w:anchor="_Toc516494339" w:history="1">
         <w:r>
           <w:rPr>
             <w:rStyle w:val="a5"/>
@@ -2686,7 +2696,7 @@
             <w:noProof/>
             <w:webHidden/>
           </w:rPr>
-          <w:instrText xml:space="preserve"> PAGEREF _Toc516490789 \h </w:instrText>
+          <w:instrText xml:space="preserve"> PAGEREF _Toc516494339 \h </w:instrText>
         </w:r>
         <w:r>
           <w:rPr>
@@ -2726,17 +2736,16 @@
         <w:ind w:firstLine="482"/>
         <w:rPr>
           <w:rFonts w:asciiTheme="minorHAnsi" w:eastAsiaTheme="minorEastAsia" w:hAnsiTheme="minorHAnsi" w:cstheme="minorBidi"/>
-          <w:b/>
+          <w:b w:val="0"/>
           <w:noProof/>
           <w:sz w:val="21"/>
           <w:szCs w:val="22"/>
         </w:rPr>
       </w:pPr>
-      <w:hyperlink w:anchor="_Toc516490790" w:history="1">
+      <w:hyperlink w:anchor="_Toc516494340" w:history="1">
         <w:r>
           <w:rPr>
             <w:rStyle w:val="a5"/>
-            <w:b/>
             <w:noProof/>
           </w:rPr>
           <w:t>第</w:t>
@@ -2745,7 +2754,6 @@
           <w:rPr>
             <w:rStyle w:val="a5"/>
             <w:rFonts w:eastAsia="Arial Unicode MS" w:cs="Arial"/>
-            <w:b/>
             <w:noProof/>
           </w:rPr>
           <w:t>2</w:t>
@@ -2753,7 +2761,6 @@
         <w:r>
           <w:rPr>
             <w:rStyle w:val="a5"/>
-            <w:b/>
             <w:noProof/>
           </w:rPr>
           <w:t>章</w:t>
@@ -2761,7 +2768,6 @@
         <w:r>
           <w:rPr>
             <w:rStyle w:val="a5"/>
-            <w:b/>
             <w:noProof/>
           </w:rPr>
           <w:t xml:space="preserve">  </w:t>
@@ -2769,14 +2775,12 @@
         <w:r>
           <w:rPr>
             <w:rStyle w:val="a5"/>
-            <w:b/>
             <w:noProof/>
           </w:rPr>
           <w:t>方案论证</w:t>
         </w:r>
         <w:r>
           <w:rPr>
-            <w:b/>
             <w:noProof/>
             <w:webHidden/>
           </w:rPr>
@@ -2784,7 +2788,6 @@
         </w:r>
         <w:r>
           <w:rPr>
-            <w:b/>
             <w:noProof/>
             <w:webHidden/>
           </w:rPr>
@@ -2792,22 +2795,19 @@
         </w:r>
         <w:r>
           <w:rPr>
-            <w:b/>
             <w:noProof/>
             <w:webHidden/>
           </w:rPr>
-          <w:instrText xml:space="preserve"> PAGEREF _Toc516490790 \h </w:instrText>
+          <w:instrText xml:space="preserve"> PAGEREF _Toc516494340 \h </w:instrText>
         </w:r>
         <w:r>
           <w:rPr>
-            <w:b/>
             <w:noProof/>
             <w:webHidden/>
           </w:rPr>
         </w:r>
         <w:r>
           <w:rPr>
-            <w:b/>
             <w:noProof/>
             <w:webHidden/>
           </w:rPr>
@@ -2815,7 +2815,6 @@
         </w:r>
         <w:r>
           <w:rPr>
-            <w:b/>
             <w:noProof/>
             <w:webHidden/>
           </w:rPr>
@@ -2823,7 +2822,6 @@
         </w:r>
         <w:r>
           <w:rPr>
-            <w:b/>
             <w:noProof/>
             <w:webHidden/>
           </w:rPr>
@@ -2845,7 +2843,7 @@
           <w:szCs w:val="22"/>
         </w:rPr>
       </w:pPr>
-      <w:hyperlink w:anchor="_Toc516490791" w:history="1">
+      <w:hyperlink w:anchor="_Toc516494341" w:history="1">
         <w:r>
           <w:rPr>
             <w:rStyle w:val="a5"/>
@@ -2879,7 +2877,7 @@
             <w:noProof/>
             <w:webHidden/>
           </w:rPr>
-          <w:instrText xml:space="preserve"> PAGEREF _Toc516490791 \h </w:instrText>
+          <w:instrText xml:space="preserve"> PAGEREF _Toc516494341 \h </w:instrText>
         </w:r>
         <w:r>
           <w:rPr>
@@ -2924,7 +2922,7 @@
           <w:szCs w:val="22"/>
         </w:rPr>
       </w:pPr>
-      <w:hyperlink w:anchor="_Toc516490792" w:history="1">
+      <w:hyperlink w:anchor="_Toc516494342" w:history="1">
         <w:r>
           <w:rPr>
             <w:rStyle w:val="a5"/>
@@ -2958,7 +2956,7 @@
             <w:noProof/>
             <w:webHidden/>
           </w:rPr>
-          <w:instrText xml:space="preserve"> PAGEREF _Toc516490792 \h </w:instrText>
+          <w:instrText xml:space="preserve"> PAGEREF _Toc516494342 \h </w:instrText>
         </w:r>
         <w:r>
           <w:rPr>
@@ -3003,7 +3001,7 @@
           <w:szCs w:val="22"/>
         </w:rPr>
       </w:pPr>
-      <w:hyperlink w:anchor="_Toc516490793" w:history="1">
+      <w:hyperlink w:anchor="_Toc516494343" w:history="1">
         <w:r>
           <w:rPr>
             <w:rStyle w:val="a5"/>
@@ -3037,7 +3035,7 @@
             <w:noProof/>
             <w:webHidden/>
           </w:rPr>
-          <w:instrText xml:space="preserve"> PAGEREF _Toc516490793 \h </w:instrText>
+          <w:instrText xml:space="preserve"> PAGEREF _Toc516494343 \h </w:instrText>
         </w:r>
         <w:r>
           <w:rPr>
@@ -3082,7 +3080,7 @@
           <w:szCs w:val="22"/>
         </w:rPr>
       </w:pPr>
-      <w:hyperlink w:anchor="_Toc516490794" w:history="1">
+      <w:hyperlink w:anchor="_Toc516494344" w:history="1">
         <w:r>
           <w:rPr>
             <w:rStyle w:val="a5"/>
@@ -3116,7 +3114,7 @@
             <w:noProof/>
             <w:webHidden/>
           </w:rPr>
-          <w:instrText xml:space="preserve"> PAGEREF _Toc516490794 \h </w:instrText>
+          <w:instrText xml:space="preserve"> PAGEREF _Toc516494344 \h </w:instrText>
         </w:r>
         <w:r>
           <w:rPr>
@@ -3161,7 +3159,7 @@
           <w:szCs w:val="22"/>
         </w:rPr>
       </w:pPr>
-      <w:hyperlink w:anchor="_Toc516490795" w:history="1">
+      <w:hyperlink w:anchor="_Toc516494345" w:history="1">
         <w:r>
           <w:rPr>
             <w:rStyle w:val="a5"/>
@@ -3195,7 +3193,7 @@
             <w:noProof/>
             <w:webHidden/>
           </w:rPr>
-          <w:instrText xml:space="preserve"> PAGEREF _Toc516490795 \h </w:instrText>
+          <w:instrText xml:space="preserve"> PAGEREF _Toc516494345 \h </w:instrText>
         </w:r>
         <w:r>
           <w:rPr>
@@ -3240,7 +3238,7 @@
           <w:szCs w:val="22"/>
         </w:rPr>
       </w:pPr>
-      <w:hyperlink w:anchor="_Toc516490796" w:history="1">
+      <w:hyperlink w:anchor="_Toc516494346" w:history="1">
         <w:r>
           <w:rPr>
             <w:rStyle w:val="a5"/>
@@ -3275,7 +3273,7 @@
             <w:noProof/>
             <w:webHidden/>
           </w:rPr>
-          <w:instrText xml:space="preserve"> PAGEREF _Toc516490796 \h </w:instrText>
+          <w:instrText xml:space="preserve"> PAGEREF _Toc516494346 \h </w:instrText>
         </w:r>
         <w:r>
           <w:rPr>
@@ -3320,7 +3318,7 @@
           <w:szCs w:val="22"/>
         </w:rPr>
       </w:pPr>
-      <w:hyperlink w:anchor="_Toc516490797" w:history="1">
+      <w:hyperlink w:anchor="_Toc516494347" w:history="1">
         <w:r>
           <w:rPr>
             <w:rStyle w:val="a5"/>
@@ -3354,7 +3352,7 @@
             <w:noProof/>
             <w:webHidden/>
           </w:rPr>
-          <w:instrText xml:space="preserve"> PAGEREF _Toc516490797 \h </w:instrText>
+          <w:instrText xml:space="preserve"> PAGEREF _Toc516494347 \h </w:instrText>
         </w:r>
         <w:r>
           <w:rPr>
@@ -3399,7 +3397,7 @@
           <w:szCs w:val="22"/>
         </w:rPr>
       </w:pPr>
-      <w:hyperlink w:anchor="_Toc516490798" w:history="1">
+      <w:hyperlink w:anchor="_Toc516494348" w:history="1">
         <w:r>
           <w:rPr>
             <w:rStyle w:val="a5"/>
@@ -3434,7 +3432,7 @@
             <w:noProof/>
             <w:webHidden/>
           </w:rPr>
-          <w:instrText xml:space="preserve"> PAGEREF _Toc516490798 \h </w:instrText>
+          <w:instrText xml:space="preserve"> PAGEREF _Toc516494348 \h </w:instrText>
         </w:r>
         <w:r>
           <w:rPr>
@@ -3479,7 +3477,7 @@
           <w:szCs w:val="22"/>
         </w:rPr>
       </w:pPr>
-      <w:hyperlink w:anchor="_Toc516490799" w:history="1">
+      <w:hyperlink w:anchor="_Toc516494349" w:history="1">
         <w:r>
           <w:rPr>
             <w:rStyle w:val="a5"/>
@@ -3513,7 +3511,7 @@
             <w:noProof/>
             <w:webHidden/>
           </w:rPr>
-          <w:instrText xml:space="preserve"> PAGEREF _Toc516490799 \h </w:instrText>
+          <w:instrText xml:space="preserve"> PAGEREF _Toc516494349 \h </w:instrText>
         </w:r>
         <w:r>
           <w:rPr>
@@ -3558,7 +3556,7 @@
           <w:szCs w:val="22"/>
         </w:rPr>
       </w:pPr>
-      <w:hyperlink w:anchor="_Toc516490800" w:history="1">
+      <w:hyperlink w:anchor="_Toc516494350" w:history="1">
         <w:r>
           <w:rPr>
             <w:rStyle w:val="a5"/>
@@ -3593,7 +3591,7 @@
             <w:noProof/>
             <w:webHidden/>
           </w:rPr>
-          <w:instrText xml:space="preserve"> PAGEREF _Toc516490800 \h </w:instrText>
+          <w:instrText xml:space="preserve"> PAGEREF _Toc516494350 \h </w:instrText>
         </w:r>
         <w:r>
           <w:rPr>
@@ -3638,7 +3636,7 @@
           <w:szCs w:val="22"/>
         </w:rPr>
       </w:pPr>
-      <w:hyperlink w:anchor="_Toc516490801" w:history="1">
+      <w:hyperlink w:anchor="_Toc516494351" w:history="1">
         <w:r>
           <w:rPr>
             <w:rStyle w:val="a5"/>
@@ -3672,7 +3670,7 @@
             <w:noProof/>
             <w:webHidden/>
           </w:rPr>
-          <w:instrText xml:space="preserve"> PAGEREF _Toc516490801 \h </w:instrText>
+          <w:instrText xml:space="preserve"> PAGEREF _Toc516494351 \h </w:instrText>
         </w:r>
         <w:r>
           <w:rPr>
@@ -3712,17 +3710,16 @@
         <w:ind w:firstLine="482"/>
         <w:rPr>
           <w:rFonts w:asciiTheme="minorHAnsi" w:eastAsiaTheme="minorEastAsia" w:hAnsiTheme="minorHAnsi" w:cstheme="minorBidi"/>
-          <w:b/>
+          <w:b w:val="0"/>
           <w:noProof/>
           <w:sz w:val="21"/>
           <w:szCs w:val="22"/>
         </w:rPr>
       </w:pPr>
-      <w:hyperlink w:anchor="_Toc516490802" w:history="1">
+      <w:hyperlink w:anchor="_Toc516494352" w:history="1">
         <w:r>
           <w:rPr>
             <w:rStyle w:val="a5"/>
-            <w:b/>
             <w:noProof/>
           </w:rPr>
           <w:t>第</w:t>
@@ -3731,7 +3728,6 @@
           <w:rPr>
             <w:rStyle w:val="a5"/>
             <w:rFonts w:eastAsia="Arial Unicode MS" w:cs="Arial"/>
-            <w:b/>
             <w:noProof/>
           </w:rPr>
           <w:t>3</w:t>
@@ -3739,7 +3735,6 @@
         <w:r>
           <w:rPr>
             <w:rStyle w:val="a5"/>
-            <w:b/>
             <w:noProof/>
           </w:rPr>
           <w:t>章</w:t>
@@ -3747,7 +3742,6 @@
         <w:r>
           <w:rPr>
             <w:rStyle w:val="a5"/>
-            <w:b/>
             <w:noProof/>
           </w:rPr>
           <w:t xml:space="preserve">  </w:t>
@@ -3755,14 +3749,12 @@
         <w:r>
           <w:rPr>
             <w:rStyle w:val="a5"/>
-            <w:b/>
             <w:noProof/>
           </w:rPr>
           <w:t>需求分析</w:t>
         </w:r>
         <w:r>
           <w:rPr>
-            <w:b/>
             <w:noProof/>
             <w:webHidden/>
           </w:rPr>
@@ -3770,7 +3762,6 @@
         </w:r>
         <w:r>
           <w:rPr>
-            <w:b/>
             <w:noProof/>
             <w:webHidden/>
           </w:rPr>
@@ -3778,22 +3769,19 @@
         </w:r>
         <w:r>
           <w:rPr>
-            <w:b/>
             <w:noProof/>
             <w:webHidden/>
           </w:rPr>
-          <w:instrText xml:space="preserve"> PAGEREF _Toc516490802 \h </w:instrText>
+          <w:instrText xml:space="preserve"> PAGEREF _Toc516494352 \h </w:instrText>
         </w:r>
         <w:r>
           <w:rPr>
-            <w:b/>
             <w:noProof/>
             <w:webHidden/>
           </w:rPr>
         </w:r>
         <w:r>
           <w:rPr>
-            <w:b/>
             <w:noProof/>
             <w:webHidden/>
           </w:rPr>
@@ -3801,7 +3789,6 @@
         </w:r>
         <w:r>
           <w:rPr>
-            <w:b/>
             <w:noProof/>
             <w:webHidden/>
           </w:rPr>
@@ -3809,7 +3796,6 @@
         </w:r>
         <w:r>
           <w:rPr>
-            <w:b/>
             <w:noProof/>
             <w:webHidden/>
           </w:rPr>
@@ -3831,7 +3817,7 @@
           <w:szCs w:val="22"/>
         </w:rPr>
       </w:pPr>
-      <w:hyperlink w:anchor="_Toc516490803" w:history="1">
+      <w:hyperlink w:anchor="_Toc516494353" w:history="1">
         <w:r>
           <w:rPr>
             <w:rStyle w:val="a5"/>
@@ -3865,7 +3851,7 @@
             <w:noProof/>
             <w:webHidden/>
           </w:rPr>
-          <w:instrText xml:space="preserve"> PAGEREF _Toc516490803 \h </w:instrText>
+          <w:instrText xml:space="preserve"> PAGEREF _Toc516494353 \h </w:instrText>
         </w:r>
         <w:r>
           <w:rPr>
@@ -3910,7 +3896,7 @@
           <w:szCs w:val="22"/>
         </w:rPr>
       </w:pPr>
-      <w:hyperlink w:anchor="_Toc516490804" w:history="1">
+      <w:hyperlink w:anchor="_Toc516494354" w:history="1">
         <w:r>
           <w:rPr>
             <w:rStyle w:val="a5"/>
@@ -3944,7 +3930,7 @@
             <w:noProof/>
             <w:webHidden/>
           </w:rPr>
-          <w:instrText xml:space="preserve"> PAGEREF _Toc516490804 \h </w:instrText>
+          <w:instrText xml:space="preserve"> PAGEREF _Toc516494354 \h </w:instrText>
         </w:r>
         <w:r>
           <w:rPr>
@@ -3989,7 +3975,7 @@
           <w:szCs w:val="22"/>
         </w:rPr>
       </w:pPr>
-      <w:hyperlink w:anchor="_Toc516490805" w:history="1">
+      <w:hyperlink w:anchor="_Toc516494355" w:history="1">
         <w:r>
           <w:rPr>
             <w:rStyle w:val="a5"/>
@@ -4023,7 +4009,7 @@
             <w:noProof/>
             <w:webHidden/>
           </w:rPr>
-          <w:instrText xml:space="preserve"> PAGEREF _Toc516490805 \h </w:instrText>
+          <w:instrText xml:space="preserve"> PAGEREF _Toc516494355 \h </w:instrText>
         </w:r>
         <w:r>
           <w:rPr>
@@ -4068,7 +4054,7 @@
           <w:szCs w:val="22"/>
         </w:rPr>
       </w:pPr>
-      <w:hyperlink w:anchor="_Toc516490806" w:history="1">
+      <w:hyperlink w:anchor="_Toc516494356" w:history="1">
         <w:r>
           <w:rPr>
             <w:rStyle w:val="a5"/>
@@ -4116,7 +4102,7 @@
             <w:noProof/>
             <w:webHidden/>
           </w:rPr>
-          <w:instrText xml:space="preserve"> PAGEREF _Toc516490806 \h </w:instrText>
+          <w:instrText xml:space="preserve"> PAGEREF _Toc516494356 \h </w:instrText>
         </w:r>
         <w:r>
           <w:rPr>
@@ -4161,7 +4147,7 @@
           <w:szCs w:val="22"/>
         </w:rPr>
       </w:pPr>
-      <w:hyperlink w:anchor="_Toc516490807" w:history="1">
+      <w:hyperlink w:anchor="_Toc516494357" w:history="1">
         <w:r>
           <w:rPr>
             <w:rStyle w:val="a5"/>
@@ -4195,7 +4181,7 @@
             <w:noProof/>
             <w:webHidden/>
           </w:rPr>
-          <w:instrText xml:space="preserve"> PAGEREF _Toc516490807 \h </w:instrText>
+          <w:instrText xml:space="preserve"> PAGEREF _Toc516494357 \h </w:instrText>
         </w:r>
         <w:r>
           <w:rPr>
@@ -4240,7 +4226,7 @@
           <w:szCs w:val="22"/>
         </w:rPr>
       </w:pPr>
-      <w:hyperlink w:anchor="_Toc516490808" w:history="1">
+      <w:hyperlink w:anchor="_Toc516494358" w:history="1">
         <w:r>
           <w:rPr>
             <w:rStyle w:val="a5"/>
@@ -4274,7 +4260,7 @@
             <w:noProof/>
             <w:webHidden/>
           </w:rPr>
-          <w:instrText xml:space="preserve"> PAGEREF _Toc516490808 \h </w:instrText>
+          <w:instrText xml:space="preserve"> PAGEREF _Toc516494358 \h </w:instrText>
         </w:r>
         <w:r>
           <w:rPr>
@@ -4314,17 +4300,16 @@
         <w:ind w:firstLine="482"/>
         <w:rPr>
           <w:rFonts w:asciiTheme="minorHAnsi" w:eastAsiaTheme="minorEastAsia" w:hAnsiTheme="minorHAnsi" w:cstheme="minorBidi"/>
-          <w:b/>
+          <w:b w:val="0"/>
           <w:noProof/>
           <w:sz w:val="21"/>
           <w:szCs w:val="22"/>
         </w:rPr>
       </w:pPr>
-      <w:hyperlink w:anchor="_Toc516490809" w:history="1">
+      <w:hyperlink w:anchor="_Toc516494359" w:history="1">
         <w:r>
           <w:rPr>
             <w:rStyle w:val="a5"/>
-            <w:b/>
             <w:noProof/>
           </w:rPr>
           <w:t>第</w:t>
@@ -4333,7 +4318,6 @@
           <w:rPr>
             <w:rStyle w:val="a5"/>
             <w:rFonts w:eastAsia="Arial Unicode MS" w:cs="Arial"/>
-            <w:b/>
             <w:noProof/>
           </w:rPr>
           <w:t>4</w:t>
@@ -4341,7 +4325,6 @@
         <w:r>
           <w:rPr>
             <w:rStyle w:val="a5"/>
-            <w:b/>
             <w:noProof/>
           </w:rPr>
           <w:t>章</w:t>
@@ -4349,7 +4332,6 @@
         <w:r>
           <w:rPr>
             <w:rStyle w:val="a5"/>
-            <w:b/>
             <w:noProof/>
           </w:rPr>
           <w:t xml:space="preserve">  </w:t>
@@ -4357,14 +4339,12 @@
         <w:r>
           <w:rPr>
             <w:rStyle w:val="a5"/>
-            <w:b/>
             <w:noProof/>
           </w:rPr>
           <w:t>过程论述</w:t>
         </w:r>
         <w:r>
           <w:rPr>
-            <w:b/>
             <w:noProof/>
             <w:webHidden/>
           </w:rPr>
@@ -4372,7 +4352,6 @@
         </w:r>
         <w:r>
           <w:rPr>
-            <w:b/>
             <w:noProof/>
             <w:webHidden/>
           </w:rPr>
@@ -4380,22 +4359,19 @@
         </w:r>
         <w:r>
           <w:rPr>
-            <w:b/>
             <w:noProof/>
             <w:webHidden/>
           </w:rPr>
-          <w:instrText xml:space="preserve"> PAGEREF _Toc516490809 \h </w:instrText>
+          <w:instrText xml:space="preserve"> PAGEREF _Toc516494359 \h </w:instrText>
         </w:r>
         <w:r>
           <w:rPr>
-            <w:b/>
             <w:noProof/>
             <w:webHidden/>
           </w:rPr>
         </w:r>
         <w:r>
           <w:rPr>
-            <w:b/>
             <w:noProof/>
             <w:webHidden/>
           </w:rPr>
@@ -4403,7 +4379,6 @@
         </w:r>
         <w:r>
           <w:rPr>
-            <w:b/>
             <w:noProof/>
             <w:webHidden/>
           </w:rPr>
@@ -4411,7 +4386,6 @@
         </w:r>
         <w:r>
           <w:rPr>
-            <w:b/>
             <w:noProof/>
             <w:webHidden/>
           </w:rPr>
@@ -4433,7 +4407,7 @@
           <w:szCs w:val="22"/>
         </w:rPr>
       </w:pPr>
-      <w:hyperlink w:anchor="_Toc516490810" w:history="1">
+      <w:hyperlink w:anchor="_Toc516494360" w:history="1">
         <w:r>
           <w:rPr>
             <w:rStyle w:val="a5"/>
@@ -4467,7 +4441,7 @@
             <w:noProof/>
             <w:webHidden/>
           </w:rPr>
-          <w:instrText xml:space="preserve"> PAGEREF _Toc516490810 \h </w:instrText>
+          <w:instrText xml:space="preserve"> PAGEREF _Toc516494360 \h </w:instrText>
         </w:r>
         <w:r>
           <w:rPr>
@@ -4512,92 +4486,13 @@
           <w:szCs w:val="22"/>
         </w:rPr>
       </w:pPr>
-      <w:hyperlink w:anchor="_Toc516490811" w:history="1">
+      <w:hyperlink w:anchor="_Toc516494361" w:history="1">
         <w:r>
           <w:rPr>
             <w:rStyle w:val="a5"/>
             <w:noProof/>
           </w:rPr>
           <w:t xml:space="preserve">4.2  </w:t>
-        </w:r>
-        <w:r>
-          <w:rPr>
-            <w:rStyle w:val="a5"/>
-            <w:noProof/>
-          </w:rPr>
-          <w:t>数据库逻辑结构设计</w:t>
-        </w:r>
-        <w:r>
-          <w:rPr>
-            <w:noProof/>
-            <w:webHidden/>
-          </w:rPr>
-          <w:tab/>
-        </w:r>
-        <w:r>
-          <w:rPr>
-            <w:noProof/>
-            <w:webHidden/>
-          </w:rPr>
-          <w:fldChar w:fldCharType="begin"/>
-        </w:r>
-        <w:r>
-          <w:rPr>
-            <w:noProof/>
-            <w:webHidden/>
-          </w:rPr>
-          <w:instrText xml:space="preserve"> PAGEREF _Toc516490811 \h </w:instrText>
-        </w:r>
-        <w:r>
-          <w:rPr>
-            <w:noProof/>
-            <w:webHidden/>
-          </w:rPr>
-        </w:r>
-        <w:r>
-          <w:rPr>
-            <w:noProof/>
-            <w:webHidden/>
-          </w:rPr>
-          <w:fldChar w:fldCharType="separate"/>
-        </w:r>
-        <w:r>
-          <w:rPr>
-            <w:noProof/>
-            <w:webHidden/>
-          </w:rPr>
-          <w:t>13</w:t>
-        </w:r>
-        <w:r>
-          <w:rPr>
-            <w:noProof/>
-            <w:webHidden/>
-          </w:rPr>
-          <w:fldChar w:fldCharType="end"/>
-        </w:r>
-      </w:hyperlink>
-    </w:p>
-    <w:p>
-      <w:pPr>
-        <w:pStyle w:val="22"/>
-        <w:tabs>
-          <w:tab w:val="right" w:leader="dot" w:pos="8777"/>
-        </w:tabs>
-        <w:ind w:left="460" w:firstLine="480"/>
-        <w:rPr>
-          <w:rFonts w:asciiTheme="minorHAnsi" w:eastAsiaTheme="minorEastAsia" w:hAnsiTheme="minorHAnsi" w:cstheme="minorBidi"/>
-          <w:noProof/>
-          <w:sz w:val="21"/>
-          <w:szCs w:val="22"/>
-        </w:rPr>
-      </w:pPr>
-      <w:hyperlink w:anchor="_Toc516490812" w:history="1">
-        <w:r>
-          <w:rPr>
-            <w:rStyle w:val="a5"/>
-            <w:noProof/>
-          </w:rPr>
-          <w:t xml:space="preserve">4.3  </w:t>
         </w:r>
         <w:r>
           <w:rPr>
@@ -4625,7 +4520,7 @@
             <w:noProof/>
             <w:webHidden/>
           </w:rPr>
-          <w:instrText xml:space="preserve"> PAGEREF _Toc516490812 \h </w:instrText>
+          <w:instrText xml:space="preserve"> PAGEREF _Toc516494361 \h </w:instrText>
         </w:r>
         <w:r>
           <w:rPr>
@@ -4658,6 +4553,164 @@
     </w:p>
     <w:p>
       <w:pPr>
+        <w:pStyle w:val="32"/>
+        <w:tabs>
+          <w:tab w:val="right" w:leader="dot" w:pos="8777"/>
+        </w:tabs>
+        <w:ind w:left="920" w:firstLine="480"/>
+        <w:rPr>
+          <w:rFonts w:asciiTheme="minorHAnsi" w:eastAsiaTheme="minorEastAsia" w:hAnsiTheme="minorHAnsi" w:cstheme="minorBidi"/>
+          <w:noProof/>
+          <w:sz w:val="21"/>
+          <w:szCs w:val="22"/>
+        </w:rPr>
+      </w:pPr>
+      <w:hyperlink w:anchor="_Toc516494362" w:history="1">
+        <w:r>
+          <w:rPr>
+            <w:rStyle w:val="a5"/>
+            <w:noProof/>
+          </w:rPr>
+          <w:t xml:space="preserve">4.2.1  </w:t>
+        </w:r>
+        <w:r>
+          <w:rPr>
+            <w:rStyle w:val="a5"/>
+            <w:noProof/>
+          </w:rPr>
+          <w:t>数据库逻辑结构设计</w:t>
+        </w:r>
+        <w:r>
+          <w:rPr>
+            <w:noProof/>
+            <w:webHidden/>
+          </w:rPr>
+          <w:tab/>
+        </w:r>
+        <w:r>
+          <w:rPr>
+            <w:noProof/>
+            <w:webHidden/>
+          </w:rPr>
+          <w:fldChar w:fldCharType="begin"/>
+        </w:r>
+        <w:r>
+          <w:rPr>
+            <w:noProof/>
+            <w:webHidden/>
+          </w:rPr>
+          <w:instrText xml:space="preserve"> PAGEREF _Toc516494362 \h </w:instrText>
+        </w:r>
+        <w:r>
+          <w:rPr>
+            <w:noProof/>
+            <w:webHidden/>
+          </w:rPr>
+        </w:r>
+        <w:r>
+          <w:rPr>
+            <w:noProof/>
+            <w:webHidden/>
+          </w:rPr>
+          <w:fldChar w:fldCharType="separate"/>
+        </w:r>
+        <w:r>
+          <w:rPr>
+            <w:noProof/>
+            <w:webHidden/>
+          </w:rPr>
+          <w:t>14</w:t>
+        </w:r>
+        <w:r>
+          <w:rPr>
+            <w:noProof/>
+            <w:webHidden/>
+          </w:rPr>
+          <w:fldChar w:fldCharType="end"/>
+        </w:r>
+      </w:hyperlink>
+    </w:p>
+    <w:p>
+      <w:pPr>
+        <w:pStyle w:val="32"/>
+        <w:tabs>
+          <w:tab w:val="right" w:leader="dot" w:pos="8777"/>
+        </w:tabs>
+        <w:ind w:left="920" w:firstLine="480"/>
+        <w:rPr>
+          <w:rFonts w:asciiTheme="minorHAnsi" w:eastAsiaTheme="minorEastAsia" w:hAnsiTheme="minorHAnsi" w:cstheme="minorBidi"/>
+          <w:noProof/>
+          <w:sz w:val="21"/>
+          <w:szCs w:val="22"/>
+        </w:rPr>
+      </w:pPr>
+      <w:hyperlink w:anchor="_Toc516494363" w:history="1">
+        <w:r>
+          <w:rPr>
+            <w:rStyle w:val="a5"/>
+            <w:noProof/>
+          </w:rPr>
+          <w:t xml:space="preserve">4.2.2  </w:t>
+        </w:r>
+        <w:r>
+          <w:rPr>
+            <w:rStyle w:val="a5"/>
+            <w:noProof/>
+          </w:rPr>
+          <w:t>表实现</w:t>
+        </w:r>
+        <w:r>
+          <w:rPr>
+            <w:noProof/>
+            <w:webHidden/>
+          </w:rPr>
+          <w:tab/>
+        </w:r>
+        <w:r>
+          <w:rPr>
+            <w:noProof/>
+            <w:webHidden/>
+          </w:rPr>
+          <w:fldChar w:fldCharType="begin"/>
+        </w:r>
+        <w:r>
+          <w:rPr>
+            <w:noProof/>
+            <w:webHidden/>
+          </w:rPr>
+          <w:instrText xml:space="preserve"> PAGEREF _Toc516494363 \h </w:instrText>
+        </w:r>
+        <w:r>
+          <w:rPr>
+            <w:noProof/>
+            <w:webHidden/>
+          </w:rPr>
+        </w:r>
+        <w:r>
+          <w:rPr>
+            <w:noProof/>
+            <w:webHidden/>
+          </w:rPr>
+          <w:fldChar w:fldCharType="separate"/>
+        </w:r>
+        <w:r>
+          <w:rPr>
+            <w:noProof/>
+            <w:webHidden/>
+          </w:rPr>
+          <w:t>14</w:t>
+        </w:r>
+        <w:r>
+          <w:rPr>
+            <w:noProof/>
+            <w:webHidden/>
+          </w:rPr>
+          <w:fldChar w:fldCharType="end"/>
+        </w:r>
+      </w:hyperlink>
+    </w:p>
+    <w:p>
+      <w:pPr>
         <w:pStyle w:val="22"/>
         <w:tabs>
           <w:tab w:val="right" w:leader="dot" w:pos="8777"/>
@@ -4670,13 +4723,13 @@
           <w:szCs w:val="22"/>
         </w:rPr>
       </w:pPr>
-      <w:hyperlink w:anchor="_Toc516490813" w:history="1">
+      <w:hyperlink w:anchor="_Toc516494364" w:history="1">
         <w:r>
           <w:rPr>
             <w:rStyle w:val="a5"/>
             <w:noProof/>
           </w:rPr>
-          <w:t xml:space="preserve">4.4  </w:t>
+          <w:t xml:space="preserve">4.3  </w:t>
         </w:r>
         <w:r>
           <w:rPr>
@@ -4704,7 +4757,7 @@
             <w:noProof/>
             <w:webHidden/>
           </w:rPr>
-          <w:instrText xml:space="preserve"> PAGEREF _Toc516490813 \h </w:instrText>
+          <w:instrText xml:space="preserve"> PAGEREF _Toc516494364 \h </w:instrText>
         </w:r>
         <w:r>
           <w:rPr>
@@ -4724,7 +4777,7 @@
             <w:noProof/>
             <w:webHidden/>
           </w:rPr>
-          <w:t>15</w:t>
+          <w:t>16</w:t>
         </w:r>
         <w:r>
           <w:rPr>
@@ -4749,13 +4802,13 @@
           <w:szCs w:val="22"/>
         </w:rPr>
       </w:pPr>
-      <w:hyperlink w:anchor="_Toc516490814" w:history="1">
+      <w:hyperlink w:anchor="_Toc516494365" w:history="1">
         <w:r>
           <w:rPr>
             <w:rStyle w:val="a5"/>
             <w:noProof/>
           </w:rPr>
-          <w:t xml:space="preserve">4.4.1  </w:t>
+          <w:t xml:space="preserve">4.3.1  </w:t>
         </w:r>
         <w:r>
           <w:rPr>
@@ -4784,7 +4837,7 @@
             <w:noProof/>
             <w:webHidden/>
           </w:rPr>
-          <w:instrText xml:space="preserve"> PAGEREF _Toc516490814 \h </w:instrText>
+          <w:instrText xml:space="preserve"> PAGEREF _Toc516494365 \h </w:instrText>
         </w:r>
         <w:r>
           <w:rPr>
@@ -4804,7 +4857,7 @@
             <w:noProof/>
             <w:webHidden/>
           </w:rPr>
-          <w:t>15</w:t>
+          <w:t>16</w:t>
         </w:r>
         <w:r>
           <w:rPr>
@@ -4829,13 +4882,13 @@
           <w:szCs w:val="22"/>
         </w:rPr>
       </w:pPr>
-      <w:hyperlink w:anchor="_Toc516490815" w:history="1">
+      <w:hyperlink w:anchor="_Toc516494366" w:history="1">
         <w:r>
           <w:rPr>
             <w:rStyle w:val="a5"/>
             <w:noProof/>
           </w:rPr>
-          <w:t xml:space="preserve">4.4.2  </w:t>
+          <w:t xml:space="preserve">4.3.2  </w:t>
         </w:r>
         <w:r>
           <w:rPr>
@@ -4863,7 +4916,7 @@
             <w:noProof/>
             <w:webHidden/>
           </w:rPr>
-          <w:instrText xml:space="preserve"> PAGEREF _Toc516490815 \h </w:instrText>
+          <w:instrText xml:space="preserve"> PAGEREF _Toc516494366 \h </w:instrText>
         </w:r>
         <w:r>
           <w:rPr>
@@ -4908,13 +4961,13 @@
           <w:szCs w:val="22"/>
         </w:rPr>
       </w:pPr>
-      <w:hyperlink w:anchor="_Toc516490816" w:history="1">
+      <w:hyperlink w:anchor="_Toc516494367" w:history="1">
         <w:r>
           <w:rPr>
             <w:rStyle w:val="a5"/>
             <w:noProof/>
           </w:rPr>
-          <w:t xml:space="preserve">4.4.3  </w:t>
+          <w:t xml:space="preserve">4.3.3  </w:t>
         </w:r>
         <w:r>
           <w:rPr>
@@ -4942,7 +4995,7 @@
             <w:noProof/>
             <w:webHidden/>
           </w:rPr>
-          <w:instrText xml:space="preserve"> PAGEREF _Toc516490816 \h </w:instrText>
+          <w:instrText xml:space="preserve"> PAGEREF _Toc516494367 \h </w:instrText>
         </w:r>
         <w:r>
           <w:rPr>
@@ -4987,13 +5040,13 @@
           <w:szCs w:val="22"/>
         </w:rPr>
       </w:pPr>
-      <w:hyperlink w:anchor="_Toc516490817" w:history="1">
+      <w:hyperlink w:anchor="_Toc516494368" w:history="1">
         <w:r>
           <w:rPr>
             <w:rStyle w:val="a5"/>
             <w:noProof/>
           </w:rPr>
-          <w:t xml:space="preserve">4.4.4  </w:t>
+          <w:t xml:space="preserve">4.3.4  </w:t>
         </w:r>
         <w:r>
           <w:rPr>
@@ -5021,7 +5074,7 @@
             <w:noProof/>
             <w:webHidden/>
           </w:rPr>
-          <w:instrText xml:space="preserve"> PAGEREF _Toc516490817 \h </w:instrText>
+          <w:instrText xml:space="preserve"> PAGEREF _Toc516494368 \h </w:instrText>
         </w:r>
         <w:r>
           <w:rPr>
@@ -5066,13 +5119,13 @@
           <w:szCs w:val="22"/>
         </w:rPr>
       </w:pPr>
-      <w:hyperlink w:anchor="_Toc516490818" w:history="1">
+      <w:hyperlink w:anchor="_Toc516494369" w:history="1">
         <w:r>
           <w:rPr>
             <w:rStyle w:val="a5"/>
             <w:noProof/>
           </w:rPr>
-          <w:t xml:space="preserve">4.4.5  </w:t>
+          <w:t xml:space="preserve">4.3.5  </w:t>
         </w:r>
         <w:r>
           <w:rPr>
@@ -5100,7 +5153,7 @@
             <w:noProof/>
             <w:webHidden/>
           </w:rPr>
-          <w:instrText xml:space="preserve"> PAGEREF _Toc516490818 \h </w:instrText>
+          <w:instrText xml:space="preserve"> PAGEREF _Toc516494369 \h </w:instrText>
         </w:r>
         <w:r>
           <w:rPr>
@@ -5140,17 +5193,16 @@
         <w:ind w:firstLine="482"/>
         <w:rPr>
           <w:rFonts w:asciiTheme="minorHAnsi" w:eastAsiaTheme="minorEastAsia" w:hAnsiTheme="minorHAnsi" w:cstheme="minorBidi"/>
-          <w:b/>
+          <w:b w:val="0"/>
           <w:noProof/>
           <w:sz w:val="21"/>
           <w:szCs w:val="22"/>
         </w:rPr>
       </w:pPr>
-      <w:hyperlink w:anchor="_Toc516490819" w:history="1">
+      <w:hyperlink w:anchor="_Toc516494370" w:history="1">
         <w:r>
           <w:rPr>
             <w:rStyle w:val="a5"/>
-            <w:b/>
             <w:noProof/>
           </w:rPr>
           <w:t>第</w:t>
@@ -5159,7 +5211,6 @@
           <w:rPr>
             <w:rStyle w:val="a5"/>
             <w:rFonts w:eastAsia="Arial Unicode MS" w:cs="Arial"/>
-            <w:b/>
             <w:noProof/>
           </w:rPr>
           <w:t>5</w:t>
@@ -5167,7 +5218,6 @@
         <w:r>
           <w:rPr>
             <w:rStyle w:val="a5"/>
-            <w:b/>
             <w:noProof/>
           </w:rPr>
           <w:t>章</w:t>
@@ -5175,7 +5225,6 @@
         <w:r>
           <w:rPr>
             <w:rStyle w:val="a5"/>
-            <w:b/>
             <w:noProof/>
           </w:rPr>
           <w:t xml:space="preserve">  </w:t>
@@ -5183,14 +5232,12 @@
         <w:r>
           <w:rPr>
             <w:rStyle w:val="a5"/>
-            <w:b/>
             <w:noProof/>
           </w:rPr>
           <w:t>软件测试与结果分析</w:t>
         </w:r>
         <w:r>
           <w:rPr>
-            <w:b/>
             <w:noProof/>
             <w:webHidden/>
           </w:rPr>
@@ -5198,7 +5245,6 @@
         </w:r>
         <w:r>
           <w:rPr>
-            <w:b/>
             <w:noProof/>
             <w:webHidden/>
           </w:rPr>
@@ -5206,22 +5252,19 @@
         </w:r>
         <w:r>
           <w:rPr>
-            <w:b/>
             <w:noProof/>
             <w:webHidden/>
           </w:rPr>
-          <w:instrText xml:space="preserve"> PAGEREF _Toc516490819 \h </w:instrText>
+          <w:instrText xml:space="preserve"> PAGEREF _Toc516494370 \h </w:instrText>
         </w:r>
         <w:r>
           <w:rPr>
-            <w:b/>
             <w:noProof/>
             <w:webHidden/>
           </w:rPr>
         </w:r>
         <w:r>
           <w:rPr>
-            <w:b/>
             <w:noProof/>
             <w:webHidden/>
           </w:rPr>
@@ -5229,7 +5272,6 @@
         </w:r>
         <w:r>
           <w:rPr>
-            <w:b/>
             <w:noProof/>
             <w:webHidden/>
           </w:rPr>
@@ -5237,7 +5279,6 @@
         </w:r>
         <w:r>
           <w:rPr>
-            <w:b/>
             <w:noProof/>
             <w:webHidden/>
           </w:rPr>
@@ -5259,7 +5300,7 @@
           <w:szCs w:val="22"/>
         </w:rPr>
       </w:pPr>
-      <w:hyperlink w:anchor="_Toc516490820" w:history="1">
+      <w:hyperlink w:anchor="_Toc516494371" w:history="1">
         <w:r>
           <w:rPr>
             <w:rStyle w:val="a5"/>
@@ -5293,7 +5334,7 @@
             <w:noProof/>
             <w:webHidden/>
           </w:rPr>
-          <w:instrText xml:space="preserve"> PAGEREF _Toc516490820 \h </w:instrText>
+          <w:instrText xml:space="preserve"> PAGEREF _Toc516494371 \h </w:instrText>
         </w:r>
         <w:r>
           <w:rPr>
@@ -5338,7 +5379,7 @@
           <w:szCs w:val="22"/>
         </w:rPr>
       </w:pPr>
-      <w:hyperlink w:anchor="_Toc516490821" w:history="1">
+      <w:hyperlink w:anchor="_Toc516494372" w:history="1">
         <w:r>
           <w:rPr>
             <w:rStyle w:val="a5"/>
@@ -5373,7 +5414,7 @@
             <w:noProof/>
             <w:webHidden/>
           </w:rPr>
-          <w:instrText xml:space="preserve"> PAGEREF _Toc516490821 \h </w:instrText>
+          <w:instrText xml:space="preserve"> PAGEREF _Toc516494372 \h </w:instrText>
         </w:r>
         <w:r>
           <w:rPr>
@@ -5418,7 +5459,7 @@
           <w:szCs w:val="22"/>
         </w:rPr>
       </w:pPr>
-      <w:hyperlink w:anchor="_Toc516490822" w:history="1">
+      <w:hyperlink w:anchor="_Toc516494373" w:history="1">
         <w:r>
           <w:rPr>
             <w:rStyle w:val="a5"/>
@@ -5452,7 +5493,7 @@
             <w:noProof/>
             <w:webHidden/>
           </w:rPr>
-          <w:instrText xml:space="preserve"> PAGEREF _Toc516490822 \h </w:instrText>
+          <w:instrText xml:space="preserve"> PAGEREF _Toc516494373 \h </w:instrText>
         </w:r>
         <w:r>
           <w:rPr>
@@ -5497,7 +5538,7 @@
           <w:szCs w:val="22"/>
         </w:rPr>
       </w:pPr>
-      <w:hyperlink w:anchor="_Toc516490823" w:history="1">
+      <w:hyperlink w:anchor="_Toc516494374" w:history="1">
         <w:r>
           <w:rPr>
             <w:rStyle w:val="a5"/>
@@ -5531,7 +5572,7 @@
             <w:noProof/>
             <w:webHidden/>
           </w:rPr>
-          <w:instrText xml:space="preserve"> PAGEREF _Toc516490823 \h </w:instrText>
+          <w:instrText xml:space="preserve"> PAGEREF _Toc516494374 \h </w:instrText>
         </w:r>
         <w:r>
           <w:rPr>
@@ -5576,7 +5617,7 @@
           <w:szCs w:val="22"/>
         </w:rPr>
       </w:pPr>
-      <w:hyperlink w:anchor="_Toc516490824" w:history="1">
+      <w:hyperlink w:anchor="_Toc516494375" w:history="1">
         <w:r>
           <w:rPr>
             <w:rStyle w:val="a5"/>
@@ -5610,7 +5651,7 @@
             <w:noProof/>
             <w:webHidden/>
           </w:rPr>
-          <w:instrText xml:space="preserve"> PAGEREF _Toc516490824 \h </w:instrText>
+          <w:instrText xml:space="preserve"> PAGEREF _Toc516494375 \h </w:instrText>
         </w:r>
         <w:r>
           <w:rPr>
@@ -5655,7 +5696,7 @@
           <w:szCs w:val="22"/>
         </w:rPr>
       </w:pPr>
-      <w:hyperlink w:anchor="_Toc516490825" w:history="1">
+      <w:hyperlink w:anchor="_Toc516494376" w:history="1">
         <w:r>
           <w:rPr>
             <w:rStyle w:val="a5"/>
@@ -5690,7 +5731,7 @@
             <w:noProof/>
             <w:webHidden/>
           </w:rPr>
-          <w:instrText xml:space="preserve"> PAGEREF _Toc516490825 \h </w:instrText>
+          <w:instrText xml:space="preserve"> PAGEREF _Toc516494376 \h </w:instrText>
         </w:r>
         <w:r>
           <w:rPr>
@@ -5730,17 +5771,16 @@
         <w:ind w:firstLine="482"/>
         <w:rPr>
           <w:rFonts w:asciiTheme="minorHAnsi" w:eastAsiaTheme="minorEastAsia" w:hAnsiTheme="minorHAnsi" w:cstheme="minorBidi"/>
-          <w:b/>
+          <w:b w:val="0"/>
           <w:noProof/>
           <w:sz w:val="21"/>
           <w:szCs w:val="22"/>
         </w:rPr>
       </w:pPr>
-      <w:hyperlink w:anchor="_Toc516490826" w:history="1">
+      <w:hyperlink w:anchor="_Toc516494377" w:history="1">
         <w:r>
           <w:rPr>
             <w:rStyle w:val="a5"/>
-            <w:b/>
             <w:noProof/>
           </w:rPr>
           <w:t>结</w:t>
@@ -5748,7 +5788,6 @@
         <w:r>
           <w:rPr>
             <w:rStyle w:val="a5"/>
-            <w:b/>
             <w:noProof/>
           </w:rPr>
           <w:t xml:space="preserve">    </w:t>
@@ -5756,14 +5795,12 @@
         <w:r>
           <w:rPr>
             <w:rStyle w:val="a5"/>
-            <w:b/>
             <w:noProof/>
           </w:rPr>
           <w:t>论</w:t>
         </w:r>
         <w:r>
           <w:rPr>
-            <w:b/>
             <w:noProof/>
             <w:webHidden/>
           </w:rPr>
@@ -5771,7 +5808,6 @@
         </w:r>
         <w:r>
           <w:rPr>
-            <w:b/>
             <w:noProof/>
             <w:webHidden/>
           </w:rPr>
@@ -5779,22 +5815,19 @@
         </w:r>
         <w:r>
           <w:rPr>
-            <w:b/>
             <w:noProof/>
             <w:webHidden/>
           </w:rPr>
-          <w:instrText xml:space="preserve"> PAGEREF _Toc516490826 \h </w:instrText>
+          <w:instrText xml:space="preserve"> PAGEREF _Toc516494377 \h </w:instrText>
         </w:r>
         <w:r>
           <w:rPr>
-            <w:b/>
             <w:noProof/>
             <w:webHidden/>
           </w:rPr>
         </w:r>
         <w:r>
           <w:rPr>
-            <w:b/>
             <w:noProof/>
             <w:webHidden/>
           </w:rPr>
@@ -5802,7 +5835,6 @@
         </w:r>
         <w:r>
           <w:rPr>
-            <w:b/>
             <w:noProof/>
             <w:webHidden/>
           </w:rPr>
@@ -5810,7 +5842,6 @@
         </w:r>
         <w:r>
           <w:rPr>
-            <w:b/>
             <w:noProof/>
             <w:webHidden/>
           </w:rPr>
@@ -5827,17 +5858,16 @@
         <w:ind w:firstLine="482"/>
         <w:rPr>
           <w:rFonts w:asciiTheme="minorHAnsi" w:eastAsiaTheme="minorEastAsia" w:hAnsiTheme="minorHAnsi" w:cstheme="minorBidi"/>
-          <w:b/>
+          <w:b w:val="0"/>
           <w:noProof/>
           <w:sz w:val="21"/>
           <w:szCs w:val="22"/>
         </w:rPr>
       </w:pPr>
-      <w:hyperlink w:anchor="_Toc516490827" w:history="1">
+      <w:hyperlink w:anchor="_Toc516494378" w:history="1">
         <w:r>
           <w:rPr>
             <w:rStyle w:val="a5"/>
-            <w:b/>
             <w:noProof/>
           </w:rPr>
           <w:t>致</w:t>
@@ -5845,7 +5875,6 @@
         <w:r>
           <w:rPr>
             <w:rStyle w:val="a5"/>
-            <w:b/>
             <w:noProof/>
           </w:rPr>
           <w:t xml:space="preserve">    </w:t>
@@ -5853,14 +5882,12 @@
         <w:r>
           <w:rPr>
             <w:rStyle w:val="a5"/>
-            <w:b/>
             <w:noProof/>
           </w:rPr>
           <w:t>谢</w:t>
         </w:r>
         <w:r>
           <w:rPr>
-            <w:b/>
             <w:noProof/>
             <w:webHidden/>
           </w:rPr>
@@ -5868,7 +5895,6 @@
         </w:r>
         <w:r>
           <w:rPr>
-            <w:b/>
             <w:noProof/>
             <w:webHidden/>
           </w:rPr>
@@ -5876,22 +5902,19 @@
         </w:r>
         <w:r>
           <w:rPr>
-            <w:b/>
             <w:noProof/>
             <w:webHidden/>
           </w:rPr>
-          <w:instrText xml:space="preserve"> PAGEREF _Toc516490827 \h </w:instrText>
+          <w:instrText xml:space="preserve"> PAGEREF _Toc516494378 \h </w:instrText>
         </w:r>
         <w:r>
           <w:rPr>
-            <w:b/>
             <w:noProof/>
             <w:webHidden/>
           </w:rPr>
         </w:r>
         <w:r>
           <w:rPr>
-            <w:b/>
             <w:noProof/>
             <w:webHidden/>
           </w:rPr>
@@ -5899,7 +5922,6 @@
         </w:r>
         <w:r>
           <w:rPr>
-            <w:b/>
             <w:noProof/>
             <w:webHidden/>
           </w:rPr>
@@ -5907,7 +5929,6 @@
         </w:r>
         <w:r>
           <w:rPr>
-            <w:b/>
             <w:noProof/>
             <w:webHidden/>
           </w:rPr>
@@ -5924,24 +5945,22 @@
         <w:ind w:firstLine="482"/>
         <w:rPr>
           <w:rFonts w:asciiTheme="minorHAnsi" w:eastAsiaTheme="minorEastAsia" w:hAnsiTheme="minorHAnsi" w:cstheme="minorBidi"/>
-          <w:b/>
+          <w:b w:val="0"/>
           <w:noProof/>
           <w:sz w:val="21"/>
           <w:szCs w:val="22"/>
         </w:rPr>
       </w:pPr>
-      <w:hyperlink w:anchor="_Toc516490828" w:history="1">
+      <w:hyperlink w:anchor="_Toc516494379" w:history="1">
         <w:r>
           <w:rPr>
             <w:rStyle w:val="a5"/>
-            <w:b/>
             <w:noProof/>
           </w:rPr>
           <w:t>参考文献</w:t>
         </w:r>
         <w:r>
           <w:rPr>
-            <w:b/>
             <w:noProof/>
             <w:webHidden/>
           </w:rPr>
@@ -5949,7 +5968,6 @@
         </w:r>
         <w:r>
           <w:rPr>
-            <w:b/>
             <w:noProof/>
             <w:webHidden/>
           </w:rPr>
@@ -5957,22 +5975,19 @@
         </w:r>
         <w:r>
           <w:rPr>
-            <w:b/>
             <w:noProof/>
             <w:webHidden/>
           </w:rPr>
-          <w:instrText xml:space="preserve"> PAGEREF _Toc516490828 \h </w:instrText>
+          <w:instrText xml:space="preserve"> PAGEREF _Toc516494379 \h </w:instrText>
         </w:r>
         <w:r>
           <w:rPr>
-            <w:b/>
             <w:noProof/>
             <w:webHidden/>
           </w:rPr>
         </w:r>
         <w:r>
           <w:rPr>
-            <w:b/>
             <w:noProof/>
             <w:webHidden/>
           </w:rPr>
@@ -5980,7 +5995,6 @@
         </w:r>
         <w:r>
           <w:rPr>
-            <w:b/>
             <w:noProof/>
             <w:webHidden/>
           </w:rPr>
@@ -5988,7 +6002,6 @@
         </w:r>
         <w:r>
           <w:rPr>
-            <w:b/>
             <w:noProof/>
             <w:webHidden/>
           </w:rPr>
@@ -6005,17 +6018,16 @@
         <w:ind w:firstLine="482"/>
         <w:rPr>
           <w:rFonts w:asciiTheme="minorHAnsi" w:eastAsiaTheme="minorEastAsia" w:hAnsiTheme="minorHAnsi" w:cstheme="minorBidi"/>
-          <w:b/>
+          <w:b w:val="0"/>
           <w:noProof/>
           <w:sz w:val="21"/>
           <w:szCs w:val="22"/>
         </w:rPr>
       </w:pPr>
-      <w:hyperlink w:anchor="_Toc516490829" w:history="1">
+      <w:hyperlink w:anchor="_Toc516494380" w:history="1">
         <w:r>
           <w:rPr>
             <w:rStyle w:val="a5"/>
-            <w:b/>
             <w:noProof/>
           </w:rPr>
           <w:t>附</w:t>
@@ -6023,7 +6035,6 @@
         <w:r>
           <w:rPr>
             <w:rStyle w:val="a5"/>
-            <w:b/>
             <w:noProof/>
           </w:rPr>
           <w:t xml:space="preserve">    </w:t>
@@ -6031,14 +6042,12 @@
         <w:r>
           <w:rPr>
             <w:rStyle w:val="a5"/>
-            <w:b/>
             <w:noProof/>
           </w:rPr>
           <w:t>录</w:t>
         </w:r>
         <w:r>
           <w:rPr>
-            <w:b/>
             <w:noProof/>
             <w:webHidden/>
           </w:rPr>
@@ -6046,7 +6055,6 @@
         </w:r>
         <w:r>
           <w:rPr>
-            <w:b/>
             <w:noProof/>
             <w:webHidden/>
           </w:rPr>
@@ -6054,22 +6062,19 @@
         </w:r>
         <w:r>
           <w:rPr>
-            <w:b/>
             <w:noProof/>
             <w:webHidden/>
           </w:rPr>
-          <w:instrText xml:space="preserve"> PAGEREF _Toc516490829 \h </w:instrText>
+          <w:instrText xml:space="preserve"> PAGEREF _Toc516494380 \h </w:instrText>
         </w:r>
         <w:r>
           <w:rPr>
-            <w:b/>
             <w:noProof/>
             <w:webHidden/>
           </w:rPr>
         </w:r>
         <w:r>
           <w:rPr>
-            <w:b/>
             <w:noProof/>
             <w:webHidden/>
           </w:rPr>
@@ -6077,7 +6082,6 @@
         </w:r>
         <w:r>
           <w:rPr>
-            <w:b/>
             <w:noProof/>
             <w:webHidden/>
           </w:rPr>
@@ -6085,7 +6089,6 @@
         </w:r>
         <w:r>
           <w:rPr>
-            <w:b/>
             <w:noProof/>
             <w:webHidden/>
           </w:rPr>
@@ -6096,9 +6099,6 @@
     <w:p>
       <w:pPr>
         <w:ind w:firstLineChars="0" w:firstLine="0"/>
-        <w:rPr>
-          <w:rFonts w:hint="eastAsia"/>
-        </w:rPr>
         <w:sectPr>
           <w:footerReference w:type="default" r:id="rId16"/>
           <w:pgSz w:w="11906" w:h="16838" w:code="9"/>
@@ -6121,8 +6121,8 @@
       <w:pPr>
         <w:pStyle w:val="1"/>
       </w:pPr>
-      <w:bookmarkStart w:id="15" w:name="_Toc451858883"/>
-      <w:bookmarkStart w:id="16" w:name="_Toc516490785"/>
+      <w:bookmarkStart w:id="17" w:name="_Toc451858883"/>
+      <w:bookmarkStart w:id="18" w:name="_Toc516494335"/>
       <w:bookmarkEnd w:id="9"/>
       <w:r>
         <w:rPr>
@@ -6155,16 +6155,16 @@
         </w:rPr>
         <w:t>概述</w:t>
       </w:r>
-      <w:bookmarkEnd w:id="15"/>
-      <w:bookmarkEnd w:id="16"/>
+      <w:bookmarkEnd w:id="17"/>
+      <w:bookmarkEnd w:id="18"/>
     </w:p>
     <w:p>
       <w:pPr>
         <w:pStyle w:val="2"/>
         <w:spacing w:before="312" w:after="312"/>
       </w:pPr>
-      <w:bookmarkStart w:id="17" w:name="_Toc451858884"/>
-      <w:bookmarkStart w:id="18" w:name="_Toc516490786"/>
+      <w:bookmarkStart w:id="19" w:name="_Toc451858884"/>
+      <w:bookmarkStart w:id="20" w:name="_Toc516494336"/>
       <w:r>
         <w:t xml:space="preserve">1.1 </w:t>
       </w:r>
@@ -6193,16 +6193,16 @@
         </w:rPr>
         <w:t>、意义</w:t>
       </w:r>
-      <w:bookmarkEnd w:id="17"/>
-      <w:bookmarkEnd w:id="18"/>
+      <w:bookmarkEnd w:id="19"/>
+      <w:bookmarkEnd w:id="20"/>
     </w:p>
     <w:p>
       <w:pPr>
         <w:pStyle w:val="3"/>
         <w:spacing w:before="156" w:after="156"/>
       </w:pPr>
-      <w:bookmarkStart w:id="19" w:name="_Toc451858885"/>
-      <w:bookmarkStart w:id="20" w:name="_Toc516490787"/>
+      <w:bookmarkStart w:id="21" w:name="_Toc451858885"/>
+      <w:bookmarkStart w:id="22" w:name="_Toc516494337"/>
       <w:r>
         <w:t xml:space="preserve">1.1.1 </w:t>
       </w:r>
@@ -6218,7 +6218,7 @@
         </w:rPr>
         <w:t>课题的</w:t>
       </w:r>
-      <w:bookmarkEnd w:id="19"/>
+      <w:bookmarkEnd w:id="21"/>
       <w:r>
         <w:rPr>
           <w:rFonts w:hint="eastAsia"/>
@@ -6226,7 +6226,7 @@
         </w:rPr>
         <w:t>背景</w:t>
       </w:r>
-      <w:bookmarkEnd w:id="20"/>
+      <w:bookmarkEnd w:id="22"/>
     </w:p>
     <w:p>
       <w:pPr>
@@ -6240,16 +6240,7 @@
           <w:rFonts w:hint="eastAsia"/>
           <w:lang w:val="x-none"/>
         </w:rPr>
-        <w:t>本课题提出的时候正值人工智能</w:t>
-      </w:r>
-      <w:bookmarkStart w:id="21" w:name="_GoBack"/>
-      <w:bookmarkEnd w:id="21"/>
-      <w:r>
-        <w:rPr>
-          <w:rFonts w:hint="eastAsia"/>
-          <w:lang w:val="x-none"/>
-        </w:rPr>
-        <w:t>热潮高涨之时，人工智能技术就像电一样将会给我们带来一场深入到每一个行业的技术革命。</w:t>
+        <w:t>本课题提出的时候正值人工智能热潮高涨之时，人工智能技术就像电一样将会给我们带来一场深入到每一个行业的技术革命。</w:t>
       </w:r>
       <w:r>
         <w:rPr>
@@ -6378,8 +6369,8 @@
           <w:rFonts w:ascii="黑体" w:hAnsi="黑体"/>
         </w:rPr>
       </w:pPr>
-      <w:bookmarkStart w:id="22" w:name="_Toc451858887"/>
-      <w:bookmarkStart w:id="23" w:name="_Toc516490788"/>
+      <w:bookmarkStart w:id="23" w:name="_Toc451858887"/>
+      <w:bookmarkStart w:id="24" w:name="_Toc516494338"/>
       <w:r>
         <w:rPr>
           <w:rFonts w:hint="eastAsia"/>
@@ -6401,8 +6392,8 @@
         </w:rPr>
         <w:t>课题的意义</w:t>
       </w:r>
-      <w:bookmarkEnd w:id="22"/>
       <w:bookmarkEnd w:id="23"/>
+      <w:bookmarkEnd w:id="24"/>
     </w:p>
     <w:p>
       <w:pPr>
@@ -6625,8 +6616,8 @@
         <w:pStyle w:val="2"/>
         <w:spacing w:before="312" w:after="312"/>
       </w:pPr>
-      <w:bookmarkStart w:id="24" w:name="_Toc451858888"/>
-      <w:bookmarkStart w:id="25" w:name="_Toc516490789"/>
+      <w:bookmarkStart w:id="25" w:name="_Toc451858888"/>
+      <w:bookmarkStart w:id="26" w:name="_Toc516494339"/>
       <w:r>
         <w:t xml:space="preserve">1.2 </w:t>
       </w:r>
@@ -6642,8 +6633,8 @@
         </w:rPr>
         <w:t>国内外发展状况</w:t>
       </w:r>
-      <w:bookmarkEnd w:id="24"/>
       <w:bookmarkEnd w:id="25"/>
+      <w:bookmarkEnd w:id="26"/>
     </w:p>
     <w:p>
       <w:pPr>
@@ -7069,8 +7060,8 @@
       <w:pPr>
         <w:pStyle w:val="1"/>
       </w:pPr>
-      <w:bookmarkStart w:id="26" w:name="_Toc451858889"/>
-      <w:bookmarkStart w:id="27" w:name="_Toc516490790"/>
+      <w:bookmarkStart w:id="27" w:name="_Toc451858889"/>
+      <w:bookmarkStart w:id="28" w:name="_Toc516494340"/>
       <w:r>
         <w:rPr>
           <w:rFonts w:hint="eastAsia"/>
@@ -7102,23 +7093,23 @@
         </w:rPr>
         <w:t>方案论证</w:t>
       </w:r>
-      <w:bookmarkEnd w:id="26"/>
       <w:bookmarkEnd w:id="27"/>
+      <w:bookmarkEnd w:id="28"/>
     </w:p>
     <w:p>
       <w:pPr>
         <w:pStyle w:val="2"/>
         <w:spacing w:before="312" w:after="312"/>
       </w:pPr>
-      <w:bookmarkStart w:id="28" w:name="_Toc451858890"/>
-      <w:bookmarkStart w:id="29" w:name="_Toc516490791"/>
+      <w:bookmarkStart w:id="29" w:name="_Toc451858890"/>
+      <w:bookmarkStart w:id="30" w:name="_Toc516494341"/>
       <w:r>
         <w:rPr>
           <w:rFonts w:hint="eastAsia"/>
         </w:rPr>
         <w:t xml:space="preserve">2.1  </w:t>
       </w:r>
-      <w:bookmarkEnd w:id="28"/>
+      <w:bookmarkEnd w:id="29"/>
       <w:r>
         <w:rPr>
           <w:rFonts w:hint="eastAsia"/>
@@ -7133,7 +7124,7 @@
         </w:rPr>
         <w:t>提出</w:t>
       </w:r>
-      <w:bookmarkEnd w:id="29"/>
+      <w:bookmarkEnd w:id="30"/>
     </w:p>
     <w:p>
       <w:pPr>
@@ -7143,7 +7134,7 @@
           <w:rFonts w:ascii="黑体" w:hAnsi="黑体"/>
         </w:rPr>
       </w:pPr>
-      <w:bookmarkStart w:id="30" w:name="_Toc516490792"/>
+      <w:bookmarkStart w:id="31" w:name="_Toc516494342"/>
       <w:r>
         <w:rPr>
           <w:rFonts w:hint="eastAsia"/>
@@ -7172,7 +7163,7 @@
         </w:rPr>
         <w:t>方案一</w:t>
       </w:r>
-      <w:bookmarkEnd w:id="30"/>
+      <w:bookmarkEnd w:id="31"/>
     </w:p>
     <w:p>
       <w:pPr>
@@ -7816,7 +7807,7 @@
           <w:lang w:eastAsia="zh-CN"/>
         </w:rPr>
       </w:pPr>
-      <w:bookmarkStart w:id="31" w:name="_Toc516490793"/>
+      <w:bookmarkStart w:id="32" w:name="_Toc516494343"/>
       <w:r>
         <w:rPr>
           <w:rFonts w:hint="eastAsia"/>
@@ -7865,7 +7856,7 @@
         </w:rPr>
         <w:t>二</w:t>
       </w:r>
-      <w:bookmarkEnd w:id="31"/>
+      <w:bookmarkEnd w:id="32"/>
     </w:p>
     <w:p>
       <w:pPr>
@@ -8295,7 +8286,7 @@
           <w:lang w:eastAsia="zh-CN"/>
         </w:rPr>
       </w:pPr>
-      <w:bookmarkStart w:id="32" w:name="_Toc516490794"/>
+      <w:bookmarkStart w:id="33" w:name="_Toc516494344"/>
       <w:r>
         <w:rPr>
           <w:rFonts w:hint="eastAsia"/>
@@ -8344,7 +8335,7 @@
         </w:rPr>
         <w:t>三</w:t>
       </w:r>
-      <w:bookmarkEnd w:id="32"/>
+      <w:bookmarkEnd w:id="33"/>
     </w:p>
     <w:p>
       <w:pPr>
@@ -8717,7 +8708,7 @@
         </w:rPr>
         <w:t>更好的无缝集成。</w:t>
       </w:r>
-      <w:bookmarkStart w:id="33" w:name="_Toc451858891"/>
+      <w:bookmarkStart w:id="34" w:name="_Toc451858891"/>
       <w:r>
         <w:rPr>
           <w:szCs w:val="28"/>
@@ -8730,7 +8721,7 @@
         <w:pStyle w:val="2"/>
         <w:spacing w:before="312" w:after="312"/>
       </w:pPr>
-      <w:bookmarkStart w:id="34" w:name="_Toc516490795"/>
+      <w:bookmarkStart w:id="35" w:name="_Toc516494345"/>
       <w:r>
         <w:rPr>
           <w:rFonts w:hint="eastAsia"/>
@@ -8744,8 +8735,8 @@
         </w:rPr>
         <w:t>可行性分析</w:t>
       </w:r>
-      <w:bookmarkEnd w:id="33"/>
       <w:bookmarkEnd w:id="34"/>
+      <w:bookmarkEnd w:id="35"/>
     </w:p>
     <w:p>
       <w:pPr>
@@ -8755,8 +8746,8 @@
           <w:rFonts w:ascii="黑体" w:hAnsi="黑体"/>
         </w:rPr>
       </w:pPr>
-      <w:bookmarkStart w:id="35" w:name="_Toc451858892"/>
-      <w:bookmarkStart w:id="36" w:name="_Toc516490796"/>
+      <w:bookmarkStart w:id="36" w:name="_Toc451858892"/>
+      <w:bookmarkStart w:id="37" w:name="_Toc516494346"/>
       <w:r>
         <w:rPr>
           <w:rFonts w:hint="eastAsia"/>
@@ -8769,8 +8760,8 @@
         </w:rPr>
         <w:t>经济可行性</w:t>
       </w:r>
-      <w:bookmarkEnd w:id="35"/>
       <w:bookmarkEnd w:id="36"/>
+      <w:bookmarkEnd w:id="37"/>
     </w:p>
     <w:p>
       <w:pPr>
@@ -8895,8 +8886,8 @@
           <w:b/>
         </w:rPr>
       </w:pPr>
-      <w:bookmarkStart w:id="37" w:name="_Toc451858893"/>
-      <w:bookmarkStart w:id="38" w:name="_Toc516490797"/>
+      <w:bookmarkStart w:id="38" w:name="_Toc451858893"/>
+      <w:bookmarkStart w:id="39" w:name="_Toc516494347"/>
       <w:r>
         <w:rPr>
           <w:rFonts w:hint="eastAsia"/>
@@ -8909,14 +8900,14 @@
         </w:rPr>
         <w:t>技术可行性</w:t>
       </w:r>
-      <w:bookmarkEnd w:id="37"/>
       <w:bookmarkEnd w:id="38"/>
+      <w:bookmarkEnd w:id="39"/>
     </w:p>
     <w:p>
       <w:pPr>
         <w:ind w:firstLine="460"/>
       </w:pPr>
-      <w:bookmarkStart w:id="39" w:name="_Toc451858894"/>
+      <w:bookmarkStart w:id="40" w:name="_Toc451858894"/>
       <w:r>
         <w:rPr>
           <w:rFonts w:hint="eastAsia"/>
@@ -9291,7 +9282,7 @@
           <w:rFonts w:ascii="黑体" w:hAnsi="黑体"/>
         </w:rPr>
       </w:pPr>
-      <w:bookmarkStart w:id="40" w:name="_Toc516490798"/>
+      <w:bookmarkStart w:id="41" w:name="_Toc516494348"/>
       <w:r>
         <w:rPr>
           <w:rFonts w:hint="eastAsia"/>
@@ -9304,8 +9295,8 @@
         </w:rPr>
         <w:t>操作可行性</w:t>
       </w:r>
-      <w:bookmarkEnd w:id="39"/>
       <w:bookmarkEnd w:id="40"/>
+      <w:bookmarkEnd w:id="41"/>
     </w:p>
     <w:p>
       <w:pPr>
@@ -9618,9 +9609,9 @@
         <w:pStyle w:val="3"/>
         <w:spacing w:before="156" w:after="156"/>
       </w:pPr>
-      <w:bookmarkStart w:id="41" w:name="_Toc451858895"/>
-      <w:bookmarkStart w:id="42" w:name="_Toc357001373"/>
-      <w:bookmarkStart w:id="43" w:name="_Toc516490799"/>
+      <w:bookmarkStart w:id="42" w:name="_Toc451858895"/>
+      <w:bookmarkStart w:id="43" w:name="_Toc357001373"/>
+      <w:bookmarkStart w:id="44" w:name="_Toc516494349"/>
       <w:r>
         <w:rPr>
           <w:rFonts w:hint="eastAsia"/>
@@ -9633,8 +9624,8 @@
         </w:rPr>
         <w:t>法律可行性</w:t>
       </w:r>
-      <w:bookmarkEnd w:id="41"/>
-      <w:bookmarkEnd w:id="43"/>
+      <w:bookmarkEnd w:id="42"/>
+      <w:bookmarkEnd w:id="44"/>
     </w:p>
     <w:p>
       <w:pPr>
@@ -9860,8 +9851,8 @@
           <w:lang w:val="x-none" w:eastAsia="x-none"/>
         </w:rPr>
       </w:pPr>
-      <w:bookmarkStart w:id="44" w:name="_Toc451858896"/>
-      <w:bookmarkEnd w:id="42"/>
+      <w:bookmarkStart w:id="45" w:name="_Toc451858896"/>
+      <w:bookmarkEnd w:id="43"/>
       <w:r>
         <w:rPr>
           <w:szCs w:val="28"/>
@@ -9877,7 +9868,7 @@
           <w:rFonts w:ascii="宋体" w:hAnsi="宋体"/>
         </w:rPr>
       </w:pPr>
-      <w:bookmarkStart w:id="45" w:name="_Toc516490800"/>
+      <w:bookmarkStart w:id="46" w:name="_Toc516494350"/>
       <w:r>
         <w:rPr>
           <w:rFonts w:hint="eastAsia"/>
@@ -9891,8 +9882,8 @@
         </w:rPr>
         <w:t>方案确定</w:t>
       </w:r>
-      <w:bookmarkEnd w:id="44"/>
       <w:bookmarkEnd w:id="45"/>
+      <w:bookmarkEnd w:id="46"/>
     </w:p>
     <w:p>
       <w:pPr>
@@ -10501,7 +10492,7 @@
         <w:pStyle w:val="2"/>
         <w:spacing w:before="312" w:after="312"/>
       </w:pPr>
-      <w:bookmarkStart w:id="46" w:name="_Toc516490801"/>
+      <w:bookmarkStart w:id="47" w:name="_Toc516494351"/>
       <w:r>
         <w:rPr>
           <w:rFonts w:hint="eastAsia"/>
@@ -10528,7 +10519,7 @@
         </w:rPr>
         <w:t>相关技术介绍</w:t>
       </w:r>
-      <w:bookmarkEnd w:id="46"/>
+      <w:bookmarkEnd w:id="47"/>
     </w:p>
     <w:p>
       <w:pPr>
@@ -11093,9 +11084,9 @@
       <w:pPr>
         <w:pStyle w:val="1"/>
       </w:pPr>
-      <w:bookmarkStart w:id="47" w:name="_Toc451858897"/>
-      <w:bookmarkStart w:id="48" w:name="_Toc421385726"/>
-      <w:bookmarkStart w:id="49" w:name="_Toc516490802"/>
+      <w:bookmarkStart w:id="48" w:name="_Toc451858897"/>
+      <w:bookmarkStart w:id="49" w:name="_Toc421385726"/>
+      <w:bookmarkStart w:id="50" w:name="_Toc516494352"/>
       <w:r>
         <w:rPr>
           <w:rFonts w:hint="eastAsia"/>
@@ -11127,18 +11118,18 @@
         </w:rPr>
         <w:t>需求分析</w:t>
       </w:r>
-      <w:bookmarkEnd w:id="47"/>
       <w:bookmarkEnd w:id="48"/>
       <w:bookmarkEnd w:id="49"/>
+      <w:bookmarkEnd w:id="50"/>
     </w:p>
     <w:p>
       <w:pPr>
         <w:pStyle w:val="2"/>
         <w:spacing w:before="312" w:after="312"/>
       </w:pPr>
-      <w:bookmarkStart w:id="50" w:name="_Toc451858898"/>
-      <w:bookmarkStart w:id="51" w:name="_Toc421385727"/>
-      <w:bookmarkStart w:id="52" w:name="_Toc516490803"/>
+      <w:bookmarkStart w:id="51" w:name="_Toc451858898"/>
+      <w:bookmarkStart w:id="52" w:name="_Toc421385727"/>
+      <w:bookmarkStart w:id="53" w:name="_Toc516494353"/>
       <w:r>
         <w:rPr>
           <w:rFonts w:hint="eastAsia"/>
@@ -11151,9 +11142,9 @@
         </w:rPr>
         <w:t>功能需求分析</w:t>
       </w:r>
-      <w:bookmarkEnd w:id="50"/>
       <w:bookmarkEnd w:id="51"/>
       <w:bookmarkEnd w:id="52"/>
+      <w:bookmarkEnd w:id="53"/>
     </w:p>
     <w:p>
       <w:pPr>
@@ -11706,9 +11697,9 @@
           <w:szCs w:val="28"/>
         </w:rPr>
       </w:pPr>
-      <w:bookmarkStart w:id="53" w:name="_Toc421385728"/>
-      <w:bookmarkStart w:id="54" w:name="_Toc451858899"/>
-      <w:bookmarkStart w:id="55" w:name="_Toc516490804"/>
+      <w:bookmarkStart w:id="54" w:name="_Toc421385728"/>
+      <w:bookmarkStart w:id="55" w:name="_Toc451858899"/>
+      <w:bookmarkStart w:id="56" w:name="_Toc516494354"/>
       <w:r>
         <w:rPr>
           <w:rFonts w:hint="eastAsia"/>
@@ -11721,9 +11712,9 @@
         </w:rPr>
         <w:t>性能需求分析</w:t>
       </w:r>
-      <w:bookmarkEnd w:id="53"/>
       <w:bookmarkEnd w:id="54"/>
       <w:bookmarkEnd w:id="55"/>
+      <w:bookmarkEnd w:id="56"/>
     </w:p>
     <w:p>
       <w:pPr>
@@ -11877,8 +11868,8 @@
         <w:pStyle w:val="2"/>
         <w:spacing w:before="312" w:after="312"/>
       </w:pPr>
-      <w:bookmarkStart w:id="56" w:name="_Toc451858900"/>
-      <w:bookmarkStart w:id="57" w:name="_Toc516490805"/>
+      <w:bookmarkStart w:id="57" w:name="_Toc451858900"/>
+      <w:bookmarkStart w:id="58" w:name="_Toc516494355"/>
       <w:r>
         <w:rPr>
           <w:rFonts w:hint="eastAsia"/>
@@ -11891,8 +11882,8 @@
         </w:rPr>
         <w:t>系统数据流图</w:t>
       </w:r>
-      <w:bookmarkEnd w:id="56"/>
       <w:bookmarkEnd w:id="57"/>
+      <w:bookmarkEnd w:id="58"/>
     </w:p>
     <w:p>
       <w:pPr>
@@ -11903,7 +11894,7 @@
           <w:noProof/>
         </w:rPr>
         <w:drawing>
-          <wp:anchor distT="0" distB="0" distL="114300" distR="114300" simplePos="0" relativeHeight="251676672" behindDoc="0" locked="0" layoutInCell="1" allowOverlap="1" wp14:anchorId="03CD478E" wp14:editId="753EB4C0">
+          <wp:anchor distT="0" distB="0" distL="114300" distR="114300" simplePos="0" relativeHeight="251676672" behindDoc="0" locked="0" layoutInCell="1" allowOverlap="1" wp14:anchorId="27A6F089" wp14:editId="4A667403">
             <wp:simplePos x="0" y="0"/>
             <wp:positionH relativeFrom="margin">
               <wp:align>center</wp:align>
@@ -12078,7 +12069,7 @@
           <w:noProof/>
         </w:rPr>
         <w:drawing>
-          <wp:anchor distT="0" distB="0" distL="114300" distR="114300" simplePos="0" relativeHeight="251677696" behindDoc="0" locked="0" layoutInCell="1" allowOverlap="1" wp14:anchorId="01A9235D" wp14:editId="50BE52C4">
+          <wp:anchor distT="0" distB="0" distL="114300" distR="114300" simplePos="0" relativeHeight="251677696" behindDoc="0" locked="0" layoutInCell="1" allowOverlap="1" wp14:anchorId="577D726D" wp14:editId="029BA98D">
             <wp:simplePos x="0" y="0"/>
             <wp:positionH relativeFrom="margin">
               <wp:posOffset>704850</wp:posOffset>
@@ -12203,7 +12194,7 @@
         </w:rPr>
         <w:lastRenderedPageBreak/>
         <w:drawing>
-          <wp:anchor distT="0" distB="0" distL="114300" distR="114300" simplePos="0" relativeHeight="251678720" behindDoc="0" locked="0" layoutInCell="1" allowOverlap="1" wp14:anchorId="307A1AF2" wp14:editId="576890E0">
+          <wp:anchor distT="0" distB="0" distL="114300" distR="114300" simplePos="0" relativeHeight="251678720" behindDoc="0" locked="0" layoutInCell="1" allowOverlap="1" wp14:anchorId="28C4338E" wp14:editId="09FAA44F">
             <wp:simplePos x="0" y="0"/>
             <wp:positionH relativeFrom="margin">
               <wp:posOffset>981075</wp:posOffset>
@@ -12329,7 +12320,7 @@
           <w:noProof/>
         </w:rPr>
         <w:drawing>
-          <wp:anchor distT="0" distB="0" distL="114300" distR="114300" simplePos="0" relativeHeight="251679744" behindDoc="0" locked="0" layoutInCell="1" allowOverlap="1" wp14:anchorId="618ACED8" wp14:editId="252E1CC5">
+          <wp:anchor distT="0" distB="0" distL="114300" distR="114300" simplePos="0" relativeHeight="251679744" behindDoc="0" locked="0" layoutInCell="1" allowOverlap="1" wp14:anchorId="6F7E2D62" wp14:editId="569FFBC4">
             <wp:simplePos x="0" y="0"/>
             <wp:positionH relativeFrom="margin">
               <wp:posOffset>438150</wp:posOffset>
@@ -12434,9 +12425,9 @@
         <w:pStyle w:val="2"/>
         <w:spacing w:before="312" w:after="312"/>
       </w:pPr>
-      <w:bookmarkStart w:id="58" w:name="_Toc451858901"/>
-      <w:bookmarkStart w:id="59" w:name="_Toc421385730"/>
-      <w:bookmarkStart w:id="60" w:name="_Toc516490806"/>
+      <w:bookmarkStart w:id="59" w:name="_Toc451858901"/>
+      <w:bookmarkStart w:id="60" w:name="_Toc421385730"/>
+      <w:bookmarkStart w:id="61" w:name="_Toc516494356"/>
       <w:r>
         <w:rPr>
           <w:rFonts w:hint="eastAsia"/>
@@ -12461,9 +12452,9 @@
         </w:rPr>
         <w:t>图</w:t>
       </w:r>
-      <w:bookmarkEnd w:id="58"/>
       <w:bookmarkEnd w:id="59"/>
       <w:bookmarkEnd w:id="60"/>
+      <w:bookmarkEnd w:id="61"/>
     </w:p>
     <w:p>
       <w:pPr>
@@ -12534,7 +12525,7 @@
         </w:rPr>
         <w:lastRenderedPageBreak/>
         <w:drawing>
-          <wp:anchor distT="0" distB="0" distL="114300" distR="114300" simplePos="0" relativeHeight="251689984" behindDoc="0" locked="0" layoutInCell="1" allowOverlap="1" wp14:anchorId="75128569" wp14:editId="6294F0CC">
+          <wp:anchor distT="0" distB="0" distL="114300" distR="114300" simplePos="0" relativeHeight="251689984" behindDoc="0" locked="0" layoutInCell="1" allowOverlap="1" wp14:anchorId="528A6F16" wp14:editId="23D47383">
             <wp:simplePos x="0" y="0"/>
             <wp:positionH relativeFrom="column">
               <wp:posOffset>638175</wp:posOffset>
@@ -12667,7 +12658,7 @@
           <w:noProof/>
         </w:rPr>
         <w:drawing>
-          <wp:anchor distT="0" distB="0" distL="114300" distR="114300" simplePos="0" relativeHeight="251692032" behindDoc="0" locked="0" layoutInCell="1" allowOverlap="1" wp14:anchorId="06E6B26E" wp14:editId="5B57E426">
+          <wp:anchor distT="0" distB="0" distL="114300" distR="114300" simplePos="0" relativeHeight="251692032" behindDoc="0" locked="0" layoutInCell="1" allowOverlap="1" wp14:anchorId="28603E3C" wp14:editId="0F404EE1">
             <wp:simplePos x="0" y="0"/>
             <wp:positionH relativeFrom="column">
               <wp:posOffset>581025</wp:posOffset>
@@ -12824,7 +12815,7 @@
         </w:rPr>
         <w:lastRenderedPageBreak/>
         <w:drawing>
-          <wp:anchor distT="0" distB="0" distL="114300" distR="114300" simplePos="0" relativeHeight="251693056" behindDoc="0" locked="0" layoutInCell="1" allowOverlap="1" wp14:anchorId="55D87CDD" wp14:editId="6D3B1C2C">
+          <wp:anchor distT="0" distB="0" distL="114300" distR="114300" simplePos="0" relativeHeight="251693056" behindDoc="0" locked="0" layoutInCell="1" allowOverlap="1" wp14:anchorId="311EC15D" wp14:editId="03ECEC66">
             <wp:simplePos x="0" y="0"/>
             <wp:positionH relativeFrom="column">
               <wp:posOffset>504825</wp:posOffset>
@@ -12939,7 +12930,7 @@
           <w:noProof/>
         </w:rPr>
         <w:drawing>
-          <wp:anchor distT="0" distB="0" distL="114300" distR="114300" simplePos="0" relativeHeight="251694080" behindDoc="0" locked="0" layoutInCell="1" allowOverlap="1" wp14:anchorId="0FB4C7C9" wp14:editId="256130FB">
+          <wp:anchor distT="0" distB="0" distL="114300" distR="114300" simplePos="0" relativeHeight="251694080" behindDoc="0" locked="0" layoutInCell="1" allowOverlap="1" wp14:anchorId="3335AFD7" wp14:editId="2DA79A15">
             <wp:simplePos x="0" y="0"/>
             <wp:positionH relativeFrom="column">
               <wp:posOffset>516890</wp:posOffset>
@@ -13068,7 +13059,7 @@
         </w:rPr>
         <w:lastRenderedPageBreak/>
         <w:drawing>
-          <wp:anchor distT="0" distB="0" distL="114300" distR="114300" simplePos="0" relativeHeight="251695104" behindDoc="0" locked="0" layoutInCell="1" allowOverlap="1" wp14:anchorId="1CA0C130" wp14:editId="5E200429">
+          <wp:anchor distT="0" distB="0" distL="114300" distR="114300" simplePos="0" relativeHeight="251695104" behindDoc="0" locked="0" layoutInCell="1" allowOverlap="1" wp14:anchorId="11CEDC57" wp14:editId="47E7BEBC">
             <wp:simplePos x="0" y="0"/>
             <wp:positionH relativeFrom="column">
               <wp:posOffset>885825</wp:posOffset>
@@ -13171,8 +13162,8 @@
         </w:rPr>
         <w:t>模型实体图</w:t>
       </w:r>
-      <w:bookmarkStart w:id="61" w:name="_Toc421385731"/>
-      <w:bookmarkStart w:id="62" w:name="_Toc451858902"/>
+      <w:bookmarkStart w:id="62" w:name="_Toc421385731"/>
+      <w:bookmarkStart w:id="63" w:name="_Toc451858902"/>
     </w:p>
     <w:p>
       <w:pPr>
@@ -13185,7 +13176,7 @@
           <w:szCs w:val="24"/>
         </w:rPr>
       </w:pPr>
-      <w:bookmarkStart w:id="63" w:name="_Toc516490807"/>
+      <w:bookmarkStart w:id="64" w:name="_Toc516494357"/>
       <w:r>
         <w:rPr>
           <w:rFonts w:hint="eastAsia"/>
@@ -13217,7 +13208,7 @@
         </w:rPr>
         <w:t>数据字典</w:t>
       </w:r>
-      <w:bookmarkEnd w:id="63"/>
+      <w:bookmarkEnd w:id="64"/>
     </w:p>
     <w:p>
       <w:pPr>
@@ -14577,7 +14568,7 @@
         <w:pStyle w:val="2"/>
         <w:spacing w:before="312" w:after="312"/>
       </w:pPr>
-      <w:bookmarkStart w:id="64" w:name="_Toc516490808"/>
+      <w:bookmarkStart w:id="65" w:name="_Toc516494358"/>
       <w:r>
         <w:rPr>
           <w:rFonts w:hint="eastAsia"/>
@@ -14599,9 +14590,9 @@
         </w:rPr>
         <w:t>系统用例图</w:t>
       </w:r>
-      <w:bookmarkEnd w:id="61"/>
       <w:bookmarkEnd w:id="62"/>
-      <w:bookmarkEnd w:id="64"/>
+      <w:bookmarkEnd w:id="63"/>
+      <w:bookmarkEnd w:id="65"/>
     </w:p>
     <w:p>
       <w:pPr>
@@ -14613,7 +14604,7 @@
           <w:noProof/>
         </w:rPr>
         <w:drawing>
-          <wp:anchor distT="0" distB="0" distL="114300" distR="114300" simplePos="0" relativeHeight="251665408" behindDoc="0" locked="0" layoutInCell="1" allowOverlap="1" wp14:anchorId="0D4C7BCE" wp14:editId="4A363852">
+          <wp:anchor distT="0" distB="0" distL="114300" distR="114300" simplePos="0" relativeHeight="251665408" behindDoc="0" locked="0" layoutInCell="1" allowOverlap="1" wp14:anchorId="208D16EE" wp14:editId="5FB559C3">
             <wp:simplePos x="0" y="0"/>
             <wp:positionH relativeFrom="margin">
               <wp:posOffset>1209675</wp:posOffset>
@@ -14717,8 +14708,8 @@
       <w:pPr>
         <w:pStyle w:val="1"/>
       </w:pPr>
-      <w:bookmarkStart w:id="65" w:name="_Toc451858903"/>
-      <w:bookmarkStart w:id="66" w:name="_Toc516490809"/>
+      <w:bookmarkStart w:id="66" w:name="_Toc451858903"/>
+      <w:bookmarkStart w:id="67" w:name="_Toc516494359"/>
       <w:r>
         <w:rPr>
           <w:rFonts w:hint="eastAsia"/>
@@ -14757,16 +14748,16 @@
         </w:rPr>
         <w:t>论述</w:t>
       </w:r>
-      <w:bookmarkEnd w:id="65"/>
       <w:bookmarkEnd w:id="66"/>
+      <w:bookmarkEnd w:id="67"/>
     </w:p>
     <w:p>
       <w:pPr>
         <w:pStyle w:val="2"/>
         <w:spacing w:before="312" w:after="312"/>
       </w:pPr>
-      <w:bookmarkStart w:id="67" w:name="_Toc451858904"/>
-      <w:bookmarkStart w:id="68" w:name="_Toc516490810"/>
+      <w:bookmarkStart w:id="68" w:name="_Toc451858904"/>
+      <w:bookmarkStart w:id="69" w:name="_Toc516494360"/>
       <w:r>
         <w:rPr>
           <w:rFonts w:hint="eastAsia"/>
@@ -14779,8 +14770,8 @@
         </w:rPr>
         <w:t>概要设计</w:t>
       </w:r>
-      <w:bookmarkEnd w:id="67"/>
       <w:bookmarkEnd w:id="68"/>
+      <w:bookmarkEnd w:id="69"/>
     </w:p>
     <w:p>
       <w:pPr>
@@ -14795,7 +14786,7 @@
           <w:noProof/>
         </w:rPr>
         <w:drawing>
-          <wp:anchor distT="0" distB="0" distL="114300" distR="114300" simplePos="0" relativeHeight="251681792" behindDoc="0" locked="0" layoutInCell="1" allowOverlap="1" wp14:anchorId="1D1B7B42" wp14:editId="425441CF">
+          <wp:anchor distT="0" distB="0" distL="114300" distR="114300" simplePos="0" relativeHeight="251681792" behindDoc="0" locked="0" layoutInCell="1" allowOverlap="1" wp14:anchorId="4B417B9C" wp14:editId="2A2FED7C">
             <wp:simplePos x="0" y="0"/>
             <wp:positionH relativeFrom="margin">
               <wp:align>center</wp:align>
@@ -14969,482 +14960,27 @@
         </w:rPr>
         <w:t>系统功能结构图</w:t>
       </w:r>
+      <w:bookmarkStart w:id="70" w:name="_Toc421277441"/>
+      <w:bookmarkStart w:id="71" w:name="_Toc451858905"/>
     </w:p>
     <w:p>
       <w:pPr>
         <w:pStyle w:val="2"/>
         <w:spacing w:before="312" w:after="312"/>
       </w:pPr>
-      <w:bookmarkStart w:id="69" w:name="_Toc516490811"/>
+      <w:bookmarkStart w:id="72" w:name="_Toc516494361"/>
+      <w:r>
+        <w:rPr>
+          <w:rFonts w:hint="eastAsia"/>
+        </w:rPr>
+        <w:lastRenderedPageBreak/>
+        <w:t>4.</w:t>
+      </w:r>
       <w:r>
         <w:rPr>
           <w:lang w:eastAsia="zh-CN"/>
         </w:rPr>
-        <w:t>4</w:t>
-      </w:r>
-      <w:r>
-        <w:rPr>
-          <w:rFonts w:hint="eastAsia"/>
-          <w:lang w:eastAsia="zh-CN"/>
-        </w:rPr>
-        <w:t>.</w:t>
-      </w:r>
-      <w:r>
-        <w:rPr>
-          <w:lang w:eastAsia="zh-CN"/>
-        </w:rPr>
         <w:t>2</w:t>
-      </w:r>
-      <w:r>
-        <w:t xml:space="preserve">  </w:t>
-      </w:r>
-      <w:r>
-        <w:rPr>
-          <w:rFonts w:hint="eastAsia"/>
-          <w:lang w:eastAsia="zh-CN"/>
-        </w:rPr>
-        <w:t>数据库逻辑结构设计</w:t>
-      </w:r>
-      <w:bookmarkEnd w:id="69"/>
-    </w:p>
-    <w:p>
-      <w:pPr>
-        <w:ind w:firstLine="460"/>
-        <w:rPr>
-          <w:lang w:val="x-none"/>
-        </w:rPr>
-      </w:pPr>
-      <w:r>
-        <w:rPr>
-          <w:lang w:val="x-none"/>
-        </w:rPr>
-        <w:t>E-R</w:t>
-      </w:r>
-      <w:r>
-        <w:rPr>
-          <w:rFonts w:hint="eastAsia"/>
-          <w:lang w:val="x-none"/>
-        </w:rPr>
-        <w:t>图转化为关系模型就是将每个实体类型转化成一个关系模式。实体的属性对应着关系模式的属性。实体的标识对应着关系模式的键，故将以上</w:t>
-      </w:r>
-      <w:r>
-        <w:rPr>
-          <w:rFonts w:hint="eastAsia"/>
-          <w:lang w:val="x-none"/>
-        </w:rPr>
-        <w:t>E-R</w:t>
-      </w:r>
-      <w:r>
-        <w:rPr>
-          <w:rFonts w:hint="eastAsia"/>
-          <w:lang w:val="x-none"/>
-        </w:rPr>
-        <w:t>图转化</w:t>
-      </w:r>
-      <w:proofErr w:type="gramStart"/>
-      <w:r>
-        <w:rPr>
-          <w:rFonts w:hint="eastAsia"/>
-          <w:lang w:val="x-none"/>
-        </w:rPr>
-        <w:t>成关系</w:t>
-      </w:r>
-      <w:proofErr w:type="gramEnd"/>
-      <w:r>
-        <w:rPr>
-          <w:rFonts w:hint="eastAsia"/>
-          <w:lang w:val="x-none"/>
-        </w:rPr>
-        <w:t>模型。</w:t>
-      </w:r>
-    </w:p>
-    <w:p>
-      <w:pPr>
-        <w:ind w:firstLine="460"/>
-        <w:rPr>
-          <w:lang w:val="x-none"/>
-        </w:rPr>
-      </w:pPr>
-      <w:proofErr w:type="gramStart"/>
-      <w:r>
-        <w:rPr>
-          <w:rFonts w:hint="eastAsia"/>
-          <w:lang w:val="x-none"/>
-        </w:rPr>
-        <w:lastRenderedPageBreak/>
-        <w:t>微信用户</w:t>
-      </w:r>
-      <w:r>
-        <w:rPr>
-          <w:rFonts w:hint="eastAsia"/>
-          <w:lang w:val="x-none"/>
-        </w:rPr>
-        <w:t>(</w:t>
-      </w:r>
-      <w:r>
-        <w:rPr>
-          <w:rFonts w:hint="eastAsia"/>
-          <w:u w:val="single"/>
-          <w:lang w:val="x-none"/>
-        </w:rPr>
-        <w:t>微信</w:t>
-      </w:r>
-      <w:proofErr w:type="gramEnd"/>
-      <w:r>
-        <w:rPr>
-          <w:rFonts w:hint="eastAsia"/>
-          <w:u w:val="single"/>
-          <w:lang w:val="x-none"/>
-        </w:rPr>
-        <w:t>ID</w:t>
-      </w:r>
-      <w:r>
-        <w:rPr>
-          <w:rFonts w:hint="eastAsia"/>
-          <w:lang w:val="x-none"/>
-        </w:rPr>
-        <w:t>，</w:t>
-      </w:r>
-      <w:proofErr w:type="gramStart"/>
-      <w:r>
-        <w:rPr>
-          <w:rFonts w:hint="eastAsia"/>
-          <w:lang w:val="x-none"/>
-        </w:rPr>
-        <w:t>微信名，微信用户</w:t>
-      </w:r>
-      <w:proofErr w:type="gramEnd"/>
-      <w:r>
-        <w:rPr>
-          <w:rFonts w:hint="eastAsia"/>
-          <w:lang w:val="x-none"/>
-        </w:rPr>
-        <w:t>性别，</w:t>
-      </w:r>
-      <w:proofErr w:type="gramStart"/>
-      <w:r>
-        <w:rPr>
-          <w:rFonts w:hint="eastAsia"/>
-          <w:lang w:val="x-none"/>
-        </w:rPr>
-        <w:t>微信头像</w:t>
-      </w:r>
-      <w:proofErr w:type="gramEnd"/>
-      <w:r>
-        <w:rPr>
-          <w:rFonts w:hint="eastAsia"/>
-          <w:lang w:val="x-none"/>
-        </w:rPr>
-        <w:t>，状态，创建时间，修改时间</w:t>
-      </w:r>
-      <w:r>
-        <w:rPr>
-          <w:lang w:val="x-none"/>
-        </w:rPr>
-        <w:t>)</w:t>
-      </w:r>
-      <w:r>
-        <w:rPr>
-          <w:rFonts w:hint="eastAsia"/>
-          <w:lang w:val="x-none"/>
-        </w:rPr>
-        <w:t>；</w:t>
-      </w:r>
-    </w:p>
-    <w:p>
-      <w:pPr>
-        <w:ind w:firstLine="460"/>
-        <w:rPr>
-          <w:lang w:val="x-none"/>
-        </w:rPr>
-      </w:pPr>
-      <w:r>
-        <w:rPr>
-          <w:rFonts w:hint="eastAsia"/>
-          <w:lang w:val="x-none"/>
-        </w:rPr>
-        <w:t>聊天内容</w:t>
-      </w:r>
-      <w:r>
-        <w:rPr>
-          <w:rFonts w:hint="eastAsia"/>
-          <w:u w:val="single"/>
-          <w:lang w:val="x-none"/>
-        </w:rPr>
-        <w:t>(</w:t>
-      </w:r>
-      <w:r>
-        <w:rPr>
-          <w:rFonts w:hint="eastAsia"/>
-          <w:u w:val="single"/>
-          <w:lang w:val="x-none"/>
-        </w:rPr>
-        <w:t>内容</w:t>
-      </w:r>
-      <w:r>
-        <w:rPr>
-          <w:rFonts w:hint="eastAsia"/>
-          <w:u w:val="single"/>
-          <w:lang w:val="x-none"/>
-        </w:rPr>
-        <w:t>ID</w:t>
-      </w:r>
-      <w:r>
-        <w:rPr>
-          <w:rFonts w:hint="eastAsia"/>
-          <w:lang w:val="x-none"/>
-        </w:rPr>
-        <w:t>，</w:t>
-      </w:r>
-      <w:proofErr w:type="gramStart"/>
-      <w:r>
-        <w:rPr>
-          <w:rFonts w:hint="eastAsia"/>
-          <w:u w:val="single"/>
-          <w:lang w:val="x-none"/>
-        </w:rPr>
-        <w:t>微信</w:t>
-      </w:r>
-      <w:proofErr w:type="gramEnd"/>
-      <w:r>
-        <w:rPr>
-          <w:rFonts w:hint="eastAsia"/>
-          <w:u w:val="single"/>
-          <w:lang w:val="x-none"/>
-        </w:rPr>
-        <w:t>ID</w:t>
-      </w:r>
-      <w:r>
-        <w:rPr>
-          <w:rFonts w:hint="eastAsia"/>
-          <w:lang w:val="x-none"/>
-        </w:rPr>
-        <w:t>，</w:t>
-      </w:r>
-      <w:r>
-        <w:rPr>
-          <w:rFonts w:hint="eastAsia"/>
-          <w:u w:val="single"/>
-          <w:lang w:val="x-none"/>
-        </w:rPr>
-        <w:t>生成机器人</w:t>
-      </w:r>
-      <w:r>
-        <w:rPr>
-          <w:rFonts w:hint="eastAsia"/>
-          <w:u w:val="single"/>
-          <w:lang w:val="x-none"/>
-        </w:rPr>
-        <w:t>ID</w:t>
-      </w:r>
-      <w:r>
-        <w:rPr>
-          <w:rFonts w:hint="eastAsia"/>
-          <w:lang w:val="x-none"/>
-        </w:rPr>
-        <w:t>，聊天内容，发送时间</w:t>
-      </w:r>
-      <w:r>
-        <w:rPr>
-          <w:lang w:val="x-none"/>
-        </w:rPr>
-        <w:t>)</w:t>
-      </w:r>
-      <w:r>
-        <w:rPr>
-          <w:rFonts w:hint="eastAsia"/>
-          <w:lang w:val="x-none"/>
-        </w:rPr>
-        <w:t>；</w:t>
-      </w:r>
-    </w:p>
-    <w:p>
-      <w:pPr>
-        <w:ind w:firstLine="460"/>
-        <w:rPr>
-          <w:lang w:val="x-none"/>
-        </w:rPr>
-      </w:pPr>
-      <w:r>
-        <w:rPr>
-          <w:rFonts w:hint="eastAsia"/>
-          <w:lang w:val="x-none"/>
-        </w:rPr>
-        <w:t>常用聊天内容</w:t>
-      </w:r>
-      <w:r>
-        <w:rPr>
-          <w:rFonts w:hint="eastAsia"/>
-          <w:lang w:val="x-none"/>
-        </w:rPr>
-        <w:t xml:space="preserve"> (</w:t>
-      </w:r>
-      <w:r>
-        <w:rPr>
-          <w:rFonts w:hint="eastAsia"/>
-          <w:u w:val="single"/>
-          <w:lang w:val="x-none"/>
-        </w:rPr>
-        <w:t>常用聊天内容</w:t>
-      </w:r>
-      <w:r>
-        <w:rPr>
-          <w:rFonts w:hint="eastAsia"/>
-          <w:u w:val="single"/>
-          <w:lang w:val="x-none"/>
-        </w:rPr>
-        <w:t>ID</w:t>
-      </w:r>
-      <w:r>
-        <w:rPr>
-          <w:rFonts w:hint="eastAsia"/>
-          <w:lang w:val="x-none"/>
-        </w:rPr>
-        <w:t>，</w:t>
-      </w:r>
-      <w:proofErr w:type="gramStart"/>
-      <w:r>
-        <w:rPr>
-          <w:rFonts w:hint="eastAsia"/>
-          <w:u w:val="single"/>
-          <w:lang w:val="x-none"/>
-        </w:rPr>
-        <w:t>微信</w:t>
-      </w:r>
-      <w:proofErr w:type="gramEnd"/>
-      <w:r>
-        <w:rPr>
-          <w:rFonts w:hint="eastAsia"/>
-          <w:u w:val="single"/>
-          <w:lang w:val="x-none"/>
-        </w:rPr>
-        <w:t>ID</w:t>
-      </w:r>
-      <w:r>
-        <w:rPr>
-          <w:rFonts w:hint="eastAsia"/>
-          <w:lang w:val="x-none"/>
-        </w:rPr>
-        <w:t>，常用聊天内容地址，上传时间，启用状态，创建时间，修改时间</w:t>
-      </w:r>
-      <w:r>
-        <w:rPr>
-          <w:lang w:val="x-none"/>
-        </w:rPr>
-        <w:t>)</w:t>
-      </w:r>
-      <w:r>
-        <w:rPr>
-          <w:rFonts w:hint="eastAsia"/>
-          <w:lang w:val="x-none"/>
-        </w:rPr>
-        <w:t>；</w:t>
-      </w:r>
-    </w:p>
-    <w:p>
-      <w:pPr>
-        <w:ind w:firstLine="460"/>
-        <w:rPr>
-          <w:rFonts w:hint="eastAsia"/>
-          <w:lang w:val="x-none"/>
-        </w:rPr>
-      </w:pPr>
-      <w:r>
-        <w:rPr>
-          <w:rFonts w:hint="eastAsia"/>
-          <w:lang w:val="x-none"/>
-        </w:rPr>
-        <w:t>机器人模型</w:t>
-      </w:r>
-      <w:r>
-        <w:rPr>
-          <w:rFonts w:hint="eastAsia"/>
-          <w:lang w:val="x-none"/>
-        </w:rPr>
-        <w:t>(</w:t>
-      </w:r>
-      <w:r>
-        <w:rPr>
-          <w:rFonts w:hint="eastAsia"/>
-          <w:u w:val="single"/>
-          <w:lang w:val="x-none"/>
-        </w:rPr>
-        <w:t>机器人</w:t>
-      </w:r>
-      <w:r>
-        <w:rPr>
-          <w:rFonts w:hint="eastAsia"/>
-          <w:u w:val="single"/>
-          <w:lang w:val="x-none"/>
-        </w:rPr>
-        <w:t>ID</w:t>
-      </w:r>
-      <w:r>
-        <w:rPr>
-          <w:rFonts w:hint="eastAsia"/>
-          <w:lang w:val="x-none"/>
-        </w:rPr>
-        <w:t>，</w:t>
-      </w:r>
-      <w:proofErr w:type="gramStart"/>
-      <w:r>
-        <w:rPr>
-          <w:rFonts w:hint="eastAsia"/>
-          <w:u w:val="single"/>
-          <w:lang w:val="x-none"/>
-        </w:rPr>
-        <w:t>微信</w:t>
-      </w:r>
-      <w:proofErr w:type="gramEnd"/>
-      <w:r>
-        <w:rPr>
-          <w:rFonts w:hint="eastAsia"/>
-          <w:u w:val="single"/>
-          <w:lang w:val="x-none"/>
-        </w:rPr>
-        <w:t>ID</w:t>
-      </w:r>
-      <w:r>
-        <w:rPr>
-          <w:rFonts w:hint="eastAsia"/>
-          <w:lang w:val="x-none"/>
-        </w:rPr>
-        <w:t>，机器人模型地址，生成时间，状态标记，修改时间</w:t>
-      </w:r>
-      <w:r>
-        <w:rPr>
-          <w:lang w:val="x-none"/>
-        </w:rPr>
-        <w:t>)</w:t>
-      </w:r>
-      <w:r>
-        <w:rPr>
-          <w:rFonts w:hint="eastAsia"/>
-          <w:lang w:val="x-none"/>
-        </w:rPr>
-        <w:t>；</w:t>
-      </w:r>
-    </w:p>
-    <w:p>
-      <w:pPr>
-        <w:pStyle w:val="2"/>
-        <w:spacing w:before="312" w:after="312"/>
-      </w:pPr>
-      <w:bookmarkStart w:id="70" w:name="_Toc421277441"/>
-      <w:bookmarkStart w:id="71" w:name="_Toc451858905"/>
-      <w:bookmarkStart w:id="72" w:name="_Toc516490812"/>
-      <w:r>
-        <w:rPr>
-          <w:rFonts w:hint="eastAsia"/>
-        </w:rPr>
-        <w:t>4.</w:t>
-      </w:r>
-      <w:r>
-        <w:rPr>
-          <w:rFonts w:hint="eastAsia"/>
-          <w:lang w:eastAsia="zh-CN"/>
-        </w:rPr>
-        <w:t>3</w:t>
       </w:r>
       <w:r>
         <w:rPr>
@@ -15461,6 +14997,480 @@
       <w:bookmarkEnd w:id="70"/>
       <w:bookmarkEnd w:id="71"/>
       <w:bookmarkEnd w:id="72"/>
+    </w:p>
+    <w:p>
+      <w:pPr>
+        <w:pStyle w:val="3"/>
+        <w:spacing w:before="156" w:after="156"/>
+      </w:pPr>
+      <w:bookmarkStart w:id="73" w:name="_Toc516494362"/>
+      <w:r>
+        <w:t>4</w:t>
+      </w:r>
+      <w:r>
+        <w:rPr>
+          <w:rFonts w:hint="eastAsia"/>
+        </w:rPr>
+        <w:t>.</w:t>
+      </w:r>
+      <w:r>
+        <w:t>2</w:t>
+      </w:r>
+      <w:r>
+        <w:t>.1</w:t>
+      </w:r>
+      <w:r>
+        <w:t xml:space="preserve">  </w:t>
+      </w:r>
+      <w:r>
+        <w:rPr>
+          <w:rFonts w:hint="eastAsia"/>
+        </w:rPr>
+        <w:t>数据库逻辑结构设计</w:t>
+      </w:r>
+      <w:bookmarkEnd w:id="73"/>
+    </w:p>
+    <w:p>
+      <w:pPr>
+        <w:ind w:firstLine="460"/>
+        <w:rPr>
+          <w:lang w:val="x-none"/>
+        </w:rPr>
+      </w:pPr>
+      <w:r>
+        <w:rPr>
+          <w:lang w:val="x-none"/>
+        </w:rPr>
+        <w:t>E-R</w:t>
+      </w:r>
+      <w:r>
+        <w:rPr>
+          <w:rFonts w:hint="eastAsia"/>
+          <w:lang w:val="x-none"/>
+        </w:rPr>
+        <w:t>图转化为关系模型就是将每个实体类型转化成一个关系模式。实体的属性对应着关系模式的属性。实体的标识对应着关系模式的键，故将以上</w:t>
+      </w:r>
+      <w:r>
+        <w:rPr>
+          <w:rFonts w:hint="eastAsia"/>
+          <w:lang w:val="x-none"/>
+        </w:rPr>
+        <w:t>E-R</w:t>
+      </w:r>
+      <w:r>
+        <w:rPr>
+          <w:rFonts w:hint="eastAsia"/>
+          <w:lang w:val="x-none"/>
+        </w:rPr>
+        <w:t>图转化</w:t>
+      </w:r>
+      <w:proofErr w:type="gramStart"/>
+      <w:r>
+        <w:rPr>
+          <w:rFonts w:hint="eastAsia"/>
+          <w:lang w:val="x-none"/>
+        </w:rPr>
+        <w:t>成关系</w:t>
+      </w:r>
+      <w:proofErr w:type="gramEnd"/>
+      <w:r>
+        <w:rPr>
+          <w:rFonts w:hint="eastAsia"/>
+          <w:lang w:val="x-none"/>
+        </w:rPr>
+        <w:t>模型。</w:t>
+      </w:r>
+    </w:p>
+    <w:p>
+      <w:pPr>
+        <w:ind w:firstLine="460"/>
+        <w:rPr>
+          <w:lang w:val="x-none"/>
+        </w:rPr>
+      </w:pPr>
+      <w:proofErr w:type="gramStart"/>
+      <w:r>
+        <w:rPr>
+          <w:rFonts w:hint="eastAsia"/>
+          <w:lang w:val="x-none"/>
+        </w:rPr>
+        <w:t>微信用户</w:t>
+      </w:r>
+      <w:r>
+        <w:rPr>
+          <w:rFonts w:hint="eastAsia"/>
+          <w:lang w:val="x-none"/>
+        </w:rPr>
+        <w:t>(</w:t>
+      </w:r>
+      <w:r>
+        <w:rPr>
+          <w:rFonts w:hint="eastAsia"/>
+          <w:u w:val="single"/>
+          <w:lang w:val="x-none"/>
+        </w:rPr>
+        <w:t>微信</w:t>
+      </w:r>
+      <w:proofErr w:type="gramEnd"/>
+      <w:r>
+        <w:rPr>
+          <w:rFonts w:hint="eastAsia"/>
+          <w:u w:val="single"/>
+          <w:lang w:val="x-none"/>
+        </w:rPr>
+        <w:t>ID</w:t>
+      </w:r>
+      <w:r>
+        <w:rPr>
+          <w:rFonts w:hint="eastAsia"/>
+          <w:lang w:val="x-none"/>
+        </w:rPr>
+        <w:t>，</w:t>
+      </w:r>
+      <w:proofErr w:type="gramStart"/>
+      <w:r>
+        <w:rPr>
+          <w:rFonts w:hint="eastAsia"/>
+          <w:lang w:val="x-none"/>
+        </w:rPr>
+        <w:t>微信名，微信用户</w:t>
+      </w:r>
+      <w:proofErr w:type="gramEnd"/>
+      <w:r>
+        <w:rPr>
+          <w:rFonts w:hint="eastAsia"/>
+          <w:lang w:val="x-none"/>
+        </w:rPr>
+        <w:t>性别，</w:t>
+      </w:r>
+      <w:proofErr w:type="gramStart"/>
+      <w:r>
+        <w:rPr>
+          <w:rFonts w:hint="eastAsia"/>
+          <w:lang w:val="x-none"/>
+        </w:rPr>
+        <w:t>微信头像</w:t>
+      </w:r>
+      <w:proofErr w:type="gramEnd"/>
+      <w:r>
+        <w:rPr>
+          <w:rFonts w:hint="eastAsia"/>
+          <w:lang w:val="x-none"/>
+        </w:rPr>
+        <w:t>，状态，创建时间，修改时间</w:t>
+      </w:r>
+      <w:r>
+        <w:rPr>
+          <w:lang w:val="x-none"/>
+        </w:rPr>
+        <w:t>)</w:t>
+      </w:r>
+      <w:r>
+        <w:rPr>
+          <w:rFonts w:hint="eastAsia"/>
+          <w:lang w:val="x-none"/>
+        </w:rPr>
+        <w:t>；</w:t>
+      </w:r>
+    </w:p>
+    <w:p>
+      <w:pPr>
+        <w:ind w:firstLine="460"/>
+        <w:rPr>
+          <w:lang w:val="x-none"/>
+        </w:rPr>
+      </w:pPr>
+      <w:r>
+        <w:rPr>
+          <w:rFonts w:hint="eastAsia"/>
+          <w:lang w:val="x-none"/>
+        </w:rPr>
+        <w:t>聊天内容</w:t>
+      </w:r>
+      <w:r>
+        <w:rPr>
+          <w:rFonts w:hint="eastAsia"/>
+          <w:u w:val="single"/>
+          <w:lang w:val="x-none"/>
+        </w:rPr>
+        <w:t>(</w:t>
+      </w:r>
+      <w:r>
+        <w:rPr>
+          <w:rFonts w:hint="eastAsia"/>
+          <w:u w:val="single"/>
+          <w:lang w:val="x-none"/>
+        </w:rPr>
+        <w:t>内容</w:t>
+      </w:r>
+      <w:r>
+        <w:rPr>
+          <w:rFonts w:hint="eastAsia"/>
+          <w:u w:val="single"/>
+          <w:lang w:val="x-none"/>
+        </w:rPr>
+        <w:t>ID</w:t>
+      </w:r>
+      <w:r>
+        <w:rPr>
+          <w:rFonts w:hint="eastAsia"/>
+          <w:lang w:val="x-none"/>
+        </w:rPr>
+        <w:t>，</w:t>
+      </w:r>
+      <w:proofErr w:type="gramStart"/>
+      <w:r>
+        <w:rPr>
+          <w:rFonts w:hint="eastAsia"/>
+          <w:u w:val="single"/>
+          <w:lang w:val="x-none"/>
+        </w:rPr>
+        <w:t>微信</w:t>
+      </w:r>
+      <w:proofErr w:type="gramEnd"/>
+      <w:r>
+        <w:rPr>
+          <w:rFonts w:hint="eastAsia"/>
+          <w:u w:val="single"/>
+          <w:lang w:val="x-none"/>
+        </w:rPr>
+        <w:t>ID</w:t>
+      </w:r>
+      <w:r>
+        <w:rPr>
+          <w:rFonts w:hint="eastAsia"/>
+          <w:lang w:val="x-none"/>
+        </w:rPr>
+        <w:t>，</w:t>
+      </w:r>
+      <w:r>
+        <w:rPr>
+          <w:rFonts w:hint="eastAsia"/>
+          <w:u w:val="single"/>
+          <w:lang w:val="x-none"/>
+        </w:rPr>
+        <w:t>生成机器人</w:t>
+      </w:r>
+      <w:r>
+        <w:rPr>
+          <w:rFonts w:hint="eastAsia"/>
+          <w:u w:val="single"/>
+          <w:lang w:val="x-none"/>
+        </w:rPr>
+        <w:t>ID</w:t>
+      </w:r>
+      <w:r>
+        <w:rPr>
+          <w:rFonts w:hint="eastAsia"/>
+          <w:lang w:val="x-none"/>
+        </w:rPr>
+        <w:t>，聊天内容，发送时间</w:t>
+      </w:r>
+      <w:r>
+        <w:rPr>
+          <w:lang w:val="x-none"/>
+        </w:rPr>
+        <w:t>)</w:t>
+      </w:r>
+      <w:r>
+        <w:rPr>
+          <w:rFonts w:hint="eastAsia"/>
+          <w:lang w:val="x-none"/>
+        </w:rPr>
+        <w:t>；</w:t>
+      </w:r>
+    </w:p>
+    <w:p>
+      <w:pPr>
+        <w:ind w:firstLine="460"/>
+        <w:rPr>
+          <w:lang w:val="x-none"/>
+        </w:rPr>
+      </w:pPr>
+      <w:r>
+        <w:rPr>
+          <w:rFonts w:hint="eastAsia"/>
+          <w:lang w:val="x-none"/>
+        </w:rPr>
+        <w:t>常用聊天内容</w:t>
+      </w:r>
+      <w:r>
+        <w:rPr>
+          <w:rFonts w:hint="eastAsia"/>
+          <w:lang w:val="x-none"/>
+        </w:rPr>
+        <w:t xml:space="preserve"> (</w:t>
+      </w:r>
+      <w:r>
+        <w:rPr>
+          <w:rFonts w:hint="eastAsia"/>
+          <w:u w:val="single"/>
+          <w:lang w:val="x-none"/>
+        </w:rPr>
+        <w:t>常用聊天内容</w:t>
+      </w:r>
+      <w:r>
+        <w:rPr>
+          <w:rFonts w:hint="eastAsia"/>
+          <w:u w:val="single"/>
+          <w:lang w:val="x-none"/>
+        </w:rPr>
+        <w:t>ID</w:t>
+      </w:r>
+      <w:r>
+        <w:rPr>
+          <w:rFonts w:hint="eastAsia"/>
+          <w:lang w:val="x-none"/>
+        </w:rPr>
+        <w:t>，</w:t>
+      </w:r>
+      <w:proofErr w:type="gramStart"/>
+      <w:r>
+        <w:rPr>
+          <w:rFonts w:hint="eastAsia"/>
+          <w:u w:val="single"/>
+          <w:lang w:val="x-none"/>
+        </w:rPr>
+        <w:t>微信</w:t>
+      </w:r>
+      <w:proofErr w:type="gramEnd"/>
+      <w:r>
+        <w:rPr>
+          <w:rFonts w:hint="eastAsia"/>
+          <w:u w:val="single"/>
+          <w:lang w:val="x-none"/>
+        </w:rPr>
+        <w:t>ID</w:t>
+      </w:r>
+      <w:r>
+        <w:rPr>
+          <w:rFonts w:hint="eastAsia"/>
+          <w:lang w:val="x-none"/>
+        </w:rPr>
+        <w:t>，常用聊天内容地址，上传时间，启用状态，创建时间，修改时间</w:t>
+      </w:r>
+      <w:r>
+        <w:rPr>
+          <w:lang w:val="x-none"/>
+        </w:rPr>
+        <w:t>)</w:t>
+      </w:r>
+      <w:r>
+        <w:rPr>
+          <w:rFonts w:hint="eastAsia"/>
+          <w:lang w:val="x-none"/>
+        </w:rPr>
+        <w:t>；</w:t>
+      </w:r>
+    </w:p>
+    <w:p>
+      <w:pPr>
+        <w:ind w:firstLine="460"/>
+        <w:rPr>
+          <w:lang w:val="x-none"/>
+        </w:rPr>
+      </w:pPr>
+      <w:r>
+        <w:rPr>
+          <w:rFonts w:hint="eastAsia"/>
+          <w:lang w:val="x-none"/>
+        </w:rPr>
+        <w:t>机器人模型</w:t>
+      </w:r>
+      <w:r>
+        <w:rPr>
+          <w:rFonts w:hint="eastAsia"/>
+          <w:lang w:val="x-none"/>
+        </w:rPr>
+        <w:t>(</w:t>
+      </w:r>
+      <w:r>
+        <w:rPr>
+          <w:rFonts w:hint="eastAsia"/>
+          <w:u w:val="single"/>
+          <w:lang w:val="x-none"/>
+        </w:rPr>
+        <w:t>机器人</w:t>
+      </w:r>
+      <w:r>
+        <w:rPr>
+          <w:rFonts w:hint="eastAsia"/>
+          <w:u w:val="single"/>
+          <w:lang w:val="x-none"/>
+        </w:rPr>
+        <w:t>ID</w:t>
+      </w:r>
+      <w:r>
+        <w:rPr>
+          <w:rFonts w:hint="eastAsia"/>
+          <w:lang w:val="x-none"/>
+        </w:rPr>
+        <w:t>，</w:t>
+      </w:r>
+      <w:proofErr w:type="gramStart"/>
+      <w:r>
+        <w:rPr>
+          <w:rFonts w:hint="eastAsia"/>
+          <w:u w:val="single"/>
+          <w:lang w:val="x-none"/>
+        </w:rPr>
+        <w:t>微信</w:t>
+      </w:r>
+      <w:proofErr w:type="gramEnd"/>
+      <w:r>
+        <w:rPr>
+          <w:rFonts w:hint="eastAsia"/>
+          <w:u w:val="single"/>
+          <w:lang w:val="x-none"/>
+        </w:rPr>
+        <w:t>ID</w:t>
+      </w:r>
+      <w:r>
+        <w:rPr>
+          <w:rFonts w:hint="eastAsia"/>
+          <w:lang w:val="x-none"/>
+        </w:rPr>
+        <w:t>，机器人模型地址，生成时间，状态标记，修改时间</w:t>
+      </w:r>
+      <w:r>
+        <w:rPr>
+          <w:lang w:val="x-none"/>
+        </w:rPr>
+        <w:t>)</w:t>
+      </w:r>
+      <w:r>
+        <w:rPr>
+          <w:rFonts w:hint="eastAsia"/>
+          <w:lang w:val="x-none"/>
+        </w:rPr>
+        <w:t>；</w:t>
+      </w:r>
+    </w:p>
+    <w:p>
+      <w:pPr>
+        <w:pStyle w:val="3"/>
+        <w:spacing w:before="156" w:after="156"/>
+        <w:rPr>
+          <w:rFonts w:hint="eastAsia"/>
+        </w:rPr>
+      </w:pPr>
+      <w:bookmarkStart w:id="74" w:name="_Toc516494363"/>
+      <w:r>
+        <w:rPr>
+          <w:rFonts w:hint="eastAsia"/>
+        </w:rPr>
+        <w:t>4</w:t>
+      </w:r>
+      <w:r>
+        <w:t xml:space="preserve">.2.2  </w:t>
+      </w:r>
+      <w:r>
+        <w:rPr>
+          <w:rFonts w:hint="eastAsia"/>
+        </w:rPr>
+        <w:t>表实现</w:t>
+      </w:r>
+      <w:bookmarkEnd w:id="74"/>
     </w:p>
     <w:p>
       <w:pPr>
@@ -17684,12 +17694,31 @@
     </w:p>
     <w:p>
       <w:pPr>
+        <w:ind w:left="420" w:firstLine="460"/>
+      </w:pPr>
+    </w:p>
+    <w:p>
+      <w:pPr>
+        <w:ind w:left="420" w:firstLine="460"/>
+      </w:pPr>
+    </w:p>
+    <w:p>
+      <w:pPr>
+        <w:ind w:left="420" w:firstLine="460"/>
+        <w:rPr>
+          <w:rFonts w:hint="eastAsia"/>
+        </w:rPr>
+      </w:pPr>
+    </w:p>
+    <w:p>
+      <w:pPr>
         <w:pStyle w:val="afe"/>
       </w:pPr>
       <w:r>
         <w:rPr>
           <w:rFonts w:hint="eastAsia"/>
         </w:rPr>
+        <w:lastRenderedPageBreak/>
         <w:t>表</w:t>
       </w:r>
       <w:r>
@@ -19379,7 +19408,6 @@
         <w:rPr>
           <w:rFonts w:hint="eastAsia"/>
         </w:rPr>
-        <w:lastRenderedPageBreak/>
         <w:t>微信常用</w:t>
       </w:r>
       <w:proofErr w:type="gramEnd"/>
@@ -22844,12 +22872,13 @@
           <w:szCs w:val="24"/>
         </w:rPr>
       </w:pPr>
-      <w:bookmarkStart w:id="73" w:name="_Toc451858906"/>
-      <w:bookmarkStart w:id="74" w:name="_Toc516490813"/>
-      <w:r>
-        <w:rPr>
-          <w:rFonts w:hint="eastAsia"/>
-        </w:rPr>
+      <w:bookmarkStart w:id="75" w:name="_Toc451858906"/>
+      <w:bookmarkStart w:id="76" w:name="_Toc516494364"/>
+      <w:r>
+        <w:rPr>
+          <w:rFonts w:hint="eastAsia"/>
+        </w:rPr>
+        <w:lastRenderedPageBreak/>
         <w:t>4.</w:t>
       </w:r>
       <w:r>
@@ -22857,7 +22886,7 @@
           <w:rFonts w:hint="eastAsia"/>
           <w:lang w:eastAsia="zh-CN"/>
         </w:rPr>
-        <w:t>4</w:t>
+        <w:t>3</w:t>
       </w:r>
       <w:r>
         <w:rPr>
@@ -22871,8 +22900,8 @@
         </w:rPr>
         <w:t>详细设计</w:t>
       </w:r>
-      <w:bookmarkEnd w:id="73"/>
-      <w:bookmarkEnd w:id="74"/>
+      <w:bookmarkEnd w:id="75"/>
+      <w:bookmarkEnd w:id="76"/>
     </w:p>
     <w:p>
       <w:pPr>
@@ -22882,7 +22911,7 @@
           <w:rFonts w:ascii="黑体" w:hAnsi="黑体"/>
         </w:rPr>
       </w:pPr>
-      <w:bookmarkStart w:id="75" w:name="_Toc516490814"/>
+      <w:bookmarkStart w:id="77" w:name="_Toc516494365"/>
       <w:r>
         <w:t>4.</w:t>
       </w:r>
@@ -22891,7 +22920,7 @@
           <w:rFonts w:hint="eastAsia"/>
           <w:lang w:eastAsia="zh-CN"/>
         </w:rPr>
-        <w:t>4</w:t>
+        <w:t>3</w:t>
       </w:r>
       <w:r>
         <w:t>.1</w:t>
@@ -22918,7 +22947,7 @@
         </w:rPr>
         <w:t>模块</w:t>
       </w:r>
-      <w:bookmarkEnd w:id="75"/>
+      <w:bookmarkEnd w:id="77"/>
     </w:p>
     <w:p>
       <w:pPr>
@@ -23016,9 +23045,8 @@
           <w:rFonts w:hint="eastAsia"/>
           <w:noProof/>
         </w:rPr>
-        <w:lastRenderedPageBreak/>
         <w:drawing>
-          <wp:anchor distT="0" distB="0" distL="114300" distR="114300" simplePos="0" relativeHeight="251667456" behindDoc="0" locked="0" layoutInCell="1" allowOverlap="1" wp14:anchorId="356D69D5" wp14:editId="4181DCBB">
+          <wp:anchor distT="0" distB="0" distL="114300" distR="114300" simplePos="0" relativeHeight="251667456" behindDoc="0" locked="0" layoutInCell="1" allowOverlap="1" wp14:anchorId="0BB67169" wp14:editId="712987EF">
             <wp:simplePos x="0" y="0"/>
             <wp:positionH relativeFrom="margin">
               <wp:posOffset>1657350</wp:posOffset>
@@ -23416,6 +23444,7 @@
         <w:ind w:firstLine="460"/>
       </w:pPr>
       <w:r>
+        <w:lastRenderedPageBreak/>
         <w:t xml:space="preserve">    toggleMenuStatus: () =&gt; void,</w:t>
       </w:r>
     </w:p>
@@ -23467,7 +23496,6 @@
         <w:ind w:firstLine="460"/>
       </w:pPr>
       <w:r>
-        <w:lastRenderedPageBreak/>
         <w:t xml:space="preserve">    _onBottomNavClick = (event, index) =&gt; {</w:t>
       </w:r>
     </w:p>
@@ -23656,9 +23684,6 @@
     <w:p>
       <w:pPr>
         <w:ind w:firstLine="460"/>
-        <w:rPr>
-          <w:rFonts w:hint="eastAsia"/>
-        </w:rPr>
       </w:pPr>
       <w:proofErr w:type="gramStart"/>
       <w:r>
@@ -24016,6 +24041,7 @@
         <w:ind w:firstLine="460"/>
       </w:pPr>
       <w:r>
+        <w:lastRenderedPageBreak/>
         <w:t xml:space="preserve">        </w:t>
       </w:r>
       <w:r>
@@ -24164,7 +24190,6 @@
         <w:ind w:firstLine="460"/>
       </w:pPr>
       <w:r>
-        <w:lastRenderedPageBreak/>
         <w:tab/>
       </w:r>
       <w:r>
@@ -24535,7 +24560,7 @@
           <w:lang w:eastAsia="zh-CN"/>
         </w:rPr>
       </w:pPr>
-      <w:bookmarkStart w:id="76" w:name="_Toc516490815"/>
+      <w:bookmarkStart w:id="78" w:name="_Toc516494366"/>
       <w:r>
         <w:t>4.</w:t>
       </w:r>
@@ -24544,7 +24569,7 @@
           <w:rFonts w:hint="eastAsia"/>
           <w:lang w:eastAsia="zh-CN"/>
         </w:rPr>
-        <w:t>4</w:t>
+        <w:t>3</w:t>
       </w:r>
       <w:r>
         <w:t>.</w:t>
@@ -24572,7 +24597,7 @@
         </w:rPr>
         <w:t>聊天内容发布模块</w:t>
       </w:r>
-      <w:bookmarkEnd w:id="76"/>
+      <w:bookmarkEnd w:id="78"/>
     </w:p>
     <w:p>
       <w:pPr>
@@ -24784,6 +24809,7 @@
         <w:ind w:firstLine="460"/>
       </w:pPr>
       <w:r>
+        <w:lastRenderedPageBreak/>
         <w:t xml:space="preserve">            tuling_msg = tuling_response(msg['Text'])</w:t>
       </w:r>
     </w:p>
@@ -24856,7 +24882,6 @@
         <w:ind w:left="1680" w:firstLineChars="0" w:firstLine="0"/>
       </w:pPr>
       <w:r>
-        <w:lastRenderedPageBreak/>
         <w:t>wechat_record_instance = WechatRecord(</w:t>
       </w:r>
       <w:proofErr w:type="gramStart"/>
@@ -24961,7 +24986,7 @@
         <w:pStyle w:val="3"/>
         <w:spacing w:before="156" w:after="156"/>
       </w:pPr>
-      <w:bookmarkStart w:id="77" w:name="_Toc516490816"/>
+      <w:bookmarkStart w:id="79" w:name="_Toc516494367"/>
       <w:r>
         <w:t>4.</w:t>
       </w:r>
@@ -24970,7 +24995,7 @@
           <w:rFonts w:hint="eastAsia"/>
           <w:lang w:eastAsia="zh-CN"/>
         </w:rPr>
-        <w:t>4</w:t>
+        <w:t>3</w:t>
       </w:r>
       <w:r>
         <w:t>.</w:t>
@@ -24993,7 +25018,7 @@
         </w:rPr>
         <w:t>聊天内容发布模块</w:t>
       </w:r>
-      <w:bookmarkEnd w:id="77"/>
+      <w:bookmarkEnd w:id="79"/>
     </w:p>
     <w:p>
       <w:pPr>
@@ -25106,7 +25131,7 @@
           <w:noProof/>
         </w:rPr>
         <w:drawing>
-          <wp:anchor distT="0" distB="0" distL="114300" distR="114300" simplePos="0" relativeHeight="251669504" behindDoc="0" locked="0" layoutInCell="1" allowOverlap="1" wp14:anchorId="2DFDCF4C" wp14:editId="7D065685">
+          <wp:anchor distT="0" distB="0" distL="114300" distR="114300" simplePos="0" relativeHeight="251669504" behindDoc="0" locked="0" layoutInCell="1" allowOverlap="1" wp14:anchorId="6150BDE7" wp14:editId="71923E47">
             <wp:simplePos x="0" y="0"/>
             <wp:positionH relativeFrom="margin">
               <wp:posOffset>1552575</wp:posOffset>
@@ -25224,14 +25249,12 @@
     <w:p>
       <w:pPr>
         <w:ind w:left="840" w:firstLine="460"/>
-        <w:rPr>
-          <w:rFonts w:hint="eastAsia"/>
-        </w:rPr>
-      </w:pPr>
-      <w:r>
-        <w:rPr>
-          <w:rFonts w:hint="eastAsia"/>
-        </w:rPr>
+      </w:pPr>
+      <w:r>
+        <w:rPr>
+          <w:rFonts w:hint="eastAsia"/>
+        </w:rPr>
+        <w:lastRenderedPageBreak/>
         <w:t>正如上图</w:t>
       </w:r>
       <w:r>
@@ -25293,15 +25316,11 @@
     <w:p>
       <w:pPr>
         <w:ind w:left="840" w:firstLineChars="0" w:firstLine="360"/>
-        <w:rPr>
-          <w:rFonts w:hint="eastAsia"/>
-        </w:rPr>
-      </w:pPr>
-      <w:r>
-        <w:rPr>
-          <w:rFonts w:hint="eastAsia"/>
-        </w:rPr>
-        <w:lastRenderedPageBreak/>
+      </w:pPr>
+      <w:r>
+        <w:rPr>
+          <w:rFonts w:hint="eastAsia"/>
+        </w:rPr>
         <w:t>支撑前端显示</w:t>
       </w:r>
       <w:r>
@@ -25929,7 +25948,7 @@
         <w:pStyle w:val="3"/>
         <w:spacing w:before="156" w:after="156"/>
       </w:pPr>
-      <w:bookmarkStart w:id="78" w:name="_Toc516490817"/>
+      <w:bookmarkStart w:id="80" w:name="_Toc516494368"/>
       <w:r>
         <w:t>4.</w:t>
       </w:r>
@@ -25938,18 +25957,18 @@
           <w:rFonts w:hint="eastAsia"/>
           <w:lang w:eastAsia="zh-CN"/>
         </w:rPr>
+        <w:t>3</w:t>
+      </w:r>
+      <w:r>
+        <w:t>.</w:t>
+      </w:r>
+      <w:r>
+        <w:rPr>
+          <w:rFonts w:hint="eastAsia"/>
+        </w:rPr>
         <w:t>4</w:t>
       </w:r>
       <w:r>
-        <w:t>.</w:t>
-      </w:r>
-      <w:r>
-        <w:rPr>
-          <w:rFonts w:hint="eastAsia"/>
-        </w:rPr>
-        <w:t>4</w:t>
-      </w:r>
-      <w:r>
         <w:t xml:space="preserve"> </w:t>
       </w:r>
       <w:r>
@@ -25961,7 +25980,7 @@
         </w:rPr>
         <w:t>常用聊天内容管理模块</w:t>
       </w:r>
-      <w:bookmarkEnd w:id="78"/>
+      <w:bookmarkEnd w:id="80"/>
     </w:p>
     <w:p>
       <w:pPr>
@@ -26018,7 +26037,7 @@
         </w:rPr>
         <w:lastRenderedPageBreak/>
         <w:drawing>
-          <wp:anchor distT="0" distB="0" distL="114300" distR="114300" simplePos="0" relativeHeight="251668480" behindDoc="0" locked="0" layoutInCell="1" allowOverlap="1" wp14:anchorId="77322A31" wp14:editId="5A899FFF">
+          <wp:anchor distT="0" distB="0" distL="114300" distR="114300" simplePos="0" relativeHeight="251668480" behindDoc="0" locked="0" layoutInCell="1" allowOverlap="1" wp14:anchorId="126C1132" wp14:editId="56DC781D">
             <wp:simplePos x="0" y="0"/>
             <wp:positionH relativeFrom="margin">
               <wp:posOffset>1466850</wp:posOffset>
@@ -26133,9 +26152,6 @@
     <w:p>
       <w:pPr>
         <w:ind w:left="420" w:firstLine="460"/>
-        <w:rPr>
-          <w:rFonts w:hint="eastAsia"/>
-        </w:rPr>
       </w:pPr>
       <w:r>
         <w:rPr>
@@ -26193,9 +26209,6 @@
     <w:p>
       <w:pPr>
         <w:ind w:left="420" w:firstLine="460"/>
-        <w:rPr>
-          <w:rFonts w:hint="eastAsia"/>
-        </w:rPr>
       </w:pPr>
       <w:r>
         <w:rPr>
@@ -26830,7 +26843,7 @@
           <w:lang w:eastAsia="zh-CN"/>
         </w:rPr>
       </w:pPr>
-      <w:bookmarkStart w:id="79" w:name="_Toc516490818"/>
+      <w:bookmarkStart w:id="81" w:name="_Toc516494369"/>
       <w:r>
         <w:t>4.</w:t>
       </w:r>
@@ -26839,7 +26852,7 @@
           <w:rFonts w:hint="eastAsia"/>
           <w:lang w:eastAsia="zh-CN"/>
         </w:rPr>
-        <w:t>4</w:t>
+        <w:t>3</w:t>
       </w:r>
       <w:r>
         <w:t>.</w:t>
@@ -26864,7 +26877,7 @@
         </w:rPr>
         <w:t>算法设计模块</w:t>
       </w:r>
-      <w:bookmarkEnd w:id="79"/>
+      <w:bookmarkEnd w:id="81"/>
     </w:p>
     <w:p>
       <w:pPr>
@@ -27371,7 +27384,7 @@
           <w:noProof/>
         </w:rPr>
         <w:drawing>
-          <wp:anchor distT="0" distB="0" distL="114300" distR="114300" simplePos="0" relativeHeight="251670528" behindDoc="0" locked="0" layoutInCell="1" allowOverlap="1" wp14:anchorId="6CCBDFC3" wp14:editId="64542BC8">
+          <wp:anchor distT="0" distB="0" distL="114300" distR="114300" simplePos="0" relativeHeight="251670528" behindDoc="0" locked="0" layoutInCell="1" allowOverlap="1" wp14:anchorId="62F8DF47" wp14:editId="009A9278">
             <wp:simplePos x="0" y="0"/>
             <wp:positionH relativeFrom="margin">
               <wp:align>right</wp:align>
@@ -27627,7 +27640,7 @@
           <w:noProof/>
         </w:rPr>
         <w:drawing>
-          <wp:anchor distT="0" distB="0" distL="114300" distR="114300" simplePos="0" relativeHeight="251671552" behindDoc="0" locked="0" layoutInCell="1" allowOverlap="1" wp14:anchorId="0C207FE3" wp14:editId="55D6CDFA">
+          <wp:anchor distT="0" distB="0" distL="114300" distR="114300" simplePos="0" relativeHeight="251671552" behindDoc="0" locked="0" layoutInCell="1" allowOverlap="1" wp14:anchorId="44F1B9BE" wp14:editId="086F980D">
             <wp:simplePos x="0" y="0"/>
             <wp:positionH relativeFrom="margin">
               <wp:posOffset>836391</wp:posOffset>
@@ -27939,9 +27952,6 @@
     <w:p>
       <w:pPr>
         <w:ind w:firstLine="460"/>
-        <w:rPr>
-          <w:rFonts w:hint="eastAsia"/>
-        </w:rPr>
       </w:pPr>
       <w:r>
         <w:rPr>
@@ -27953,9 +27963,6 @@
     <w:p>
       <w:pPr>
         <w:ind w:firstLineChars="0" w:firstLine="0"/>
-        <w:rPr>
-          <w:rFonts w:hint="eastAsia"/>
-        </w:rPr>
       </w:pPr>
       <w:r>
         <w:rPr>
@@ -27964,7 +27971,7 @@
         </w:rPr>
         <w:lastRenderedPageBreak/>
         <w:drawing>
-          <wp:anchor distT="0" distB="0" distL="114300" distR="114300" simplePos="0" relativeHeight="251682816" behindDoc="0" locked="0" layoutInCell="1" allowOverlap="1" wp14:anchorId="2CA8D799" wp14:editId="6463D203">
+          <wp:anchor distT="0" distB="0" distL="114300" distR="114300" simplePos="0" relativeHeight="251682816" behindDoc="0" locked="0" layoutInCell="1" allowOverlap="1" wp14:anchorId="3C28EA7D" wp14:editId="08B886FE">
             <wp:simplePos x="0" y="0"/>
             <wp:positionH relativeFrom="margin">
               <wp:posOffset>508635</wp:posOffset>
@@ -28306,9 +28313,6 @@
     <w:p>
       <w:pPr>
         <w:ind w:firstLine="460"/>
-        <w:rPr>
-          <w:rFonts w:hint="eastAsia"/>
-        </w:rPr>
       </w:pPr>
       <w:r>
         <w:t xml:space="preserve">        </w:t>
@@ -28385,9 +28389,9 @@
       <w:pPr>
         <w:pStyle w:val="1"/>
       </w:pPr>
-      <w:bookmarkStart w:id="80" w:name="_Toc421277450"/>
-      <w:bookmarkStart w:id="81" w:name="_Toc451858914"/>
-      <w:bookmarkStart w:id="82" w:name="_Toc516490819"/>
+      <w:bookmarkStart w:id="82" w:name="_Toc421277450"/>
+      <w:bookmarkStart w:id="83" w:name="_Toc451858914"/>
+      <w:bookmarkStart w:id="84" w:name="_Toc516494370"/>
       <w:r>
         <w:rPr>
           <w:rFonts w:hint="eastAsia"/>
@@ -28419,17 +28423,17 @@
         </w:rPr>
         <w:t>软件测试与结果分析</w:t>
       </w:r>
-      <w:bookmarkEnd w:id="80"/>
-      <w:bookmarkEnd w:id="81"/>
       <w:bookmarkEnd w:id="82"/>
+      <w:bookmarkEnd w:id="83"/>
+      <w:bookmarkEnd w:id="84"/>
     </w:p>
     <w:p>
       <w:pPr>
         <w:pStyle w:val="2"/>
         <w:spacing w:before="312" w:after="312"/>
       </w:pPr>
-      <w:bookmarkStart w:id="83" w:name="_Toc451858915"/>
-      <w:bookmarkStart w:id="84" w:name="_Toc516490820"/>
+      <w:bookmarkStart w:id="85" w:name="_Toc451858915"/>
+      <w:bookmarkStart w:id="86" w:name="_Toc516494371"/>
       <w:r>
         <w:rPr>
           <w:rFonts w:hint="eastAsia"/>
@@ -28449,7 +28453,7 @@
         </w:rPr>
         <w:t xml:space="preserve"> </w:t>
       </w:r>
-      <w:bookmarkEnd w:id="83"/>
+      <w:bookmarkEnd w:id="85"/>
       <w:r>
         <w:t xml:space="preserve"> </w:t>
       </w:r>
@@ -28460,7 +28464,7 @@
         </w:rPr>
         <w:t>测试概述</w:t>
       </w:r>
-      <w:bookmarkEnd w:id="84"/>
+      <w:bookmarkEnd w:id="86"/>
     </w:p>
     <w:p>
       <w:pPr>
@@ -28597,7 +28601,7 @@
           <w:lang w:eastAsia="zh-CN"/>
         </w:rPr>
       </w:pPr>
-      <w:bookmarkStart w:id="85" w:name="_Toc516490821"/>
+      <w:bookmarkStart w:id="87" w:name="_Toc516494372"/>
       <w:r>
         <w:rPr>
           <w:rFonts w:hint="eastAsia"/>
@@ -28634,7 +28638,7 @@
         </w:rPr>
         <w:t>方法</w:t>
       </w:r>
-      <w:bookmarkEnd w:id="85"/>
+      <w:bookmarkEnd w:id="87"/>
     </w:p>
     <w:p>
       <w:pPr>
@@ -29475,7 +29479,7 @@
         <w:pStyle w:val="2"/>
         <w:spacing w:before="312" w:after="312"/>
       </w:pPr>
-      <w:bookmarkStart w:id="86" w:name="_Toc516490822"/>
+      <w:bookmarkStart w:id="88" w:name="_Toc516494373"/>
       <w:r>
         <w:rPr>
           <w:rFonts w:hint="eastAsia"/>
@@ -29505,7 +29509,7 @@
         </w:rPr>
         <w:t>测试计划</w:t>
       </w:r>
-      <w:bookmarkEnd w:id="86"/>
+      <w:bookmarkEnd w:id="88"/>
     </w:p>
     <w:p>
       <w:pPr>
@@ -30462,9 +30466,9 @@
         <w:pStyle w:val="2"/>
         <w:spacing w:before="312" w:after="312"/>
       </w:pPr>
-      <w:bookmarkStart w:id="87" w:name="_Toc451858917"/>
-      <w:bookmarkStart w:id="88" w:name="_Toc421277453"/>
-      <w:bookmarkStart w:id="89" w:name="_Toc516490823"/>
+      <w:bookmarkStart w:id="89" w:name="_Toc451858917"/>
+      <w:bookmarkStart w:id="90" w:name="_Toc421277453"/>
+      <w:bookmarkStart w:id="91" w:name="_Toc516494374"/>
       <w:r>
         <w:rPr>
           <w:rFonts w:hint="eastAsia"/>
@@ -30489,9 +30493,9 @@
         </w:rPr>
         <w:t>测试过程</w:t>
       </w:r>
-      <w:bookmarkEnd w:id="87"/>
-      <w:bookmarkEnd w:id="88"/>
       <w:bookmarkEnd w:id="89"/>
+      <w:bookmarkEnd w:id="90"/>
+      <w:bookmarkEnd w:id="91"/>
     </w:p>
     <w:p>
       <w:pPr>
@@ -30506,7 +30510,7 @@
           <w:noProof/>
         </w:rPr>
         <w:drawing>
-          <wp:anchor distT="0" distB="0" distL="114300" distR="114300" simplePos="0" relativeHeight="251674624" behindDoc="0" locked="0" layoutInCell="1" allowOverlap="1" wp14:anchorId="647C973A" wp14:editId="1AC2799E">
+          <wp:anchor distT="0" distB="0" distL="114300" distR="114300" simplePos="0" relativeHeight="251674624" behindDoc="0" locked="0" layoutInCell="1" allowOverlap="1" wp14:anchorId="2A1F7FFD" wp14:editId="157DCBDA">
             <wp:simplePos x="0" y="0"/>
             <wp:positionH relativeFrom="margin">
               <wp:align>center</wp:align>
@@ -30659,9 +30663,9 @@
         <w:pStyle w:val="2"/>
         <w:spacing w:before="312" w:after="312"/>
       </w:pPr>
-      <w:bookmarkStart w:id="90" w:name="_Toc451858918"/>
-      <w:bookmarkStart w:id="91" w:name="_Toc421277454"/>
-      <w:bookmarkStart w:id="92" w:name="_Toc516490824"/>
+      <w:bookmarkStart w:id="92" w:name="_Toc451858918"/>
+      <w:bookmarkStart w:id="93" w:name="_Toc421277454"/>
+      <w:bookmarkStart w:id="94" w:name="_Toc516494375"/>
       <w:r>
         <w:rPr>
           <w:rFonts w:hint="eastAsia"/>
@@ -30684,8 +30688,8 @@
         </w:rPr>
         <w:t>测试</w:t>
       </w:r>
-      <w:bookmarkEnd w:id="90"/>
-      <w:bookmarkEnd w:id="91"/>
+      <w:bookmarkEnd w:id="92"/>
+      <w:bookmarkEnd w:id="93"/>
       <w:r>
         <w:rPr>
           <w:rFonts w:hint="eastAsia"/>
@@ -30693,7 +30697,7 @@
         </w:rPr>
         <w:t>内容</w:t>
       </w:r>
-      <w:bookmarkEnd w:id="92"/>
+      <w:bookmarkEnd w:id="94"/>
     </w:p>
     <w:p>
       <w:pPr>
@@ -30774,7 +30778,7 @@
           <w:noProof/>
         </w:rPr>
         <w:drawing>
-          <wp:anchor distT="0" distB="0" distL="114300" distR="114300" simplePos="0" relativeHeight="251680768" behindDoc="0" locked="0" layoutInCell="1" allowOverlap="1" wp14:anchorId="31C06B4E" wp14:editId="3DE15F0F">
+          <wp:anchor distT="0" distB="0" distL="114300" distR="114300" simplePos="0" relativeHeight="251680768" behindDoc="0" locked="0" layoutInCell="1" allowOverlap="1" wp14:anchorId="160233DA" wp14:editId="6D8BFAE0">
             <wp:simplePos x="0" y="0"/>
             <wp:positionH relativeFrom="margin">
               <wp:posOffset>1000125</wp:posOffset>
@@ -33973,7 +33977,7 @@
           <w:rFonts w:ascii="宋体" w:hAnsi="宋体"/>
         </w:rPr>
       </w:pPr>
-      <w:bookmarkStart w:id="93" w:name="_Toc516490825"/>
+      <w:bookmarkStart w:id="95" w:name="_Toc516494376"/>
       <w:r>
         <w:rPr>
           <w:rFonts w:hint="eastAsia"/>
@@ -33998,7 +34002,7 @@
         </w:rPr>
         <w:t>测试结论</w:t>
       </w:r>
-      <w:bookmarkEnd w:id="93"/>
+      <w:bookmarkEnd w:id="95"/>
     </w:p>
     <w:p>
       <w:pPr>
@@ -34162,7 +34166,7 @@
       <w:pPr>
         <w:pStyle w:val="1"/>
       </w:pPr>
-      <w:bookmarkStart w:id="94" w:name="_Toc516490826"/>
+      <w:bookmarkStart w:id="96" w:name="_Toc516494377"/>
       <w:r>
         <w:rPr>
           <w:rFonts w:hint="eastAsia"/>
@@ -34197,7 +34201,7 @@
         </w:rPr>
         <w:t>论</w:t>
       </w:r>
-      <w:bookmarkEnd w:id="94"/>
+      <w:bookmarkEnd w:id="96"/>
     </w:p>
     <w:p>
       <w:pPr>
@@ -34784,7 +34788,7 @@
       <w:pPr>
         <w:pStyle w:val="1"/>
       </w:pPr>
-      <w:bookmarkStart w:id="95" w:name="_Toc516490827"/>
+      <w:bookmarkStart w:id="97" w:name="_Toc516494378"/>
       <w:r>
         <w:rPr>
           <w:rFonts w:hint="eastAsia"/>
@@ -34813,7 +34817,7 @@
         </w:rPr>
         <w:t>谢</w:t>
       </w:r>
-      <w:bookmarkEnd w:id="95"/>
+      <w:bookmarkEnd w:id="97"/>
     </w:p>
     <w:p>
       <w:pPr>
@@ -35135,7 +35139,7 @@
           <w:lang w:eastAsia="zh-CN"/>
         </w:rPr>
       </w:pPr>
-      <w:bookmarkStart w:id="96" w:name="_Toc516490828"/>
+      <w:bookmarkStart w:id="98" w:name="_Toc516494379"/>
       <w:r>
         <w:rPr>
           <w:rFonts w:hint="eastAsia"/>
@@ -35144,7 +35148,7 @@
         <w:lastRenderedPageBreak/>
         <w:t>参考文献</w:t>
       </w:r>
-      <w:bookmarkEnd w:id="96"/>
+      <w:bookmarkEnd w:id="98"/>
     </w:p>
     <w:p>
       <w:pPr>
@@ -38460,7 +38464,7 @@
       <w:pPr>
         <w:pStyle w:val="1"/>
       </w:pPr>
-      <w:bookmarkStart w:id="97" w:name="_Toc516490829"/>
+      <w:bookmarkStart w:id="99" w:name="_Toc516494380"/>
       <w:r>
         <w:rPr>
           <w:rFonts w:hint="eastAsia"/>
@@ -38487,7 +38491,7 @@
         </w:rPr>
         <w:t>录</w:t>
       </w:r>
-      <w:bookmarkEnd w:id="97"/>
+      <w:bookmarkEnd w:id="99"/>
     </w:p>
     <w:p>
       <w:pPr>
@@ -44370,6 +44374,7 @@
         <w:docPartUnique/>
       </w:docPartObj>
     </w:sdtPr>
+    <w:sdtEndPr/>
     <w:sdtContent>
       <w:p>
         <w:pPr>
@@ -44478,7 +44483,7 @@
         <w:noProof/>
         <w:lang w:val="zh-CN"/>
       </w:rPr>
-      <w:t>1</w:t>
+      <w:t>16</w:t>
     </w:r>
     <w:r>
       <w:fldChar w:fldCharType="end"/>
@@ -44904,17 +44909,17 @@
   <w:abstractNum w:abstractNumId="4" w15:restartNumberingAfterBreak="0">
     <w:nsid w:val="0F351164"/>
     <w:multiLevelType w:val="hybridMultilevel"/>
-    <w:tmpl w:val="E9B45D84"/>
-    <w:lvl w:ilvl="0" w:tplc="88127AA0">
+    <w:tmpl w:val="AF028C60"/>
+    <w:lvl w:ilvl="0" w:tplc="E898CC42">
       <w:start w:val="1"/>
       <w:numFmt w:val="decimal"/>
-      <w:lvlText w:val="%1)"/>
+      <w:lvlText w:val="(%1)"/>
       <w:lvlJc w:val="left"/>
       <w:pPr>
         <w:ind w:left="1510" w:hanging="360"/>
       </w:pPr>
       <w:rPr>
-        <w:rFonts w:hint="default"/>
+        <w:rFonts w:ascii="Times New Roman" w:eastAsia="宋体" w:hAnsi="Times New Roman" w:cs="Times New Roman"/>
       </w:rPr>
     </w:lvl>
     <w:lvl w:ilvl="1" w:tplc="04090019" w:tentative="1">
@@ -46891,17 +46896,17 @@
   <w:abstractNum w:abstractNumId="26" w15:restartNumberingAfterBreak="0">
     <w:nsid w:val="52677F19"/>
     <w:multiLevelType w:val="hybridMultilevel"/>
-    <w:tmpl w:val="2DF80DFC"/>
-    <w:lvl w:ilvl="0" w:tplc="541E9CB4">
+    <w:tmpl w:val="C8285C58"/>
+    <w:lvl w:ilvl="0" w:tplc="005E7A58">
       <w:start w:val="1"/>
       <w:numFmt w:val="decimal"/>
-      <w:lvlText w:val="%1)"/>
+      <w:lvlText w:val="(%1)"/>
       <w:lvlJc w:val="left"/>
       <w:pPr>
         <w:ind w:left="1510" w:hanging="360"/>
       </w:pPr>
       <w:rPr>
-        <w:rFonts w:hint="default"/>
+        <w:rFonts w:ascii="Times New Roman" w:eastAsia="宋体" w:hAnsi="Times New Roman" w:cs="Times New Roman"/>
       </w:rPr>
     </w:lvl>
     <w:lvl w:ilvl="1" w:tplc="04090019" w:tentative="1">
@@ -47170,17 +47175,17 @@
   <w:abstractNum w:abstractNumId="30" w15:restartNumberingAfterBreak="0">
     <w:nsid w:val="5F8C44D9"/>
     <w:multiLevelType w:val="hybridMultilevel"/>
-    <w:tmpl w:val="8F4E446A"/>
-    <w:lvl w:ilvl="0" w:tplc="E3CCC058">
+    <w:tmpl w:val="3DA4408C"/>
+    <w:lvl w:ilvl="0" w:tplc="9E7EEE82">
       <w:start w:val="1"/>
       <w:numFmt w:val="decimal"/>
-      <w:lvlText w:val="%1)"/>
+      <w:lvlText w:val="(%1)"/>
       <w:lvlJc w:val="left"/>
       <w:pPr>
         <w:ind w:left="1560" w:hanging="360"/>
       </w:pPr>
       <w:rPr>
-        <w:rFonts w:hint="default"/>
+        <w:rFonts w:ascii="Times New Roman" w:eastAsia="宋体" w:hAnsi="Times New Roman" w:cs="Times New Roman"/>
       </w:rPr>
     </w:lvl>
     <w:lvl w:ilvl="1" w:tplc="04090019" w:tentative="1">
@@ -47907,17 +47912,17 @@
   <w:abstractNum w:abstractNumId="38" w15:restartNumberingAfterBreak="0">
     <w:nsid w:val="7B6B151E"/>
     <w:multiLevelType w:val="hybridMultilevel"/>
-    <w:tmpl w:val="A1301D24"/>
-    <w:lvl w:ilvl="0" w:tplc="B3FE882C">
+    <w:tmpl w:val="5FDA9234"/>
+    <w:lvl w:ilvl="0" w:tplc="42AE7FA8">
       <w:start w:val="1"/>
       <w:numFmt w:val="decimal"/>
-      <w:lvlText w:val="%1)"/>
+      <w:lvlText w:val="(%1)"/>
       <w:lvlJc w:val="left"/>
       <w:pPr>
         <w:ind w:left="1510" w:hanging="360"/>
       </w:pPr>
       <w:rPr>
-        <w:rFonts w:hint="default"/>
+        <w:rFonts w:ascii="Times New Roman" w:eastAsia="宋体" w:hAnsi="Times New Roman" w:cs="Times New Roman"/>
       </w:rPr>
     </w:lvl>
     <w:lvl w:ilvl="1" w:tplc="04090019" w:tentative="1">
@@ -49080,12 +49085,13 @@
     <w:next w:val="a"/>
     <w:uiPriority w:val="39"/>
     <w:unhideWhenUsed/>
-    <w:rsid w:val="00F27FD1"/>
+    <w:rsid w:val="00F1654F"/>
     <w:pPr>
       <w:widowControl w:val="0"/>
       <w:ind w:firstLine="0"/>
     </w:pPr>
     <w:rPr>
+      <w:b/>
       <w:spacing w:val="0"/>
       <w:kern w:val="2"/>
       <w:szCs w:val="24"/>
@@ -50883,7 +50889,7 @@
 </file>
 
 <file path=customXml/itemProps1.xml><?xml version="1.0" encoding="utf-8"?>
-<ds:datastoreItem xmlns:ds="http://schemas.openxmlformats.org/officeDocument/2006/customXml" ds:itemID="{A497FF0A-EA07-4019-91D4-536EF50F8BE2}">
+<ds:datastoreItem xmlns:ds="http://schemas.openxmlformats.org/officeDocument/2006/customXml" ds:itemID="{32BEA2FC-FAB6-4A8E-9176-425E60F9B93A}">
   <ds:schemaRefs>
     <ds:schemaRef ds:uri="http://schemas.openxmlformats.org/officeDocument/2006/bibliography"/>
   </ds:schemaRefs>

</xml_diff>

<commit_message>
[ Paper ] - Editing refer
</commit_message>
<xml_diff>
--- a/paper/paper.docx
+++ b/paper/paper.docx
@@ -4734,8 +4734,6 @@
           </w:rPr>
           <w:tab/>
         </w:r>
-        <w:bookmarkStart w:id="18" w:name="_GoBack"/>
-        <w:bookmarkEnd w:id="18"/>
         <w:r>
           <w:rPr>
             <w:noProof/>
@@ -6112,8 +6110,8 @@
       <w:pPr>
         <w:pStyle w:val="1"/>
       </w:pPr>
-      <w:bookmarkStart w:id="19" w:name="_Toc451858883"/>
-      <w:bookmarkStart w:id="20" w:name="_Toc516504387"/>
+      <w:bookmarkStart w:id="18" w:name="_Toc451858883"/>
+      <w:bookmarkStart w:id="19" w:name="_Toc516504387"/>
       <w:bookmarkEnd w:id="9"/>
       <w:r>
         <w:rPr>
@@ -6146,16 +6144,16 @@
         </w:rPr>
         <w:t>概述</w:t>
       </w:r>
+      <w:bookmarkEnd w:id="18"/>
       <w:bookmarkEnd w:id="19"/>
-      <w:bookmarkEnd w:id="20"/>
     </w:p>
     <w:p>
       <w:pPr>
         <w:pStyle w:val="2"/>
         <w:spacing w:before="312" w:after="312"/>
       </w:pPr>
-      <w:bookmarkStart w:id="21" w:name="_Toc451858884"/>
-      <w:bookmarkStart w:id="22" w:name="_Toc516504388"/>
+      <w:bookmarkStart w:id="20" w:name="_Toc451858884"/>
+      <w:bookmarkStart w:id="21" w:name="_Toc516504388"/>
       <w:r>
         <w:t xml:space="preserve">1.1 </w:t>
       </w:r>
@@ -6184,16 +6182,16 @@
         </w:rPr>
         <w:t>、意义</w:t>
       </w:r>
+      <w:bookmarkEnd w:id="20"/>
       <w:bookmarkEnd w:id="21"/>
-      <w:bookmarkEnd w:id="22"/>
     </w:p>
     <w:p>
       <w:pPr>
         <w:pStyle w:val="3"/>
         <w:spacing w:before="156" w:after="156"/>
       </w:pPr>
-      <w:bookmarkStart w:id="23" w:name="_Toc451858885"/>
-      <w:bookmarkStart w:id="24" w:name="_Toc516504389"/>
+      <w:bookmarkStart w:id="22" w:name="_Toc451858885"/>
+      <w:bookmarkStart w:id="23" w:name="_Toc516504389"/>
       <w:r>
         <w:t xml:space="preserve">1.1.1 </w:t>
       </w:r>
@@ -6209,15 +6207,15 @@
         </w:rPr>
         <w:t>课题的</w:t>
       </w:r>
+      <w:bookmarkEnd w:id="22"/>
+      <w:r>
+        <w:rPr>
+          <w:rFonts w:hint="eastAsia"/>
+          <w:lang w:eastAsia="zh-CN"/>
+        </w:rPr>
+        <w:t>背景</w:t>
+      </w:r>
       <w:bookmarkEnd w:id="23"/>
-      <w:r>
-        <w:rPr>
-          <w:rFonts w:hint="eastAsia"/>
-          <w:lang w:eastAsia="zh-CN"/>
-        </w:rPr>
-        <w:t>背景</w:t>
-      </w:r>
-      <w:bookmarkEnd w:id="24"/>
     </w:p>
     <w:p>
       <w:pPr>
@@ -6360,8 +6358,8 @@
           <w:rFonts w:ascii="黑体" w:hAnsi="黑体"/>
         </w:rPr>
       </w:pPr>
-      <w:bookmarkStart w:id="25" w:name="_Toc451858887"/>
-      <w:bookmarkStart w:id="26" w:name="_Toc516504390"/>
+      <w:bookmarkStart w:id="24" w:name="_Toc451858887"/>
+      <w:bookmarkStart w:id="25" w:name="_Toc516504390"/>
       <w:r>
         <w:rPr>
           <w:rFonts w:hint="eastAsia"/>
@@ -6383,8 +6381,8 @@
         </w:rPr>
         <w:t>课题的意义</w:t>
       </w:r>
+      <w:bookmarkEnd w:id="24"/>
       <w:bookmarkEnd w:id="25"/>
-      <w:bookmarkEnd w:id="26"/>
     </w:p>
     <w:p>
       <w:pPr>
@@ -6607,8 +6605,8 @@
         <w:pStyle w:val="2"/>
         <w:spacing w:before="312" w:after="312"/>
       </w:pPr>
-      <w:bookmarkStart w:id="27" w:name="_Toc451858888"/>
-      <w:bookmarkStart w:id="28" w:name="_Toc516504391"/>
+      <w:bookmarkStart w:id="26" w:name="_Toc451858888"/>
+      <w:bookmarkStart w:id="27" w:name="_Toc516504391"/>
       <w:r>
         <w:t xml:space="preserve">1.2 </w:t>
       </w:r>
@@ -6624,8 +6622,8 @@
         </w:rPr>
         <w:t>国内外发展状况</w:t>
       </w:r>
+      <w:bookmarkEnd w:id="26"/>
       <w:bookmarkEnd w:id="27"/>
-      <w:bookmarkEnd w:id="28"/>
     </w:p>
     <w:p>
       <w:pPr>
@@ -7051,8 +7049,8 @@
       <w:pPr>
         <w:pStyle w:val="1"/>
       </w:pPr>
-      <w:bookmarkStart w:id="29" w:name="_Toc451858889"/>
-      <w:bookmarkStart w:id="30" w:name="_Toc516504392"/>
+      <w:bookmarkStart w:id="28" w:name="_Toc451858889"/>
+      <w:bookmarkStart w:id="29" w:name="_Toc516504392"/>
       <w:r>
         <w:rPr>
           <w:rFonts w:hint="eastAsia"/>
@@ -7084,38 +7082,38 @@
         </w:rPr>
         <w:t>方案论证</w:t>
       </w:r>
+      <w:bookmarkEnd w:id="28"/>
       <w:bookmarkEnd w:id="29"/>
-      <w:bookmarkEnd w:id="30"/>
     </w:p>
     <w:p>
       <w:pPr>
         <w:pStyle w:val="2"/>
         <w:spacing w:before="312" w:after="312"/>
       </w:pPr>
-      <w:bookmarkStart w:id="31" w:name="_Toc451858890"/>
-      <w:bookmarkStart w:id="32" w:name="_Toc516504393"/>
+      <w:bookmarkStart w:id="30" w:name="_Toc451858890"/>
+      <w:bookmarkStart w:id="31" w:name="_Toc516504393"/>
       <w:r>
         <w:rPr>
           <w:rFonts w:hint="eastAsia"/>
         </w:rPr>
         <w:t xml:space="preserve">2.1  </w:t>
       </w:r>
+      <w:bookmarkEnd w:id="30"/>
+      <w:r>
+        <w:rPr>
+          <w:rFonts w:hint="eastAsia"/>
+          <w:lang w:eastAsia="zh-CN"/>
+        </w:rPr>
+        <w:t>方案</w:t>
+      </w:r>
+      <w:r>
+        <w:rPr>
+          <w:rFonts w:hint="eastAsia"/>
+          <w:lang w:eastAsia="zh-CN"/>
+        </w:rPr>
+        <w:t>提出</w:t>
+      </w:r>
       <w:bookmarkEnd w:id="31"/>
-      <w:r>
-        <w:rPr>
-          <w:rFonts w:hint="eastAsia"/>
-          <w:lang w:eastAsia="zh-CN"/>
-        </w:rPr>
-        <w:t>方案</w:t>
-      </w:r>
-      <w:r>
-        <w:rPr>
-          <w:rFonts w:hint="eastAsia"/>
-          <w:lang w:eastAsia="zh-CN"/>
-        </w:rPr>
-        <w:t>提出</w:t>
-      </w:r>
-      <w:bookmarkEnd w:id="32"/>
     </w:p>
     <w:p>
       <w:pPr>
@@ -7125,7 +7123,7 @@
           <w:rFonts w:ascii="黑体" w:hAnsi="黑体"/>
         </w:rPr>
       </w:pPr>
-      <w:bookmarkStart w:id="33" w:name="_Toc516504394"/>
+      <w:bookmarkStart w:id="32" w:name="_Toc516504394"/>
       <w:r>
         <w:rPr>
           <w:rFonts w:hint="eastAsia"/>
@@ -7154,7 +7152,7 @@
         </w:rPr>
         <w:t>方案一</w:t>
       </w:r>
-      <w:bookmarkEnd w:id="33"/>
+      <w:bookmarkEnd w:id="32"/>
     </w:p>
     <w:p>
       <w:pPr>
@@ -7248,6 +7246,32 @@
       <w:r>
         <w:rPr>
           <w:rFonts w:hint="eastAsia"/>
+        </w:rPr>
+        <w:t>+</w:t>
+      </w:r>
+      <w:r>
+        <w:t xml:space="preserve"> </w:t>
+      </w:r>
+      <w:proofErr w:type="gramStart"/>
+      <w:r>
+        <w:rPr>
+          <w:rFonts w:hint="eastAsia"/>
+        </w:rPr>
+        <w:t>微信接口</w:t>
+      </w:r>
+      <w:proofErr w:type="gramEnd"/>
+      <w:r>
+        <w:rPr>
+          <w:rFonts w:hint="eastAsia"/>
+        </w:rPr>
+        <w:t xml:space="preserve"> </w:t>
+      </w:r>
+      <w:r>
+        <w:t>Itchat</w:t>
+      </w:r>
+      <w:r>
+        <w:rPr>
+          <w:rFonts w:hint="eastAsia"/>
           <w:vertAlign w:val="superscript"/>
         </w:rPr>
         <w:t>[</w:t>
@@ -7264,32 +7288,6 @@
           <w:vertAlign w:val="superscript"/>
         </w:rPr>
         <w:t>]</w:t>
-      </w:r>
-      <w:r>
-        <w:rPr>
-          <w:rFonts w:hint="eastAsia"/>
-        </w:rPr>
-        <w:t>+</w:t>
-      </w:r>
-      <w:r>
-        <w:t xml:space="preserve"> </w:t>
-      </w:r>
-      <w:proofErr w:type="gramStart"/>
-      <w:r>
-        <w:rPr>
-          <w:rFonts w:hint="eastAsia"/>
-        </w:rPr>
-        <w:t>微信接口</w:t>
-      </w:r>
-      <w:proofErr w:type="gramEnd"/>
-      <w:r>
-        <w:rPr>
-          <w:rFonts w:hint="eastAsia"/>
-        </w:rPr>
-        <w:t xml:space="preserve"> </w:t>
-      </w:r>
-      <w:r>
-        <w:t>Itchat</w:t>
       </w:r>
       <w:r>
         <w:rPr>
@@ -7798,7 +7796,7 @@
           <w:lang w:eastAsia="zh-CN"/>
         </w:rPr>
       </w:pPr>
-      <w:bookmarkStart w:id="34" w:name="_Toc516504395"/>
+      <w:bookmarkStart w:id="33" w:name="_Toc516504395"/>
       <w:r>
         <w:rPr>
           <w:rFonts w:hint="eastAsia"/>
@@ -7847,7 +7845,7 @@
         </w:rPr>
         <w:t>二</w:t>
       </w:r>
-      <w:bookmarkEnd w:id="34"/>
+      <w:bookmarkEnd w:id="33"/>
     </w:p>
     <w:p>
       <w:pPr>
@@ -8277,7 +8275,7 @@
           <w:lang w:eastAsia="zh-CN"/>
         </w:rPr>
       </w:pPr>
-      <w:bookmarkStart w:id="35" w:name="_Toc516504396"/>
+      <w:bookmarkStart w:id="34" w:name="_Toc516504396"/>
       <w:r>
         <w:rPr>
           <w:rFonts w:hint="eastAsia"/>
@@ -8326,7 +8324,7 @@
         </w:rPr>
         <w:t>三</w:t>
       </w:r>
-      <w:bookmarkEnd w:id="35"/>
+      <w:bookmarkEnd w:id="34"/>
     </w:p>
     <w:p>
       <w:pPr>
@@ -8699,7 +8697,7 @@
         </w:rPr>
         <w:t>更好的无缝集成。</w:t>
       </w:r>
-      <w:bookmarkStart w:id="36" w:name="_Toc451858891"/>
+      <w:bookmarkStart w:id="35" w:name="_Toc451858891"/>
       <w:r>
         <w:rPr>
           <w:szCs w:val="28"/>
@@ -8712,7 +8710,7 @@
         <w:pStyle w:val="2"/>
         <w:spacing w:before="312" w:after="312"/>
       </w:pPr>
-      <w:bookmarkStart w:id="37" w:name="_Toc516504397"/>
+      <w:bookmarkStart w:id="36" w:name="_Toc516504397"/>
       <w:r>
         <w:rPr>
           <w:rFonts w:hint="eastAsia"/>
@@ -8726,8 +8724,8 @@
         </w:rPr>
         <w:t>可行性分析</w:t>
       </w:r>
+      <w:bookmarkEnd w:id="35"/>
       <w:bookmarkEnd w:id="36"/>
-      <w:bookmarkEnd w:id="37"/>
     </w:p>
     <w:p>
       <w:pPr>
@@ -8737,8 +8735,8 @@
           <w:rFonts w:ascii="黑体" w:hAnsi="黑体"/>
         </w:rPr>
       </w:pPr>
-      <w:bookmarkStart w:id="38" w:name="_Toc451858892"/>
-      <w:bookmarkStart w:id="39" w:name="_Toc516504398"/>
+      <w:bookmarkStart w:id="37" w:name="_Toc451858892"/>
+      <w:bookmarkStart w:id="38" w:name="_Toc516504398"/>
       <w:r>
         <w:rPr>
           <w:rFonts w:hint="eastAsia"/>
@@ -8751,8 +8749,8 @@
         </w:rPr>
         <w:t>经济可行性</w:t>
       </w:r>
+      <w:bookmarkEnd w:id="37"/>
       <w:bookmarkEnd w:id="38"/>
-      <w:bookmarkEnd w:id="39"/>
     </w:p>
     <w:p>
       <w:pPr>
@@ -8877,8 +8875,8 @@
           <w:b/>
         </w:rPr>
       </w:pPr>
-      <w:bookmarkStart w:id="40" w:name="_Toc451858893"/>
-      <w:bookmarkStart w:id="41" w:name="_Toc516504399"/>
+      <w:bookmarkStart w:id="39" w:name="_Toc451858893"/>
+      <w:bookmarkStart w:id="40" w:name="_Toc516504399"/>
       <w:r>
         <w:rPr>
           <w:rFonts w:hint="eastAsia"/>
@@ -8891,14 +8889,14 @@
         </w:rPr>
         <w:t>技术可行性</w:t>
       </w:r>
+      <w:bookmarkEnd w:id="39"/>
       <w:bookmarkEnd w:id="40"/>
-      <w:bookmarkEnd w:id="41"/>
     </w:p>
     <w:p>
       <w:pPr>
         <w:ind w:firstLine="460"/>
       </w:pPr>
-      <w:bookmarkStart w:id="42" w:name="_Toc451858894"/>
+      <w:bookmarkStart w:id="41" w:name="_Toc451858894"/>
       <w:r>
         <w:rPr>
           <w:rFonts w:hint="eastAsia"/>
@@ -9273,7 +9271,7 @@
           <w:rFonts w:ascii="黑体" w:hAnsi="黑体"/>
         </w:rPr>
       </w:pPr>
-      <w:bookmarkStart w:id="43" w:name="_Toc516504400"/>
+      <w:bookmarkStart w:id="42" w:name="_Toc516504400"/>
       <w:r>
         <w:rPr>
           <w:rFonts w:hint="eastAsia"/>
@@ -9286,8 +9284,8 @@
         </w:rPr>
         <w:t>操作可行性</w:t>
       </w:r>
+      <w:bookmarkEnd w:id="41"/>
       <w:bookmarkEnd w:id="42"/>
-      <w:bookmarkEnd w:id="43"/>
     </w:p>
     <w:p>
       <w:pPr>
@@ -9600,9 +9598,9 @@
         <w:pStyle w:val="3"/>
         <w:spacing w:before="156" w:after="156"/>
       </w:pPr>
-      <w:bookmarkStart w:id="44" w:name="_Toc451858895"/>
-      <w:bookmarkStart w:id="45" w:name="_Toc516504401"/>
-      <w:bookmarkStart w:id="46" w:name="_Toc357001373"/>
+      <w:bookmarkStart w:id="43" w:name="_Toc451858895"/>
+      <w:bookmarkStart w:id="44" w:name="_Toc516504401"/>
+      <w:bookmarkStart w:id="45" w:name="_Toc357001373"/>
       <w:r>
         <w:rPr>
           <w:rFonts w:hint="eastAsia"/>
@@ -9615,221 +9613,221 @@
         </w:rPr>
         <w:t>法律可行性</w:t>
       </w:r>
+      <w:bookmarkEnd w:id="43"/>
       <w:bookmarkEnd w:id="44"/>
+    </w:p>
+    <w:p>
+      <w:pPr>
+        <w:ind w:firstLine="460"/>
+        <w:rPr>
+          <w:lang w:val="x-none" w:eastAsia="x-none"/>
+        </w:rPr>
+      </w:pPr>
+      <w:r>
+        <w:rPr>
+          <w:rFonts w:hint="eastAsia"/>
+          <w:lang w:val="x-none"/>
+        </w:rPr>
+        <w:t>纵观以上论述的技术，大多数技术都是出自开源社区，版权通过开源协议的形式授权</w:t>
+      </w:r>
+      <w:r>
+        <w:rPr>
+          <w:rFonts w:hint="eastAsia"/>
+          <w:lang w:val="x-none"/>
+        </w:rPr>
+        <w:t>，例如：</w:t>
+      </w:r>
+      <w:r>
+        <w:rPr>
+          <w:rFonts w:hint="eastAsia"/>
+          <w:lang w:val="x-none"/>
+        </w:rPr>
+        <w:t>React</w:t>
+      </w:r>
+      <w:r>
+        <w:rPr>
+          <w:lang w:val="x-none"/>
+        </w:rPr>
+        <w:t xml:space="preserve"> </w:t>
+      </w:r>
+      <w:r>
+        <w:rPr>
+          <w:rFonts w:hint="eastAsia"/>
+          <w:lang w:val="x-none"/>
+        </w:rPr>
+        <w:t>是</w:t>
+      </w:r>
+      <w:r>
+        <w:rPr>
+          <w:rFonts w:hint="eastAsia"/>
+          <w:lang w:val="x-none"/>
+        </w:rPr>
+        <w:t>Facebook</w:t>
+      </w:r>
+      <w:r>
+        <w:rPr>
+          <w:lang w:val="x-none"/>
+        </w:rPr>
+        <w:t xml:space="preserve"> </w:t>
+      </w:r>
+      <w:r>
+        <w:rPr>
+          <w:rFonts w:hint="eastAsia"/>
+          <w:lang w:val="x-none"/>
+        </w:rPr>
+        <w:t>以</w:t>
+      </w:r>
+      <w:r>
+        <w:rPr>
+          <w:rFonts w:hint="eastAsia"/>
+          <w:lang w:val="x-none"/>
+        </w:rPr>
+        <w:t>MIT</w:t>
+      </w:r>
+      <w:r>
+        <w:rPr>
+          <w:lang w:val="x-none"/>
+        </w:rPr>
+        <w:t xml:space="preserve"> </w:t>
+      </w:r>
+      <w:r>
+        <w:rPr>
+          <w:rFonts w:hint="eastAsia"/>
+          <w:lang w:val="x-none"/>
+        </w:rPr>
+        <w:t>开源协议授权的一个前端开源框架</w:t>
+      </w:r>
+      <w:r>
+        <w:rPr>
+          <w:rFonts w:hint="eastAsia"/>
+          <w:lang w:val="x-none"/>
+        </w:rPr>
+        <w:t>，及被授权人有使用，修改和合并等权力</w:t>
+      </w:r>
+      <w:r>
+        <w:rPr>
+          <w:rFonts w:hint="eastAsia"/>
+          <w:vertAlign w:val="superscript"/>
+        </w:rPr>
+        <w:t>[</w:t>
+      </w:r>
+      <w:r>
+        <w:rPr>
+          <w:vertAlign w:val="superscript"/>
+        </w:rPr>
+        <w:t>9</w:t>
+      </w:r>
+      <w:r>
+        <w:rPr>
+          <w:rFonts w:hint="eastAsia"/>
+          <w:vertAlign w:val="superscript"/>
+        </w:rPr>
+        <w:t>]</w:t>
+      </w:r>
+      <w:r>
+        <w:rPr>
+          <w:rFonts w:hint="eastAsia"/>
+          <w:lang w:val="x-none"/>
+        </w:rPr>
+        <w:t>。</w:t>
+      </w:r>
+      <w:r>
+        <w:rPr>
+          <w:rFonts w:hint="eastAsia"/>
+          <w:lang w:val="x-none"/>
+        </w:rPr>
+        <w:t>其他少数商业软件都是采用的社区版本，社区版本的商业软件是无需授权即可使用。</w:t>
+      </w:r>
+      <w:r>
+        <w:rPr>
+          <w:rFonts w:hint="eastAsia"/>
+          <w:lang w:val="x-none"/>
+        </w:rPr>
+        <w:t>同时本课题</w:t>
+      </w:r>
+      <w:r>
+        <w:rPr>
+          <w:rFonts w:hint="eastAsia"/>
+          <w:lang w:val="x-none"/>
+        </w:rPr>
+        <w:t>没有介入</w:t>
+      </w:r>
+      <w:r>
+        <w:rPr>
+          <w:rFonts w:hint="eastAsia"/>
+          <w:lang w:val="x-none"/>
+        </w:rPr>
+        <w:t>微信任何相关业务，</w:t>
+      </w:r>
+      <w:r>
+        <w:rPr>
+          <w:rFonts w:hint="eastAsia"/>
+          <w:lang w:val="x-none"/>
+        </w:rPr>
+        <w:t>只</w:t>
+      </w:r>
+      <w:r>
+        <w:rPr>
+          <w:rFonts w:hint="eastAsia"/>
+          <w:lang w:val="x-none"/>
+        </w:rPr>
+        <w:t>是引用包装</w:t>
+      </w:r>
+      <w:proofErr w:type="gramStart"/>
+      <w:r>
+        <w:rPr>
+          <w:rFonts w:hint="eastAsia"/>
+          <w:lang w:val="x-none"/>
+        </w:rPr>
+        <w:t>了微信客户</w:t>
+      </w:r>
+      <w:proofErr w:type="gramEnd"/>
+      <w:r>
+        <w:rPr>
+          <w:rFonts w:hint="eastAsia"/>
+          <w:lang w:val="x-none"/>
+        </w:rPr>
+        <w:t>接口的</w:t>
+      </w:r>
+      <w:proofErr w:type="gramStart"/>
+      <w:r>
+        <w:rPr>
+          <w:rFonts w:hint="eastAsia"/>
+          <w:lang w:val="x-none"/>
+        </w:rPr>
+        <w:t>第三方库来</w:t>
+      </w:r>
+      <w:proofErr w:type="gramEnd"/>
+      <w:r>
+        <w:rPr>
+          <w:rFonts w:hint="eastAsia"/>
+          <w:lang w:val="x-none"/>
+        </w:rPr>
+        <w:t>实现接口服务。</w:t>
+      </w:r>
+      <w:r>
+        <w:rPr>
+          <w:rFonts w:hint="eastAsia"/>
+          <w:lang w:val="x-none"/>
+        </w:rPr>
+        <w:t>且本项目为综合实践项目，不存在商业目的。</w:t>
+      </w:r>
+      <w:r>
+        <w:rPr>
+          <w:rFonts w:hint="eastAsia"/>
+          <w:lang w:val="x-none"/>
+        </w:rPr>
+        <w:t>综合以上几点，无严重法律问题，</w:t>
+      </w:r>
+      <w:r>
+        <w:rPr>
+          <w:rFonts w:hint="eastAsia"/>
+          <w:lang w:val="x-none"/>
+        </w:rPr>
+        <w:t>法律可行。</w:t>
+      </w:r>
+      <w:bookmarkStart w:id="46" w:name="_Toc451858896"/>
       <w:bookmarkEnd w:id="45"/>
-    </w:p>
-    <w:p>
-      <w:pPr>
-        <w:ind w:firstLine="460"/>
-        <w:rPr>
-          <w:lang w:val="x-none" w:eastAsia="x-none"/>
-        </w:rPr>
-      </w:pPr>
-      <w:r>
-        <w:rPr>
-          <w:rFonts w:hint="eastAsia"/>
-          <w:lang w:val="x-none"/>
-        </w:rPr>
-        <w:t>纵观以上论述的技术，大多数技术都是出自开源社区，版权通过开源协议的形式授权</w:t>
-      </w:r>
-      <w:r>
-        <w:rPr>
-          <w:rFonts w:hint="eastAsia"/>
-          <w:lang w:val="x-none"/>
-        </w:rPr>
-        <w:t>，例如：</w:t>
-      </w:r>
-      <w:r>
-        <w:rPr>
-          <w:rFonts w:hint="eastAsia"/>
-          <w:lang w:val="x-none"/>
-        </w:rPr>
-        <w:t>React</w:t>
-      </w:r>
-      <w:r>
-        <w:rPr>
-          <w:lang w:val="x-none"/>
-        </w:rPr>
-        <w:t xml:space="preserve"> </w:t>
-      </w:r>
-      <w:r>
-        <w:rPr>
-          <w:rFonts w:hint="eastAsia"/>
-          <w:lang w:val="x-none"/>
-        </w:rPr>
-        <w:t>是</w:t>
-      </w:r>
-      <w:r>
-        <w:rPr>
-          <w:rFonts w:hint="eastAsia"/>
-          <w:lang w:val="x-none"/>
-        </w:rPr>
-        <w:t>Facebook</w:t>
-      </w:r>
-      <w:r>
-        <w:rPr>
-          <w:lang w:val="x-none"/>
-        </w:rPr>
-        <w:t xml:space="preserve"> </w:t>
-      </w:r>
-      <w:r>
-        <w:rPr>
-          <w:rFonts w:hint="eastAsia"/>
-          <w:lang w:val="x-none"/>
-        </w:rPr>
-        <w:t>以</w:t>
-      </w:r>
-      <w:r>
-        <w:rPr>
-          <w:rFonts w:hint="eastAsia"/>
-          <w:lang w:val="x-none"/>
-        </w:rPr>
-        <w:t>MIT</w:t>
-      </w:r>
-      <w:r>
-        <w:rPr>
-          <w:lang w:val="x-none"/>
-        </w:rPr>
-        <w:t xml:space="preserve"> </w:t>
-      </w:r>
-      <w:r>
-        <w:rPr>
-          <w:rFonts w:hint="eastAsia"/>
-          <w:lang w:val="x-none"/>
-        </w:rPr>
-        <w:t>开源协议授权的一个前端开源框架</w:t>
-      </w:r>
-      <w:r>
-        <w:rPr>
-          <w:rFonts w:hint="eastAsia"/>
-          <w:lang w:val="x-none"/>
-        </w:rPr>
-        <w:t>，及被授权人有使用，修改和合并等权力</w:t>
-      </w:r>
-      <w:r>
-        <w:rPr>
-          <w:rFonts w:hint="eastAsia"/>
-          <w:vertAlign w:val="superscript"/>
-        </w:rPr>
-        <w:t>[</w:t>
-      </w:r>
-      <w:r>
-        <w:rPr>
-          <w:vertAlign w:val="superscript"/>
-        </w:rPr>
-        <w:t>9</w:t>
-      </w:r>
-      <w:r>
-        <w:rPr>
-          <w:rFonts w:hint="eastAsia"/>
-          <w:vertAlign w:val="superscript"/>
-        </w:rPr>
-        <w:t>]</w:t>
-      </w:r>
-      <w:r>
-        <w:rPr>
-          <w:rFonts w:hint="eastAsia"/>
-          <w:lang w:val="x-none"/>
-        </w:rPr>
-        <w:t>。</w:t>
-      </w:r>
-      <w:r>
-        <w:rPr>
-          <w:rFonts w:hint="eastAsia"/>
-          <w:lang w:val="x-none"/>
-        </w:rPr>
-        <w:t>其他少数商业软件都是采用的社区版本，社区版本的商业软件是无需授权即可使用。</w:t>
-      </w:r>
-      <w:r>
-        <w:rPr>
-          <w:rFonts w:hint="eastAsia"/>
-          <w:lang w:val="x-none"/>
-        </w:rPr>
-        <w:t>同时本课题</w:t>
-      </w:r>
-      <w:r>
-        <w:rPr>
-          <w:rFonts w:hint="eastAsia"/>
-          <w:lang w:val="x-none"/>
-        </w:rPr>
-        <w:t>没有介入</w:t>
-      </w:r>
-      <w:r>
-        <w:rPr>
-          <w:rFonts w:hint="eastAsia"/>
-          <w:lang w:val="x-none"/>
-        </w:rPr>
-        <w:t>微信任何相关业务，</w:t>
-      </w:r>
-      <w:r>
-        <w:rPr>
-          <w:rFonts w:hint="eastAsia"/>
-          <w:lang w:val="x-none"/>
-        </w:rPr>
-        <w:t>只</w:t>
-      </w:r>
-      <w:r>
-        <w:rPr>
-          <w:rFonts w:hint="eastAsia"/>
-          <w:lang w:val="x-none"/>
-        </w:rPr>
-        <w:t>是引用包装</w:t>
-      </w:r>
-      <w:proofErr w:type="gramStart"/>
-      <w:r>
-        <w:rPr>
-          <w:rFonts w:hint="eastAsia"/>
-          <w:lang w:val="x-none"/>
-        </w:rPr>
-        <w:t>了微信客户</w:t>
-      </w:r>
-      <w:proofErr w:type="gramEnd"/>
-      <w:r>
-        <w:rPr>
-          <w:rFonts w:hint="eastAsia"/>
-          <w:lang w:val="x-none"/>
-        </w:rPr>
-        <w:t>接口的</w:t>
-      </w:r>
-      <w:proofErr w:type="gramStart"/>
-      <w:r>
-        <w:rPr>
-          <w:rFonts w:hint="eastAsia"/>
-          <w:lang w:val="x-none"/>
-        </w:rPr>
-        <w:t>第三方库来</w:t>
-      </w:r>
-      <w:proofErr w:type="gramEnd"/>
-      <w:r>
-        <w:rPr>
-          <w:rFonts w:hint="eastAsia"/>
-          <w:lang w:val="x-none"/>
-        </w:rPr>
-        <w:t>实现接口服务。</w:t>
-      </w:r>
-      <w:r>
-        <w:rPr>
-          <w:rFonts w:hint="eastAsia"/>
-          <w:lang w:val="x-none"/>
-        </w:rPr>
-        <w:t>且本项目为综合实践项目，不存在商业目的。</w:t>
-      </w:r>
-      <w:r>
-        <w:rPr>
-          <w:rFonts w:hint="eastAsia"/>
-          <w:lang w:val="x-none"/>
-        </w:rPr>
-        <w:t>综合以上几点，无严重法律问题，</w:t>
-      </w:r>
-      <w:r>
-        <w:rPr>
-          <w:rFonts w:hint="eastAsia"/>
-          <w:lang w:val="x-none"/>
-        </w:rPr>
-        <w:t>法律可行。</w:t>
-      </w:r>
-      <w:bookmarkStart w:id="47" w:name="_Toc451858896"/>
-      <w:bookmarkEnd w:id="46"/>
     </w:p>
     <w:p>
       <w:pPr>
@@ -9839,7 +9837,7 @@
           <w:rFonts w:ascii="宋体" w:hAnsi="宋体"/>
         </w:rPr>
       </w:pPr>
-      <w:bookmarkStart w:id="48" w:name="_Toc516504402"/>
+      <w:bookmarkStart w:id="47" w:name="_Toc516504402"/>
       <w:r>
         <w:rPr>
           <w:rFonts w:hint="eastAsia"/>
@@ -9853,8 +9851,8 @@
         </w:rPr>
         <w:t>方案确定</w:t>
       </w:r>
+      <w:bookmarkEnd w:id="46"/>
       <w:bookmarkEnd w:id="47"/>
-      <w:bookmarkEnd w:id="48"/>
     </w:p>
     <w:p>
       <w:pPr>
@@ -10463,7 +10461,7 @@
         <w:pStyle w:val="2"/>
         <w:spacing w:before="312" w:after="312"/>
       </w:pPr>
-      <w:bookmarkStart w:id="49" w:name="_Toc516504403"/>
+      <w:bookmarkStart w:id="48" w:name="_Toc516504403"/>
       <w:r>
         <w:rPr>
           <w:rFonts w:hint="eastAsia"/>
@@ -10490,7 +10488,7 @@
         </w:rPr>
         <w:t>相关技术介绍</w:t>
       </w:r>
-      <w:bookmarkEnd w:id="49"/>
+      <w:bookmarkEnd w:id="48"/>
     </w:p>
     <w:p>
       <w:pPr>
@@ -11041,9 +11039,9 @@
       <w:pPr>
         <w:pStyle w:val="1"/>
       </w:pPr>
-      <w:bookmarkStart w:id="50" w:name="_Toc451858897"/>
-      <w:bookmarkStart w:id="51" w:name="_Toc421385726"/>
-      <w:bookmarkStart w:id="52" w:name="_Toc516504404"/>
+      <w:bookmarkStart w:id="49" w:name="_Toc451858897"/>
+      <w:bookmarkStart w:id="50" w:name="_Toc421385726"/>
+      <w:bookmarkStart w:id="51" w:name="_Toc516504404"/>
       <w:r>
         <w:rPr>
           <w:rFonts w:hint="eastAsia"/>
@@ -11075,18 +11073,18 @@
         </w:rPr>
         <w:t>需求分析</w:t>
       </w:r>
+      <w:bookmarkEnd w:id="49"/>
       <w:bookmarkEnd w:id="50"/>
       <w:bookmarkEnd w:id="51"/>
-      <w:bookmarkEnd w:id="52"/>
     </w:p>
     <w:p>
       <w:pPr>
         <w:pStyle w:val="2"/>
         <w:spacing w:before="312" w:after="312"/>
       </w:pPr>
-      <w:bookmarkStart w:id="53" w:name="_Toc451858898"/>
-      <w:bookmarkStart w:id="54" w:name="_Toc421385727"/>
-      <w:bookmarkStart w:id="55" w:name="_Toc516504405"/>
+      <w:bookmarkStart w:id="52" w:name="_Toc451858898"/>
+      <w:bookmarkStart w:id="53" w:name="_Toc421385727"/>
+      <w:bookmarkStart w:id="54" w:name="_Toc516504405"/>
       <w:r>
         <w:rPr>
           <w:rFonts w:hint="eastAsia"/>
@@ -11099,9 +11097,9 @@
         </w:rPr>
         <w:t>功能需求分析</w:t>
       </w:r>
+      <w:bookmarkEnd w:id="52"/>
       <w:bookmarkEnd w:id="53"/>
       <w:bookmarkEnd w:id="54"/>
-      <w:bookmarkEnd w:id="55"/>
     </w:p>
     <w:p>
       <w:pPr>
@@ -11654,9 +11652,9 @@
           <w:szCs w:val="28"/>
         </w:rPr>
       </w:pPr>
-      <w:bookmarkStart w:id="56" w:name="_Toc421385728"/>
-      <w:bookmarkStart w:id="57" w:name="_Toc451858899"/>
-      <w:bookmarkStart w:id="58" w:name="_Toc516504406"/>
+      <w:bookmarkStart w:id="55" w:name="_Toc421385728"/>
+      <w:bookmarkStart w:id="56" w:name="_Toc451858899"/>
+      <w:bookmarkStart w:id="57" w:name="_Toc516504406"/>
       <w:r>
         <w:rPr>
           <w:rFonts w:hint="eastAsia"/>
@@ -11669,9 +11667,9 @@
         </w:rPr>
         <w:t>性能需求分析</w:t>
       </w:r>
+      <w:bookmarkEnd w:id="55"/>
       <w:bookmarkEnd w:id="56"/>
       <w:bookmarkEnd w:id="57"/>
-      <w:bookmarkEnd w:id="58"/>
     </w:p>
     <w:p>
       <w:pPr>
@@ -11825,8 +11823,8 @@
         <w:pStyle w:val="2"/>
         <w:spacing w:before="312" w:after="312"/>
       </w:pPr>
-      <w:bookmarkStart w:id="59" w:name="_Toc451858900"/>
-      <w:bookmarkStart w:id="60" w:name="_Toc516504407"/>
+      <w:bookmarkStart w:id="58" w:name="_Toc451858900"/>
+      <w:bookmarkStart w:id="59" w:name="_Toc516504407"/>
       <w:r>
         <w:rPr>
           <w:rFonts w:hint="eastAsia"/>
@@ -11839,8 +11837,8 @@
         </w:rPr>
         <w:t>系统数据流图</w:t>
       </w:r>
+      <w:bookmarkEnd w:id="58"/>
       <w:bookmarkEnd w:id="59"/>
-      <w:bookmarkEnd w:id="60"/>
     </w:p>
     <w:p>
       <w:pPr>
@@ -12568,9 +12566,9 @@
         <w:pStyle w:val="2"/>
         <w:spacing w:before="312" w:after="312"/>
       </w:pPr>
-      <w:bookmarkStart w:id="61" w:name="_Toc451858901"/>
-      <w:bookmarkStart w:id="62" w:name="_Toc421385730"/>
-      <w:bookmarkStart w:id="63" w:name="_Toc516504408"/>
+      <w:bookmarkStart w:id="60" w:name="_Toc451858901"/>
+      <w:bookmarkStart w:id="61" w:name="_Toc421385730"/>
+      <w:bookmarkStart w:id="62" w:name="_Toc516504408"/>
       <w:r>
         <w:rPr>
           <w:rFonts w:hint="eastAsia"/>
@@ -12596,9 +12594,9 @@
         </w:rPr>
         <w:t>图</w:t>
       </w:r>
+      <w:bookmarkEnd w:id="60"/>
       <w:bookmarkEnd w:id="61"/>
       <w:bookmarkEnd w:id="62"/>
-      <w:bookmarkEnd w:id="63"/>
     </w:p>
     <w:p>
       <w:pPr>
@@ -13325,7 +13323,6 @@
         </w:numPr>
         <w:ind w:firstLineChars="0"/>
         <w:rPr>
-          <w:rFonts w:hint="eastAsia"/>
           <w:kern w:val="24"/>
         </w:rPr>
       </w:pPr>
@@ -13488,8 +13485,8 @@
         </w:rPr>
         <w:t>模型实体图</w:t>
       </w:r>
-      <w:bookmarkStart w:id="64" w:name="_Toc421385731"/>
-      <w:bookmarkStart w:id="65" w:name="_Toc451858902"/>
+      <w:bookmarkStart w:id="63" w:name="_Toc421385731"/>
+      <w:bookmarkStart w:id="64" w:name="_Toc451858902"/>
     </w:p>
     <w:p>
       <w:pPr>
@@ -13512,7 +13509,7 @@
         </w:rPr>
         <w:t xml:space="preserve"> </w:t>
       </w:r>
-      <w:bookmarkStart w:id="66" w:name="_Toc516504409"/>
+      <w:bookmarkStart w:id="65" w:name="_Toc516504409"/>
       <w:r>
         <w:rPr>
           <w:rFonts w:hint="eastAsia"/>
@@ -13526,7 +13523,7 @@
         </w:rPr>
         <w:t>数据字典</w:t>
       </w:r>
-      <w:bookmarkEnd w:id="66"/>
+      <w:bookmarkEnd w:id="65"/>
     </w:p>
     <w:p>
       <w:pPr>
@@ -14891,7 +14888,7 @@
         <w:pStyle w:val="2"/>
         <w:spacing w:before="312" w:after="312"/>
       </w:pPr>
-      <w:bookmarkStart w:id="67" w:name="_Toc516504410"/>
+      <w:bookmarkStart w:id="66" w:name="_Toc516504410"/>
       <w:r>
         <w:rPr>
           <w:rFonts w:hint="eastAsia"/>
@@ -14913,9 +14910,9 @@
         </w:rPr>
         <w:t>系统用例图</w:t>
       </w:r>
+      <w:bookmarkEnd w:id="63"/>
       <w:bookmarkEnd w:id="64"/>
-      <w:bookmarkEnd w:id="65"/>
-      <w:bookmarkEnd w:id="67"/>
+      <w:bookmarkEnd w:id="66"/>
     </w:p>
     <w:p>
       <w:pPr>
@@ -15095,8 +15092,8 @@
       <w:pPr>
         <w:pStyle w:val="1"/>
       </w:pPr>
-      <w:bookmarkStart w:id="68" w:name="_Toc451858903"/>
-      <w:bookmarkStart w:id="69" w:name="_Toc516504411"/>
+      <w:bookmarkStart w:id="67" w:name="_Toc451858903"/>
+      <w:bookmarkStart w:id="68" w:name="_Toc516504411"/>
       <w:r>
         <w:rPr>
           <w:rFonts w:hint="eastAsia"/>
@@ -15135,16 +15132,16 @@
         </w:rPr>
         <w:t>论述</w:t>
       </w:r>
+      <w:bookmarkEnd w:id="67"/>
       <w:bookmarkEnd w:id="68"/>
-      <w:bookmarkEnd w:id="69"/>
     </w:p>
     <w:p>
       <w:pPr>
         <w:pStyle w:val="2"/>
         <w:spacing w:before="312" w:after="312"/>
       </w:pPr>
-      <w:bookmarkStart w:id="70" w:name="_Toc451858904"/>
-      <w:bookmarkStart w:id="71" w:name="_Toc516504412"/>
+      <w:bookmarkStart w:id="69" w:name="_Toc451858904"/>
+      <w:bookmarkStart w:id="70" w:name="_Toc516504412"/>
       <w:r>
         <w:rPr>
           <w:rFonts w:hint="eastAsia"/>
@@ -15157,8 +15154,8 @@
         </w:rPr>
         <w:t>概要设计</w:t>
       </w:r>
+      <w:bookmarkEnd w:id="69"/>
       <w:bookmarkEnd w:id="70"/>
-      <w:bookmarkEnd w:id="71"/>
     </w:p>
     <w:p>
       <w:pPr>
@@ -15347,15 +15344,15 @@
         </w:rPr>
         <w:t>系统功能结构图</w:t>
       </w:r>
-      <w:bookmarkStart w:id="72" w:name="_Toc421277441"/>
-      <w:bookmarkStart w:id="73" w:name="_Toc451858905"/>
+      <w:bookmarkStart w:id="71" w:name="_Toc421277441"/>
+      <w:bookmarkStart w:id="72" w:name="_Toc451858905"/>
     </w:p>
     <w:p>
       <w:pPr>
         <w:pStyle w:val="2"/>
         <w:spacing w:before="312" w:after="312"/>
       </w:pPr>
-      <w:bookmarkStart w:id="74" w:name="_Toc516504413"/>
+      <w:bookmarkStart w:id="73" w:name="_Toc516504413"/>
       <w:r>
         <w:rPr>
           <w:rFonts w:hint="eastAsia"/>
@@ -15381,16 +15378,16 @@
         </w:rPr>
         <w:t>数据库设计</w:t>
       </w:r>
+      <w:bookmarkEnd w:id="71"/>
       <w:bookmarkEnd w:id="72"/>
       <w:bookmarkEnd w:id="73"/>
-      <w:bookmarkEnd w:id="74"/>
     </w:p>
     <w:p>
       <w:pPr>
         <w:pStyle w:val="3"/>
         <w:spacing w:before="156" w:after="156"/>
       </w:pPr>
-      <w:bookmarkStart w:id="75" w:name="_Toc516504414"/>
+      <w:bookmarkStart w:id="74" w:name="_Toc516504414"/>
       <w:r>
         <w:t>4</w:t>
       </w:r>
@@ -15409,7 +15406,7 @@
         </w:rPr>
         <w:t>数据库逻辑结构设计</w:t>
       </w:r>
-      <w:bookmarkEnd w:id="75"/>
+      <w:bookmarkEnd w:id="74"/>
     </w:p>
     <w:p>
       <w:pPr>
@@ -15821,7 +15818,7 @@
         <w:pStyle w:val="3"/>
         <w:spacing w:before="156" w:after="156"/>
       </w:pPr>
-      <w:bookmarkStart w:id="76" w:name="_Toc516504415"/>
+      <w:bookmarkStart w:id="75" w:name="_Toc516504415"/>
       <w:r>
         <w:rPr>
           <w:rFonts w:hint="eastAsia"/>
@@ -15837,7 +15834,7 @@
         </w:rPr>
         <w:t>表实现</w:t>
       </w:r>
-      <w:bookmarkEnd w:id="76"/>
+      <w:bookmarkEnd w:id="75"/>
     </w:p>
     <w:p>
       <w:pPr>
@@ -23168,8 +23165,8 @@
           <w:szCs w:val="24"/>
         </w:rPr>
       </w:pPr>
-      <w:bookmarkStart w:id="77" w:name="_Toc451858906"/>
-      <w:bookmarkStart w:id="78" w:name="_Toc516504416"/>
+      <w:bookmarkStart w:id="76" w:name="_Toc451858906"/>
+      <w:bookmarkStart w:id="77" w:name="_Toc516504416"/>
       <w:r>
         <w:rPr>
           <w:rFonts w:hint="eastAsia"/>
@@ -23196,8 +23193,8 @@
         </w:rPr>
         <w:t>详细设计</w:t>
       </w:r>
+      <w:bookmarkEnd w:id="76"/>
       <w:bookmarkEnd w:id="77"/>
-      <w:bookmarkEnd w:id="78"/>
     </w:p>
     <w:p>
       <w:pPr>
@@ -23207,7 +23204,7 @@
           <w:rFonts w:ascii="黑体" w:hAnsi="黑体"/>
         </w:rPr>
       </w:pPr>
-      <w:bookmarkStart w:id="79" w:name="_Toc516504417"/>
+      <w:bookmarkStart w:id="78" w:name="_Toc516504417"/>
       <w:r>
         <w:t>4.</w:t>
       </w:r>
@@ -23243,7 +23240,7 @@
         </w:rPr>
         <w:t>模块</w:t>
       </w:r>
-      <w:bookmarkEnd w:id="79"/>
+      <w:bookmarkEnd w:id="78"/>
     </w:p>
     <w:p>
       <w:pPr>
@@ -24837,7 +24834,7 @@
           <w:lang w:eastAsia="zh-CN"/>
         </w:rPr>
       </w:pPr>
-      <w:bookmarkStart w:id="80" w:name="_Toc516504418"/>
+      <w:bookmarkStart w:id="79" w:name="_Toc516504418"/>
       <w:r>
         <w:t>4.</w:t>
       </w:r>
@@ -24874,7 +24871,7 @@
         </w:rPr>
         <w:t>聊天内容发布模块</w:t>
       </w:r>
-      <w:bookmarkEnd w:id="80"/>
+      <w:bookmarkEnd w:id="79"/>
     </w:p>
     <w:p>
       <w:pPr>
@@ -25248,7 +25245,7 @@
         <w:pStyle w:val="3"/>
         <w:spacing w:before="156" w:after="156"/>
       </w:pPr>
-      <w:bookmarkStart w:id="81" w:name="_Toc516504419"/>
+      <w:bookmarkStart w:id="80" w:name="_Toc516504419"/>
       <w:r>
         <w:t>4.</w:t>
       </w:r>
@@ -25280,7 +25277,7 @@
         </w:rPr>
         <w:t>聊天内容发布模块</w:t>
       </w:r>
-      <w:bookmarkEnd w:id="81"/>
+      <w:bookmarkEnd w:id="80"/>
     </w:p>
     <w:p>
       <w:pPr>
@@ -26191,7 +26188,7 @@
         <w:pStyle w:val="3"/>
         <w:spacing w:before="156" w:after="156"/>
       </w:pPr>
-      <w:bookmarkStart w:id="82" w:name="_Toc516504420"/>
+      <w:bookmarkStart w:id="81" w:name="_Toc516504420"/>
       <w:r>
         <w:t>4.</w:t>
       </w:r>
@@ -26223,7 +26220,7 @@
         </w:rPr>
         <w:t>常用聊天内容管理模块</w:t>
       </w:r>
-      <w:bookmarkEnd w:id="82"/>
+      <w:bookmarkEnd w:id="81"/>
     </w:p>
     <w:p>
       <w:pPr>
@@ -27089,7 +27086,7 @@
           <w:lang w:eastAsia="zh-CN"/>
         </w:rPr>
       </w:pPr>
-      <w:bookmarkStart w:id="83" w:name="_Toc516504421"/>
+      <w:bookmarkStart w:id="82" w:name="_Toc516504421"/>
       <w:r>
         <w:t>4.</w:t>
       </w:r>
@@ -27123,7 +27120,7 @@
         </w:rPr>
         <w:t>算法设计模块</w:t>
       </w:r>
-      <w:bookmarkEnd w:id="83"/>
+      <w:bookmarkEnd w:id="82"/>
     </w:p>
     <w:p>
       <w:pPr>
@@ -28534,9 +28531,9 @@
       <w:pPr>
         <w:pStyle w:val="1"/>
       </w:pPr>
-      <w:bookmarkStart w:id="84" w:name="_Toc421277450"/>
-      <w:bookmarkStart w:id="85" w:name="_Toc451858914"/>
-      <w:bookmarkStart w:id="86" w:name="_Toc516504422"/>
+      <w:bookmarkStart w:id="83" w:name="_Toc421277450"/>
+      <w:bookmarkStart w:id="84" w:name="_Toc451858914"/>
+      <w:bookmarkStart w:id="85" w:name="_Toc516504422"/>
       <w:r>
         <w:rPr>
           <w:rFonts w:hint="eastAsia"/>
@@ -28568,17 +28565,17 @@
         </w:rPr>
         <w:t>软件测试与结果分析</w:t>
       </w:r>
+      <w:bookmarkEnd w:id="83"/>
       <w:bookmarkEnd w:id="84"/>
       <w:bookmarkEnd w:id="85"/>
-      <w:bookmarkEnd w:id="86"/>
     </w:p>
     <w:p>
       <w:pPr>
         <w:pStyle w:val="2"/>
         <w:spacing w:before="312" w:after="312"/>
       </w:pPr>
-      <w:bookmarkStart w:id="87" w:name="_Toc451858915"/>
-      <w:bookmarkStart w:id="88" w:name="_Toc516504423"/>
+      <w:bookmarkStart w:id="86" w:name="_Toc451858915"/>
+      <w:bookmarkStart w:id="87" w:name="_Toc516504423"/>
       <w:r>
         <w:rPr>
           <w:rFonts w:hint="eastAsia"/>
@@ -28598,18 +28595,18 @@
         </w:rPr>
         <w:t xml:space="preserve"> </w:t>
       </w:r>
+      <w:bookmarkEnd w:id="86"/>
+      <w:r>
+        <w:t xml:space="preserve"> </w:t>
+      </w:r>
+      <w:r>
+        <w:rPr>
+          <w:rFonts w:hint="eastAsia"/>
+          <w:lang w:eastAsia="zh-CN"/>
+        </w:rPr>
+        <w:t>测试概述</w:t>
+      </w:r>
       <w:bookmarkEnd w:id="87"/>
-      <w:r>
-        <w:t xml:space="preserve"> </w:t>
-      </w:r>
-      <w:r>
-        <w:rPr>
-          <w:rFonts w:hint="eastAsia"/>
-          <w:lang w:eastAsia="zh-CN"/>
-        </w:rPr>
-        <w:t>测试概述</w:t>
-      </w:r>
-      <w:bookmarkEnd w:id="88"/>
     </w:p>
     <w:p>
       <w:pPr>
@@ -28679,7 +28676,7 @@
           <w:lang w:eastAsia="zh-CN"/>
         </w:rPr>
       </w:pPr>
-      <w:bookmarkStart w:id="89" w:name="_Toc516504424"/>
+      <w:bookmarkStart w:id="88" w:name="_Toc516504424"/>
       <w:r>
         <w:rPr>
           <w:rFonts w:hint="eastAsia"/>
@@ -28716,7 +28713,7 @@
         </w:rPr>
         <w:t>方法</w:t>
       </w:r>
-      <w:bookmarkEnd w:id="89"/>
+      <w:bookmarkEnd w:id="88"/>
     </w:p>
     <w:p>
       <w:pPr>
@@ -29361,7 +29358,7 @@
         <w:pStyle w:val="2"/>
         <w:spacing w:before="312" w:after="312"/>
       </w:pPr>
-      <w:bookmarkStart w:id="90" w:name="_Toc516504425"/>
+      <w:bookmarkStart w:id="89" w:name="_Toc516504425"/>
       <w:r>
         <w:rPr>
           <w:rFonts w:hint="eastAsia"/>
@@ -29391,7 +29388,7 @@
         </w:rPr>
         <w:t>测试计划</w:t>
       </w:r>
-      <w:bookmarkEnd w:id="90"/>
+      <w:bookmarkEnd w:id="89"/>
     </w:p>
     <w:p>
       <w:pPr>
@@ -30329,9 +30326,9 @@
         <w:pStyle w:val="2"/>
         <w:spacing w:before="312" w:after="312"/>
       </w:pPr>
-      <w:bookmarkStart w:id="91" w:name="_Toc451858917"/>
-      <w:bookmarkStart w:id="92" w:name="_Toc421277453"/>
-      <w:bookmarkStart w:id="93" w:name="_Toc516504426"/>
+      <w:bookmarkStart w:id="90" w:name="_Toc451858917"/>
+      <w:bookmarkStart w:id="91" w:name="_Toc421277453"/>
+      <w:bookmarkStart w:id="92" w:name="_Toc516504426"/>
       <w:r>
         <w:rPr>
           <w:rFonts w:hint="eastAsia"/>
@@ -30356,9 +30353,9 @@
         </w:rPr>
         <w:t>测试过程</w:t>
       </w:r>
+      <w:bookmarkEnd w:id="90"/>
       <w:bookmarkEnd w:id="91"/>
       <w:bookmarkEnd w:id="92"/>
-      <w:bookmarkEnd w:id="93"/>
     </w:p>
     <w:p>
       <w:pPr>
@@ -30505,9 +30502,9 @@
         <w:pStyle w:val="2"/>
         <w:spacing w:before="312" w:after="312"/>
       </w:pPr>
-      <w:bookmarkStart w:id="94" w:name="_Toc451858918"/>
-      <w:bookmarkStart w:id="95" w:name="_Toc421277454"/>
-      <w:bookmarkStart w:id="96" w:name="_Toc516504427"/>
+      <w:bookmarkStart w:id="93" w:name="_Toc451858918"/>
+      <w:bookmarkStart w:id="94" w:name="_Toc421277454"/>
+      <w:bookmarkStart w:id="95" w:name="_Toc516504427"/>
       <w:r>
         <w:rPr>
           <w:rFonts w:hint="eastAsia"/>
@@ -30530,16 +30527,16 @@
         </w:rPr>
         <w:t>测试</w:t>
       </w:r>
+      <w:bookmarkEnd w:id="93"/>
       <w:bookmarkEnd w:id="94"/>
+      <w:r>
+        <w:rPr>
+          <w:rFonts w:hint="eastAsia"/>
+          <w:lang w:eastAsia="zh-CN"/>
+        </w:rPr>
+        <w:t>内容</w:t>
+      </w:r>
       <w:bookmarkEnd w:id="95"/>
-      <w:r>
-        <w:rPr>
-          <w:rFonts w:hint="eastAsia"/>
-          <w:lang w:eastAsia="zh-CN"/>
-        </w:rPr>
-        <w:t>内容</w:t>
-      </w:r>
-      <w:bookmarkEnd w:id="96"/>
     </w:p>
     <w:p>
       <w:pPr>
@@ -33779,7 +33776,7 @@
           <w:rFonts w:ascii="宋体" w:hAnsi="宋体"/>
         </w:rPr>
       </w:pPr>
-      <w:bookmarkStart w:id="97" w:name="_Toc516504428"/>
+      <w:bookmarkStart w:id="96" w:name="_Toc516504428"/>
       <w:r>
         <w:rPr>
           <w:rFonts w:hint="eastAsia"/>
@@ -33804,7 +33801,7 @@
         </w:rPr>
         <w:t>测试结论</w:t>
       </w:r>
-      <w:bookmarkEnd w:id="97"/>
+      <w:bookmarkEnd w:id="96"/>
     </w:p>
     <w:p>
       <w:pPr>
@@ -33933,7 +33930,7 @@
       <w:pPr>
         <w:pStyle w:val="1"/>
       </w:pPr>
-      <w:bookmarkStart w:id="98" w:name="_Toc516504429"/>
+      <w:bookmarkStart w:id="97" w:name="_Toc516504429"/>
       <w:r>
         <w:rPr>
           <w:rFonts w:hint="eastAsia"/>
@@ -33968,7 +33965,7 @@
         </w:rPr>
         <w:t>论</w:t>
       </w:r>
-      <w:bookmarkEnd w:id="98"/>
+      <w:bookmarkEnd w:id="97"/>
     </w:p>
     <w:p>
       <w:pPr>
@@ -34447,7 +34444,7 @@
       <w:pPr>
         <w:pStyle w:val="1"/>
       </w:pPr>
-      <w:bookmarkStart w:id="99" w:name="_Toc516504430"/>
+      <w:bookmarkStart w:id="98" w:name="_Toc516504430"/>
       <w:r>
         <w:rPr>
           <w:rFonts w:hint="eastAsia"/>
@@ -34476,143 +34473,145 @@
         </w:rPr>
         <w:t>谢</w:t>
       </w:r>
+      <w:bookmarkEnd w:id="98"/>
+    </w:p>
+    <w:p>
+      <w:pPr>
+        <w:ind w:firstLine="460"/>
+      </w:pPr>
+      <w:r>
+        <w:rPr>
+          <w:rFonts w:hint="eastAsia"/>
+        </w:rPr>
+        <w:t>本系统的开发离不开各位辛苦工作在教育一线的老师们的辛勤指导，本系统是在</w:t>
+      </w:r>
+      <w:proofErr w:type="gramStart"/>
+      <w:r>
+        <w:rPr>
+          <w:rFonts w:hint="eastAsia"/>
+        </w:rPr>
+        <w:t>贺薪宇</w:t>
+      </w:r>
+      <w:r>
+        <w:rPr>
+          <w:rFonts w:hint="eastAsia"/>
+        </w:rPr>
+        <w:t>老师辛勤指导</w:t>
+      </w:r>
+      <w:proofErr w:type="gramEnd"/>
+      <w:r>
+        <w:rPr>
+          <w:rFonts w:hint="eastAsia"/>
+        </w:rPr>
+        <w:t>下完成，</w:t>
+      </w:r>
+      <w:r>
+        <w:rPr>
+          <w:rFonts w:hint="eastAsia"/>
+        </w:rPr>
+        <w:t>感谢贺老师给予的辛勤指导</w:t>
+      </w:r>
+      <w:r>
+        <w:rPr>
+          <w:rFonts w:hint="eastAsia"/>
+        </w:rPr>
+        <w:t>，同时感谢企业实习</w:t>
+      </w:r>
+      <w:r>
+        <w:rPr>
+          <w:rFonts w:hint="eastAsia"/>
+        </w:rPr>
+        <w:t>导师李宇给与的指导</w:t>
+      </w:r>
+      <w:r>
+        <w:rPr>
+          <w:rFonts w:hint="eastAsia"/>
+        </w:rPr>
+        <w:t>。</w:t>
+      </w:r>
+    </w:p>
+    <w:p>
+      <w:pPr>
+        <w:ind w:firstLine="460"/>
+      </w:pPr>
+      <w:r>
+        <w:rPr>
+          <w:rFonts w:hint="eastAsia"/>
+        </w:rPr>
+        <w:t>整个系统的设计能够完成也少不了开源社区的支持，本项目是站在巨人的肩膀上开发的。感谢有像</w:t>
+      </w:r>
+      <w:r>
+        <w:rPr>
+          <w:rFonts w:hint="eastAsia"/>
+        </w:rPr>
+        <w:t>F</w:t>
+      </w:r>
+      <w:r>
+        <w:t>acebook React</w:t>
+      </w:r>
+      <w:r>
+        <w:rPr>
+          <w:rFonts w:hint="eastAsia"/>
+        </w:rPr>
+        <w:t>，以及</w:t>
+      </w:r>
+      <w:r>
+        <w:rPr>
+          <w:rFonts w:hint="eastAsia"/>
+        </w:rPr>
+        <w:t xml:space="preserve"> </w:t>
+      </w:r>
+      <w:r>
+        <w:t xml:space="preserve">React </w:t>
+      </w:r>
+      <w:r>
+        <w:rPr>
+          <w:rFonts w:hint="eastAsia"/>
+        </w:rPr>
+        <w:t>生态圈，</w:t>
+      </w:r>
+      <w:r>
+        <w:rPr>
+          <w:rFonts w:hint="eastAsia"/>
+        </w:rPr>
+        <w:t>P</w:t>
+      </w:r>
+      <w:r>
+        <w:t xml:space="preserve">ython Flask, Google Tensorlfow, Itchat </w:t>
+      </w:r>
+      <w:r>
+        <w:rPr>
+          <w:rFonts w:hint="eastAsia"/>
+        </w:rPr>
+        <w:t>等一批优秀的开源软件</w:t>
+      </w:r>
+      <w:r>
+        <w:rPr>
+          <w:rFonts w:hint="eastAsia"/>
+          <w:vertAlign w:val="superscript"/>
+        </w:rPr>
+        <w:t>[</w:t>
+      </w:r>
+      <w:r>
+        <w:rPr>
+          <w:vertAlign w:val="superscript"/>
+        </w:rPr>
+        <w:t>17</w:t>
+      </w:r>
+      <w:r>
+        <w:rPr>
+          <w:rFonts w:hint="eastAsia"/>
+          <w:vertAlign w:val="superscript"/>
+        </w:rPr>
+        <w:t>]</w:t>
+      </w:r>
+      <w:bookmarkStart w:id="99" w:name="_GoBack"/>
       <w:bookmarkEnd w:id="99"/>
-    </w:p>
-    <w:p>
-      <w:pPr>
-        <w:ind w:firstLine="460"/>
-      </w:pPr>
-      <w:r>
-        <w:rPr>
-          <w:rFonts w:hint="eastAsia"/>
-        </w:rPr>
-        <w:t>本系统的开发离不开各位辛苦工作在教育一线的老师们的辛勤指导，本系统是在</w:t>
-      </w:r>
-      <w:proofErr w:type="gramStart"/>
-      <w:r>
-        <w:rPr>
-          <w:rFonts w:hint="eastAsia"/>
-        </w:rPr>
-        <w:t>贺薪宇</w:t>
-      </w:r>
-      <w:r>
-        <w:rPr>
-          <w:rFonts w:hint="eastAsia"/>
-        </w:rPr>
-        <w:t>老师辛勤指导</w:t>
-      </w:r>
-      <w:proofErr w:type="gramEnd"/>
-      <w:r>
-        <w:rPr>
-          <w:rFonts w:hint="eastAsia"/>
-        </w:rPr>
-        <w:t>下完成，</w:t>
-      </w:r>
-      <w:r>
-        <w:rPr>
-          <w:rFonts w:hint="eastAsia"/>
-        </w:rPr>
-        <w:t>感谢贺老师给予的辛勤指导</w:t>
-      </w:r>
-      <w:r>
-        <w:rPr>
-          <w:rFonts w:hint="eastAsia"/>
-        </w:rPr>
-        <w:t>，同时感谢企业实习</w:t>
-      </w:r>
-      <w:r>
-        <w:rPr>
-          <w:rFonts w:hint="eastAsia"/>
-        </w:rPr>
-        <w:t>导师李宇给与的指导</w:t>
-      </w:r>
       <w:r>
         <w:rPr>
           <w:rFonts w:hint="eastAsia"/>
         </w:rPr>
         <w:t>。</w:t>
-      </w:r>
-    </w:p>
-    <w:p>
-      <w:pPr>
-        <w:ind w:firstLine="460"/>
-      </w:pPr>
-      <w:r>
-        <w:rPr>
-          <w:rFonts w:hint="eastAsia"/>
-        </w:rPr>
-        <w:t>整个系统的设计能够完成也少不了开源社区的支持，本项目是站在巨人的肩膀上开发的。感谢有像</w:t>
-      </w:r>
-      <w:r>
-        <w:rPr>
-          <w:rFonts w:hint="eastAsia"/>
-        </w:rPr>
-        <w:t>F</w:t>
-      </w:r>
-      <w:r>
-        <w:t>acebook React</w:t>
-      </w:r>
-      <w:r>
-        <w:rPr>
-          <w:rFonts w:hint="eastAsia"/>
-        </w:rPr>
-        <w:t>，以及</w:t>
-      </w:r>
-      <w:r>
-        <w:rPr>
-          <w:rFonts w:hint="eastAsia"/>
-        </w:rPr>
-        <w:t xml:space="preserve"> </w:t>
-      </w:r>
-      <w:r>
-        <w:t xml:space="preserve">React </w:t>
-      </w:r>
-      <w:r>
-        <w:rPr>
-          <w:rFonts w:hint="eastAsia"/>
-        </w:rPr>
-        <w:t>生态圈</w:t>
-      </w:r>
-      <w:r>
-        <w:rPr>
-          <w:rFonts w:hint="eastAsia"/>
-          <w:vertAlign w:val="superscript"/>
-        </w:rPr>
-        <w:t>[</w:t>
-      </w:r>
-      <w:r>
-        <w:rPr>
-          <w:vertAlign w:val="superscript"/>
-        </w:rPr>
-        <w:t>17</w:t>
-      </w:r>
-      <w:r>
-        <w:rPr>
-          <w:rFonts w:hint="eastAsia"/>
-          <w:vertAlign w:val="superscript"/>
-        </w:rPr>
-        <w:t>]</w:t>
-      </w:r>
-      <w:r>
-        <w:rPr>
-          <w:rFonts w:hint="eastAsia"/>
-        </w:rPr>
-        <w:t>，</w:t>
-      </w:r>
-      <w:r>
-        <w:rPr>
-          <w:rFonts w:hint="eastAsia"/>
-        </w:rPr>
-        <w:t>P</w:t>
-      </w:r>
-      <w:r>
-        <w:t xml:space="preserve">ython Flask, Google Tensorlfow, Itchat </w:t>
-      </w:r>
-      <w:r>
-        <w:rPr>
-          <w:rFonts w:hint="eastAsia"/>
-        </w:rPr>
-        <w:t>等一批优秀的开源软件。</w:t>
       </w:r>
       <w:r>
         <w:rPr>
@@ -43952,7 +43951,7 @@
         <w:noProof/>
         <w:lang w:val="zh-CN"/>
       </w:rPr>
-      <w:t>16</w:t>
+      <w:t>41</w:t>
     </w:r>
     <w:r>
       <w:fldChar w:fldCharType="end"/>
@@ -48572,7 +48571,7 @@
 </file>
 
 <file path=customXml/itemProps1.xml><?xml version="1.0" encoding="utf-8"?>
-<ds:datastoreItem xmlns:ds="http://schemas.openxmlformats.org/officeDocument/2006/customXml" ds:itemID="{609037EC-5F08-48BC-9C48-5310C534917F}">
+<ds:datastoreItem xmlns:ds="http://schemas.openxmlformats.org/officeDocument/2006/customXml" ds:itemID="{C2B15554-D71C-4FF2-A10D-EDB23D97943C}">
   <ds:schemaRefs>
     <ds:schemaRef ds:uri="http://schemas.openxmlformats.org/officeDocument/2006/bibliography"/>
   </ds:schemaRefs>

</xml_diff>

<commit_message>
[ Paper ] - Add paper final -1
</commit_message>
<xml_diff>
--- a/paper/paper.docx
+++ b/paper/paper.docx
@@ -641,7 +641,7 @@
           <w:szCs w:val="30"/>
           <w:u w:val="single"/>
         </w:rPr>
-        <w:t xml:space="preserve">                </w:t>
+        <w:t xml:space="preserve">              </w:t>
       </w:r>
       <w:r>
         <w:rPr>
@@ -653,7 +653,7 @@
           <w:szCs w:val="30"/>
           <w:u w:val="single"/>
         </w:rPr>
-        <w:t>2</w:t>
+        <w:t xml:space="preserve"> </w:t>
       </w:r>
       <w:r>
         <w:rPr>
@@ -665,11 +665,11 @@
           <w:szCs w:val="30"/>
           <w:u w:val="single"/>
         </w:rPr>
-        <w:t>班</w:t>
-      </w:r>
-      <w:r>
-        <w:rPr>
-          <w:rFonts w:ascii="宋体" w:hAnsi="宋体"/>
+        <w:t>2</w:t>
+      </w:r>
+      <w:r>
+        <w:rPr>
+          <w:rFonts w:ascii="宋体" w:hAnsi="宋体" w:hint="eastAsia"/>
           <w:bCs/>
           <w:spacing w:val="0"/>
           <w:kern w:val="2"/>
@@ -677,11 +677,11 @@
           <w:szCs w:val="30"/>
           <w:u w:val="single"/>
         </w:rPr>
-        <w:t>19</w:t>
-      </w:r>
-      <w:r>
-        <w:rPr>
-          <w:rFonts w:ascii="宋体" w:hAnsi="宋体" w:hint="eastAsia"/>
+        <w:t>班</w:t>
+      </w:r>
+      <w:r>
+        <w:rPr>
+          <w:rFonts w:ascii="宋体" w:hAnsi="宋体"/>
           <w:bCs/>
           <w:spacing w:val="0"/>
           <w:kern w:val="2"/>
@@ -689,7 +689,43 @@
           <w:szCs w:val="30"/>
           <w:u w:val="single"/>
         </w:rPr>
-        <w:t xml:space="preserve">号               </w:t>
+        <w:t>19</w:t>
+      </w:r>
+      <w:r>
+        <w:rPr>
+          <w:rFonts w:ascii="宋体" w:hAnsi="宋体" w:hint="eastAsia"/>
+          <w:bCs/>
+          <w:spacing w:val="0"/>
+          <w:kern w:val="2"/>
+          <w:sz w:val="30"/>
+          <w:szCs w:val="30"/>
+          <w:u w:val="single"/>
+        </w:rPr>
+        <w:t xml:space="preserve">号      </w:t>
+      </w:r>
+      <w:r>
+        <w:rPr>
+          <w:rFonts w:ascii="宋体" w:hAnsi="宋体"/>
+          <w:bCs/>
+          <w:spacing w:val="0"/>
+          <w:kern w:val="2"/>
+          <w:sz w:val="30"/>
+          <w:szCs w:val="30"/>
+          <w:u w:val="single"/>
+        </w:rPr>
+        <w:t xml:space="preserve"> </w:t>
+      </w:r>
+      <w:r>
+        <w:rPr>
+          <w:rFonts w:ascii="宋体" w:hAnsi="宋体" w:hint="eastAsia"/>
+          <w:bCs/>
+          <w:spacing w:val="0"/>
+          <w:kern w:val="2"/>
+          <w:sz w:val="30"/>
+          <w:szCs w:val="30"/>
+          <w:u w:val="single"/>
+        </w:rPr>
+        <w:t xml:space="preserve">         </w:t>
       </w:r>
       <w:r>
         <w:rPr>
@@ -793,6 +829,7 @@
         </w:rPr>
         <w:t xml:space="preserve"> </w:t>
       </w:r>
+      <w:proofErr w:type="gramStart"/>
       <w:r>
         <w:rPr>
           <w:rFonts w:ascii="宋体" w:hAnsi="宋体" w:hint="eastAsia"/>
@@ -803,8 +840,9 @@
           <w:szCs w:val="30"/>
           <w:u w:val="single"/>
         </w:rPr>
-        <w:t>贺 薪 宇</w:t>
-      </w:r>
+        <w:t>贺薪宇</w:t>
+      </w:r>
+      <w:proofErr w:type="gramEnd"/>
       <w:r>
         <w:rPr>
           <w:rFonts w:ascii="宋体" w:hAnsi="宋体" w:hint="eastAsia"/>
@@ -815,7 +853,43 @@
           <w:szCs w:val="30"/>
           <w:u w:val="single"/>
         </w:rPr>
-        <w:t xml:space="preserve">                　</w:t>
+        <w:t xml:space="preserve"> </w:t>
+      </w:r>
+      <w:r>
+        <w:rPr>
+          <w:rFonts w:ascii="宋体" w:hAnsi="宋体" w:hint="eastAsia"/>
+          <w:bCs/>
+          <w:spacing w:val="0"/>
+          <w:kern w:val="2"/>
+          <w:sz w:val="30"/>
+          <w:szCs w:val="30"/>
+          <w:u w:val="single"/>
+        </w:rPr>
+        <w:t xml:space="preserve">       </w:t>
+      </w:r>
+      <w:r>
+        <w:rPr>
+          <w:rFonts w:ascii="宋体" w:hAnsi="宋体"/>
+          <w:bCs/>
+          <w:spacing w:val="0"/>
+          <w:kern w:val="2"/>
+          <w:sz w:val="30"/>
+          <w:szCs w:val="30"/>
+          <w:u w:val="single"/>
+        </w:rPr>
+        <w:t xml:space="preserve"> </w:t>
+      </w:r>
+      <w:r>
+        <w:rPr>
+          <w:rFonts w:ascii="宋体" w:hAnsi="宋体" w:hint="eastAsia"/>
+          <w:bCs/>
+          <w:spacing w:val="0"/>
+          <w:kern w:val="2"/>
+          <w:sz w:val="30"/>
+          <w:szCs w:val="30"/>
+          <w:u w:val="single"/>
+        </w:rPr>
+        <w:t xml:space="preserve">         　</w:t>
       </w:r>
     </w:p>
     <w:p>
@@ -870,7 +944,7 @@
           <w:szCs w:val="30"/>
           <w:u w:val="single"/>
         </w:rPr>
-        <w:t xml:space="preserve">        </w:t>
+        <w:t xml:space="preserve">       </w:t>
       </w:r>
       <w:r>
         <w:rPr>
@@ -882,11 +956,11 @@
           <w:szCs w:val="30"/>
           <w:u w:val="single"/>
         </w:rPr>
-        <w:t xml:space="preserve">李宇 </w:t>
-      </w:r>
-      <w:r>
-        <w:rPr>
-          <w:rFonts w:ascii="宋体" w:hAnsi="宋体"/>
+        <w:t>李</w:t>
+      </w:r>
+      <w:r>
+        <w:rPr>
+          <w:rFonts w:ascii="宋体" w:hAnsi="宋体" w:hint="eastAsia"/>
           <w:bCs/>
           <w:spacing w:val="0"/>
           <w:kern w:val="2"/>
@@ -894,7 +968,7 @@
           <w:szCs w:val="30"/>
           <w:u w:val="single"/>
         </w:rPr>
-        <w:t xml:space="preserve">     </w:t>
+        <w:t xml:space="preserve"> </w:t>
       </w:r>
       <w:r>
         <w:rPr>
@@ -906,7 +980,55 @@
           <w:szCs w:val="30"/>
           <w:u w:val="single"/>
         </w:rPr>
+        <w:t xml:space="preserve">宇 </w:t>
+      </w:r>
+      <w:r>
+        <w:rPr>
+          <w:rFonts w:ascii="宋体" w:hAnsi="宋体"/>
+          <w:bCs/>
+          <w:spacing w:val="0"/>
+          <w:kern w:val="2"/>
+          <w:sz w:val="30"/>
+          <w:szCs w:val="30"/>
+          <w:u w:val="single"/>
+        </w:rPr>
         <w:t xml:space="preserve">     </w:t>
+      </w:r>
+      <w:r>
+        <w:rPr>
+          <w:rFonts w:ascii="宋体" w:hAnsi="宋体" w:hint="eastAsia"/>
+          <w:bCs/>
+          <w:spacing w:val="0"/>
+          <w:kern w:val="2"/>
+          <w:sz w:val="30"/>
+          <w:szCs w:val="30"/>
+          <w:u w:val="single"/>
+        </w:rPr>
+        <w:t xml:space="preserve"> </w:t>
+      </w:r>
+      <w:r>
+        <w:rPr>
+          <w:rFonts w:ascii="宋体" w:hAnsi="宋体"/>
+          <w:bCs/>
+          <w:spacing w:val="0"/>
+          <w:kern w:val="2"/>
+          <w:sz w:val="30"/>
+          <w:szCs w:val="30"/>
+          <w:u w:val="single"/>
+        </w:rPr>
+        <w:t xml:space="preserve"> </w:t>
+      </w:r>
+      <w:r>
+        <w:rPr>
+          <w:rFonts w:ascii="宋体" w:hAnsi="宋体" w:hint="eastAsia"/>
+          <w:bCs/>
+          <w:spacing w:val="0"/>
+          <w:kern w:val="2"/>
+          <w:sz w:val="30"/>
+          <w:szCs w:val="30"/>
+          <w:u w:val="single"/>
+        </w:rPr>
+        <w:t xml:space="preserve">   </w:t>
       </w:r>
       <w:r>
         <w:rPr>
@@ -14920,22 +15042,21 @@
       </w:pPr>
       <w:r>
         <w:rPr>
-          <w:rFonts w:hint="eastAsia"/>
           <w:noProof/>
         </w:rPr>
         <w:drawing>
-          <wp:anchor distT="0" distB="0" distL="114300" distR="114300" simplePos="0" relativeHeight="251696128" behindDoc="0" locked="0" layoutInCell="1" allowOverlap="1" wp14:anchorId="0A63449F" wp14:editId="1D4C383F">
+          <wp:anchor distT="0" distB="0" distL="114300" distR="114300" simplePos="0" relativeHeight="251696128" behindDoc="0" locked="0" layoutInCell="1" allowOverlap="1" wp14:anchorId="201740C1" wp14:editId="371BE044">
             <wp:simplePos x="0" y="0"/>
             <wp:positionH relativeFrom="column">
-              <wp:posOffset>797644</wp:posOffset>
+              <wp:posOffset>710924</wp:posOffset>
             </wp:positionH>
             <wp:positionV relativeFrom="paragraph">
-              <wp:posOffset>470583</wp:posOffset>
+              <wp:posOffset>539115</wp:posOffset>
             </wp:positionV>
-            <wp:extent cx="3484880" cy="3617595"/>
+            <wp:extent cx="3611880" cy="3596640"/>
             <wp:effectExtent l="0" t="0" r="0" b="0"/>
             <wp:wrapTopAndBottom/>
-            <wp:docPr id="11" name="图片 11"/>
+            <wp:docPr id="8" name="图片 8"/>
             <wp:cNvGraphicFramePr>
               <a:graphicFrameLocks xmlns:a="http://schemas.openxmlformats.org/drawingml/2006/main" noChangeAspect="1"/>
             </wp:cNvGraphicFramePr>
@@ -14943,7 +15064,7 @@
               <a:graphicData uri="http://schemas.openxmlformats.org/drawingml/2006/picture">
                 <pic:pic xmlns:pic="http://schemas.openxmlformats.org/drawingml/2006/picture">
                   <pic:nvPicPr>
-                    <pic:cNvPr id="11" name="user-case (1).png"/>
+                    <pic:cNvPr id="8" name="user-case (2).png"/>
                     <pic:cNvPicPr/>
                   </pic:nvPicPr>
                   <pic:blipFill>
@@ -14961,7 +15082,7 @@
                   <pic:spPr>
                     <a:xfrm>
                       <a:off x="0" y="0"/>
-                      <a:ext cx="3484880" cy="3617595"/>
+                      <a:ext cx="3611880" cy="3596640"/>
                     </a:xfrm>
                     <a:prstGeom prst="rect">
                       <a:avLst/>
@@ -15049,6 +15170,8 @@
         </w:rPr>
         <w:t>所示。</w:t>
       </w:r>
+      <w:bookmarkStart w:id="67" w:name="_GoBack"/>
+      <w:bookmarkEnd w:id="67"/>
     </w:p>
     <w:p>
       <w:pPr>
@@ -15092,8 +15215,8 @@
       <w:pPr>
         <w:pStyle w:val="1"/>
       </w:pPr>
-      <w:bookmarkStart w:id="67" w:name="_Toc451858903"/>
-      <w:bookmarkStart w:id="68" w:name="_Toc516504411"/>
+      <w:bookmarkStart w:id="68" w:name="_Toc451858903"/>
+      <w:bookmarkStart w:id="69" w:name="_Toc516504411"/>
       <w:r>
         <w:rPr>
           <w:rFonts w:hint="eastAsia"/>
@@ -15132,16 +15255,16 @@
         </w:rPr>
         <w:t>论述</w:t>
       </w:r>
-      <w:bookmarkEnd w:id="67"/>
       <w:bookmarkEnd w:id="68"/>
+      <w:bookmarkEnd w:id="69"/>
     </w:p>
     <w:p>
       <w:pPr>
         <w:pStyle w:val="2"/>
         <w:spacing w:before="312" w:after="312"/>
       </w:pPr>
-      <w:bookmarkStart w:id="69" w:name="_Toc451858904"/>
-      <w:bookmarkStart w:id="70" w:name="_Toc516504412"/>
+      <w:bookmarkStart w:id="70" w:name="_Toc451858904"/>
+      <w:bookmarkStart w:id="71" w:name="_Toc516504412"/>
       <w:r>
         <w:rPr>
           <w:rFonts w:hint="eastAsia"/>
@@ -15154,8 +15277,8 @@
         </w:rPr>
         <w:t>概要设计</w:t>
       </w:r>
-      <w:bookmarkEnd w:id="69"/>
       <w:bookmarkEnd w:id="70"/>
+      <w:bookmarkEnd w:id="71"/>
     </w:p>
     <w:p>
       <w:pPr>
@@ -15344,15 +15467,15 @@
         </w:rPr>
         <w:t>系统功能结构图</w:t>
       </w:r>
-      <w:bookmarkStart w:id="71" w:name="_Toc421277441"/>
-      <w:bookmarkStart w:id="72" w:name="_Toc451858905"/>
+      <w:bookmarkStart w:id="72" w:name="_Toc421277441"/>
+      <w:bookmarkStart w:id="73" w:name="_Toc451858905"/>
     </w:p>
     <w:p>
       <w:pPr>
         <w:pStyle w:val="2"/>
         <w:spacing w:before="312" w:after="312"/>
       </w:pPr>
-      <w:bookmarkStart w:id="73" w:name="_Toc516504413"/>
+      <w:bookmarkStart w:id="74" w:name="_Toc516504413"/>
       <w:r>
         <w:rPr>
           <w:rFonts w:hint="eastAsia"/>
@@ -15378,16 +15501,16 @@
         </w:rPr>
         <w:t>数据库设计</w:t>
       </w:r>
-      <w:bookmarkEnd w:id="71"/>
       <w:bookmarkEnd w:id="72"/>
       <w:bookmarkEnd w:id="73"/>
+      <w:bookmarkEnd w:id="74"/>
     </w:p>
     <w:p>
       <w:pPr>
         <w:pStyle w:val="3"/>
         <w:spacing w:before="156" w:after="156"/>
       </w:pPr>
-      <w:bookmarkStart w:id="74" w:name="_Toc516504414"/>
+      <w:bookmarkStart w:id="75" w:name="_Toc516504414"/>
       <w:r>
         <w:t>4</w:t>
       </w:r>
@@ -15406,7 +15529,7 @@
         </w:rPr>
         <w:t>数据库逻辑结构设计</w:t>
       </w:r>
-      <w:bookmarkEnd w:id="74"/>
+      <w:bookmarkEnd w:id="75"/>
     </w:p>
     <w:p>
       <w:pPr>
@@ -15818,7 +15941,7 @@
         <w:pStyle w:val="3"/>
         <w:spacing w:before="156" w:after="156"/>
       </w:pPr>
-      <w:bookmarkStart w:id="75" w:name="_Toc516504415"/>
+      <w:bookmarkStart w:id="76" w:name="_Toc516504415"/>
       <w:r>
         <w:rPr>
           <w:rFonts w:hint="eastAsia"/>
@@ -15834,7 +15957,7 @@
         </w:rPr>
         <w:t>表实现</w:t>
       </w:r>
-      <w:bookmarkEnd w:id="75"/>
+      <w:bookmarkEnd w:id="76"/>
     </w:p>
     <w:p>
       <w:pPr>
@@ -23165,8 +23288,8 @@
           <w:szCs w:val="24"/>
         </w:rPr>
       </w:pPr>
-      <w:bookmarkStart w:id="76" w:name="_Toc451858906"/>
-      <w:bookmarkStart w:id="77" w:name="_Toc516504416"/>
+      <w:bookmarkStart w:id="77" w:name="_Toc451858906"/>
+      <w:bookmarkStart w:id="78" w:name="_Toc516504416"/>
       <w:r>
         <w:rPr>
           <w:rFonts w:hint="eastAsia"/>
@@ -23193,8 +23316,8 @@
         </w:rPr>
         <w:t>详细设计</w:t>
       </w:r>
-      <w:bookmarkEnd w:id="76"/>
       <w:bookmarkEnd w:id="77"/>
+      <w:bookmarkEnd w:id="78"/>
     </w:p>
     <w:p>
       <w:pPr>
@@ -23204,7 +23327,7 @@
           <w:rFonts w:ascii="黑体" w:hAnsi="黑体"/>
         </w:rPr>
       </w:pPr>
-      <w:bookmarkStart w:id="78" w:name="_Toc516504417"/>
+      <w:bookmarkStart w:id="79" w:name="_Toc516504417"/>
       <w:r>
         <w:t>4.</w:t>
       </w:r>
@@ -23240,7 +23363,7 @@
         </w:rPr>
         <w:t>模块</w:t>
       </w:r>
-      <w:bookmarkEnd w:id="78"/>
+      <w:bookmarkEnd w:id="79"/>
     </w:p>
     <w:p>
       <w:pPr>
@@ -24834,7 +24957,7 @@
           <w:lang w:eastAsia="zh-CN"/>
         </w:rPr>
       </w:pPr>
-      <w:bookmarkStart w:id="79" w:name="_Toc516504418"/>
+      <w:bookmarkStart w:id="80" w:name="_Toc516504418"/>
       <w:r>
         <w:t>4.</w:t>
       </w:r>
@@ -24871,7 +24994,7 @@
         </w:rPr>
         <w:t>聊天内容发布模块</w:t>
       </w:r>
-      <w:bookmarkEnd w:id="79"/>
+      <w:bookmarkEnd w:id="80"/>
     </w:p>
     <w:p>
       <w:pPr>
@@ -25245,7 +25368,7 @@
         <w:pStyle w:val="3"/>
         <w:spacing w:before="156" w:after="156"/>
       </w:pPr>
-      <w:bookmarkStart w:id="80" w:name="_Toc516504419"/>
+      <w:bookmarkStart w:id="81" w:name="_Toc516504419"/>
       <w:r>
         <w:t>4.</w:t>
       </w:r>
@@ -25277,7 +25400,7 @@
         </w:rPr>
         <w:t>聊天内容发布模块</w:t>
       </w:r>
-      <w:bookmarkEnd w:id="80"/>
+      <w:bookmarkEnd w:id="81"/>
     </w:p>
     <w:p>
       <w:pPr>
@@ -26188,7 +26311,7 @@
         <w:pStyle w:val="3"/>
         <w:spacing w:before="156" w:after="156"/>
       </w:pPr>
-      <w:bookmarkStart w:id="81" w:name="_Toc516504420"/>
+      <w:bookmarkStart w:id="82" w:name="_Toc516504420"/>
       <w:r>
         <w:t>4.</w:t>
       </w:r>
@@ -26220,7 +26343,7 @@
         </w:rPr>
         <w:t>常用聊天内容管理模块</w:t>
       </w:r>
-      <w:bookmarkEnd w:id="81"/>
+      <w:bookmarkEnd w:id="82"/>
     </w:p>
     <w:p>
       <w:pPr>
@@ -27086,7 +27209,7 @@
           <w:lang w:eastAsia="zh-CN"/>
         </w:rPr>
       </w:pPr>
-      <w:bookmarkStart w:id="82" w:name="_Toc516504421"/>
+      <w:bookmarkStart w:id="83" w:name="_Toc516504421"/>
       <w:r>
         <w:t>4.</w:t>
       </w:r>
@@ -27120,7 +27243,7 @@
         </w:rPr>
         <w:t>算法设计模块</w:t>
       </w:r>
-      <w:bookmarkEnd w:id="82"/>
+      <w:bookmarkEnd w:id="83"/>
     </w:p>
     <w:p>
       <w:pPr>
@@ -28531,9 +28654,9 @@
       <w:pPr>
         <w:pStyle w:val="1"/>
       </w:pPr>
-      <w:bookmarkStart w:id="83" w:name="_Toc421277450"/>
-      <w:bookmarkStart w:id="84" w:name="_Toc451858914"/>
-      <w:bookmarkStart w:id="85" w:name="_Toc516504422"/>
+      <w:bookmarkStart w:id="84" w:name="_Toc421277450"/>
+      <w:bookmarkStart w:id="85" w:name="_Toc451858914"/>
+      <w:bookmarkStart w:id="86" w:name="_Toc516504422"/>
       <w:r>
         <w:rPr>
           <w:rFonts w:hint="eastAsia"/>
@@ -28565,17 +28688,17 @@
         </w:rPr>
         <w:t>软件测试与结果分析</w:t>
       </w:r>
-      <w:bookmarkEnd w:id="83"/>
       <w:bookmarkEnd w:id="84"/>
       <w:bookmarkEnd w:id="85"/>
+      <w:bookmarkEnd w:id="86"/>
     </w:p>
     <w:p>
       <w:pPr>
         <w:pStyle w:val="2"/>
         <w:spacing w:before="312" w:after="312"/>
       </w:pPr>
-      <w:bookmarkStart w:id="86" w:name="_Toc451858915"/>
-      <w:bookmarkStart w:id="87" w:name="_Toc516504423"/>
+      <w:bookmarkStart w:id="87" w:name="_Toc451858915"/>
+      <w:bookmarkStart w:id="88" w:name="_Toc516504423"/>
       <w:r>
         <w:rPr>
           <w:rFonts w:hint="eastAsia"/>
@@ -28595,7 +28718,7 @@
         </w:rPr>
         <w:t xml:space="preserve"> </w:t>
       </w:r>
-      <w:bookmarkEnd w:id="86"/>
+      <w:bookmarkEnd w:id="87"/>
       <w:r>
         <w:t xml:space="preserve"> </w:t>
       </w:r>
@@ -28606,7 +28729,7 @@
         </w:rPr>
         <w:t>测试概述</w:t>
       </w:r>
-      <w:bookmarkEnd w:id="87"/>
+      <w:bookmarkEnd w:id="88"/>
     </w:p>
     <w:p>
       <w:pPr>
@@ -28676,7 +28799,7 @@
           <w:lang w:eastAsia="zh-CN"/>
         </w:rPr>
       </w:pPr>
-      <w:bookmarkStart w:id="88" w:name="_Toc516504424"/>
+      <w:bookmarkStart w:id="89" w:name="_Toc516504424"/>
       <w:r>
         <w:rPr>
           <w:rFonts w:hint="eastAsia"/>
@@ -28713,7 +28836,7 @@
         </w:rPr>
         <w:t>方法</w:t>
       </w:r>
-      <w:bookmarkEnd w:id="88"/>
+      <w:bookmarkEnd w:id="89"/>
     </w:p>
     <w:p>
       <w:pPr>
@@ -29358,7 +29481,7 @@
         <w:pStyle w:val="2"/>
         <w:spacing w:before="312" w:after="312"/>
       </w:pPr>
-      <w:bookmarkStart w:id="89" w:name="_Toc516504425"/>
+      <w:bookmarkStart w:id="90" w:name="_Toc516504425"/>
       <w:r>
         <w:rPr>
           <w:rFonts w:hint="eastAsia"/>
@@ -29388,7 +29511,7 @@
         </w:rPr>
         <w:t>测试计划</w:t>
       </w:r>
-      <w:bookmarkEnd w:id="89"/>
+      <w:bookmarkEnd w:id="90"/>
     </w:p>
     <w:p>
       <w:pPr>
@@ -30326,9 +30449,9 @@
         <w:pStyle w:val="2"/>
         <w:spacing w:before="312" w:after="312"/>
       </w:pPr>
-      <w:bookmarkStart w:id="90" w:name="_Toc451858917"/>
-      <w:bookmarkStart w:id="91" w:name="_Toc421277453"/>
-      <w:bookmarkStart w:id="92" w:name="_Toc516504426"/>
+      <w:bookmarkStart w:id="91" w:name="_Toc451858917"/>
+      <w:bookmarkStart w:id="92" w:name="_Toc421277453"/>
+      <w:bookmarkStart w:id="93" w:name="_Toc516504426"/>
       <w:r>
         <w:rPr>
           <w:rFonts w:hint="eastAsia"/>
@@ -30353,9 +30476,9 @@
         </w:rPr>
         <w:t>测试过程</w:t>
       </w:r>
-      <w:bookmarkEnd w:id="90"/>
       <w:bookmarkEnd w:id="91"/>
       <w:bookmarkEnd w:id="92"/>
+      <w:bookmarkEnd w:id="93"/>
     </w:p>
     <w:p>
       <w:pPr>
@@ -30502,9 +30625,9 @@
         <w:pStyle w:val="2"/>
         <w:spacing w:before="312" w:after="312"/>
       </w:pPr>
-      <w:bookmarkStart w:id="93" w:name="_Toc451858918"/>
-      <w:bookmarkStart w:id="94" w:name="_Toc421277454"/>
-      <w:bookmarkStart w:id="95" w:name="_Toc516504427"/>
+      <w:bookmarkStart w:id="94" w:name="_Toc451858918"/>
+      <w:bookmarkStart w:id="95" w:name="_Toc421277454"/>
+      <w:bookmarkStart w:id="96" w:name="_Toc516504427"/>
       <w:r>
         <w:rPr>
           <w:rFonts w:hint="eastAsia"/>
@@ -30527,8 +30650,8 @@
         </w:rPr>
         <w:t>测试</w:t>
       </w:r>
-      <w:bookmarkEnd w:id="93"/>
       <w:bookmarkEnd w:id="94"/>
+      <w:bookmarkEnd w:id="95"/>
       <w:r>
         <w:rPr>
           <w:rFonts w:hint="eastAsia"/>
@@ -30536,7 +30659,7 @@
         </w:rPr>
         <w:t>内容</w:t>
       </w:r>
-      <w:bookmarkEnd w:id="95"/>
+      <w:bookmarkEnd w:id="96"/>
     </w:p>
     <w:p>
       <w:pPr>
@@ -33776,7 +33899,7 @@
           <w:rFonts w:ascii="宋体" w:hAnsi="宋体"/>
         </w:rPr>
       </w:pPr>
-      <w:bookmarkStart w:id="96" w:name="_Toc516504428"/>
+      <w:bookmarkStart w:id="97" w:name="_Toc516504428"/>
       <w:r>
         <w:rPr>
           <w:rFonts w:hint="eastAsia"/>
@@ -33801,7 +33924,7 @@
         </w:rPr>
         <w:t>测试结论</w:t>
       </w:r>
-      <w:bookmarkEnd w:id="96"/>
+      <w:bookmarkEnd w:id="97"/>
     </w:p>
     <w:p>
       <w:pPr>
@@ -33930,7 +34053,7 @@
       <w:pPr>
         <w:pStyle w:val="1"/>
       </w:pPr>
-      <w:bookmarkStart w:id="97" w:name="_Toc516504429"/>
+      <w:bookmarkStart w:id="98" w:name="_Toc516504429"/>
       <w:r>
         <w:rPr>
           <w:rFonts w:hint="eastAsia"/>
@@ -33965,7 +34088,7 @@
         </w:rPr>
         <w:t>论</w:t>
       </w:r>
-      <w:bookmarkEnd w:id="97"/>
+      <w:bookmarkEnd w:id="98"/>
     </w:p>
     <w:p>
       <w:pPr>
@@ -34444,7 +34567,7 @@
       <w:pPr>
         <w:pStyle w:val="1"/>
       </w:pPr>
-      <w:bookmarkStart w:id="98" w:name="_Toc516504430"/>
+      <w:bookmarkStart w:id="99" w:name="_Toc516504430"/>
       <w:r>
         <w:rPr>
           <w:rFonts w:hint="eastAsia"/>
@@ -34473,7 +34596,7 @@
         </w:rPr>
         <w:t>谢</w:t>
       </w:r>
-      <w:bookmarkEnd w:id="98"/>
+      <w:bookmarkEnd w:id="99"/>
     </w:p>
     <w:p>
       <w:pPr>
@@ -34605,8 +34728,6 @@
         </w:rPr>
         <w:t>]</w:t>
       </w:r>
-      <w:bookmarkStart w:id="99" w:name="_GoBack"/>
-      <w:bookmarkEnd w:id="99"/>
       <w:r>
         <w:rPr>
           <w:rFonts w:hint="eastAsia"/>
@@ -43951,7 +44072,7 @@
         <w:noProof/>
         <w:lang w:val="zh-CN"/>
       </w:rPr>
-      <w:t>41</w:t>
+      <w:t>43</w:t>
     </w:r>
     <w:r>
       <w:fldChar w:fldCharType="end"/>
@@ -48571,7 +48692,7 @@
 </file>
 
 <file path=customXml/itemProps1.xml><?xml version="1.0" encoding="utf-8"?>
-<ds:datastoreItem xmlns:ds="http://schemas.openxmlformats.org/officeDocument/2006/customXml" ds:itemID="{C2B15554-D71C-4FF2-A10D-EDB23D97943C}">
+<ds:datastoreItem xmlns:ds="http://schemas.openxmlformats.org/officeDocument/2006/customXml" ds:itemID="{1A475ED7-3C47-4EF9-A2F0-C82E9DB12057}">
   <ds:schemaRefs>
     <ds:schemaRef ds:uri="http://schemas.openxmlformats.org/officeDocument/2006/bibliography"/>
   </ds:schemaRefs>

</xml_diff>